<commit_message>
mise a jour du cdc
</commit_message>
<xml_diff>
--- a/Documents/cdc.docx
+++ b/Documents/cdc.docx
@@ -1,6 +1,6 @@
 
 <file path=word/document.xml><?xml version="1.0" encoding="utf-8"?>
-<w:document xmlns:wpc="http://schemas.microsoft.com/office/word/2010/wordprocessingCanvas" xmlns:cx="http://schemas.microsoft.com/office/drawing/2014/chartex" xmlns:cx1="http://schemas.microsoft.com/office/drawing/2015/9/8/chartex" xmlns:cx2="http://schemas.microsoft.com/office/drawing/2015/10/21/chartex" xmlns:cx3="http://schemas.microsoft.com/office/drawing/2016/5/9/chartex" xmlns:cx4="http://schemas.microsoft.com/office/drawing/2016/5/10/chartex" xmlns:cx5="http://schemas.microsoft.com/office/drawing/2016/5/11/chartex" xmlns:cx6="http://schemas.microsoft.com/office/drawing/2016/5/12/chartex" xmlns:cx7="http://schemas.microsoft.com/office/drawing/2016/5/13/chartex" xmlns:cx8="http://schemas.microsoft.com/office/drawing/2016/5/14/chartex" xmlns:mc="http://schemas.openxmlformats.org/markup-compatibility/2006" xmlns:aink="http://schemas.microsoft.com/office/drawing/2016/ink" xmlns:am3d="http://schemas.microsoft.com/office/drawing/2017/model3d" xmlns:o="urn:schemas-microsoft-com:office:office" xmlns:r="http://schemas.openxmlformats.org/officeDocument/2006/relationships" xmlns:m="http://schemas.openxmlformats.org/officeDocument/2006/math" xmlns:v="urn:schemas-microsoft-com:vml" xmlns:wp14="http://schemas.microsoft.com/office/word/2010/wordprocessingDrawing" xmlns:wp="http://schemas.openxmlformats.org/drawingml/2006/wordprocessingDrawing" xmlns:w10="urn:schemas-microsoft-com:office:word" xmlns:w="http://schemas.openxmlformats.org/wordprocessingml/2006/main" xmlns:w14="http://schemas.microsoft.com/office/word/2010/wordml" xmlns:w15="http://schemas.microsoft.com/office/word/2012/wordml" xmlns:w16cid="http://schemas.microsoft.com/office/word/2016/wordml/cid" xmlns:w16se="http://schemas.microsoft.com/office/word/2015/wordml/symex" xmlns:wpg="http://schemas.microsoft.com/office/word/2010/wordprocessingGroup" xmlns:wpi="http://schemas.microsoft.com/office/word/2010/wordprocessingInk" xmlns:wne="http://schemas.microsoft.com/office/word/2006/wordml" xmlns:wps="http://schemas.microsoft.com/office/word/2010/wordprocessingShape" mc:Ignorable="w14 w15 w16se w16cid wp14">
+<w:document xmlns:wpc="http://schemas.microsoft.com/office/word/2010/wordprocessingCanvas" xmlns:cx="http://schemas.microsoft.com/office/drawing/2014/chartex" xmlns:cx1="http://schemas.microsoft.com/office/drawing/2015/9/8/chartex" xmlns:mc="http://schemas.openxmlformats.org/markup-compatibility/2006" xmlns:o="urn:schemas-microsoft-com:office:office" xmlns:r="http://schemas.openxmlformats.org/officeDocument/2006/relationships" xmlns:m="http://schemas.openxmlformats.org/officeDocument/2006/math" xmlns:v="urn:schemas-microsoft-com:vml" xmlns:wp14="http://schemas.microsoft.com/office/word/2010/wordprocessingDrawing" xmlns:wp="http://schemas.openxmlformats.org/drawingml/2006/wordprocessingDrawing" xmlns:w10="urn:schemas-microsoft-com:office:word" xmlns:w="http://schemas.openxmlformats.org/wordprocessingml/2006/main" xmlns:w14="http://schemas.microsoft.com/office/word/2010/wordml" xmlns:w15="http://schemas.microsoft.com/office/word/2012/wordml" xmlns:w16se="http://schemas.microsoft.com/office/word/2015/wordml/symex" xmlns:wpg="http://schemas.microsoft.com/office/word/2010/wordprocessingGroup" xmlns:wpi="http://schemas.microsoft.com/office/word/2010/wordprocessingInk" xmlns:wne="http://schemas.microsoft.com/office/word/2006/wordml" xmlns:wps="http://schemas.microsoft.com/office/word/2010/wordprocessingShape" mc:Ignorable="w14 w15 w16se wp14">
   <w:body>
     <w:p>
       <w:pPr>
@@ -97,7 +97,7 @@
               </wp:anchor>
             </w:drawing>
           </mc:Choice>
-          <mc:Fallback>
+          <mc:Fallback xmlns:cx2="http://schemas.microsoft.com/office/drawing/2015/10/21/chartex" xmlns:cx3="http://schemas.microsoft.com/office/drawing/2016/5/9/chartex" xmlns:cx4="http://schemas.microsoft.com/office/drawing/2016/5/10/chartex" xmlns:cx5="http://schemas.microsoft.com/office/drawing/2016/5/11/chartex" xmlns:cx6="http://schemas.microsoft.com/office/drawing/2016/5/12/chartex" xmlns:cx7="http://schemas.microsoft.com/office/drawing/2016/5/13/chartex" xmlns:cx8="http://schemas.microsoft.com/office/drawing/2016/5/14/chartex" xmlns:aink="http://schemas.microsoft.com/office/drawing/2016/ink" xmlns:am3d="http://schemas.microsoft.com/office/drawing/2017/model3d" xmlns:w16cid="http://schemas.microsoft.com/office/word/2016/wordml/cid">
             <w:pict>
               <v:shape w14:anchorId="2D8F69FE" id="Bande diagonale 4" o:spid="_x0000_s1026" style="position:absolute;margin-left:-30.8pt;margin-top:-63.95pt;width:541.55pt;height:541.55pt;z-index:-251656192;visibility:visible;mso-wrap-style:square;mso-width-percent:0;mso-height-percent:0;mso-wrap-distance-left:9pt;mso-wrap-distance-top:0;mso-wrap-distance-right:9pt;mso-wrap-distance-bottom:0;mso-position-horizontal:absolute;mso-position-horizontal-relative:text;mso-position-vertical:absolute;mso-position-vertical-relative:text;mso-width-percent:0;mso-height-percent:0;mso-width-relative:margin;mso-height-relative:margin;v-text-anchor:middle" coordsize="6877879,6877879" o:gfxdata="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" path="m,3438940l3438940,,6877879,,,6877879,,3438940xe" fillcolor="#404040 [2429]" stroked="f" strokeweight="1pt">
                 <v:stroke joinstyle="miter"/>
@@ -172,7 +172,7 @@
               </wp:anchor>
             </w:drawing>
           </mc:Choice>
-          <mc:Fallback>
+          <mc:Fallback xmlns:cx2="http://schemas.microsoft.com/office/drawing/2015/10/21/chartex" xmlns:cx3="http://schemas.microsoft.com/office/drawing/2016/5/9/chartex" xmlns:cx4="http://schemas.microsoft.com/office/drawing/2016/5/10/chartex" xmlns:cx5="http://schemas.microsoft.com/office/drawing/2016/5/11/chartex" xmlns:cx6="http://schemas.microsoft.com/office/drawing/2016/5/12/chartex" xmlns:cx7="http://schemas.microsoft.com/office/drawing/2016/5/13/chartex" xmlns:cx8="http://schemas.microsoft.com/office/drawing/2016/5/14/chartex" xmlns:aink="http://schemas.microsoft.com/office/drawing/2016/ink" xmlns:am3d="http://schemas.microsoft.com/office/drawing/2017/model3d" xmlns:w16cid="http://schemas.microsoft.com/office/word/2016/wordml/cid">
             <w:pict>
               <v:shape w14:anchorId="7255F8A6" id="Bande diagonale 3" o:spid="_x0000_s1026" style="position:absolute;margin-left:-25.75pt;margin-top:-63.35pt;width:221pt;height:221pt;z-index:-251657216;visibility:visible;mso-wrap-style:square;mso-wrap-distance-left:9pt;mso-wrap-distance-top:0;mso-wrap-distance-right:9pt;mso-wrap-distance-bottom:0;mso-position-horizontal:absolute;mso-position-horizontal-relative:text;mso-position-vertical:absolute;mso-position-vertical-relative:text;v-text-anchor:middle" coordsize="2806810,2806810" o:gfxdata="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" path="m,1403405l1403405,,2806810,,,2806810,,1403405xe" fillcolor="black [3200]" strokecolor="black [1600]" strokeweight="1pt">
                 <v:stroke joinstyle="miter"/>
@@ -340,7 +340,7 @@
           <w:szCs w:val="32"/>
           <w:u w:val="single"/>
         </w:rPr>
-        <w:t>Ma salle perso</w:t>
+        <w:t>FitMyFitCoaching</w:t>
       </w:r>
     </w:p>
     <w:p>
@@ -409,7 +409,17 @@
           <w:sz w:val="26"/>
           <w:szCs w:val="32"/>
         </w:rPr>
-        <w:t>David, Isabelle, Jeremy</w:t>
+        <w:t>David,</w:t>
+      </w:r>
+      <w:r>
+        <w:rPr>
+          <w:rFonts w:ascii="SourceSansPro-Bold" w:hAnsi="SourceSansPro-Bold" w:cs="SourceSansPro-Bold"/>
+          <w:b/>
+          <w:bCs/>
+          <w:sz w:val="26"/>
+          <w:szCs w:val="32"/>
+        </w:rPr>
+        <w:t xml:space="preserve"> Jeremy</w:t>
       </w:r>
     </w:p>
     <w:p>
@@ -650,7 +660,7 @@
           <w:r>
             <w:fldChar w:fldCharType="separate"/>
           </w:r>
-          <w:hyperlink w:anchor="_Toc34658466" w:history="1">
+          <w:hyperlink w:anchor="_Toc53064635" w:history="1">
             <w:r>
               <w:rPr>
                 <w:rStyle w:val="Lienhypertexte"/>
@@ -677,7 +687,7 @@
                 <w:noProof/>
                 <w:webHidden/>
               </w:rPr>
-              <w:instrText xml:space="preserve"> PAGEREF _Toc34658466 \h </w:instrText>
+              <w:instrText xml:space="preserve"> PAGEREF _Toc53064635 \h </w:instrText>
             </w:r>
             <w:r>
               <w:rPr>
@@ -720,7 +730,7 @@
               <w:lang w:eastAsia="fr-FR"/>
             </w:rPr>
           </w:pPr>
-          <w:hyperlink w:anchor="_Toc34658467" w:history="1">
+          <w:hyperlink w:anchor="_Toc53064636" w:history="1">
             <w:r>
               <w:rPr>
                 <w:rStyle w:val="Lienhypertexte"/>
@@ -747,7 +757,7 @@
                 <w:noProof/>
                 <w:webHidden/>
               </w:rPr>
-              <w:instrText xml:space="preserve"> PAGEREF _Toc34658467 \h </w:instrText>
+              <w:instrText xml:space="preserve"> PAGEREF _Toc53064636 \h </w:instrText>
             </w:r>
             <w:r>
               <w:rPr>
@@ -790,7 +800,7 @@
               <w:lang w:eastAsia="fr-FR"/>
             </w:rPr>
           </w:pPr>
-          <w:hyperlink w:anchor="_Toc34658468" w:history="1">
+          <w:hyperlink w:anchor="_Toc53064637" w:history="1">
             <w:r>
               <w:rPr>
                 <w:rStyle w:val="Lienhypertexte"/>
@@ -817,7 +827,7 @@
                 <w:noProof/>
                 <w:webHidden/>
               </w:rPr>
-              <w:instrText xml:space="preserve"> PAGEREF _Toc34658468 \h </w:instrText>
+              <w:instrText xml:space="preserve"> PAGEREF _Toc53064637 \h </w:instrText>
             </w:r>
             <w:r>
               <w:rPr>
@@ -860,7 +870,7 @@
               <w:lang w:eastAsia="fr-FR"/>
             </w:rPr>
           </w:pPr>
-          <w:hyperlink w:anchor="_Toc34658469" w:history="1">
+          <w:hyperlink w:anchor="_Toc53064638" w:history="1">
             <w:r>
               <w:rPr>
                 <w:rStyle w:val="Lienhypertexte"/>
@@ -887,7 +897,7 @@
                 <w:noProof/>
                 <w:webHidden/>
               </w:rPr>
-              <w:instrText xml:space="preserve"> PAGEREF _Toc34658469 \h </w:instrText>
+              <w:instrText xml:space="preserve"> PAGEREF _Toc53064638 \h </w:instrText>
             </w:r>
             <w:r>
               <w:rPr>
@@ -930,7 +940,7 @@
               <w:lang w:eastAsia="fr-FR"/>
             </w:rPr>
           </w:pPr>
-          <w:hyperlink w:anchor="_Toc34658470" w:history="1">
+          <w:hyperlink w:anchor="_Toc53064639" w:history="1">
             <w:r>
               <w:rPr>
                 <w:rStyle w:val="Lienhypertexte"/>
@@ -957,7 +967,7 @@
                 <w:noProof/>
                 <w:webHidden/>
               </w:rPr>
-              <w:instrText xml:space="preserve"> PAGEREF _Toc34658470 \h </w:instrText>
+              <w:instrText xml:space="preserve"> PAGEREF _Toc53064639 \h </w:instrText>
             </w:r>
             <w:r>
               <w:rPr>
@@ -1000,7 +1010,7 @@
               <w:lang w:eastAsia="fr-FR"/>
             </w:rPr>
           </w:pPr>
-          <w:hyperlink w:anchor="_Toc34658471" w:history="1">
+          <w:hyperlink w:anchor="_Toc53064640" w:history="1">
             <w:r>
               <w:rPr>
                 <w:rStyle w:val="Lienhypertexte"/>
@@ -1027,7 +1037,7 @@
                 <w:noProof/>
                 <w:webHidden/>
               </w:rPr>
-              <w:instrText xml:space="preserve"> PAGEREF _Toc34658471 \h </w:instrText>
+              <w:instrText xml:space="preserve"> PAGEREF _Toc53064640 \h </w:instrText>
             </w:r>
             <w:r>
               <w:rPr>
@@ -1070,7 +1080,7 @@
               <w:lang w:eastAsia="fr-FR"/>
             </w:rPr>
           </w:pPr>
-          <w:hyperlink w:anchor="_Toc34658472" w:history="1">
+          <w:hyperlink w:anchor="_Toc53064641" w:history="1">
             <w:r>
               <w:rPr>
                 <w:rStyle w:val="Lienhypertexte"/>
@@ -1097,7 +1107,7 @@
                 <w:noProof/>
                 <w:webHidden/>
               </w:rPr>
-              <w:instrText xml:space="preserve"> PAGEREF _Toc34658472 \h </w:instrText>
+              <w:instrText xml:space="preserve"> PAGEREF _Toc53064641 \h </w:instrText>
             </w:r>
             <w:r>
               <w:rPr>
@@ -1140,7 +1150,7 @@
               <w:lang w:eastAsia="fr-FR"/>
             </w:rPr>
           </w:pPr>
-          <w:hyperlink w:anchor="_Toc34658473" w:history="1">
+          <w:hyperlink w:anchor="_Toc53064642" w:history="1">
             <w:r>
               <w:rPr>
                 <w:rStyle w:val="Lienhypertexte"/>
@@ -1167,7 +1177,7 @@
                 <w:noProof/>
                 <w:webHidden/>
               </w:rPr>
-              <w:instrText xml:space="preserve"> PAGEREF _Toc34658473 \h </w:instrText>
+              <w:instrText xml:space="preserve"> PAGEREF _Toc53064642 \h </w:instrText>
             </w:r>
             <w:r>
               <w:rPr>
@@ -1210,7 +1220,7 @@
               <w:lang w:eastAsia="fr-FR"/>
             </w:rPr>
           </w:pPr>
-          <w:hyperlink w:anchor="_Toc34658474" w:history="1">
+          <w:hyperlink w:anchor="_Toc53064643" w:history="1">
             <w:r>
               <w:rPr>
                 <w:rStyle w:val="Lienhypertexte"/>
@@ -1237,7 +1247,7 @@
                 <w:noProof/>
                 <w:webHidden/>
               </w:rPr>
-              <w:instrText xml:space="preserve"> PAGEREF _Toc34658474 \h </w:instrText>
+              <w:instrText xml:space="preserve"> PAGEREF _Toc53064643 \h </w:instrText>
             </w:r>
             <w:r>
               <w:rPr>
@@ -1280,7 +1290,7 @@
               <w:lang w:eastAsia="fr-FR"/>
             </w:rPr>
           </w:pPr>
-          <w:hyperlink w:anchor="_Toc34658475" w:history="1">
+          <w:hyperlink w:anchor="_Toc53064644" w:history="1">
             <w:r>
               <w:rPr>
                 <w:rStyle w:val="Lienhypertexte"/>
@@ -1307,7 +1317,7 @@
                 <w:noProof/>
                 <w:webHidden/>
               </w:rPr>
-              <w:instrText xml:space="preserve"> PAGEREF _Toc34658475 \h </w:instrText>
+              <w:instrText xml:space="preserve"> PAGEREF _Toc53064644 \h </w:instrText>
             </w:r>
             <w:r>
               <w:rPr>
@@ -1350,7 +1360,7 @@
               <w:lang w:eastAsia="fr-FR"/>
             </w:rPr>
           </w:pPr>
-          <w:hyperlink w:anchor="_Toc34658476" w:history="1">
+          <w:hyperlink w:anchor="_Toc53064645" w:history="1">
             <w:r>
               <w:rPr>
                 <w:rStyle w:val="Lienhypertexte"/>
@@ -1377,7 +1387,7 @@
                 <w:noProof/>
                 <w:webHidden/>
               </w:rPr>
-              <w:instrText xml:space="preserve"> PAGEREF _Toc34658476 \h </w:instrText>
+              <w:instrText xml:space="preserve"> PAGEREF _Toc53064645 \h </w:instrText>
             </w:r>
             <w:r>
               <w:rPr>
@@ -1420,7 +1430,7 @@
               <w:lang w:eastAsia="fr-FR"/>
             </w:rPr>
           </w:pPr>
-          <w:hyperlink w:anchor="_Toc34658477" w:history="1">
+          <w:hyperlink w:anchor="_Toc53064646" w:history="1">
             <w:r>
               <w:rPr>
                 <w:rStyle w:val="Lienhypertexte"/>
@@ -1447,7 +1457,7 @@
                 <w:noProof/>
                 <w:webHidden/>
               </w:rPr>
-              <w:instrText xml:space="preserve"> PAGEREF _Toc34658477 \h </w:instrText>
+              <w:instrText xml:space="preserve"> PAGEREF _Toc53064646 \h </w:instrText>
             </w:r>
             <w:r>
               <w:rPr>
@@ -1490,7 +1500,7 @@
               <w:lang w:eastAsia="fr-FR"/>
             </w:rPr>
           </w:pPr>
-          <w:hyperlink w:anchor="_Toc34658478" w:history="1">
+          <w:hyperlink w:anchor="_Toc53064647" w:history="1">
             <w:r>
               <w:rPr>
                 <w:rStyle w:val="Lienhypertexte"/>
@@ -1517,7 +1527,7 @@
                 <w:noProof/>
                 <w:webHidden/>
               </w:rPr>
-              <w:instrText xml:space="preserve"> PAGEREF _Toc34658478 \h </w:instrText>
+              <w:instrText xml:space="preserve"> PAGEREF _Toc53064647 \h </w:instrText>
             </w:r>
             <w:r>
               <w:rPr>
@@ -1537,7 +1547,7 @@
                 <w:noProof/>
                 <w:webHidden/>
               </w:rPr>
-              <w:t>6</w:t>
+              <w:t>7</w:t>
             </w:r>
             <w:r>
               <w:rPr>
@@ -1560,7 +1570,77 @@
               <w:lang w:eastAsia="fr-FR"/>
             </w:rPr>
           </w:pPr>
-          <w:hyperlink w:anchor="_Toc34658479" w:history="1">
+          <w:hyperlink w:anchor="_Toc53064648" w:history="1">
+            <w:r>
+              <w:rPr>
+                <w:rStyle w:val="Lienhypertexte"/>
+                <w:noProof/>
+              </w:rPr>
+              <w:t>LES FONCTIONNALITES</w:t>
+            </w:r>
+            <w:r>
+              <w:rPr>
+                <w:noProof/>
+                <w:webHidden/>
+              </w:rPr>
+              <w:tab/>
+            </w:r>
+            <w:r>
+              <w:rPr>
+                <w:noProof/>
+                <w:webHidden/>
+              </w:rPr>
+              <w:fldChar w:fldCharType="begin"/>
+            </w:r>
+            <w:r>
+              <w:rPr>
+                <w:noProof/>
+                <w:webHidden/>
+              </w:rPr>
+              <w:instrText xml:space="preserve"> PAGEREF _Toc53064648 \h </w:instrText>
+            </w:r>
+            <w:r>
+              <w:rPr>
+                <w:noProof/>
+                <w:webHidden/>
+              </w:rPr>
+            </w:r>
+            <w:r>
+              <w:rPr>
+                <w:noProof/>
+                <w:webHidden/>
+              </w:rPr>
+              <w:fldChar w:fldCharType="separate"/>
+            </w:r>
+            <w:r>
+              <w:rPr>
+                <w:noProof/>
+                <w:webHidden/>
+              </w:rPr>
+              <w:t>7</w:t>
+            </w:r>
+            <w:r>
+              <w:rPr>
+                <w:noProof/>
+                <w:webHidden/>
+              </w:rPr>
+              <w:fldChar w:fldCharType="end"/>
+            </w:r>
+          </w:hyperlink>
+        </w:p>
+        <w:p>
+          <w:pPr>
+            <w:pStyle w:val="TM2"/>
+            <w:tabs>
+              <w:tab w:val="right" w:leader="dot" w:pos="9062"/>
+            </w:tabs>
+            <w:rPr>
+              <w:rFonts w:eastAsiaTheme="minorEastAsia"/>
+              <w:noProof/>
+              <w:lang w:eastAsia="fr-FR"/>
+            </w:rPr>
+          </w:pPr>
+          <w:hyperlink w:anchor="_Toc53064649" w:history="1">
             <w:r>
               <w:rPr>
                 <w:rStyle w:val="Lienhypertexte"/>
@@ -1587,7 +1667,7 @@
                 <w:noProof/>
                 <w:webHidden/>
               </w:rPr>
-              <w:instrText xml:space="preserve"> PAGEREF _Toc34658479 \h </w:instrText>
+              <w:instrText xml:space="preserve"> PAGEREF _Toc53064649 \h </w:instrText>
             </w:r>
             <w:r>
               <w:rPr>
@@ -1607,7 +1687,7 @@
                 <w:noProof/>
                 <w:webHidden/>
               </w:rPr>
-              <w:t>7</w:t>
+              <w:t>8</w:t>
             </w:r>
             <w:r>
               <w:rPr>
@@ -1627,6 +1707,8 @@
             <w:fldChar w:fldCharType="end"/>
           </w:r>
         </w:p>
+        <w:bookmarkStart w:id="0" w:name="_GoBack" w:displacedByCustomXml="next"/>
+        <w:bookmarkEnd w:id="0" w:displacedByCustomXml="next"/>
       </w:sdtContent>
     </w:sdt>
     <w:p>
@@ -1663,22 +1745,22 @@
       <w:pPr>
         <w:pStyle w:val="Titre1"/>
       </w:pPr>
-      <w:bookmarkStart w:id="0" w:name="_Toc34658466"/>
+      <w:bookmarkStart w:id="1" w:name="_Toc53064635"/>
       <w:r>
         <w:t>PRÉSENTATION DE L’ENTREPRISE</w:t>
       </w:r>
-      <w:bookmarkEnd w:id="0"/>
+      <w:bookmarkEnd w:id="1"/>
     </w:p>
     <w:p/>
     <w:p>
       <w:pPr>
         <w:pStyle w:val="Titre2"/>
       </w:pPr>
-      <w:bookmarkStart w:id="1" w:name="_Toc34658467"/>
+      <w:bookmarkStart w:id="2" w:name="_Toc53064636"/>
       <w:r>
         <w:t>Présentation de l’entreprise</w:t>
       </w:r>
-      <w:bookmarkEnd w:id="1"/>
+      <w:bookmarkEnd w:id="2"/>
     </w:p>
     <w:p>
       <w:pPr>
@@ -1832,7 +1914,16 @@
           <w:sz w:val="26"/>
           <w:szCs w:val="26"/>
         </w:rPr>
-        <w:t xml:space="preserve"> de 3 </w:t>
+        <w:t xml:space="preserve"> de 2</w:t>
+      </w:r>
+      <w:r>
+        <w:rPr>
+          <w:rFonts w:ascii="Helvetica" w:hAnsi="Helvetica" w:cs="Helvetica"/>
+          <w:color w:val="000000"/>
+          <w:sz w:val="26"/>
+          <w:szCs w:val="26"/>
+        </w:rPr>
+        <w:t xml:space="preserve"> </w:t>
       </w:r>
       <w:r>
         <w:rPr>
@@ -1882,7 +1973,16 @@
           <w:sz w:val="26"/>
           <w:szCs w:val="26"/>
         </w:rPr>
-        <w:t>re d’affaire est de 89 876 632 777 237 210 970€</w:t>
+        <w:t xml:space="preserve">re d’affaire est de </w:t>
+      </w:r>
+      <w:r>
+        <w:rPr>
+          <w:rFonts w:ascii="Helvetica" w:hAnsi="Helvetica" w:cs="Helvetica"/>
+          <w:color w:val="000000"/>
+          <w:sz w:val="26"/>
+          <w:szCs w:val="26"/>
+        </w:rPr>
+        <w:t>1$</w:t>
       </w:r>
     </w:p>
     <w:p>
@@ -1935,11 +2035,11 @@
       <w:pPr>
         <w:pStyle w:val="Titre2"/>
       </w:pPr>
-      <w:bookmarkStart w:id="2" w:name="_Toc34658468"/>
+      <w:bookmarkStart w:id="3" w:name="_Toc53064637"/>
       <w:r>
         <w:t>ANALYSE DE L’EXISTANT</w:t>
       </w:r>
-      <w:bookmarkEnd w:id="2"/>
+      <w:bookmarkEnd w:id="3"/>
     </w:p>
     <w:p>
       <w:r>
@@ -1964,11 +2064,11 @@
       <w:pPr>
         <w:pStyle w:val="Titre2"/>
       </w:pPr>
-      <w:bookmarkStart w:id="3" w:name="_Toc34658469"/>
+      <w:bookmarkStart w:id="4" w:name="_Toc53064638"/>
       <w:r>
         <w:t>LES OBJECTIFS DU SITE :</w:t>
       </w:r>
-      <w:bookmarkEnd w:id="3"/>
+      <w:bookmarkEnd w:id="4"/>
       <w:r>
         <w:t xml:space="preserve"> </w:t>
       </w:r>
@@ -1993,7 +2093,13 @@
         <w:t>, cré</w:t>
       </w:r>
       <w:r>
-        <w:t>er un parc d’utilisateur et vend</w:t>
+        <w:t>er un parc d’utilisateur</w:t>
+      </w:r>
+      <w:r>
+        <w:t>s</w:t>
+      </w:r>
+      <w:r>
+        <w:t xml:space="preserve"> et vend</w:t>
       </w:r>
       <w:r>
         <w:t xml:space="preserve">re </w:t>
@@ -2004,25 +2110,31 @@
     </w:p>
     <w:p>
       <w:r>
-        <w:t>Nous visons tout type de public, pour développer notre activité, toute personne avec une volonté de vouloir pratiquer du sport!</w:t>
+        <w:t>Nous visons tout type de public, pour développer notre activité, toute personne avec une volonté de vouloir pratiquer du sport</w:t>
+      </w:r>
+      <w:r>
+        <w:t>, remis en forme et bien être.</w:t>
       </w:r>
     </w:p>
     <w:p>
       <w:pPr>
         <w:pStyle w:val="Titre2"/>
       </w:pPr>
-      <w:bookmarkStart w:id="4" w:name="_Toc34658470"/>
+      <w:bookmarkStart w:id="5" w:name="_Toc53064639"/>
       <w:r>
         <w:t>LES OBJECTIFS QUANTITATIFS</w:t>
       </w:r>
-      <w:bookmarkEnd w:id="4"/>
+      <w:bookmarkEnd w:id="5"/>
     </w:p>
     <w:p>
       <w:pPr>
         <w:spacing w:after="0"/>
       </w:pPr>
       <w:r>
-        <w:t>Nous souhaitons la premiè</w:t>
+        <w:t>Nous souhaitons au terme de la</w:t>
+      </w:r>
+      <w:r>
+        <w:t xml:space="preserve"> premiè</w:t>
       </w:r>
       <w:r>
         <w:t>r</w:t>
@@ -2057,7 +2169,13 @@
         <w:t>fonctionnel 8</w:t>
       </w:r>
       <w:r>
-        <w:t xml:space="preserve"> pages internet et proposera 2 servi</w:t>
+        <w:t xml:space="preserve"> pages </w:t>
+      </w:r>
+      <w:r>
+        <w:t>web et proposera 3</w:t>
+      </w:r>
+      <w:r>
+        <w:t xml:space="preserve"> servi</w:t>
       </w:r>
       <w:r>
         <w:t>ces entièrement liés. S</w:t>
@@ -2075,7 +2193,13 @@
         <w:t>xercices physiques personnalisés</w:t>
       </w:r>
       <w:r>
-        <w:t xml:space="preserve"> et pour dynamiser </w:t>
+        <w:t xml:space="preserve"> et pour dynamiser</w:t>
+      </w:r>
+      <w:r>
+        <w:t>,</w:t>
+      </w:r>
+      <w:r>
+        <w:t xml:space="preserve"> </w:t>
       </w:r>
       <w:r>
         <w:t xml:space="preserve">des conseils divers en lien avec l’activité physique et </w:t>
@@ -2099,11 +2223,11 @@
       <w:pPr>
         <w:pStyle w:val="Titre2"/>
       </w:pPr>
-      <w:bookmarkStart w:id="5" w:name="_Toc34658471"/>
+      <w:bookmarkStart w:id="6" w:name="_Toc53064640"/>
       <w:r>
         <w:t>PÉRIMÈTRE DU PROJET</w:t>
       </w:r>
-      <w:bookmarkEnd w:id="5"/>
+      <w:bookmarkEnd w:id="6"/>
       <w:r>
         <w:t xml:space="preserve">  </w:t>
       </w:r>
@@ -2156,10 +2280,10 @@
         <w:t>les</w:t>
       </w:r>
       <w:r>
-        <w:t xml:space="preserve"> de nos clients, se</w:t>
-      </w:r>
-      <w:r>
-        <w:t>ulement pour nos clients inscrits</w:t>
+        <w:t xml:space="preserve"> de nos clients, </w:t>
+      </w:r>
+      <w:r>
+        <w:t>une inscrition est obligatoir</w:t>
       </w:r>
       <w:r>
         <w:t>. Nous proposerons d</w:t>
@@ -2185,12 +2309,12 @@
       <w:pPr>
         <w:pStyle w:val="Titre1"/>
       </w:pPr>
-      <w:bookmarkStart w:id="6" w:name="_Toc34658472"/>
+      <w:bookmarkStart w:id="7" w:name="_Toc53064641"/>
       <w:r>
         <w:lastRenderedPageBreak/>
         <w:t>GRAPHISME ET ERGONOMIE</w:t>
       </w:r>
-      <w:bookmarkEnd w:id="6"/>
+      <w:bookmarkEnd w:id="7"/>
       <w:r>
         <w:t xml:space="preserve"> </w:t>
       </w:r>
@@ -2203,11 +2327,11 @@
       <w:r>
         <w:t xml:space="preserve">   </w:t>
       </w:r>
-      <w:bookmarkStart w:id="7" w:name="_Toc34658473"/>
+      <w:bookmarkStart w:id="8" w:name="_Toc53064642"/>
       <w:r>
         <w:t>LA CHARTE GRAPHIQUE</w:t>
       </w:r>
-      <w:bookmarkEnd w:id="7"/>
+      <w:bookmarkEnd w:id="8"/>
     </w:p>
     <w:p>
       <w:r>
@@ -2217,17 +2341,33 @@
         <w:t xml:space="preserve"> comme code couleur des nuances de vert et d’orange!</w:t>
       </w:r>
     </w:p>
-    <w:p/>
     <w:p>
+      <w:r>
+        <w:t xml:space="preserve">Les couleurs les plus utiliser seront le vert :  </w:t>
+      </w:r>
+      <w:r>
+        <w:t>#00C992</w:t>
+      </w:r>
+      <w:r>
+        <w:t xml:space="preserve"> et le Orange : </w:t>
+      </w:r>
+      <w:r>
+        <w:t>#F97242</w:t>
+      </w:r>
+    </w:p>
+    <w:p>
+      <w:r>
+        <w:t xml:space="preserve">       </w:t>
+      </w:r>
       <w:r>
         <w:rPr>
           <w:noProof/>
           <w:lang w:eastAsia="fr-FR"/>
         </w:rPr>
         <w:drawing>
-          <wp:inline distT="0" distB="0" distL="0" distR="0" wp14:anchorId="5BE26B9A" wp14:editId="1846D122">
-            <wp:extent cx="2409246" cy="3016072"/>
-            <wp:effectExtent l="0" t="0" r="0" b="0"/>
+          <wp:inline distT="0" distB="0" distL="0" distR="0" wp14:anchorId="24CDCBD8" wp14:editId="59AF5E7A">
+            <wp:extent cx="2877820" cy="1763395"/>
+            <wp:effectExtent l="0" t="0" r="0" b="8255"/>
             <wp:docPr id="1" name="Image 1"/>
             <wp:cNvGraphicFramePr>
               <a:graphicFrameLocks xmlns:a="http://schemas.openxmlformats.org/drawingml/2006/main" noChangeAspect="1"/>
@@ -2236,7 +2376,7 @@
               <a:graphicData uri="http://schemas.openxmlformats.org/drawingml/2006/picture">
                 <pic:pic xmlns:pic="http://schemas.openxmlformats.org/drawingml/2006/picture">
                   <pic:nvPicPr>
-                    <pic:cNvPr id="1" name="75b43782caa55708810d9ac5d268c8e4.jpg"/>
+                    <pic:cNvPr id="1" name=""/>
                     <pic:cNvPicPr/>
                   </pic:nvPicPr>
                   <pic:blipFill>
@@ -2254,7 +2394,7 @@
                   <pic:spPr>
                     <a:xfrm>
                       <a:off x="0" y="0"/>
-                      <a:ext cx="2426321" cy="3037447"/>
+                      <a:ext cx="2877820" cy="1763395"/>
                     </a:xfrm>
                     <a:prstGeom prst="rect">
                       <a:avLst/>
@@ -2266,19 +2406,18 @@
           </wp:inline>
         </w:drawing>
       </w:r>
-      <w:r>
-        <w:t xml:space="preserve">       </w:t>
-      </w:r>
+    </w:p>
+    <w:p>
       <w:r>
         <w:rPr>
           <w:noProof/>
           <w:lang w:eastAsia="fr-FR"/>
         </w:rPr>
         <w:drawing>
-          <wp:inline distT="0" distB="0" distL="0" distR="0" wp14:anchorId="6FD1C530" wp14:editId="5D86B959">
-            <wp:extent cx="2407815" cy="3014280"/>
-            <wp:effectExtent l="0" t="0" r="0" b="0"/>
-            <wp:docPr id="2" name="Image 2"/>
+          <wp:inline distT="0" distB="0" distL="0" distR="0" wp14:anchorId="6F3DD46D" wp14:editId="3E9F44BC">
+            <wp:extent cx="2957886" cy="1705218"/>
+            <wp:effectExtent l="0" t="0" r="0" b="9525"/>
+            <wp:docPr id="7" name="Image 7"/>
             <wp:cNvGraphicFramePr>
               <a:graphicFrameLocks xmlns:a="http://schemas.openxmlformats.org/drawingml/2006/main" noChangeAspect="1"/>
             </wp:cNvGraphicFramePr>
@@ -2286,7 +2425,7 @@
               <a:graphicData uri="http://schemas.openxmlformats.org/drawingml/2006/picture">
                 <pic:pic xmlns:pic="http://schemas.openxmlformats.org/drawingml/2006/picture">
                   <pic:nvPicPr>
-                    <pic:cNvPr id="2" name="c10f38808af3d3089736fbbec5d7d882.jpg"/>
+                    <pic:cNvPr id="1" name=""/>
                     <pic:cNvPicPr/>
                   </pic:nvPicPr>
                   <pic:blipFill>
@@ -2304,7 +2443,7 @@
                   <pic:spPr>
                     <a:xfrm>
                       <a:off x="0" y="0"/>
-                      <a:ext cx="2424707" cy="3035426"/>
+                      <a:ext cx="2957886" cy="1705218"/>
                     </a:xfrm>
                     <a:prstGeom prst="rect">
                       <a:avLst/>
@@ -2364,7 +2503,6 @@
         </w:rPr>
         <w:t> » et « </w:t>
       </w:r>
-      <w:proofErr w:type="spellStart"/>
       <w:r>
         <w:rPr>
           <w:rFonts w:ascii="Tahoma" w:hAnsi="Tahoma" w:cs="Tahoma"/>
@@ -2377,7 +2515,6 @@
         </w:rPr>
         <w:t>ahoma</w:t>
       </w:r>
-      <w:proofErr w:type="spellEnd"/>
       <w:r>
         <w:rPr>
           <w:b/>
@@ -2396,7 +2533,6 @@
         </w:rPr>
         <w:t xml:space="preserve"> </w:t>
       </w:r>
-      <w:bookmarkStart w:id="8" w:name="_Toc34658474"/>
     </w:p>
     <w:p>
       <w:pPr>
@@ -2404,16 +2540,59 @@
           <w:b/>
         </w:rPr>
       </w:pPr>
+      <w:r>
+        <w:rPr>
+          <w:b/>
+        </w:rPr>
+        <w:t>Le logo Utiliser sera :</w:t>
+      </w:r>
+    </w:p>
+    <w:p>
+      <w:pPr>
+        <w:rPr>
+          <w:b/>
+        </w:rPr>
+      </w:pPr>
+      <w:r>
+        <w:rPr>
+          <w:b/>
+        </w:rPr>
+        <w:pict w14:anchorId="2D825E2A">
+          <v:shapetype id="_x0000_t75" coordsize="21600,21600" o:spt="75" o:preferrelative="t" path="m@4@5l@4@11@9@11@9@5xe" filled="f" stroked="f">
+            <v:stroke joinstyle="miter"/>
+            <v:formulas>
+              <v:f eqn="if lineDrawn pixelLineWidth 0"/>
+              <v:f eqn="sum @0 1 0"/>
+              <v:f eqn="sum 0 0 @1"/>
+              <v:f eqn="prod @2 1 2"/>
+              <v:f eqn="prod @3 21600 pixelWidth"/>
+              <v:f eqn="prod @3 21600 pixelHeight"/>
+              <v:f eqn="sum @0 0 1"/>
+              <v:f eqn="prod @6 1 2"/>
+              <v:f eqn="prod @7 21600 pixelWidth"/>
+              <v:f eqn="sum @8 21600 0"/>
+              <v:f eqn="prod @7 21600 pixelHeight"/>
+              <v:f eqn="sum @10 21600 0"/>
+            </v:formulas>
+            <v:path o:extrusionok="f" gradientshapeok="t" o:connecttype="rect"/>
+            <o:lock v:ext="edit" aspectratio="t"/>
+          </v:shapetype>
+          <v:shape id="_x0000_i1025" type="#_x0000_t75" style="width:150.65pt;height:110.45pt">
+            <v:imagedata r:id="rId11" o:title="logo"/>
+          </v:shape>
+        </w:pict>
+      </w:r>
     </w:p>
     <w:p>
       <w:pPr>
         <w:pStyle w:val="Titre2"/>
       </w:pPr>
+      <w:bookmarkStart w:id="9" w:name="_Toc53064643"/>
       <w:r>
         <w:lastRenderedPageBreak/>
         <w:t>WIREFRAME ET MAQUETTAGE</w:t>
       </w:r>
-      <w:bookmarkEnd w:id="8"/>
+      <w:bookmarkEnd w:id="9"/>
     </w:p>
     <w:p>
       <w:r>
@@ -2558,14 +2737,14 @@
           <w:lang w:eastAsia="fr-FR"/>
         </w:rPr>
         <w:drawing>
-          <wp:inline distT="0" distB="0" distL="0" distR="0" wp14:anchorId="645AB98D" wp14:editId="078D310A">
+          <wp:inline distT="0" distB="0" distL="0" distR="0" wp14:anchorId="645AB98D" wp14:editId="72B3921F">
             <wp:extent cx="5605145" cy="3429000"/>
             <wp:effectExtent l="0" t="0" r="0" b="76200"/>
             <wp:docPr id="5" name="Diagramme 5"/>
             <wp:cNvGraphicFramePr/>
             <a:graphic xmlns:a="http://schemas.openxmlformats.org/drawingml/2006/main">
               <a:graphicData uri="http://schemas.openxmlformats.org/drawingml/2006/diagram">
-                <dgm:relIds xmlns:dgm="http://schemas.openxmlformats.org/drawingml/2006/diagram" xmlns:r="http://schemas.openxmlformats.org/officeDocument/2006/relationships" r:dm="rId11" r:lo="rId12" r:qs="rId13" r:cs="rId14"/>
+                <dgm:relIds xmlns:dgm="http://schemas.openxmlformats.org/drawingml/2006/diagram" xmlns:r="http://schemas.openxmlformats.org/officeDocument/2006/relationships" r:dm="rId12" r:lo="rId13" r:qs="rId14" r:cs="rId15"/>
               </a:graphicData>
             </a:graphic>
           </wp:inline>
@@ -2574,8 +2753,6 @@
     </w:p>
     <w:p/>
     <w:p/>
-    <w:p/>
-    <w:p/>
     <w:p>
       <w:r>
         <w:rPr>
@@ -2583,33 +2760,15 @@
           <w:b/>
           <w:u w:val="single"/>
         </w:rPr>
-        <w:t xml:space="preserve">Arborescence du </w:t>
-      </w:r>
-      <w:proofErr w:type="gramStart"/>
+        <w:t>Arborescence du site</w:t>
+      </w:r>
       <w:r>
         <w:rPr>
           <w:rFonts w:ascii="Bahnschrift SemiBold" w:hAnsi="Bahnschrift SemiBold"/>
           <w:b/>
           <w:u w:val="single"/>
         </w:rPr>
-        <w:t>site</w:t>
-      </w:r>
-      <w:r>
-        <w:rPr>
-          <w:rFonts w:ascii="Bahnschrift SemiBold" w:hAnsi="Bahnschrift SemiBold"/>
-          <w:b/>
-          <w:u w:val="single"/>
-        </w:rPr>
-        <w:t>:</w:t>
-      </w:r>
-      <w:proofErr w:type="gramEnd"/>
-      <w:r>
-        <w:rPr>
-          <w:rFonts w:ascii="Bahnschrift SemiBold" w:hAnsi="Bahnschrift SemiBold"/>
-          <w:b/>
-          <w:u w:val="single"/>
-        </w:rPr>
-        <w:t xml:space="preserve"> </w:t>
+        <w:t xml:space="preserve">: </w:t>
       </w:r>
     </w:p>
     <w:p>
@@ -2626,6 +2785,7 @@
           <w:b/>
           <w:noProof/>
           <w:u w:val="single"/>
+          <w:lang w:eastAsia="fr-FR"/>
         </w:rPr>
         <mc:AlternateContent>
           <mc:Choice Requires="wps">
@@ -2752,6 +2912,7 @@
           <w:b/>
           <w:noProof/>
           <w:u w:val="single"/>
+          <w:lang w:eastAsia="fr-FR"/>
         </w:rPr>
         <mc:AlternateContent>
           <mc:Choice Requires="wps">
@@ -2809,7 +2970,7 @@
               </wp:anchor>
             </w:drawing>
           </mc:Choice>
-          <mc:Fallback>
+          <mc:Fallback xmlns:cx2="http://schemas.microsoft.com/office/drawing/2015/10/21/chartex" xmlns:cx3="http://schemas.microsoft.com/office/drawing/2016/5/9/chartex" xmlns:cx4="http://schemas.microsoft.com/office/drawing/2016/5/10/chartex" xmlns:cx5="http://schemas.microsoft.com/office/drawing/2016/5/11/chartex" xmlns:cx6="http://schemas.microsoft.com/office/drawing/2016/5/12/chartex" xmlns:cx7="http://schemas.microsoft.com/office/drawing/2016/5/13/chartex" xmlns:cx8="http://schemas.microsoft.com/office/drawing/2016/5/14/chartex" xmlns:aink="http://schemas.microsoft.com/office/drawing/2016/ink" xmlns:am3d="http://schemas.microsoft.com/office/drawing/2017/model3d" xmlns:w16cid="http://schemas.microsoft.com/office/word/2016/wordml/cid">
             <w:pict>
               <v:line w14:anchorId="3D05DD24" id="Connecteur droit 36" o:spid="_x0000_s1026" style="position:absolute;flip:x y;z-index:251683840;visibility:visible;mso-wrap-style:square;mso-width-percent:0;mso-height-percent:0;mso-wrap-distance-left:9pt;mso-wrap-distance-top:0;mso-wrap-distance-right:9pt;mso-wrap-distance-bottom:0;mso-position-horizontal:absolute;mso-position-horizontal-relative:text;mso-position-vertical:absolute;mso-position-vertical-relative:text;mso-width-percent:0;mso-height-percent:0;mso-width-relative:margin;mso-height-relative:margin" from="269.8pt,16.95pt" to="344.9pt,45.25pt" o:gfxdata="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" strokecolor="#5b9bd5 [3204]" strokeweight=".5pt">
                 <v:stroke joinstyle="miter"/>
@@ -2824,6 +2985,7 @@
           <w:b/>
           <w:noProof/>
           <w:u w:val="single"/>
+          <w:lang w:eastAsia="fr-FR"/>
         </w:rPr>
         <mc:AlternateContent>
           <mc:Choice Requires="wps">
@@ -2881,7 +3043,7 @@
               </wp:anchor>
             </w:drawing>
           </mc:Choice>
-          <mc:Fallback>
+          <mc:Fallback xmlns:cx2="http://schemas.microsoft.com/office/drawing/2015/10/21/chartex" xmlns:cx3="http://schemas.microsoft.com/office/drawing/2016/5/9/chartex" xmlns:cx4="http://schemas.microsoft.com/office/drawing/2016/5/10/chartex" xmlns:cx5="http://schemas.microsoft.com/office/drawing/2016/5/11/chartex" xmlns:cx6="http://schemas.microsoft.com/office/drawing/2016/5/12/chartex" xmlns:cx7="http://schemas.microsoft.com/office/drawing/2016/5/13/chartex" xmlns:cx8="http://schemas.microsoft.com/office/drawing/2016/5/14/chartex" xmlns:aink="http://schemas.microsoft.com/office/drawing/2016/ink" xmlns:am3d="http://schemas.microsoft.com/office/drawing/2017/model3d" xmlns:w16cid="http://schemas.microsoft.com/office/word/2016/wordml/cid">
             <w:pict>
               <v:line w14:anchorId="12A92AB0" id="Connecteur droit 34" o:spid="_x0000_s1026" style="position:absolute;flip:x;z-index:251679744;visibility:visible;mso-wrap-style:square;mso-width-percent:0;mso-height-percent:0;mso-wrap-distance-left:9pt;mso-wrap-distance-top:0;mso-wrap-distance-right:9pt;mso-wrap-distance-bottom:0;mso-position-horizontal:absolute;mso-position-horizontal-relative:margin;mso-position-vertical:absolute;mso-position-vertical-relative:text;mso-width-percent:0;mso-height-percent:0;mso-width-relative:margin;mso-height-relative:margin" from=".85pt,.7pt" to="183pt,44.85pt" o:gfxdata="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" strokecolor="#5b9bd5 [3204]" strokeweight=".5pt">
                 <v:stroke joinstyle="miter"/>
@@ -2897,6 +3059,7 @@
           <w:b/>
           <w:noProof/>
           <w:u w:val="single"/>
+          <w:lang w:eastAsia="fr-FR"/>
         </w:rPr>
         <mc:AlternateContent>
           <mc:Choice Requires="wps">
@@ -2954,7 +3117,7 @@
               </wp:anchor>
             </w:drawing>
           </mc:Choice>
-          <mc:Fallback>
+          <mc:Fallback xmlns:cx2="http://schemas.microsoft.com/office/drawing/2015/10/21/chartex" xmlns:cx3="http://schemas.microsoft.com/office/drawing/2016/5/9/chartex" xmlns:cx4="http://schemas.microsoft.com/office/drawing/2016/5/10/chartex" xmlns:cx5="http://schemas.microsoft.com/office/drawing/2016/5/11/chartex" xmlns:cx6="http://schemas.microsoft.com/office/drawing/2016/5/12/chartex" xmlns:cx7="http://schemas.microsoft.com/office/drawing/2016/5/13/chartex" xmlns:cx8="http://schemas.microsoft.com/office/drawing/2016/5/14/chartex" xmlns:aink="http://schemas.microsoft.com/office/drawing/2016/ink" xmlns:am3d="http://schemas.microsoft.com/office/drawing/2017/model3d" xmlns:w16cid="http://schemas.microsoft.com/office/word/2016/wordml/cid">
             <w:pict>
               <v:line w14:anchorId="466EACD6" id="Connecteur droit 37" o:spid="_x0000_s1026" style="position:absolute;flip:x y;z-index:251685888;visibility:visible;mso-wrap-style:square;mso-width-percent:0;mso-height-percent:0;mso-wrap-distance-left:9pt;mso-wrap-distance-top:0;mso-wrap-distance-right:9pt;mso-wrap-distance-bottom:0;mso-position-horizontal:absolute;mso-position-horizontal-relative:text;mso-position-vertical:absolute;mso-position-vertical-relative:text;mso-width-percent:0;mso-height-percent:0;mso-width-relative:margin;mso-height-relative:margin" from="270.3pt,1.9pt" to="466.7pt,45.45pt" o:gfxdata="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" strokecolor="#5b9bd5 [3204]" strokeweight=".5pt">
                 <v:stroke joinstyle="miter"/>
@@ -2969,6 +3132,7 @@
           <w:b/>
           <w:noProof/>
           <w:u w:val="single"/>
+          <w:lang w:eastAsia="fr-FR"/>
         </w:rPr>
         <mc:AlternateContent>
           <mc:Choice Requires="wps">
@@ -3026,7 +3190,7 @@
               </wp:anchor>
             </w:drawing>
           </mc:Choice>
-          <mc:Fallback>
+          <mc:Fallback xmlns:cx2="http://schemas.microsoft.com/office/drawing/2015/10/21/chartex" xmlns:cx3="http://schemas.microsoft.com/office/drawing/2016/5/9/chartex" xmlns:cx4="http://schemas.microsoft.com/office/drawing/2016/5/10/chartex" xmlns:cx5="http://schemas.microsoft.com/office/drawing/2016/5/11/chartex" xmlns:cx6="http://schemas.microsoft.com/office/drawing/2016/5/12/chartex" xmlns:cx7="http://schemas.microsoft.com/office/drawing/2016/5/13/chartex" xmlns:cx8="http://schemas.microsoft.com/office/drawing/2016/5/14/chartex" xmlns:aink="http://schemas.microsoft.com/office/drawing/2016/ink" xmlns:am3d="http://schemas.microsoft.com/office/drawing/2017/model3d" xmlns:w16cid="http://schemas.microsoft.com/office/word/2016/wordml/cid">
             <w:pict>
               <v:line w14:anchorId="444742BE" id="Connecteur droit 35" o:spid="_x0000_s1026" style="position:absolute;flip:x;z-index:251681792;visibility:visible;mso-wrap-style:square;mso-width-percent:0;mso-height-percent:0;mso-wrap-distance-left:9pt;mso-wrap-distance-top:0;mso-wrap-distance-right:9pt;mso-wrap-distance-bottom:0;mso-position-horizontal:absolute;mso-position-horizontal-relative:text;mso-position-vertical:absolute;mso-position-vertical-relative:text;mso-width-percent:0;mso-height-percent:0;mso-width-relative:margin;mso-height-relative:margin" from="110.7pt,17.25pt" to="182.45pt,45.3pt" o:gfxdata="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" strokecolor="#5b9bd5 [3204]" strokeweight=".5pt">
                 <v:stroke joinstyle="miter"/>
@@ -3041,6 +3205,7 @@
           <w:b/>
           <w:noProof/>
           <w:u w:val="single"/>
+          <w:lang w:eastAsia="fr-FR"/>
         </w:rPr>
         <mc:AlternateContent>
           <mc:Choice Requires="wps">
@@ -3098,7 +3263,7 @@
               </wp:anchor>
             </w:drawing>
           </mc:Choice>
-          <mc:Fallback>
+          <mc:Fallback xmlns:cx2="http://schemas.microsoft.com/office/drawing/2015/10/21/chartex" xmlns:cx3="http://schemas.microsoft.com/office/drawing/2016/5/9/chartex" xmlns:cx4="http://schemas.microsoft.com/office/drawing/2016/5/10/chartex" xmlns:cx5="http://schemas.microsoft.com/office/drawing/2016/5/11/chartex" xmlns:cx6="http://schemas.microsoft.com/office/drawing/2016/5/12/chartex" xmlns:cx7="http://schemas.microsoft.com/office/drawing/2016/5/13/chartex" xmlns:cx8="http://schemas.microsoft.com/office/drawing/2016/5/14/chartex" xmlns:aink="http://schemas.microsoft.com/office/drawing/2016/ink" xmlns:am3d="http://schemas.microsoft.com/office/drawing/2017/model3d" xmlns:w16cid="http://schemas.microsoft.com/office/word/2016/wordml/cid">
             <w:pict>
               <v:line w14:anchorId="32F9ADE1" id="Connecteur droit 33" o:spid="_x0000_s1026" style="position:absolute;z-index:251678720;visibility:visible;mso-wrap-style:square;mso-width-percent:0;mso-height-percent:0;mso-wrap-distance-left:9pt;mso-wrap-distance-top:0;mso-wrap-distance-right:9pt;mso-wrap-distance-bottom:0;mso-position-horizontal:absolute;mso-position-horizontal-relative:text;mso-position-vertical:absolute;mso-position-vertical-relative:text;mso-width-percent:0;mso-height-percent:0;mso-width-relative:margin;mso-height-relative:margin" from="224.9pt,17.65pt" to="225.15pt,45pt" o:gfxdata="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" strokecolor="#5b9bd5 [3204]" strokeweight=".5pt">
                 <v:stroke joinstyle="miter"/>
@@ -3122,6 +3287,7 @@
           <w:b/>
           <w:noProof/>
           <w:u w:val="single"/>
+          <w:lang w:eastAsia="fr-FR"/>
         </w:rPr>
         <mc:AlternateContent>
           <mc:Choice Requires="wps">
@@ -3200,7 +3366,7 @@
           </mc:Choice>
           <mc:Fallback>
             <w:pict>
-              <v:rect w14:anchorId="2ACF9BD4" id="Rectangle 26" o:spid="_x0000_s1028" style="position:absolute;margin-left:-34.25pt;margin-top:23.05pt;width:70.3pt;height:29.15pt;z-index:251665408;visibility:visible;mso-wrap-style:square;mso-width-percent:0;mso-height-percent:0;mso-wrap-distance-left:9pt;mso-wrap-distance-top:0;mso-wrap-distance-right:9pt;mso-wrap-distance-bottom:0;mso-position-horizontal:absolute;mso-position-horizontal-relative:text;mso-position-vertical:absolute;mso-position-vertical-relative:text;mso-width-percent:0;mso-height-percent:0;mso-width-relative:margin;mso-height-relative:margin;v-text-anchor:middle" o:gfxdata="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" fillcolor="#5b9bd5 [3204]" strokecolor="#1f4d78 [1604]" strokeweight="1pt">
+              <v:rect w14:anchorId="2ACF9BD4" id="Rectangle 26" o:spid="_x0000_s1028" style="position:absolute;margin-left:-34.25pt;margin-top:23.05pt;width:70.3pt;height:29.15pt;z-index:251665408;visibility:visible;mso-wrap-style:square;mso-width-percent:0;mso-height-percent:0;mso-wrap-distance-left:9pt;mso-wrap-distance-top:0;mso-wrap-distance-right:9pt;mso-wrap-distance-bottom:0;mso-position-horizontal:absolute;mso-position-horizontal-relative:text;mso-position-vertical:absolute;mso-position-vertical-relative:text;mso-width-percent:0;mso-height-percent:0;mso-width-relative:margin;mso-height-relative:margin;v-text-anchor:middle" o:gfxdata="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" fillcolor="#5b9bd5 [3204]" strokecolor="#1f4d78 [1604]" strokeweight="1pt">
                 <v:textbox>
                   <w:txbxContent>
                     <w:p>
@@ -3233,6 +3399,7 @@
           <w:b/>
           <w:noProof/>
           <w:u w:val="single"/>
+          <w:lang w:eastAsia="fr-FR"/>
         </w:rPr>
         <mc:AlternateContent>
           <mc:Choice Requires="wps">
@@ -3290,7 +3457,7 @@
               </wp:anchor>
             </w:drawing>
           </mc:Choice>
-          <mc:Fallback>
+          <mc:Fallback xmlns:cx2="http://schemas.microsoft.com/office/drawing/2015/10/21/chartex" xmlns:cx3="http://schemas.microsoft.com/office/drawing/2016/5/9/chartex" xmlns:cx4="http://schemas.microsoft.com/office/drawing/2016/5/10/chartex" xmlns:cx5="http://schemas.microsoft.com/office/drawing/2016/5/11/chartex" xmlns:cx6="http://schemas.microsoft.com/office/drawing/2016/5/12/chartex" xmlns:cx7="http://schemas.microsoft.com/office/drawing/2016/5/13/chartex" xmlns:cx8="http://schemas.microsoft.com/office/drawing/2016/5/14/chartex" xmlns:aink="http://schemas.microsoft.com/office/drawing/2016/ink" xmlns:am3d="http://schemas.microsoft.com/office/drawing/2017/model3d" xmlns:w16cid="http://schemas.microsoft.com/office/word/2016/wordml/cid">
             <w:pict>
               <v:line w14:anchorId="4F880E83" id="Connecteur droit 40" o:spid="_x0000_s1026" style="position:absolute;flip:x;z-index:251692032;visibility:visible;mso-wrap-style:square;mso-width-percent:0;mso-height-percent:0;mso-wrap-distance-left:9pt;mso-wrap-distance-top:0;mso-wrap-distance-right:9pt;mso-wrap-distance-bottom:0;mso-position-horizontal:absolute;mso-position-horizontal-relative:margin;mso-position-vertical:absolute;mso-position-vertical-relative:text;mso-width-percent:0;mso-height-percent:0;mso-width-relative:margin;mso-height-relative:margin" from="35.7pt,12.9pt" to="73.05pt,12.9pt" o:gfxdata="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" strokecolor="#5b9bd5 [3204]" strokeweight=".5pt">
                 <v:stroke joinstyle="miter"/>
@@ -3306,6 +3473,7 @@
           <w:b/>
           <w:noProof/>
           <w:u w:val="single"/>
+          <w:lang w:eastAsia="fr-FR"/>
         </w:rPr>
         <mc:AlternateContent>
           <mc:Choice Requires="wps">
@@ -3363,7 +3531,7 @@
               </wp:anchor>
             </w:drawing>
           </mc:Choice>
-          <mc:Fallback>
+          <mc:Fallback xmlns:cx2="http://schemas.microsoft.com/office/drawing/2015/10/21/chartex" xmlns:cx3="http://schemas.microsoft.com/office/drawing/2016/5/9/chartex" xmlns:cx4="http://schemas.microsoft.com/office/drawing/2016/5/10/chartex" xmlns:cx5="http://schemas.microsoft.com/office/drawing/2016/5/11/chartex" xmlns:cx6="http://schemas.microsoft.com/office/drawing/2016/5/12/chartex" xmlns:cx7="http://schemas.microsoft.com/office/drawing/2016/5/13/chartex" xmlns:cx8="http://schemas.microsoft.com/office/drawing/2016/5/14/chartex" xmlns:aink="http://schemas.microsoft.com/office/drawing/2016/ink" xmlns:am3d="http://schemas.microsoft.com/office/drawing/2017/model3d" xmlns:w16cid="http://schemas.microsoft.com/office/word/2016/wordml/cid">
             <w:pict>
               <v:line w14:anchorId="46C23791" id="Connecteur droit 41" o:spid="_x0000_s1026" style="position:absolute;flip:x y;z-index:251694080;visibility:visible;mso-wrap-style:square;mso-width-percent:0;mso-height-percent:0;mso-wrap-distance-left:9pt;mso-wrap-distance-top:0;mso-wrap-distance-right:9pt;mso-wrap-distance-bottom:0;mso-position-horizontal:absolute;mso-position-horizontal-relative:margin;mso-position-vertical:absolute;mso-position-vertical-relative:text;mso-width-percent:0;mso-height-percent:0;mso-width-relative:margin;mso-height-relative:margin" from="144.8pt,14.4pt" to="190.35pt,14.6pt" o:gfxdata="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" strokecolor="#5b9bd5 [3204]" strokeweight=".5pt">
                 <v:stroke joinstyle="miter"/>
@@ -3379,6 +3547,7 @@
           <w:b/>
           <w:noProof/>
           <w:u w:val="single"/>
+          <w:lang w:eastAsia="fr-FR"/>
         </w:rPr>
         <mc:AlternateContent>
           <mc:Choice Requires="wps">
@@ -3481,6 +3650,7 @@
           <w:b/>
           <w:noProof/>
           <w:u w:val="single"/>
+          <w:lang w:eastAsia="fr-FR"/>
         </w:rPr>
         <mc:AlternateContent>
           <mc:Choice Requires="wps">
@@ -3559,7 +3729,7 @@
           </mc:Choice>
           <mc:Fallback>
             <w:pict>
-              <v:rect w14:anchorId="11303FCC" id="Rectangle 25" o:spid="_x0000_s1030" style="position:absolute;margin-left:74.05pt;margin-top:.95pt;width:70.3pt;height:29.15pt;z-index:251663360;visibility:visible;mso-wrap-style:square;mso-width-percent:0;mso-height-percent:0;mso-wrap-distance-left:9pt;mso-wrap-distance-top:0;mso-wrap-distance-right:9pt;mso-wrap-distance-bottom:0;mso-position-horizontal:absolute;mso-position-horizontal-relative:text;mso-position-vertical:absolute;mso-position-vertical-relative:text;mso-width-percent:0;mso-height-percent:0;mso-width-relative:margin;mso-height-relative:margin;v-text-anchor:middle" o:gfxdata="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" fillcolor="#5b9bd5 [3204]" strokecolor="#1f4d78 [1604]" strokeweight="1pt">
+              <v:rect w14:anchorId="11303FCC" id="Rectangle 25" o:spid="_x0000_s1030" style="position:absolute;margin-left:74.05pt;margin-top:.95pt;width:70.3pt;height:29.15pt;z-index:251663360;visibility:visible;mso-wrap-style:square;mso-width-percent:0;mso-height-percent:0;mso-wrap-distance-left:9pt;mso-wrap-distance-top:0;mso-wrap-distance-right:9pt;mso-wrap-distance-bottom:0;mso-position-horizontal:absolute;mso-position-horizontal-relative:text;mso-position-vertical:absolute;mso-position-vertical-relative:text;mso-width-percent:0;mso-height-percent:0;mso-width-relative:margin;mso-height-relative:margin;v-text-anchor:middle" o:gfxdata="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" fillcolor="#5b9bd5 [3204]" strokecolor="#1f4d78 [1604]" strokeweight="1pt">
                 <v:textbox>
                   <w:txbxContent>
                     <w:p>
@@ -3583,6 +3753,7 @@
           <w:b/>
           <w:noProof/>
           <w:u w:val="single"/>
+          <w:lang w:eastAsia="fr-FR"/>
         </w:rPr>
         <mc:AlternateContent>
           <mc:Choice Requires="wps">
@@ -3661,7 +3832,7 @@
           </mc:Choice>
           <mc:Fallback>
             <w:pict>
-              <v:rect w14:anchorId="4C05EE7E" id="Rectangle 30" o:spid="_x0000_s1031" style="position:absolute;margin-left:0;margin-top:.75pt;width:70.3pt;height:29.15pt;z-index:251673600;visibility:visible;mso-wrap-style:square;mso-width-percent:0;mso-height-percent:0;mso-wrap-distance-left:9pt;mso-wrap-distance-top:0;mso-wrap-distance-right:9pt;mso-wrap-distance-bottom:0;mso-position-horizontal:center;mso-position-horizontal-relative:margin;mso-position-vertical:absolute;mso-position-vertical-relative:text;mso-width-percent:0;mso-height-percent:0;mso-width-relative:margin;mso-height-relative:margin;v-text-anchor:middle" o:gfxdata="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" fillcolor="#5b9bd5 [3204]" strokecolor="#1f4d78 [1604]" strokeweight="1pt">
+              <v:rect w14:anchorId="4C05EE7E" id="Rectangle 30" o:spid="_x0000_s1031" style="position:absolute;margin-left:0;margin-top:.75pt;width:70.3pt;height:29.15pt;z-index:251673600;visibility:visible;mso-wrap-style:square;mso-width-percent:0;mso-height-percent:0;mso-wrap-distance-left:9pt;mso-wrap-distance-top:0;mso-wrap-distance-right:9pt;mso-wrap-distance-bottom:0;mso-position-horizontal:center;mso-position-horizontal-relative:margin;mso-position-vertical:absolute;mso-position-vertical-relative:text;mso-width-percent:0;mso-height-percent:0;mso-width-relative:margin;mso-height-relative:margin;v-text-anchor:middle" o:gfxdata="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" fillcolor="#5b9bd5 [3204]" strokecolor="#1f4d78 [1604]" strokeweight="1pt">
                 <v:textbox>
                   <w:txbxContent>
                     <w:p>
@@ -3686,6 +3857,7 @@
           <w:b/>
           <w:noProof/>
           <w:u w:val="single"/>
+          <w:lang w:eastAsia="fr-FR"/>
         </w:rPr>
         <mc:AlternateContent>
           <mc:Choice Requires="wps">
@@ -3772,7 +3944,7 @@
           </mc:Choice>
           <mc:Fallback>
             <w:pict>
-              <v:rect w14:anchorId="5CFB83F7" id="Rectangle 32" o:spid="_x0000_s1032" style="position:absolute;margin-left:427.65pt;margin-top:.7pt;width:70.3pt;height:29.15pt;z-index:251677696;visibility:visible;mso-wrap-style:square;mso-width-percent:0;mso-height-percent:0;mso-wrap-distance-left:9pt;mso-wrap-distance-top:0;mso-wrap-distance-right:9pt;mso-wrap-distance-bottom:0;mso-position-horizontal:absolute;mso-position-horizontal-relative:text;mso-position-vertical:absolute;mso-position-vertical-relative:text;mso-width-percent:0;mso-height-percent:0;mso-width-relative:margin;mso-height-relative:margin;v-text-anchor:middle" o:gfxdata="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" fillcolor="#5b9bd5 [3204]" strokecolor="#1f4d78 [1604]" strokeweight="1pt">
+              <v:rect w14:anchorId="5CFB83F7" id="Rectangle 32" o:spid="_x0000_s1032" style="position:absolute;margin-left:427.65pt;margin-top:.7pt;width:70.3pt;height:29.15pt;z-index:251677696;visibility:visible;mso-wrap-style:square;mso-width-percent:0;mso-height-percent:0;mso-wrap-distance-left:9pt;mso-wrap-distance-top:0;mso-wrap-distance-right:9pt;mso-wrap-distance-bottom:0;mso-position-horizontal:absolute;mso-position-horizontal-relative:text;mso-position-vertical:absolute;mso-position-vertical-relative:text;mso-width-percent:0;mso-height-percent:0;mso-width-relative:margin;mso-height-relative:margin;v-text-anchor:middle" o:gfxdata="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" fillcolor="#5b9bd5 [3204]" strokecolor="#1f4d78 [1604]" strokeweight="1pt">
                 <v:textbox>
                   <w:txbxContent>
                     <w:p>
@@ -3813,6 +3985,7 @@
           <w:b/>
           <w:noProof/>
           <w:u w:val="single"/>
+          <w:lang w:eastAsia="fr-FR"/>
         </w:rPr>
         <mc:AlternateContent>
           <mc:Choice Requires="wps">
@@ -3870,7 +4043,7 @@
               </wp:anchor>
             </w:drawing>
           </mc:Choice>
-          <mc:Fallback>
+          <mc:Fallback xmlns:cx2="http://schemas.microsoft.com/office/drawing/2015/10/21/chartex" xmlns:cx3="http://schemas.microsoft.com/office/drawing/2016/5/9/chartex" xmlns:cx4="http://schemas.microsoft.com/office/drawing/2016/5/10/chartex" xmlns:cx5="http://schemas.microsoft.com/office/drawing/2016/5/11/chartex" xmlns:cx6="http://schemas.microsoft.com/office/drawing/2016/5/12/chartex" xmlns:cx7="http://schemas.microsoft.com/office/drawing/2016/5/13/chartex" xmlns:cx8="http://schemas.microsoft.com/office/drawing/2016/5/14/chartex" xmlns:aink="http://schemas.microsoft.com/office/drawing/2016/ink" xmlns:am3d="http://schemas.microsoft.com/office/drawing/2017/model3d" xmlns:w16cid="http://schemas.microsoft.com/office/word/2016/wordml/cid">
             <w:pict>
               <v:line w14:anchorId="0DD6F304" id="Connecteur droit 39" o:spid="_x0000_s1026" style="position:absolute;z-index:251689984;visibility:visible;mso-wrap-style:square;mso-width-percent:0;mso-height-percent:0;mso-wrap-distance-left:9pt;mso-wrap-distance-top:0;mso-wrap-distance-right:9pt;mso-wrap-distance-bottom:0;mso-position-horizontal:absolute;mso-position-horizontal-relative:margin;mso-position-vertical:absolute;mso-position-vertical-relative:text;mso-width-percent:0;mso-height-percent:0;mso-width-relative:margin;mso-height-relative:margin" from="227.75pt,8.25pt" to="228.2pt,45.9pt" o:gfxdata="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" strokecolor="#5b9bd5 [3204]" strokeweight=".5pt">
                 <v:stroke joinstyle="miter"/>
@@ -3886,6 +4059,7 @@
           <w:b/>
           <w:noProof/>
           <w:u w:val="single"/>
+          <w:lang w:eastAsia="fr-FR"/>
         </w:rPr>
         <mc:AlternateContent>
           <mc:Choice Requires="wps">
@@ -3943,7 +4117,7 @@
               </wp:anchor>
             </w:drawing>
           </mc:Choice>
-          <mc:Fallback>
+          <mc:Fallback xmlns:cx2="http://schemas.microsoft.com/office/drawing/2015/10/21/chartex" xmlns:cx3="http://schemas.microsoft.com/office/drawing/2016/5/9/chartex" xmlns:cx4="http://schemas.microsoft.com/office/drawing/2016/5/10/chartex" xmlns:cx5="http://schemas.microsoft.com/office/drawing/2016/5/11/chartex" xmlns:cx6="http://schemas.microsoft.com/office/drawing/2016/5/12/chartex" xmlns:cx7="http://schemas.microsoft.com/office/drawing/2016/5/13/chartex" xmlns:cx8="http://schemas.microsoft.com/office/drawing/2016/5/14/chartex" xmlns:aink="http://schemas.microsoft.com/office/drawing/2016/ink" xmlns:am3d="http://schemas.microsoft.com/office/drawing/2017/model3d" xmlns:w16cid="http://schemas.microsoft.com/office/word/2016/wordml/cid">
             <w:pict>
               <v:line w14:anchorId="6151963B" id="Connecteur droit 38" o:spid="_x0000_s1026" style="position:absolute;flip:x;z-index:251687936;visibility:visible;mso-wrap-style:square;mso-width-percent:0;mso-height-percent:0;mso-wrap-distance-left:9pt;mso-wrap-distance-top:0;mso-wrap-distance-right:9pt;mso-wrap-distance-bottom:0;mso-position-horizontal:absolute;mso-position-horizontal-relative:margin;mso-position-vertical:absolute;mso-position-vertical-relative:text;mso-width-percent:0;mso-height-percent:0;mso-width-relative:margin;mso-height-relative:margin" from="108.35pt,8.3pt" to="108.55pt,45.05pt" o:gfxdata="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" strokecolor="#5b9bd5 [3204]" strokeweight=".5pt">
                 <v:stroke joinstyle="miter"/>
@@ -3977,6 +4151,7 @@
           <w:b/>
           <w:noProof/>
           <w:u w:val="single"/>
+          <w:lang w:eastAsia="fr-FR"/>
         </w:rPr>
         <mc:AlternateContent>
           <mc:Choice Requires="wps">
@@ -4055,7 +4230,7 @@
           </mc:Choice>
           <mc:Fallback>
             <w:pict>
-              <v:rect w14:anchorId="02BBD9E8" id="Rectangle 28" o:spid="_x0000_s1033" style="position:absolute;margin-left:74.55pt;margin-top:.9pt;width:70.25pt;height:29.1pt;z-index:251669504;visibility:visible;mso-wrap-style:square;mso-width-percent:0;mso-height-percent:0;mso-wrap-distance-left:9pt;mso-wrap-distance-top:0;mso-wrap-distance-right:9pt;mso-wrap-distance-bottom:0;mso-position-horizontal:absolute;mso-position-horizontal-relative:text;mso-position-vertical:absolute;mso-position-vertical-relative:text;mso-width-percent:0;mso-height-percent:0;mso-width-relative:margin;mso-height-relative:margin;v-text-anchor:middle" o:gfxdata="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" fillcolor="#5b9bd5 [3204]" strokecolor="#1f4d78 [1604]" strokeweight="1pt">
+              <v:rect w14:anchorId="02BBD9E8" id="Rectangle 28" o:spid="_x0000_s1033" style="position:absolute;margin-left:74.55pt;margin-top:.9pt;width:70.25pt;height:29.1pt;z-index:251669504;visibility:visible;mso-wrap-style:square;mso-width-percent:0;mso-height-percent:0;mso-wrap-distance-left:9pt;mso-wrap-distance-top:0;mso-wrap-distance-right:9pt;mso-wrap-distance-bottom:0;mso-position-horizontal:absolute;mso-position-horizontal-relative:text;mso-position-vertical:absolute;mso-position-vertical-relative:text;mso-width-percent:0;mso-height-percent:0;mso-width-relative:margin;mso-height-relative:margin;v-text-anchor:middle" o:gfxdata="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" fillcolor="#5b9bd5 [3204]" strokecolor="#1f4d78 [1604]" strokeweight="1pt">
                 <v:textbox>
                   <w:txbxContent>
                     <w:p>
@@ -4079,6 +4254,7 @@
           <w:b/>
           <w:noProof/>
           <w:u w:val="single"/>
+          <w:lang w:eastAsia="fr-FR"/>
         </w:rPr>
         <mc:AlternateContent>
           <mc:Choice Requires="wps">
@@ -4157,7 +4333,7 @@
           </mc:Choice>
           <mc:Fallback>
             <w:pict>
-              <v:rect w14:anchorId="626E2BA6" id="Rectangle 29" o:spid="_x0000_s1034" style="position:absolute;margin-left:0;margin-top:.9pt;width:70.3pt;height:29.15pt;z-index:251671552;visibility:visible;mso-wrap-style:square;mso-width-percent:0;mso-height-percent:0;mso-wrap-distance-left:9pt;mso-wrap-distance-top:0;mso-wrap-distance-right:9pt;mso-wrap-distance-bottom:0;mso-position-horizontal:center;mso-position-horizontal-relative:margin;mso-position-vertical:absolute;mso-position-vertical-relative:text;mso-width-percent:0;mso-height-percent:0;mso-width-relative:margin;mso-height-relative:margin;v-text-anchor:middle" o:gfxdata="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" fillcolor="#5b9bd5 [3204]" strokecolor="#1f4d78 [1604]" strokeweight="1pt">
+              <v:rect w14:anchorId="626E2BA6" id="Rectangle 29" o:spid="_x0000_s1034" style="position:absolute;margin-left:0;margin-top:.9pt;width:70.3pt;height:29.15pt;z-index:251671552;visibility:visible;mso-wrap-style:square;mso-width-percent:0;mso-height-percent:0;mso-wrap-distance-left:9pt;mso-wrap-distance-top:0;mso-wrap-distance-right:9pt;mso-wrap-distance-bottom:0;mso-position-horizontal:center;mso-position-horizontal-relative:margin;mso-position-vertical:absolute;mso-position-vertical-relative:text;mso-width-percent:0;mso-height-percent:0;mso-width-relative:margin;mso-height-relative:margin;v-text-anchor:middle" o:gfxdata="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" fillcolor="#5b9bd5 [3204]" strokecolor="#1f4d78 [1604]" strokeweight="1pt">
                 <v:textbox>
                   <w:txbxContent>
                     <w:p>
@@ -4222,6 +4398,42 @@
         </w:rPr>
       </w:pPr>
     </w:p>
+    <w:p>
+      <w:pPr>
+        <w:rPr>
+          <w:rFonts w:ascii="Bahnschrift SemiBold" w:hAnsi="Bahnschrift SemiBold"/>
+          <w:b/>
+          <w:u w:val="single"/>
+        </w:rPr>
+      </w:pPr>
+    </w:p>
+    <w:p>
+      <w:pPr>
+        <w:rPr>
+          <w:rFonts w:ascii="Bahnschrift SemiBold" w:hAnsi="Bahnschrift SemiBold"/>
+          <w:b/>
+          <w:u w:val="single"/>
+        </w:rPr>
+      </w:pPr>
+    </w:p>
+    <w:p>
+      <w:pPr>
+        <w:rPr>
+          <w:rFonts w:ascii="Bahnschrift SemiBold" w:hAnsi="Bahnschrift SemiBold"/>
+          <w:b/>
+          <w:u w:val="single"/>
+        </w:rPr>
+      </w:pPr>
+    </w:p>
+    <w:p>
+      <w:pPr>
+        <w:rPr>
+          <w:rFonts w:ascii="Bahnschrift SemiBold" w:hAnsi="Bahnschrift SemiBold"/>
+          <w:b/>
+          <w:u w:val="single"/>
+        </w:rPr>
+      </w:pPr>
+    </w:p>
     <w:p/>
     <w:p>
       <w:pPr>
@@ -4234,7 +4446,6 @@
           <w:b/>
           <w:sz w:val="24"/>
         </w:rPr>
-        <w:lastRenderedPageBreak/>
         <w:t>ACCUEIL</w:t>
       </w:r>
       <w:r>
@@ -4242,6 +4453,26 @@
           <w:rFonts w:cstheme="minorHAnsi"/>
         </w:rPr>
         <w:t xml:space="preserve"> index.html </w:t>
+      </w:r>
+    </w:p>
+    <w:p>
+      <w:pPr>
+        <w:rPr>
+          <w:rFonts w:cstheme="minorHAnsi"/>
+        </w:rPr>
+      </w:pPr>
+      <w:r>
+        <w:rPr>
+          <w:rFonts w:cstheme="minorHAnsi"/>
+        </w:rPr>
+        <w:t xml:space="preserve">Url : </w:t>
+      </w:r>
+      <w:r>
+        <w:rPr>
+          <w:rFonts w:cstheme="minorHAnsi"/>
+          <w:color w:val="C00000"/>
+        </w:rPr>
+        <w:t>www./nomDeDonnaine</w:t>
       </w:r>
     </w:p>
     <w:p>
@@ -4355,6 +4586,26 @@
     </w:p>
     <w:p>
       <w:pPr>
+        <w:rPr>
+          <w:rFonts w:cstheme="minorHAnsi"/>
+        </w:rPr>
+      </w:pPr>
+      <w:r>
+        <w:rPr>
+          <w:rFonts w:cstheme="minorHAnsi"/>
+        </w:rPr>
+        <w:t xml:space="preserve">Url : </w:t>
+      </w:r>
+      <w:r>
+        <w:rPr>
+          <w:rFonts w:cstheme="minorHAnsi"/>
+          <w:color w:val="C00000"/>
+        </w:rPr>
+        <w:t>www./nomDeDonnaine/login</w:t>
+      </w:r>
+    </w:p>
+    <w:p>
+      <w:pPr>
         <w:spacing w:after="0"/>
         <w:rPr>
           <w:rFonts w:cstheme="minorHAnsi"/>
@@ -4364,7 +4615,27 @@
         <w:rPr>
           <w:rFonts w:cstheme="minorHAnsi"/>
         </w:rPr>
-        <w:t>Page simple de connexion et création de compte et déconnexions</w:t>
+        <w:t xml:space="preserve">Page </w:t>
+      </w:r>
+      <w:r>
+        <w:rPr>
+          <w:rFonts w:cstheme="minorHAnsi"/>
+        </w:rPr>
+        <w:t>de connexion et création de compte et déconnexions</w:t>
+      </w:r>
+    </w:p>
+    <w:p>
+      <w:pPr>
+        <w:spacing w:after="0"/>
+        <w:rPr>
+          <w:rFonts w:cstheme="minorHAnsi"/>
+        </w:rPr>
+      </w:pPr>
+      <w:r>
+        <w:rPr>
+          <w:rFonts w:cstheme="minorHAnsi"/>
+        </w:rPr>
+        <w:t>Et recuperation de mot de passe</w:t>
       </w:r>
     </w:p>
     <w:p>
@@ -4398,6 +4669,26 @@
     </w:p>
     <w:p>
       <w:pPr>
+        <w:rPr>
+          <w:rFonts w:cstheme="minorHAnsi"/>
+        </w:rPr>
+      </w:pPr>
+      <w:r>
+        <w:rPr>
+          <w:rFonts w:cstheme="minorHAnsi"/>
+        </w:rPr>
+        <w:t xml:space="preserve">Url : </w:t>
+      </w:r>
+      <w:r>
+        <w:rPr>
+          <w:rFonts w:cstheme="minorHAnsi"/>
+          <w:color w:val="C00000"/>
+        </w:rPr>
+        <w:t>www./nomDeDonnaine/profile</w:t>
+      </w:r>
+    </w:p>
+    <w:p>
+      <w:pPr>
         <w:spacing w:after="0"/>
         <w:rPr>
           <w:rFonts w:cstheme="minorHAnsi"/>
@@ -4492,7 +4783,49 @@
         <w:rPr>
           <w:rFonts w:cstheme="minorHAnsi"/>
         </w:rPr>
-        <w:t xml:space="preserve"> para.html</w:t>
+        <w:t xml:space="preserve"> </w:t>
+      </w:r>
+      <w:r>
+        <w:rPr>
+          <w:rFonts w:cstheme="minorHAnsi"/>
+        </w:rPr>
+        <w:t>setting</w:t>
+      </w:r>
+      <w:r>
+        <w:rPr>
+          <w:rFonts w:cstheme="minorHAnsi"/>
+        </w:rPr>
+        <w:t>.html</w:t>
+      </w:r>
+    </w:p>
+    <w:p>
+      <w:pPr>
+        <w:rPr>
+          <w:rFonts w:cstheme="minorHAnsi"/>
+        </w:rPr>
+      </w:pPr>
+      <w:r>
+        <w:rPr>
+          <w:rFonts w:cstheme="minorHAnsi"/>
+        </w:rPr>
+        <w:t xml:space="preserve">Url : </w:t>
+      </w:r>
+      <w:r>
+        <w:rPr>
+          <w:rFonts w:cstheme="minorHAnsi"/>
+          <w:color w:val="C00000"/>
+        </w:rPr>
+        <w:t>www./nomDeDonnaine/</w:t>
+      </w:r>
+      <w:r>
+        <w:t xml:space="preserve"> </w:t>
+      </w:r>
+      <w:r>
+        <w:rPr>
+          <w:rFonts w:cstheme="minorHAnsi"/>
+          <w:color w:val="C00000"/>
+        </w:rPr>
+        <w:t>setting</w:t>
       </w:r>
     </w:p>
     <w:p>
@@ -4556,7 +4889,40 @@
         <w:rPr>
           <w:rFonts w:cstheme="minorHAnsi"/>
         </w:rPr>
-        <w:t>li_ex.html</w:t>
+        <w:t>exercise</w:t>
+      </w:r>
+      <w:r>
+        <w:rPr>
+          <w:rFonts w:cstheme="minorHAnsi"/>
+        </w:rPr>
+        <w:t>.html</w:t>
+      </w:r>
+    </w:p>
+    <w:p>
+      <w:pPr>
+        <w:rPr>
+          <w:rFonts w:cstheme="minorHAnsi"/>
+        </w:rPr>
+      </w:pPr>
+      <w:r>
+        <w:rPr>
+          <w:rFonts w:cstheme="minorHAnsi"/>
+        </w:rPr>
+        <w:t xml:space="preserve">Url : </w:t>
+      </w:r>
+      <w:r>
+        <w:rPr>
+          <w:rFonts w:cstheme="minorHAnsi"/>
+          <w:color w:val="C00000"/>
+        </w:rPr>
+        <w:t>www./nomDeDonnaine/</w:t>
+      </w:r>
+      <w:r>
+        <w:rPr>
+          <w:rFonts w:cstheme="minorHAnsi"/>
+          <w:color w:val="C00000"/>
+        </w:rPr>
+        <w:t>exercise</w:t>
       </w:r>
     </w:p>
     <w:p>
@@ -4651,6 +5017,26 @@
     </w:p>
     <w:p>
       <w:pPr>
+        <w:rPr>
+          <w:rFonts w:cstheme="minorHAnsi"/>
+        </w:rPr>
+      </w:pPr>
+      <w:r>
+        <w:rPr>
+          <w:rFonts w:cstheme="minorHAnsi"/>
+        </w:rPr>
+        <w:t xml:space="preserve">Url : </w:t>
+      </w:r>
+      <w:r>
+        <w:rPr>
+          <w:rFonts w:cstheme="minorHAnsi"/>
+          <w:color w:val="C00000"/>
+        </w:rPr>
+        <w:t>www./nomDeDonnaine/help</w:t>
+      </w:r>
+    </w:p>
+    <w:p>
+      <w:pPr>
         <w:spacing w:after="0"/>
         <w:rPr>
           <w:rFonts w:cstheme="minorHAnsi"/>
@@ -4710,7 +5096,33 @@
         <w:rPr>
           <w:rFonts w:cstheme="minorHAnsi"/>
         </w:rPr>
-        <w:t>eat.html</w:t>
+        <w:t>diet</w:t>
+      </w:r>
+      <w:r>
+        <w:rPr>
+          <w:rFonts w:cstheme="minorHAnsi"/>
+        </w:rPr>
+        <w:t>.html</w:t>
+      </w:r>
+    </w:p>
+    <w:p>
+      <w:pPr>
+        <w:rPr>
+          <w:rFonts w:cstheme="minorHAnsi"/>
+        </w:rPr>
+      </w:pPr>
+      <w:r>
+        <w:rPr>
+          <w:rFonts w:cstheme="minorHAnsi"/>
+        </w:rPr>
+        <w:t xml:space="preserve">Url : </w:t>
+      </w:r>
+      <w:r>
+        <w:rPr>
+          <w:rFonts w:cstheme="minorHAnsi"/>
+          <w:color w:val="C00000"/>
+        </w:rPr>
+        <w:t>www./nomDeDonnaine/diet</w:t>
       </w:r>
     </w:p>
     <w:p>
@@ -4754,216 +5166,12 @@
           <w:rFonts w:cstheme="minorHAnsi"/>
         </w:rPr>
       </w:pPr>
-      <w:r>
-        <w:rPr>
-          <w:b/>
-          <w:sz w:val="24"/>
-        </w:rPr>
-        <w:t>COURS</w:t>
-      </w:r>
-      <w:r>
-        <w:rPr>
-          <w:rFonts w:cstheme="minorHAnsi"/>
-          <w:sz w:val="24"/>
-        </w:rPr>
-        <w:t xml:space="preserve"> </w:t>
-      </w:r>
-      <w:r>
-        <w:rPr>
-          <w:rFonts w:cstheme="minorHAnsi"/>
-        </w:rPr>
-        <w:t>classe.html</w:t>
-      </w:r>
     </w:p>
     <w:p>
       <w:pPr>
         <w:spacing w:after="0"/>
         <w:rPr>
           <w:rFonts w:cstheme="minorHAnsi"/>
-        </w:rPr>
-      </w:pPr>
-      <w:r>
-        <w:rPr>
-          <w:rFonts w:cstheme="minorHAnsi"/>
-        </w:rPr>
-        <w:t>Page la plus complexe, elle se décompose en 3 parties</w:t>
-      </w:r>
-      <w:r>
-        <w:rPr>
-          <w:rFonts w:cstheme="minorHAnsi"/>
-        </w:rPr>
-        <w:t> :</w:t>
-      </w:r>
-    </w:p>
-    <w:p>
-      <w:pPr>
-        <w:spacing w:after="0"/>
-        <w:rPr>
-          <w:rFonts w:cstheme="minorHAnsi"/>
-        </w:rPr>
-      </w:pPr>
-      <w:r>
-        <w:rPr>
-          <w:rFonts w:cstheme="minorHAnsi"/>
-        </w:rPr>
-        <w:t>-1</w:t>
-      </w:r>
-      <w:r>
-        <w:rPr>
-          <w:rFonts w:cstheme="minorHAnsi"/>
-        </w:rPr>
-        <w:t>) D</w:t>
-      </w:r>
-      <w:r>
-        <w:rPr>
-          <w:rFonts w:cstheme="minorHAnsi"/>
-        </w:rPr>
-        <w:t xml:space="preserve">escription de l'exercice </w:t>
-      </w:r>
-    </w:p>
-    <w:p>
-      <w:pPr>
-        <w:spacing w:after="0"/>
-        <w:rPr>
-          <w:rFonts w:cstheme="minorHAnsi"/>
-        </w:rPr>
-      </w:pPr>
-      <w:r>
-        <w:rPr>
-          <w:rFonts w:cstheme="minorHAnsi"/>
-        </w:rPr>
-        <w:t>Représentation visuelle de l'exercice</w:t>
-      </w:r>
-    </w:p>
-    <w:p>
-      <w:pPr>
-        <w:spacing w:after="0"/>
-        <w:rPr>
-          <w:rFonts w:cstheme="minorHAnsi"/>
-        </w:rPr>
-      </w:pPr>
-      <w:r>
-        <w:rPr>
-          <w:rFonts w:cstheme="minorHAnsi"/>
-        </w:rPr>
-        <w:t>Muscles ciblés</w:t>
-      </w:r>
-    </w:p>
-    <w:p>
-      <w:pPr>
-        <w:spacing w:after="0"/>
-        <w:rPr>
-          <w:rFonts w:cstheme="minorHAnsi"/>
-        </w:rPr>
-      </w:pPr>
-      <w:r>
-        <w:rPr>
-          <w:rFonts w:cstheme="minorHAnsi"/>
-        </w:rPr>
-        <w:t>-2</w:t>
-      </w:r>
-      <w:r>
-        <w:rPr>
-          <w:rFonts w:cstheme="minorHAnsi"/>
-        </w:rPr>
-        <w:t>)</w:t>
-      </w:r>
-      <w:r>
-        <w:rPr>
-          <w:rFonts w:cstheme="minorHAnsi"/>
-        </w:rPr>
-        <w:t xml:space="preserve"> </w:t>
-      </w:r>
-      <w:r>
-        <w:rPr>
-          <w:rFonts w:cstheme="minorHAnsi"/>
-        </w:rPr>
-        <w:t>P</w:t>
-      </w:r>
-      <w:r>
-        <w:rPr>
-          <w:rFonts w:cstheme="minorHAnsi"/>
-        </w:rPr>
-        <w:t>aramétrage de l'exercice en deux part</w:t>
-      </w:r>
-      <w:r>
-        <w:rPr>
-          <w:rFonts w:cstheme="minorHAnsi"/>
-        </w:rPr>
-        <w:t>ies avec un sélecteur de niveau</w:t>
-      </w:r>
-      <w:r>
-        <w:rPr>
-          <w:rFonts w:cstheme="minorHAnsi"/>
-        </w:rPr>
-        <w:t xml:space="preserve"> qui définira automatiquement les paramètres ou bien de façon personnalisée l'utilisateur définira le nombre de répétition</w:t>
-      </w:r>
-      <w:r>
-        <w:rPr>
-          <w:rFonts w:cstheme="minorHAnsi"/>
-        </w:rPr>
-        <w:t>,</w:t>
-      </w:r>
-      <w:r>
-        <w:rPr>
-          <w:rFonts w:cstheme="minorHAnsi"/>
-        </w:rPr>
-        <w:t xml:space="preserve"> temps de pause et de série !</w:t>
-      </w:r>
-    </w:p>
-    <w:p>
-      <w:pPr>
-        <w:spacing w:after="0"/>
-        <w:rPr>
-          <w:rFonts w:cstheme="minorHAnsi"/>
-        </w:rPr>
-      </w:pPr>
-      <w:r>
-        <w:rPr>
-          <w:rFonts w:cstheme="minorHAnsi"/>
-        </w:rPr>
-        <w:t>-3</w:t>
-      </w:r>
-      <w:r>
-        <w:rPr>
-          <w:rFonts w:cstheme="minorHAnsi"/>
-        </w:rPr>
-        <w:t>) P</w:t>
-      </w:r>
-      <w:r>
-        <w:rPr>
-          <w:rFonts w:cstheme="minorHAnsi"/>
-        </w:rPr>
-        <w:t xml:space="preserve">age d'exécution des informations en temps réel avec un </w:t>
-      </w:r>
-      <w:proofErr w:type="spellStart"/>
-      <w:r>
-        <w:rPr>
-          <w:rFonts w:cstheme="minorHAnsi"/>
-        </w:rPr>
-        <w:t>timer</w:t>
-      </w:r>
-      <w:proofErr w:type="spellEnd"/>
-      <w:r>
-        <w:rPr>
-          <w:rFonts w:cstheme="minorHAnsi"/>
-        </w:rPr>
-        <w:t>,</w:t>
-      </w:r>
-      <w:r>
-        <w:rPr>
-          <w:rFonts w:cstheme="minorHAnsi"/>
-        </w:rPr>
-        <w:t xml:space="preserve"> des boutons pour arrêter ou relancer l'exercice et des infos sur les calories perdues....</w:t>
-      </w:r>
-    </w:p>
-    <w:p>
-      <w:pPr>
-        <w:spacing w:after="0"/>
-        <w:rPr>
-          <w:rFonts w:ascii="Bahnschrift SemiBold" w:hAnsi="Bahnschrift SemiBold"/>
-          <w:b/>
-          <w:u w:val="single"/>
         </w:rPr>
       </w:pPr>
     </w:p>
@@ -4971,9 +5179,7 @@
       <w:pPr>
         <w:spacing w:after="0"/>
         <w:rPr>
-          <w:rFonts w:ascii="Bahnschrift SemiBold" w:hAnsi="Bahnschrift SemiBold"/>
-          <w:b/>
-          <w:u w:val="single"/>
+          <w:rFonts w:cstheme="minorHAnsi"/>
         </w:rPr>
       </w:pPr>
     </w:p>
@@ -4981,6 +5187,260 @@
       <w:pPr>
         <w:spacing w:after="0"/>
         <w:rPr>
+          <w:rFonts w:cstheme="minorHAnsi"/>
+        </w:rPr>
+      </w:pPr>
+      <w:r>
+        <w:rPr>
+          <w:b/>
+          <w:sz w:val="24"/>
+        </w:rPr>
+        <w:lastRenderedPageBreak/>
+        <w:t>COURS</w:t>
+      </w:r>
+      <w:r>
+        <w:rPr>
+          <w:rFonts w:cstheme="minorHAnsi"/>
+          <w:sz w:val="24"/>
+        </w:rPr>
+        <w:t xml:space="preserve"> </w:t>
+      </w:r>
+      <w:r>
+        <w:rPr>
+          <w:rFonts w:cstheme="minorHAnsi"/>
+        </w:rPr>
+        <w:t>session</w:t>
+      </w:r>
+      <w:r>
+        <w:rPr>
+          <w:rFonts w:cstheme="minorHAnsi"/>
+        </w:rPr>
+        <w:t>.html</w:t>
+      </w:r>
+    </w:p>
+    <w:p>
+      <w:pPr>
+        <w:rPr>
+          <w:rFonts w:cstheme="minorHAnsi"/>
+        </w:rPr>
+      </w:pPr>
+      <w:r>
+        <w:rPr>
+          <w:rFonts w:cstheme="minorHAnsi"/>
+        </w:rPr>
+        <w:t xml:space="preserve">Url : </w:t>
+      </w:r>
+      <w:r>
+        <w:rPr>
+          <w:rFonts w:cstheme="minorHAnsi"/>
+          <w:color w:val="C00000"/>
+        </w:rPr>
+        <w:t>www./nomDeDonnaine/</w:t>
+      </w:r>
+      <w:r>
+        <w:rPr>
+          <w:rFonts w:cstheme="minorHAnsi"/>
+          <w:color w:val="C00000"/>
+        </w:rPr>
+        <w:t>session</w:t>
+      </w:r>
+    </w:p>
+    <w:p>
+      <w:pPr>
+        <w:spacing w:after="0"/>
+        <w:rPr>
+          <w:rFonts w:cstheme="minorHAnsi"/>
+        </w:rPr>
+      </w:pPr>
+      <w:r>
+        <w:rPr>
+          <w:rFonts w:cstheme="minorHAnsi"/>
+        </w:rPr>
+        <w:t>L</w:t>
+      </w:r>
+      <w:r>
+        <w:rPr>
+          <w:rFonts w:cstheme="minorHAnsi"/>
+        </w:rPr>
+        <w:t>a</w:t>
+      </w:r>
+      <w:r>
+        <w:rPr>
+          <w:rFonts w:cstheme="minorHAnsi"/>
+        </w:rPr>
+        <w:t xml:space="preserve"> page</w:t>
+      </w:r>
+      <w:r>
+        <w:rPr>
+          <w:rFonts w:cstheme="minorHAnsi"/>
+        </w:rPr>
+        <w:t xml:space="preserve"> plus complexe, elle se décompose en 3 parties</w:t>
+      </w:r>
+      <w:r>
+        <w:rPr>
+          <w:rFonts w:cstheme="minorHAnsi"/>
+        </w:rPr>
+        <w:t> :</w:t>
+      </w:r>
+    </w:p>
+    <w:p>
+      <w:pPr>
+        <w:spacing w:after="0"/>
+        <w:rPr>
+          <w:rFonts w:cstheme="minorHAnsi"/>
+        </w:rPr>
+      </w:pPr>
+      <w:r>
+        <w:rPr>
+          <w:rFonts w:cstheme="minorHAnsi"/>
+        </w:rPr>
+        <w:t>-1</w:t>
+      </w:r>
+      <w:r>
+        <w:rPr>
+          <w:rFonts w:cstheme="minorHAnsi"/>
+        </w:rPr>
+        <w:t>) D</w:t>
+      </w:r>
+      <w:r>
+        <w:rPr>
+          <w:rFonts w:cstheme="minorHAnsi"/>
+        </w:rPr>
+        <w:t xml:space="preserve">escription de l'exercice </w:t>
+      </w:r>
+    </w:p>
+    <w:p>
+      <w:pPr>
+        <w:spacing w:after="0"/>
+        <w:rPr>
+          <w:rFonts w:cstheme="minorHAnsi"/>
+        </w:rPr>
+      </w:pPr>
+      <w:r>
+        <w:rPr>
+          <w:rFonts w:cstheme="minorHAnsi"/>
+        </w:rPr>
+        <w:t>Représentation visuelle de l'exercice</w:t>
+      </w:r>
+    </w:p>
+    <w:p>
+      <w:pPr>
+        <w:spacing w:after="0"/>
+        <w:rPr>
+          <w:rFonts w:cstheme="minorHAnsi"/>
+        </w:rPr>
+      </w:pPr>
+      <w:r>
+        <w:rPr>
+          <w:rFonts w:cstheme="minorHAnsi"/>
+        </w:rPr>
+        <w:t>Muscles ciblés</w:t>
+      </w:r>
+    </w:p>
+    <w:p>
+      <w:pPr>
+        <w:spacing w:after="0"/>
+        <w:rPr>
+          <w:rFonts w:cstheme="minorHAnsi"/>
+        </w:rPr>
+      </w:pPr>
+      <w:r>
+        <w:rPr>
+          <w:rFonts w:cstheme="minorHAnsi"/>
+        </w:rPr>
+        <w:t>-2</w:t>
+      </w:r>
+      <w:r>
+        <w:rPr>
+          <w:rFonts w:cstheme="minorHAnsi"/>
+        </w:rPr>
+        <w:t>)</w:t>
+      </w:r>
+      <w:r>
+        <w:rPr>
+          <w:rFonts w:cstheme="minorHAnsi"/>
+        </w:rPr>
+        <w:t xml:space="preserve"> </w:t>
+      </w:r>
+      <w:r>
+        <w:rPr>
+          <w:rFonts w:cstheme="minorHAnsi"/>
+        </w:rPr>
+        <w:t>P</w:t>
+      </w:r>
+      <w:r>
+        <w:rPr>
+          <w:rFonts w:cstheme="minorHAnsi"/>
+        </w:rPr>
+        <w:t>aramétrage de l'exercice en deux part</w:t>
+      </w:r>
+      <w:r>
+        <w:rPr>
+          <w:rFonts w:cstheme="minorHAnsi"/>
+        </w:rPr>
+        <w:t>ies avec un sélecteur de niveau</w:t>
+      </w:r>
+      <w:r>
+        <w:rPr>
+          <w:rFonts w:cstheme="minorHAnsi"/>
+        </w:rPr>
+        <w:t xml:space="preserve"> qui définira automatiquement les paramètres ou bien de façon personnalisée l'utilisateur définira le nombre de répétition</w:t>
+      </w:r>
+      <w:r>
+        <w:rPr>
+          <w:rFonts w:cstheme="minorHAnsi"/>
+        </w:rPr>
+        <w:t>,</w:t>
+      </w:r>
+      <w:r>
+        <w:rPr>
+          <w:rFonts w:cstheme="minorHAnsi"/>
+        </w:rPr>
+        <w:t xml:space="preserve"> temps de pause et de série !</w:t>
+      </w:r>
+    </w:p>
+    <w:p>
+      <w:pPr>
+        <w:spacing w:after="0"/>
+        <w:rPr>
+          <w:rFonts w:cstheme="minorHAnsi"/>
+        </w:rPr>
+      </w:pPr>
+      <w:r>
+        <w:rPr>
+          <w:rFonts w:cstheme="minorHAnsi"/>
+        </w:rPr>
+        <w:t>-3</w:t>
+      </w:r>
+      <w:r>
+        <w:rPr>
+          <w:rFonts w:cstheme="minorHAnsi"/>
+        </w:rPr>
+        <w:t>) P</w:t>
+      </w:r>
+      <w:r>
+        <w:rPr>
+          <w:rFonts w:cstheme="minorHAnsi"/>
+        </w:rPr>
+        <w:t>age d'exécution des informations en temps réel avec un timer</w:t>
+      </w:r>
+      <w:r>
+        <w:rPr>
+          <w:rFonts w:cstheme="minorHAnsi"/>
+        </w:rPr>
+        <w:t>,</w:t>
+      </w:r>
+      <w:r>
+        <w:rPr>
+          <w:rFonts w:cstheme="minorHAnsi"/>
+        </w:rPr>
+        <w:t xml:space="preserve"> des boutons pour arrêter ou relancer l'exercice et des infos sur les calories perdues....</w:t>
+      </w:r>
+    </w:p>
+    <w:p>
+      <w:pPr>
+        <w:spacing w:after="0"/>
+        <w:rPr>
           <w:rFonts w:ascii="Bahnschrift SemiBold" w:hAnsi="Bahnschrift SemiBold"/>
           <w:b/>
           <w:u w:val="single"/>
@@ -4999,28 +5459,47 @@
     </w:p>
     <w:p>
       <w:pPr>
+        <w:spacing w:after="0"/>
+        <w:rPr>
+          <w:rFonts w:ascii="Bahnschrift SemiBold" w:hAnsi="Bahnschrift SemiBold"/>
+          <w:b/>
+          <w:u w:val="single"/>
+        </w:rPr>
+      </w:pPr>
+    </w:p>
+    <w:p>
+      <w:pPr>
+        <w:spacing w:after="0"/>
+        <w:rPr>
+          <w:rFonts w:ascii="Bahnschrift SemiBold" w:hAnsi="Bahnschrift SemiBold"/>
+          <w:b/>
+          <w:u w:val="single"/>
+        </w:rPr>
+      </w:pPr>
+    </w:p>
+    <w:p>
+      <w:pPr>
         <w:pStyle w:val="Titre1"/>
         <w:rPr>
           <w:rFonts w:ascii="Bahnschrift SemiBold" w:hAnsi="Bahnschrift SemiBold"/>
           <w:u w:val="single"/>
         </w:rPr>
       </w:pPr>
-      <w:bookmarkStart w:id="9" w:name="_Toc34658475"/>
-      <w:r>
-        <w:lastRenderedPageBreak/>
+      <w:bookmarkStart w:id="10" w:name="_Toc53064644"/>
+      <w:r>
         <w:t>SPÉCIFICITÉS ET LIVRABLES</w:t>
       </w:r>
-      <w:bookmarkEnd w:id="9"/>
+      <w:bookmarkEnd w:id="10"/>
     </w:p>
     <w:p>
       <w:pPr>
         <w:pStyle w:val="Titre2"/>
       </w:pPr>
-      <w:bookmarkStart w:id="10" w:name="_Toc34658476"/>
+      <w:bookmarkStart w:id="11" w:name="_Toc53064645"/>
       <w:r>
         <w:t>LE CONTENU DU SITE</w:t>
       </w:r>
-      <w:bookmarkEnd w:id="10"/>
+      <w:bookmarkEnd w:id="11"/>
     </w:p>
     <w:p>
       <w:r>
@@ -5062,21 +5541,11 @@
         <w:t>Image</w:t>
       </w:r>
       <w:r>
-        <w:t xml:space="preserve"> : jpg, png, </w:t>
-      </w:r>
-      <w:proofErr w:type="spellStart"/>
-      <w:r>
-        <w:t>ico</w:t>
-      </w:r>
-      <w:proofErr w:type="spellEnd"/>
-      <w:r>
-        <w:t xml:space="preserve">, </w:t>
-      </w:r>
-      <w:proofErr w:type="spellStart"/>
-      <w:r>
-        <w:t>svg</w:t>
-      </w:r>
-      <w:proofErr w:type="spellEnd"/>
+        <w:t> : jpg, png, ico, svg</w:t>
+      </w:r>
+      <w:r>
+        <w:t>, ogg</w:t>
+      </w:r>
     </w:p>
     <w:p>
       <w:r>
@@ -5098,21 +5567,8 @@
         <w:t>o</w:t>
       </w:r>
       <w:r>
-        <w:t xml:space="preserve"> : </w:t>
-      </w:r>
-      <w:proofErr w:type="spellStart"/>
-      <w:r>
-        <w:t>amv</w:t>
-      </w:r>
-      <w:proofErr w:type="spellEnd"/>
-      <w:r>
-        <w:t xml:space="preserve">, mp4, 3pg, </w:t>
-      </w:r>
-      <w:proofErr w:type="spellStart"/>
-      <w:r>
-        <w:t>avi</w:t>
-      </w:r>
-      <w:proofErr w:type="spellEnd"/>
+        <w:t> : mp4</w:t>
+      </w:r>
     </w:p>
     <w:p>
       <w:r>
@@ -5124,18 +5580,13 @@
       <w:r>
         <w:t xml:space="preserve"> : </w:t>
       </w:r>
-      <w:proofErr w:type="spellStart"/>
       <w:proofErr w:type="gramStart"/>
       <w:r>
-        <w:t>wav</w:t>
-      </w:r>
-      <w:proofErr w:type="spellEnd"/>
-      <w:r>
-        <w:t> ,</w:t>
+        <w:t>wav ,</w:t>
       </w:r>
       <w:proofErr w:type="gramEnd"/>
       <w:r>
-        <w:t xml:space="preserve"> mp3, flac</w:t>
+        <w:t xml:space="preserve"> mp3</w:t>
       </w:r>
     </w:p>
     <w:p>
@@ -5154,11 +5605,9 @@
       <w:r>
         <w:t> :</w:t>
       </w:r>
-      <w:proofErr w:type="spellStart"/>
       <w:r>
         <w:t>pdf</w:t>
       </w:r>
-      <w:proofErr w:type="spellEnd"/>
     </w:p>
     <w:p/>
     <w:p>
@@ -5197,41 +5646,35 @@
       </w:r>
     </w:p>
     <w:p>
+      <w:r>
+        <w:t>Les différentes illustrations</w:t>
+      </w:r>
+      <w:r>
+        <w:t xml:space="preserve"> du site seront disponible</w:t>
+      </w:r>
+      <w:r>
+        <w:t>s</w:t>
+      </w:r>
+      <w:r>
+        <w:t xml:space="preserve"> gratuitement sur: </w:t>
+      </w:r>
+    </w:p>
+    <w:p>
       <w:pPr>
         <w:rPr>
-          <w:color w:val="4472C4" w:themeColor="accent5"/>
+          <w:i/>
+          <w:color w:val="0070C0"/>
           <w:u w:val="single"/>
         </w:rPr>
       </w:pPr>
       <w:r>
-        <w:t xml:space="preserve">Les </w:t>
-      </w:r>
-      <w:r>
-        <w:t>diffé</w:t>
-      </w:r>
-      <w:r>
-        <w:t>rent</w:t>
-      </w:r>
-      <w:r>
-        <w:t>es</w:t>
-      </w:r>
-      <w:r>
-        <w:t xml:space="preserve"> illustration du site seront disponible</w:t>
-      </w:r>
-      <w:r>
-        <w:t>s</w:t>
-      </w:r>
-      <w:r>
-        <w:t xml:space="preserve"> gratuitement sur: </w:t>
-      </w:r>
-      <w:hyperlink r:id="rId16" w:history="1">
-        <w:r>
-          <w:rPr>
-            <w:rStyle w:val="Lienhypertexte"/>
-          </w:rPr>
-          <w:t>www.picture.com/fitness_all.com</w:t>
-        </w:r>
-      </w:hyperlink>
+        <w:rPr>
+          <w:i/>
+          <w:color w:val="0070C0"/>
+          <w:u w:val="single"/>
+        </w:rPr>
+        <w:t>https://pixabay.com/fr/</w:t>
+      </w:r>
     </w:p>
     <w:p>
       <w:pPr>
@@ -5245,11 +5688,11 @@
       <w:pPr>
         <w:pStyle w:val="Titre2"/>
       </w:pPr>
-      <w:bookmarkStart w:id="11" w:name="_Toc34658477"/>
+      <w:bookmarkStart w:id="12" w:name="_Toc53064646"/>
       <w:r>
         <w:t>CONTRAINTES TECHNIQUES</w:t>
       </w:r>
-      <w:bookmarkEnd w:id="11"/>
+      <w:bookmarkEnd w:id="12"/>
     </w:p>
     <w:p>
       <w:r>
@@ -5267,22 +5710,20 @@
         <w:t>La maintenance se fera grâce à une équipe interne.</w:t>
       </w:r>
     </w:p>
-    <w:p>
-      <w:r>
-        <w:t>Notre site sera développé avec jQuery</w:t>
-      </w:r>
-    </w:p>
+    <w:p/>
+    <w:p/>
     <w:p/>
     <w:p/>
     <w:p>
       <w:pPr>
         <w:pStyle w:val="Titre2"/>
       </w:pPr>
-      <w:bookmarkStart w:id="12" w:name="_Toc34658478"/>
-      <w:r>
+      <w:bookmarkStart w:id="13" w:name="_Toc53064647"/>
+      <w:r>
+        <w:lastRenderedPageBreak/>
         <w:t>LES LIVRABLES</w:t>
       </w:r>
-      <w:bookmarkEnd w:id="12"/>
+      <w:bookmarkEnd w:id="13"/>
     </w:p>
     <w:p>
       <w:r>
@@ -5298,6 +5739,636 @@
         <w:t>.</w:t>
       </w:r>
     </w:p>
+    <w:p/>
+    <w:p>
+      <w:pPr>
+        <w:pStyle w:val="Titre2"/>
+      </w:pPr>
+      <w:bookmarkStart w:id="14" w:name="_Toc53064648"/>
+      <w:r>
+        <w:t>LES FONCTIONNALITES</w:t>
+      </w:r>
+      <w:bookmarkEnd w:id="14"/>
+    </w:p>
+    <w:p>
+      <w:pPr>
+        <w:autoSpaceDE w:val="0"/>
+        <w:autoSpaceDN w:val="0"/>
+        <w:adjustRightInd w:val="0"/>
+        <w:spacing w:after="0" w:line="240" w:lineRule="auto"/>
+        <w:rPr>
+          <w:rFonts w:cstheme="minorHAnsi"/>
+        </w:rPr>
+      </w:pPr>
+      <w:r>
+        <w:rPr>
+          <w:rFonts w:cstheme="minorHAnsi"/>
+        </w:rPr>
+        <w:t>D</w:t>
+      </w:r>
+      <w:r>
+        <w:rPr>
+          <w:rFonts w:cstheme="minorHAnsi"/>
+        </w:rPr>
+        <w:t>e manière exhaustive les fonctionnalités attendues du projet, par ordre</w:t>
+      </w:r>
+    </w:p>
+    <w:p>
+      <w:pPr>
+        <w:rPr>
+          <w:rFonts w:cstheme="minorHAnsi"/>
+        </w:rPr>
+      </w:pPr>
+      <w:r>
+        <w:rPr>
+          <w:rFonts w:cstheme="minorHAnsi"/>
+        </w:rPr>
+        <w:t>De</w:t>
+      </w:r>
+      <w:r>
+        <w:rPr>
+          <w:rFonts w:cstheme="minorHAnsi"/>
+        </w:rPr>
+        <w:t xml:space="preserve"> priorité.</w:t>
+      </w:r>
+    </w:p>
+    <w:tbl>
+      <w:tblPr>
+        <w:tblStyle w:val="Grilledutableau"/>
+        <w:tblW w:w="0" w:type="auto"/>
+        <w:tblLook w:val="04A0" w:firstRow="1" w:lastRow="0" w:firstColumn="1" w:lastColumn="0" w:noHBand="0" w:noVBand="1"/>
+      </w:tblPr>
+      <w:tblGrid>
+        <w:gridCol w:w="3020"/>
+        <w:gridCol w:w="3021"/>
+        <w:gridCol w:w="3021"/>
+      </w:tblGrid>
+      <w:tr>
+        <w:tc>
+          <w:tcPr>
+            <w:tcW w:w="3020" w:type="dxa"/>
+            <w:shd w:val="clear" w:color="auto" w:fill="833C0B" w:themeFill="accent2" w:themeFillShade="80"/>
+          </w:tcPr>
+          <w:p>
+            <w:pPr>
+              <w:jc w:val="center"/>
+              <w:rPr>
+                <w:rFonts w:cstheme="minorHAnsi"/>
+                <w:color w:val="FFFFFF" w:themeColor="background1"/>
+              </w:rPr>
+            </w:pPr>
+            <w:r>
+              <w:rPr>
+                <w:rFonts w:cstheme="minorHAnsi"/>
+                <w:color w:val="FFFFFF" w:themeColor="background1"/>
+              </w:rPr>
+              <w:t>Rubrique</w:t>
+            </w:r>
+          </w:p>
+        </w:tc>
+        <w:tc>
+          <w:tcPr>
+            <w:tcW w:w="3021" w:type="dxa"/>
+            <w:shd w:val="clear" w:color="auto" w:fill="833C0B" w:themeFill="accent2" w:themeFillShade="80"/>
+          </w:tcPr>
+          <w:p>
+            <w:pPr>
+              <w:jc w:val="center"/>
+              <w:rPr>
+                <w:rFonts w:cstheme="minorHAnsi"/>
+                <w:color w:val="FFFFFF" w:themeColor="background1"/>
+              </w:rPr>
+            </w:pPr>
+            <w:r>
+              <w:rPr>
+                <w:rFonts w:cstheme="minorHAnsi"/>
+                <w:color w:val="FFFFFF" w:themeColor="background1"/>
+              </w:rPr>
+              <w:t>Fonctionnalites</w:t>
+            </w:r>
+          </w:p>
+        </w:tc>
+        <w:tc>
+          <w:tcPr>
+            <w:tcW w:w="3021" w:type="dxa"/>
+            <w:shd w:val="clear" w:color="auto" w:fill="833C0B" w:themeFill="accent2" w:themeFillShade="80"/>
+          </w:tcPr>
+          <w:p>
+            <w:pPr>
+              <w:jc w:val="center"/>
+              <w:rPr>
+                <w:rFonts w:cstheme="minorHAnsi"/>
+                <w:color w:val="FFFFFF" w:themeColor="background1"/>
+              </w:rPr>
+            </w:pPr>
+            <w:r>
+              <w:rPr>
+                <w:rFonts w:cstheme="minorHAnsi"/>
+                <w:color w:val="FFFFFF" w:themeColor="background1"/>
+              </w:rPr>
+              <w:t>Descritif</w:t>
+            </w:r>
+          </w:p>
+        </w:tc>
+      </w:tr>
+      <w:tr>
+        <w:tc>
+          <w:tcPr>
+            <w:tcW w:w="3020" w:type="dxa"/>
+          </w:tcPr>
+          <w:p>
+            <w:pPr>
+              <w:rPr>
+                <w:rFonts w:cstheme="minorHAnsi"/>
+              </w:rPr>
+            </w:pPr>
+            <w:r>
+              <w:rPr>
+                <w:rFonts w:cstheme="minorHAnsi"/>
+              </w:rPr>
+              <w:t>Connexion</w:t>
+            </w:r>
+          </w:p>
+        </w:tc>
+        <w:tc>
+          <w:tcPr>
+            <w:tcW w:w="3021" w:type="dxa"/>
+          </w:tcPr>
+          <w:p>
+            <w:pPr>
+              <w:rPr>
+                <w:rFonts w:cstheme="minorHAnsi"/>
+              </w:rPr>
+            </w:pPr>
+            <w:r>
+              <w:rPr>
+                <w:rFonts w:cstheme="minorHAnsi"/>
+              </w:rPr>
+              <w:t xml:space="preserve">L’ internaute se connecte à la platforme </w:t>
+            </w:r>
+          </w:p>
+        </w:tc>
+        <w:tc>
+          <w:tcPr>
+            <w:tcW w:w="3021" w:type="dxa"/>
+          </w:tcPr>
+          <w:p>
+            <w:pPr>
+              <w:rPr>
+                <w:rFonts w:cstheme="minorHAnsi"/>
+              </w:rPr>
+            </w:pPr>
+            <w:r>
+              <w:rPr>
+                <w:rFonts w:cstheme="minorHAnsi"/>
+              </w:rPr>
+              <w:t>L’internaute doit pouvoir s’incrire à la platforme en créent des identifients.</w:t>
+            </w:r>
+          </w:p>
+          <w:p>
+            <w:pPr>
+              <w:rPr>
+                <w:rFonts w:cstheme="minorHAnsi"/>
+              </w:rPr>
+            </w:pPr>
+            <w:r>
+              <w:rPr>
+                <w:rFonts w:cstheme="minorHAnsi"/>
+              </w:rPr>
+              <w:t>L’internaute doit pour se connecter avec ces identifience précedement enregister !</w:t>
+            </w:r>
+          </w:p>
+        </w:tc>
+      </w:tr>
+      <w:tr>
+        <w:tc>
+          <w:tcPr>
+            <w:tcW w:w="3020" w:type="dxa"/>
+          </w:tcPr>
+          <w:p>
+            <w:pPr>
+              <w:rPr>
+                <w:rFonts w:cstheme="minorHAnsi"/>
+              </w:rPr>
+            </w:pPr>
+            <w:r>
+              <w:rPr>
+                <w:rFonts w:cstheme="minorHAnsi"/>
+              </w:rPr>
+              <w:t xml:space="preserve">connexion </w:t>
+            </w:r>
+          </w:p>
+        </w:tc>
+        <w:tc>
+          <w:tcPr>
+            <w:tcW w:w="3021" w:type="dxa"/>
+          </w:tcPr>
+          <w:p>
+            <w:pPr>
+              <w:rPr>
+                <w:rFonts w:cstheme="minorHAnsi"/>
+              </w:rPr>
+            </w:pPr>
+            <w:r>
+              <w:rPr>
+                <w:rFonts w:cstheme="minorHAnsi"/>
+              </w:rPr>
+              <w:t>L’internaute recuper ses identifient</w:t>
+            </w:r>
+          </w:p>
+        </w:tc>
+        <w:tc>
+          <w:tcPr>
+            <w:tcW w:w="3021" w:type="dxa"/>
+          </w:tcPr>
+          <w:p>
+            <w:pPr>
+              <w:rPr>
+                <w:rFonts w:cstheme="minorHAnsi"/>
+              </w:rPr>
+            </w:pPr>
+            <w:r>
+              <w:rPr>
+                <w:rFonts w:cstheme="minorHAnsi"/>
+              </w:rPr>
+              <w:t>En cas d’oublie l’internaut est capable de reinitialiser sont mot de passe grace à sont Email</w:t>
+            </w:r>
+          </w:p>
+        </w:tc>
+      </w:tr>
+      <w:tr>
+        <w:tc>
+          <w:tcPr>
+            <w:tcW w:w="3020" w:type="dxa"/>
+          </w:tcPr>
+          <w:p>
+            <w:pPr>
+              <w:rPr>
+                <w:rFonts w:cstheme="minorHAnsi"/>
+              </w:rPr>
+            </w:pPr>
+            <w:r>
+              <w:rPr>
+                <w:rFonts w:cstheme="minorHAnsi"/>
+              </w:rPr>
+              <w:t>profil</w:t>
+            </w:r>
+          </w:p>
+        </w:tc>
+        <w:tc>
+          <w:tcPr>
+            <w:tcW w:w="3021" w:type="dxa"/>
+          </w:tcPr>
+          <w:p>
+            <w:pPr>
+              <w:rPr>
+                <w:rFonts w:cstheme="minorHAnsi"/>
+              </w:rPr>
+            </w:pPr>
+            <w:r>
+              <w:rPr>
+                <w:rFonts w:cstheme="minorHAnsi"/>
+              </w:rPr>
+              <w:t>Insertion des infromations</w:t>
+            </w:r>
+          </w:p>
+          <w:p>
+            <w:pPr>
+              <w:rPr>
+                <w:rFonts w:cstheme="minorHAnsi"/>
+              </w:rPr>
+            </w:pPr>
+            <w:r>
+              <w:rPr>
+                <w:rFonts w:cstheme="minorHAnsi"/>
+              </w:rPr>
+              <w:t xml:space="preserve">personnelle </w:t>
+            </w:r>
+          </w:p>
+        </w:tc>
+        <w:tc>
+          <w:tcPr>
+            <w:tcW w:w="3021" w:type="dxa"/>
+          </w:tcPr>
+          <w:p>
+            <w:pPr>
+              <w:rPr>
+                <w:rFonts w:cstheme="minorHAnsi"/>
+              </w:rPr>
+            </w:pPr>
+            <w:r>
+              <w:rPr>
+                <w:rFonts w:cstheme="minorHAnsi"/>
+              </w:rPr>
+              <w:t xml:space="preserve">L’internaute est capable d’enregister ses informtions personnelle sur la platforme, sur la page </w:t>
+            </w:r>
+            <w:r>
+              <w:rPr>
+                <w:rFonts w:cstheme="minorHAnsi"/>
+                <w:b/>
+              </w:rPr>
+              <w:t>profile</w:t>
+            </w:r>
+          </w:p>
+        </w:tc>
+      </w:tr>
+      <w:tr>
+        <w:tc>
+          <w:tcPr>
+            <w:tcW w:w="3020" w:type="dxa"/>
+          </w:tcPr>
+          <w:p>
+            <w:pPr>
+              <w:rPr>
+                <w:rFonts w:cstheme="minorHAnsi"/>
+              </w:rPr>
+            </w:pPr>
+            <w:r>
+              <w:rPr>
+                <w:rFonts w:cstheme="minorHAnsi"/>
+              </w:rPr>
+              <w:t>Exercices</w:t>
+            </w:r>
+          </w:p>
+        </w:tc>
+        <w:tc>
+          <w:tcPr>
+            <w:tcW w:w="3021" w:type="dxa"/>
+          </w:tcPr>
+          <w:p>
+            <w:pPr>
+              <w:rPr>
+                <w:rFonts w:cstheme="minorHAnsi"/>
+              </w:rPr>
+            </w:pPr>
+            <w:r>
+              <w:rPr>
+                <w:rFonts w:cstheme="minorHAnsi"/>
+              </w:rPr>
+              <w:t>Utilisation des exercices</w:t>
+            </w:r>
+          </w:p>
+        </w:tc>
+        <w:tc>
+          <w:tcPr>
+            <w:tcW w:w="3021" w:type="dxa"/>
+          </w:tcPr>
+          <w:p>
+            <w:pPr>
+              <w:rPr>
+                <w:rFonts w:cstheme="minorHAnsi"/>
+              </w:rPr>
+            </w:pPr>
+            <w:r>
+              <w:rPr>
+                <w:rFonts w:cstheme="minorHAnsi"/>
+              </w:rPr>
+              <w:t xml:space="preserve">L’internaute est  capable, de lancer une activiter sportive </w:t>
+            </w:r>
+          </w:p>
+        </w:tc>
+      </w:tr>
+      <w:tr>
+        <w:tc>
+          <w:tcPr>
+            <w:tcW w:w="3020" w:type="dxa"/>
+          </w:tcPr>
+          <w:p>
+            <w:pPr>
+              <w:rPr>
+                <w:rFonts w:cstheme="minorHAnsi"/>
+              </w:rPr>
+            </w:pPr>
+            <w:r>
+              <w:rPr>
+                <w:rFonts w:cstheme="minorHAnsi"/>
+              </w:rPr>
+              <w:t>Execices</w:t>
+            </w:r>
+          </w:p>
+        </w:tc>
+        <w:tc>
+          <w:tcPr>
+            <w:tcW w:w="3021" w:type="dxa"/>
+          </w:tcPr>
+          <w:p>
+            <w:pPr>
+              <w:rPr>
+                <w:rFonts w:cstheme="minorHAnsi"/>
+              </w:rPr>
+            </w:pPr>
+            <w:r>
+              <w:rPr>
+                <w:rFonts w:cstheme="minorHAnsi"/>
+              </w:rPr>
+              <w:t>creation des programme sportive</w:t>
+            </w:r>
+          </w:p>
+        </w:tc>
+        <w:tc>
+          <w:tcPr>
+            <w:tcW w:w="3021" w:type="dxa"/>
+          </w:tcPr>
+          <w:p>
+            <w:pPr>
+              <w:rPr>
+                <w:rFonts w:cstheme="minorHAnsi"/>
+              </w:rPr>
+            </w:pPr>
+            <w:r>
+              <w:rPr>
+                <w:rFonts w:cstheme="minorHAnsi"/>
+              </w:rPr>
+              <w:t>L’utilisateur est capable de créer un programme sportif,</w:t>
+            </w:r>
+          </w:p>
+          <w:p>
+            <w:pPr>
+              <w:rPr>
+                <w:rFonts w:cstheme="minorHAnsi"/>
+              </w:rPr>
+            </w:pPr>
+            <w:r>
+              <w:rPr>
+                <w:rFonts w:cstheme="minorHAnsi"/>
+              </w:rPr>
+              <w:t xml:space="preserve">De selectionner une suite d’exercices pour les enregister </w:t>
+            </w:r>
+          </w:p>
+          <w:p>
+            <w:pPr>
+              <w:rPr>
+                <w:rFonts w:cstheme="minorHAnsi"/>
+              </w:rPr>
+            </w:pPr>
+          </w:p>
+        </w:tc>
+      </w:tr>
+      <w:tr>
+        <w:tc>
+          <w:tcPr>
+            <w:tcW w:w="3020" w:type="dxa"/>
+          </w:tcPr>
+          <w:p>
+            <w:pPr>
+              <w:rPr>
+                <w:rFonts w:cstheme="minorHAnsi"/>
+              </w:rPr>
+            </w:pPr>
+            <w:r>
+              <w:rPr>
+                <w:rFonts w:cstheme="minorHAnsi"/>
+              </w:rPr>
+              <w:t>Exercicies</w:t>
+            </w:r>
+          </w:p>
+        </w:tc>
+        <w:tc>
+          <w:tcPr>
+            <w:tcW w:w="3021" w:type="dxa"/>
+          </w:tcPr>
+          <w:p>
+            <w:pPr>
+              <w:rPr>
+                <w:rFonts w:cstheme="minorHAnsi"/>
+              </w:rPr>
+            </w:pPr>
+            <w:r>
+              <w:rPr>
+                <w:rFonts w:cstheme="minorHAnsi"/>
+              </w:rPr>
+              <w:t>Utilisation des programme sportive</w:t>
+            </w:r>
+          </w:p>
+        </w:tc>
+        <w:tc>
+          <w:tcPr>
+            <w:tcW w:w="3021" w:type="dxa"/>
+          </w:tcPr>
+          <w:p>
+            <w:pPr>
+              <w:rPr>
+                <w:rFonts w:cstheme="minorHAnsi"/>
+              </w:rPr>
+            </w:pPr>
+            <w:r>
+              <w:rPr>
+                <w:rFonts w:cstheme="minorHAnsi"/>
+              </w:rPr>
+              <w:t>L’utilisateur est capable de lancer un programme sportif.</w:t>
+            </w:r>
+          </w:p>
+        </w:tc>
+      </w:tr>
+      <w:tr>
+        <w:tc>
+          <w:tcPr>
+            <w:tcW w:w="3020" w:type="dxa"/>
+          </w:tcPr>
+          <w:p>
+            <w:pPr>
+              <w:rPr>
+                <w:rFonts w:cstheme="minorHAnsi"/>
+              </w:rPr>
+            </w:pPr>
+            <w:r>
+              <w:rPr>
+                <w:rFonts w:cstheme="minorHAnsi"/>
+              </w:rPr>
+              <w:t>profile</w:t>
+            </w:r>
+          </w:p>
+        </w:tc>
+        <w:tc>
+          <w:tcPr>
+            <w:tcW w:w="3021" w:type="dxa"/>
+          </w:tcPr>
+          <w:p>
+            <w:pPr>
+              <w:rPr>
+                <w:rFonts w:cstheme="minorHAnsi"/>
+              </w:rPr>
+            </w:pPr>
+            <w:r>
+              <w:rPr>
+                <w:rFonts w:cstheme="minorHAnsi"/>
+              </w:rPr>
+              <w:t xml:space="preserve">Les donner </w:t>
+            </w:r>
+            <w:r>
+              <w:rPr>
+                <w:rFonts w:cstheme="minorHAnsi"/>
+              </w:rPr>
+              <w:t>des exercices (suivi)</w:t>
+            </w:r>
+          </w:p>
+        </w:tc>
+        <w:tc>
+          <w:tcPr>
+            <w:tcW w:w="3021" w:type="dxa"/>
+          </w:tcPr>
+          <w:p>
+            <w:pPr>
+              <w:rPr>
+                <w:rFonts w:cstheme="minorHAnsi"/>
+              </w:rPr>
+            </w:pPr>
+            <w:r>
+              <w:rPr>
+                <w:rFonts w:cstheme="minorHAnsi"/>
+              </w:rPr>
+              <w:t xml:space="preserve">La platforme sera capable d’enregister la data des exercices, enregister dans un historique les exercices fait, et de presenter un suivi à l’internaute </w:t>
+            </w:r>
+          </w:p>
+        </w:tc>
+      </w:tr>
+      <w:tr>
+        <w:tc>
+          <w:tcPr>
+            <w:tcW w:w="3020" w:type="dxa"/>
+          </w:tcPr>
+          <w:p>
+            <w:pPr>
+              <w:rPr>
+                <w:rFonts w:cstheme="minorHAnsi"/>
+              </w:rPr>
+            </w:pPr>
+          </w:p>
+        </w:tc>
+        <w:tc>
+          <w:tcPr>
+            <w:tcW w:w="3021" w:type="dxa"/>
+          </w:tcPr>
+          <w:p>
+            <w:pPr>
+              <w:rPr>
+                <w:rFonts w:cstheme="minorHAnsi"/>
+              </w:rPr>
+            </w:pPr>
+          </w:p>
+        </w:tc>
+        <w:tc>
+          <w:tcPr>
+            <w:tcW w:w="3021" w:type="dxa"/>
+          </w:tcPr>
+          <w:p>
+            <w:pPr>
+              <w:rPr>
+                <w:rFonts w:cstheme="minorHAnsi"/>
+              </w:rPr>
+            </w:pPr>
+          </w:p>
+        </w:tc>
+      </w:tr>
+    </w:tbl>
+    <w:p>
+      <w:pPr>
+        <w:rPr>
+          <w:rFonts w:cstheme="minorHAnsi"/>
+        </w:rPr>
+      </w:pPr>
+    </w:p>
+    <w:p/>
     <w:p>
       <w:r>
         <w:t>Voici l’ensemble des prestations attendues dans le devis :</w:t>
@@ -5314,6 +6385,9 @@
       <w:r>
         <w:t>Création des différentes maquettes</w:t>
       </w:r>
+      <w:r>
+        <w:t xml:space="preserve"> (MockUps)</w:t>
+      </w:r>
     </w:p>
     <w:p>
       <w:pPr>
@@ -5336,7 +6410,19 @@
         </w:numPr>
       </w:pPr>
       <w:r>
-        <w:t>Adaptation de la charte graphique</w:t>
+        <w:t>Adaptation</w:t>
+      </w:r>
+      <w:r>
+        <w:t xml:space="preserve"> et</w:t>
+      </w:r>
+      <w:r>
+        <w:t xml:space="preserve"> </w:t>
+      </w:r>
+      <w:r>
+        <w:t xml:space="preserve">respect </w:t>
+      </w:r>
+      <w:r>
+        <w:t>de la charte graphique</w:t>
       </w:r>
     </w:p>
     <w:p>
@@ -5366,6 +6452,7 @@
         </w:numPr>
       </w:pPr>
       <w:r>
+        <w:lastRenderedPageBreak/>
         <w:t xml:space="preserve">Assurer l’hébergement du site en local </w:t>
       </w:r>
     </w:p>
@@ -5381,7 +6468,11 @@
         <w:t xml:space="preserve">Optimisation mobile </w:t>
       </w:r>
     </w:p>
-    <w:p/>
+    <w:p>
+      <w:pPr>
+        <w:pStyle w:val="Paragraphedeliste"/>
+      </w:pPr>
+    </w:p>
     <w:p>
       <w:r>
         <w:t>Un calendrier de réalis</w:t>
@@ -5400,12 +6491,11 @@
       <w:pPr>
         <w:pStyle w:val="Titre2"/>
       </w:pPr>
-      <w:bookmarkStart w:id="13" w:name="_Toc34658479"/>
-      <w:r>
-        <w:lastRenderedPageBreak/>
+      <w:bookmarkStart w:id="15" w:name="_Toc53064649"/>
+      <w:r>
         <w:t>LE PLANNING</w:t>
       </w:r>
-      <w:bookmarkEnd w:id="13"/>
+      <w:bookmarkEnd w:id="15"/>
     </w:p>
     <w:tbl>
       <w:tblPr>
@@ -5424,13 +6514,8 @@
           </w:tcPr>
           <w:p>
             <w:r>
-              <w:t xml:space="preserve">Création </w:t>
+              <w:t>Création mockup</w:t>
             </w:r>
-            <w:proofErr w:type="spellStart"/>
-            <w:r>
-              <w:t>mockup</w:t>
-            </w:r>
-            <w:proofErr w:type="spellEnd"/>
           </w:p>
         </w:tc>
         <w:tc>
@@ -5556,6 +6641,9 @@
             <w:r>
               <w:t>Phase de test</w:t>
             </w:r>
+            <w:r>
+              <w:t xml:space="preserve"> (debug)</w:t>
+            </w:r>
           </w:p>
         </w:tc>
         <w:tc>
@@ -5611,7 +6699,7 @@
 </file>
 
 <file path=word/endnotes.xml><?xml version="1.0" encoding="utf-8"?>
-<w:endnotes xmlns:wpc="http://schemas.microsoft.com/office/word/2010/wordprocessingCanvas" xmlns:cx="http://schemas.microsoft.com/office/drawing/2014/chartex" xmlns:cx1="http://schemas.microsoft.com/office/drawing/2015/9/8/chartex" xmlns:cx2="http://schemas.microsoft.com/office/drawing/2015/10/21/chartex" xmlns:cx3="http://schemas.microsoft.com/office/drawing/2016/5/9/chartex" xmlns:cx4="http://schemas.microsoft.com/office/drawing/2016/5/10/chartex" xmlns:cx5="http://schemas.microsoft.com/office/drawing/2016/5/11/chartex" xmlns:cx6="http://schemas.microsoft.com/office/drawing/2016/5/12/chartex" xmlns:cx7="http://schemas.microsoft.com/office/drawing/2016/5/13/chartex" xmlns:cx8="http://schemas.microsoft.com/office/drawing/2016/5/14/chartex" xmlns:mc="http://schemas.openxmlformats.org/markup-compatibility/2006" xmlns:aink="http://schemas.microsoft.com/office/drawing/2016/ink" xmlns:am3d="http://schemas.microsoft.com/office/drawing/2017/model3d" xmlns:o="urn:schemas-microsoft-com:office:office" xmlns:r="http://schemas.openxmlformats.org/officeDocument/2006/relationships" xmlns:m="http://schemas.openxmlformats.org/officeDocument/2006/math" xmlns:v="urn:schemas-microsoft-com:vml" xmlns:wp14="http://schemas.microsoft.com/office/word/2010/wordprocessingDrawing" xmlns:wp="http://schemas.openxmlformats.org/drawingml/2006/wordprocessingDrawing" xmlns:w10="urn:schemas-microsoft-com:office:word" xmlns:w="http://schemas.openxmlformats.org/wordprocessingml/2006/main" xmlns:w14="http://schemas.microsoft.com/office/word/2010/wordml" xmlns:w15="http://schemas.microsoft.com/office/word/2012/wordml" xmlns:w16cid="http://schemas.microsoft.com/office/word/2016/wordml/cid" xmlns:w16se="http://schemas.microsoft.com/office/word/2015/wordml/symex" xmlns:wpg="http://schemas.microsoft.com/office/word/2010/wordprocessingGroup" xmlns:wpi="http://schemas.microsoft.com/office/word/2010/wordprocessingInk" xmlns:wne="http://schemas.microsoft.com/office/word/2006/wordml" xmlns:wps="http://schemas.microsoft.com/office/word/2010/wordprocessingShape" mc:Ignorable="w14 w15 w16se w16cid wp14">
+<w:endnotes xmlns:wpc="http://schemas.microsoft.com/office/word/2010/wordprocessingCanvas" xmlns:cx="http://schemas.microsoft.com/office/drawing/2014/chartex" xmlns:cx1="http://schemas.microsoft.com/office/drawing/2015/9/8/chartex" xmlns:mc="http://schemas.openxmlformats.org/markup-compatibility/2006" xmlns:o="urn:schemas-microsoft-com:office:office" xmlns:r="http://schemas.openxmlformats.org/officeDocument/2006/relationships" xmlns:m="http://schemas.openxmlformats.org/officeDocument/2006/math" xmlns:v="urn:schemas-microsoft-com:vml" xmlns:wp14="http://schemas.microsoft.com/office/word/2010/wordprocessingDrawing" xmlns:wp="http://schemas.openxmlformats.org/drawingml/2006/wordprocessingDrawing" xmlns:w10="urn:schemas-microsoft-com:office:word" xmlns:w="http://schemas.openxmlformats.org/wordprocessingml/2006/main" xmlns:w14="http://schemas.microsoft.com/office/word/2010/wordml" xmlns:w15="http://schemas.microsoft.com/office/word/2012/wordml" xmlns:w16se="http://schemas.microsoft.com/office/word/2015/wordml/symex" xmlns:wpg="http://schemas.microsoft.com/office/word/2010/wordprocessingGroup" xmlns:wpi="http://schemas.microsoft.com/office/word/2010/wordprocessingInk" xmlns:wne="http://schemas.microsoft.com/office/word/2006/wordml" xmlns:wps="http://schemas.microsoft.com/office/word/2010/wordprocessingShape" mc:Ignorable="w14 w15 w16se wp14">
   <w:endnote w:type="separator" w:id="-1">
     <w:p>
       <w:pPr>
@@ -5636,7 +6724,7 @@
 </file>
 
 <file path=word/footer1.xml><?xml version="1.0" encoding="utf-8"?>
-<w:ftr xmlns:wpc="http://schemas.microsoft.com/office/word/2010/wordprocessingCanvas" xmlns:cx="http://schemas.microsoft.com/office/drawing/2014/chartex" xmlns:cx1="http://schemas.microsoft.com/office/drawing/2015/9/8/chartex" xmlns:cx2="http://schemas.microsoft.com/office/drawing/2015/10/21/chartex" xmlns:cx3="http://schemas.microsoft.com/office/drawing/2016/5/9/chartex" xmlns:cx4="http://schemas.microsoft.com/office/drawing/2016/5/10/chartex" xmlns:cx5="http://schemas.microsoft.com/office/drawing/2016/5/11/chartex" xmlns:cx6="http://schemas.microsoft.com/office/drawing/2016/5/12/chartex" xmlns:cx7="http://schemas.microsoft.com/office/drawing/2016/5/13/chartex" xmlns:cx8="http://schemas.microsoft.com/office/drawing/2016/5/14/chartex" xmlns:mc="http://schemas.openxmlformats.org/markup-compatibility/2006" xmlns:aink="http://schemas.microsoft.com/office/drawing/2016/ink" xmlns:am3d="http://schemas.microsoft.com/office/drawing/2017/model3d" xmlns:o="urn:schemas-microsoft-com:office:office" xmlns:r="http://schemas.openxmlformats.org/officeDocument/2006/relationships" xmlns:m="http://schemas.openxmlformats.org/officeDocument/2006/math" xmlns:v="urn:schemas-microsoft-com:vml" xmlns:wp14="http://schemas.microsoft.com/office/word/2010/wordprocessingDrawing" xmlns:wp="http://schemas.openxmlformats.org/drawingml/2006/wordprocessingDrawing" xmlns:w10="urn:schemas-microsoft-com:office:word" xmlns:w="http://schemas.openxmlformats.org/wordprocessingml/2006/main" xmlns:w14="http://schemas.microsoft.com/office/word/2010/wordml" xmlns:w15="http://schemas.microsoft.com/office/word/2012/wordml" xmlns:w16cid="http://schemas.microsoft.com/office/word/2016/wordml/cid" xmlns:w16se="http://schemas.microsoft.com/office/word/2015/wordml/symex" xmlns:wpg="http://schemas.microsoft.com/office/word/2010/wordprocessingGroup" xmlns:wpi="http://schemas.microsoft.com/office/word/2010/wordprocessingInk" xmlns:wne="http://schemas.microsoft.com/office/word/2006/wordml" xmlns:wps="http://schemas.microsoft.com/office/word/2010/wordprocessingShape" mc:Ignorable="w14 w15 w16se w16cid wp14">
+<w:ftr xmlns:wpc="http://schemas.microsoft.com/office/word/2010/wordprocessingCanvas" xmlns:cx="http://schemas.microsoft.com/office/drawing/2014/chartex" xmlns:cx1="http://schemas.microsoft.com/office/drawing/2015/9/8/chartex" xmlns:mc="http://schemas.openxmlformats.org/markup-compatibility/2006" xmlns:o="urn:schemas-microsoft-com:office:office" xmlns:r="http://schemas.openxmlformats.org/officeDocument/2006/relationships" xmlns:m="http://schemas.openxmlformats.org/officeDocument/2006/math" xmlns:v="urn:schemas-microsoft-com:vml" xmlns:wp14="http://schemas.microsoft.com/office/word/2010/wordprocessingDrawing" xmlns:wp="http://schemas.openxmlformats.org/drawingml/2006/wordprocessingDrawing" xmlns:w10="urn:schemas-microsoft-com:office:word" xmlns:w="http://schemas.openxmlformats.org/wordprocessingml/2006/main" xmlns:w14="http://schemas.microsoft.com/office/word/2010/wordml" xmlns:w15="http://schemas.microsoft.com/office/word/2012/wordml" xmlns:w16se="http://schemas.microsoft.com/office/word/2015/wordml/symex" xmlns:wpg="http://schemas.microsoft.com/office/word/2010/wordprocessingGroup" xmlns:wpi="http://schemas.microsoft.com/office/word/2010/wordprocessingInk" xmlns:wne="http://schemas.microsoft.com/office/word/2006/wordml" xmlns:wps="http://schemas.microsoft.com/office/word/2010/wordprocessingShape" mc:Ignorable="w14 w15 w16se wp14">
   <w:p>
     <w:pPr>
       <w:pStyle w:val="Pieddepage"/>
@@ -5652,7 +6740,7 @@
 </file>
 
 <file path=word/footer2.xml><?xml version="1.0" encoding="utf-8"?>
-<w:ftr xmlns:wpc="http://schemas.microsoft.com/office/word/2010/wordprocessingCanvas" xmlns:cx="http://schemas.microsoft.com/office/drawing/2014/chartex" xmlns:cx1="http://schemas.microsoft.com/office/drawing/2015/9/8/chartex" xmlns:cx2="http://schemas.microsoft.com/office/drawing/2015/10/21/chartex" xmlns:cx3="http://schemas.microsoft.com/office/drawing/2016/5/9/chartex" xmlns:cx4="http://schemas.microsoft.com/office/drawing/2016/5/10/chartex" xmlns:cx5="http://schemas.microsoft.com/office/drawing/2016/5/11/chartex" xmlns:cx6="http://schemas.microsoft.com/office/drawing/2016/5/12/chartex" xmlns:cx7="http://schemas.microsoft.com/office/drawing/2016/5/13/chartex" xmlns:cx8="http://schemas.microsoft.com/office/drawing/2016/5/14/chartex" xmlns:mc="http://schemas.openxmlformats.org/markup-compatibility/2006" xmlns:aink="http://schemas.microsoft.com/office/drawing/2016/ink" xmlns:am3d="http://schemas.microsoft.com/office/drawing/2017/model3d" xmlns:o="urn:schemas-microsoft-com:office:office" xmlns:r="http://schemas.openxmlformats.org/officeDocument/2006/relationships" xmlns:m="http://schemas.openxmlformats.org/officeDocument/2006/math" xmlns:v="urn:schemas-microsoft-com:vml" xmlns:wp14="http://schemas.microsoft.com/office/word/2010/wordprocessingDrawing" xmlns:wp="http://schemas.openxmlformats.org/drawingml/2006/wordprocessingDrawing" xmlns:w10="urn:schemas-microsoft-com:office:word" xmlns:w="http://schemas.openxmlformats.org/wordprocessingml/2006/main" xmlns:w14="http://schemas.microsoft.com/office/word/2010/wordml" xmlns:w15="http://schemas.microsoft.com/office/word/2012/wordml" xmlns:w16cid="http://schemas.microsoft.com/office/word/2016/wordml/cid" xmlns:w16se="http://schemas.microsoft.com/office/word/2015/wordml/symex" xmlns:wpg="http://schemas.microsoft.com/office/word/2010/wordprocessingGroup" xmlns:wpi="http://schemas.microsoft.com/office/word/2010/wordprocessingInk" xmlns:wne="http://schemas.microsoft.com/office/word/2006/wordml" xmlns:wps="http://schemas.microsoft.com/office/word/2010/wordprocessingShape" mc:Ignorable="w14 w15 w16se w16cid wp14">
+<w:ftr xmlns:wpc="http://schemas.microsoft.com/office/word/2010/wordprocessingCanvas" xmlns:cx="http://schemas.microsoft.com/office/drawing/2014/chartex" xmlns:cx1="http://schemas.microsoft.com/office/drawing/2015/9/8/chartex" xmlns:mc="http://schemas.openxmlformats.org/markup-compatibility/2006" xmlns:o="urn:schemas-microsoft-com:office:office" xmlns:r="http://schemas.openxmlformats.org/officeDocument/2006/relationships" xmlns:m="http://schemas.openxmlformats.org/officeDocument/2006/math" xmlns:v="urn:schemas-microsoft-com:vml" xmlns:wp14="http://schemas.microsoft.com/office/word/2010/wordprocessingDrawing" xmlns:wp="http://schemas.openxmlformats.org/drawingml/2006/wordprocessingDrawing" xmlns:w10="urn:schemas-microsoft-com:office:word" xmlns:w="http://schemas.openxmlformats.org/wordprocessingml/2006/main" xmlns:w14="http://schemas.microsoft.com/office/word/2010/wordml" xmlns:w15="http://schemas.microsoft.com/office/word/2012/wordml" xmlns:w16se="http://schemas.microsoft.com/office/word/2015/wordml/symex" xmlns:wpg="http://schemas.microsoft.com/office/word/2010/wordprocessingGroup" xmlns:wpi="http://schemas.microsoft.com/office/word/2010/wordprocessingInk" xmlns:wne="http://schemas.microsoft.com/office/word/2006/wordml" xmlns:wps="http://schemas.microsoft.com/office/word/2010/wordprocessingShape" mc:Ignorable="w14 w15 w16se wp14">
   <w:sdt>
     <w:sdtPr>
       <w:id w:val="2065365536"/>
@@ -5681,7 +6769,7 @@
           <w:rPr>
             <w:noProof/>
           </w:rPr>
-          <w:t>7</w:t>
+          <w:t>1</w:t>
         </w:r>
         <w:r>
           <w:fldChar w:fldCharType="end"/>
@@ -5698,7 +6786,7 @@
 </file>
 
 <file path=word/footnotes.xml><?xml version="1.0" encoding="utf-8"?>
-<w:footnotes xmlns:wpc="http://schemas.microsoft.com/office/word/2010/wordprocessingCanvas" xmlns:cx="http://schemas.microsoft.com/office/drawing/2014/chartex" xmlns:cx1="http://schemas.microsoft.com/office/drawing/2015/9/8/chartex" xmlns:cx2="http://schemas.microsoft.com/office/drawing/2015/10/21/chartex" xmlns:cx3="http://schemas.microsoft.com/office/drawing/2016/5/9/chartex" xmlns:cx4="http://schemas.microsoft.com/office/drawing/2016/5/10/chartex" xmlns:cx5="http://schemas.microsoft.com/office/drawing/2016/5/11/chartex" xmlns:cx6="http://schemas.microsoft.com/office/drawing/2016/5/12/chartex" xmlns:cx7="http://schemas.microsoft.com/office/drawing/2016/5/13/chartex" xmlns:cx8="http://schemas.microsoft.com/office/drawing/2016/5/14/chartex" xmlns:mc="http://schemas.openxmlformats.org/markup-compatibility/2006" xmlns:aink="http://schemas.microsoft.com/office/drawing/2016/ink" xmlns:am3d="http://schemas.microsoft.com/office/drawing/2017/model3d" xmlns:o="urn:schemas-microsoft-com:office:office" xmlns:r="http://schemas.openxmlformats.org/officeDocument/2006/relationships" xmlns:m="http://schemas.openxmlformats.org/officeDocument/2006/math" xmlns:v="urn:schemas-microsoft-com:vml" xmlns:wp14="http://schemas.microsoft.com/office/word/2010/wordprocessingDrawing" xmlns:wp="http://schemas.openxmlformats.org/drawingml/2006/wordprocessingDrawing" xmlns:w10="urn:schemas-microsoft-com:office:word" xmlns:w="http://schemas.openxmlformats.org/wordprocessingml/2006/main" xmlns:w14="http://schemas.microsoft.com/office/word/2010/wordml" xmlns:w15="http://schemas.microsoft.com/office/word/2012/wordml" xmlns:w16cid="http://schemas.microsoft.com/office/word/2016/wordml/cid" xmlns:w16se="http://schemas.microsoft.com/office/word/2015/wordml/symex" xmlns:wpg="http://schemas.microsoft.com/office/word/2010/wordprocessingGroup" xmlns:wpi="http://schemas.microsoft.com/office/word/2010/wordprocessingInk" xmlns:wne="http://schemas.microsoft.com/office/word/2006/wordml" xmlns:wps="http://schemas.microsoft.com/office/word/2010/wordprocessingShape" mc:Ignorable="w14 w15 w16se w16cid wp14">
+<w:footnotes xmlns:wpc="http://schemas.microsoft.com/office/word/2010/wordprocessingCanvas" xmlns:cx="http://schemas.microsoft.com/office/drawing/2014/chartex" xmlns:cx1="http://schemas.microsoft.com/office/drawing/2015/9/8/chartex" xmlns:mc="http://schemas.openxmlformats.org/markup-compatibility/2006" xmlns:o="urn:schemas-microsoft-com:office:office" xmlns:r="http://schemas.openxmlformats.org/officeDocument/2006/relationships" xmlns:m="http://schemas.openxmlformats.org/officeDocument/2006/math" xmlns:v="urn:schemas-microsoft-com:vml" xmlns:wp14="http://schemas.microsoft.com/office/word/2010/wordprocessingDrawing" xmlns:wp="http://schemas.openxmlformats.org/drawingml/2006/wordprocessingDrawing" xmlns:w10="urn:schemas-microsoft-com:office:word" xmlns:w="http://schemas.openxmlformats.org/wordprocessingml/2006/main" xmlns:w14="http://schemas.microsoft.com/office/word/2010/wordml" xmlns:w15="http://schemas.microsoft.com/office/word/2012/wordml" xmlns:w16se="http://schemas.microsoft.com/office/word/2015/wordml/symex" xmlns:wpg="http://schemas.microsoft.com/office/word/2010/wordprocessingGroup" xmlns:wpi="http://schemas.microsoft.com/office/word/2010/wordprocessingInk" xmlns:wne="http://schemas.microsoft.com/office/word/2006/wordml" xmlns:wps="http://schemas.microsoft.com/office/word/2010/wordprocessingShape" mc:Ignorable="w14 w15 w16se wp14">
   <w:footnote w:type="separator" w:id="-1">
     <w:p>
       <w:pPr>
@@ -5723,7 +6811,7 @@
 </file>
 
 <file path=word/header1.xml><?xml version="1.0" encoding="utf-8"?>
-<w:hdr xmlns:wpc="http://schemas.microsoft.com/office/word/2010/wordprocessingCanvas" xmlns:cx="http://schemas.microsoft.com/office/drawing/2014/chartex" xmlns:cx1="http://schemas.microsoft.com/office/drawing/2015/9/8/chartex" xmlns:cx2="http://schemas.microsoft.com/office/drawing/2015/10/21/chartex" xmlns:cx3="http://schemas.microsoft.com/office/drawing/2016/5/9/chartex" xmlns:cx4="http://schemas.microsoft.com/office/drawing/2016/5/10/chartex" xmlns:cx5="http://schemas.microsoft.com/office/drawing/2016/5/11/chartex" xmlns:cx6="http://schemas.microsoft.com/office/drawing/2016/5/12/chartex" xmlns:cx7="http://schemas.microsoft.com/office/drawing/2016/5/13/chartex" xmlns:cx8="http://schemas.microsoft.com/office/drawing/2016/5/14/chartex" xmlns:mc="http://schemas.openxmlformats.org/markup-compatibility/2006" xmlns:aink="http://schemas.microsoft.com/office/drawing/2016/ink" xmlns:am3d="http://schemas.microsoft.com/office/drawing/2017/model3d" xmlns:o="urn:schemas-microsoft-com:office:office" xmlns:r="http://schemas.openxmlformats.org/officeDocument/2006/relationships" xmlns:m="http://schemas.openxmlformats.org/officeDocument/2006/math" xmlns:v="urn:schemas-microsoft-com:vml" xmlns:wp14="http://schemas.microsoft.com/office/word/2010/wordprocessingDrawing" xmlns:wp="http://schemas.openxmlformats.org/drawingml/2006/wordprocessingDrawing" xmlns:w10="urn:schemas-microsoft-com:office:word" xmlns:w="http://schemas.openxmlformats.org/wordprocessingml/2006/main" xmlns:w14="http://schemas.microsoft.com/office/word/2010/wordml" xmlns:w15="http://schemas.microsoft.com/office/word/2012/wordml" xmlns:w16cid="http://schemas.microsoft.com/office/word/2016/wordml/cid" xmlns:w16se="http://schemas.microsoft.com/office/word/2015/wordml/symex" xmlns:wpg="http://schemas.microsoft.com/office/word/2010/wordprocessingGroup" xmlns:wpi="http://schemas.microsoft.com/office/word/2010/wordprocessingInk" xmlns:wne="http://schemas.microsoft.com/office/word/2006/wordml" xmlns:wps="http://schemas.microsoft.com/office/word/2010/wordprocessingShape" mc:Ignorable="w14 w15 w16se w16cid wp14">
+<w:hdr xmlns:wpc="http://schemas.microsoft.com/office/word/2010/wordprocessingCanvas" xmlns:cx="http://schemas.microsoft.com/office/drawing/2014/chartex" xmlns:cx1="http://schemas.microsoft.com/office/drawing/2015/9/8/chartex" xmlns:mc="http://schemas.openxmlformats.org/markup-compatibility/2006" xmlns:o="urn:schemas-microsoft-com:office:office" xmlns:r="http://schemas.openxmlformats.org/officeDocument/2006/relationships" xmlns:m="http://schemas.openxmlformats.org/officeDocument/2006/math" xmlns:v="urn:schemas-microsoft-com:vml" xmlns:wp14="http://schemas.microsoft.com/office/word/2010/wordprocessingDrawing" xmlns:wp="http://schemas.openxmlformats.org/drawingml/2006/wordprocessingDrawing" xmlns:w10="urn:schemas-microsoft-com:office:word" xmlns:w="http://schemas.openxmlformats.org/wordprocessingml/2006/main" xmlns:w14="http://schemas.microsoft.com/office/word/2010/wordml" xmlns:w15="http://schemas.microsoft.com/office/word/2012/wordml" xmlns:w16se="http://schemas.microsoft.com/office/word/2015/wordml/symex" xmlns:wpg="http://schemas.microsoft.com/office/word/2010/wordprocessingGroup" xmlns:wpi="http://schemas.microsoft.com/office/word/2010/wordprocessingInk" xmlns:wne="http://schemas.microsoft.com/office/word/2006/wordml" xmlns:wps="http://schemas.microsoft.com/office/word/2010/wordprocessingShape" mc:Ignorable="w14 w15 w16se wp14">
   <w:p>
     <w:pPr>
       <w:pStyle w:val="En-tte"/>
@@ -5739,7 +6827,7 @@
 </file>
 
 <file path=word/numbering.xml><?xml version="1.0" encoding="utf-8"?>
-<w:numbering xmlns:wpc="http://schemas.microsoft.com/office/word/2010/wordprocessingCanvas" xmlns:cx="http://schemas.microsoft.com/office/drawing/2014/chartex" xmlns:cx1="http://schemas.microsoft.com/office/drawing/2015/9/8/chartex" xmlns:cx2="http://schemas.microsoft.com/office/drawing/2015/10/21/chartex" xmlns:cx3="http://schemas.microsoft.com/office/drawing/2016/5/9/chartex" xmlns:cx4="http://schemas.microsoft.com/office/drawing/2016/5/10/chartex" xmlns:cx5="http://schemas.microsoft.com/office/drawing/2016/5/11/chartex" xmlns:cx6="http://schemas.microsoft.com/office/drawing/2016/5/12/chartex" xmlns:cx7="http://schemas.microsoft.com/office/drawing/2016/5/13/chartex" xmlns:cx8="http://schemas.microsoft.com/office/drawing/2016/5/14/chartex" xmlns:mc="http://schemas.openxmlformats.org/markup-compatibility/2006" xmlns:aink="http://schemas.microsoft.com/office/drawing/2016/ink" xmlns:am3d="http://schemas.microsoft.com/office/drawing/2017/model3d" xmlns:o="urn:schemas-microsoft-com:office:office" xmlns:r="http://schemas.openxmlformats.org/officeDocument/2006/relationships" xmlns:m="http://schemas.openxmlformats.org/officeDocument/2006/math" xmlns:v="urn:schemas-microsoft-com:vml" xmlns:wp14="http://schemas.microsoft.com/office/word/2010/wordprocessingDrawing" xmlns:wp="http://schemas.openxmlformats.org/drawingml/2006/wordprocessingDrawing" xmlns:w10="urn:schemas-microsoft-com:office:word" xmlns:w="http://schemas.openxmlformats.org/wordprocessingml/2006/main" xmlns:w14="http://schemas.microsoft.com/office/word/2010/wordml" xmlns:w15="http://schemas.microsoft.com/office/word/2012/wordml" xmlns:w16cid="http://schemas.microsoft.com/office/word/2016/wordml/cid" xmlns:w16se="http://schemas.microsoft.com/office/word/2015/wordml/symex" xmlns:wpg="http://schemas.microsoft.com/office/word/2010/wordprocessingGroup" xmlns:wpi="http://schemas.microsoft.com/office/word/2010/wordprocessingInk" xmlns:wne="http://schemas.microsoft.com/office/word/2006/wordml" xmlns:wps="http://schemas.microsoft.com/office/word/2010/wordprocessingShape" mc:Ignorable="w14 w15 w16se w16cid wp14">
+<w:numbering xmlns:wpc="http://schemas.microsoft.com/office/word/2010/wordprocessingCanvas" xmlns:cx="http://schemas.microsoft.com/office/drawing/2014/chartex" xmlns:cx1="http://schemas.microsoft.com/office/drawing/2015/9/8/chartex" xmlns:mc="http://schemas.openxmlformats.org/markup-compatibility/2006" xmlns:o="urn:schemas-microsoft-com:office:office" xmlns:r="http://schemas.openxmlformats.org/officeDocument/2006/relationships" xmlns:m="http://schemas.openxmlformats.org/officeDocument/2006/math" xmlns:v="urn:schemas-microsoft-com:vml" xmlns:wp14="http://schemas.microsoft.com/office/word/2010/wordprocessingDrawing" xmlns:wp="http://schemas.openxmlformats.org/drawingml/2006/wordprocessingDrawing" xmlns:w10="urn:schemas-microsoft-com:office:word" xmlns:w="http://schemas.openxmlformats.org/wordprocessingml/2006/main" xmlns:w14="http://schemas.microsoft.com/office/word/2010/wordml" xmlns:w15="http://schemas.microsoft.com/office/word/2012/wordml" xmlns:w16se="http://schemas.microsoft.com/office/word/2015/wordml/symex" xmlns:wpg="http://schemas.microsoft.com/office/word/2010/wordprocessingGroup" xmlns:wpi="http://schemas.microsoft.com/office/word/2010/wordprocessingInk" xmlns:wne="http://schemas.microsoft.com/office/word/2006/wordml" xmlns:wps="http://schemas.microsoft.com/office/word/2010/wordprocessingShape" mc:Ignorable="w14 w15 w16se wp14">
   <w:abstractNum w:abstractNumId="0" w15:restartNumberingAfterBreak="0">
     <w:nsid w:val="278E2D22"/>
     <w:multiLevelType w:val="hybridMultilevel"/>
@@ -5951,7 +7039,7 @@
 </file>
 
 <file path=word/styles.xml><?xml version="1.0" encoding="utf-8"?>
-<w:styles xmlns:mc="http://schemas.openxmlformats.org/markup-compatibility/2006" xmlns:r="http://schemas.openxmlformats.org/officeDocument/2006/relationships" xmlns:w="http://schemas.openxmlformats.org/wordprocessingml/2006/main" xmlns:w14="http://schemas.microsoft.com/office/word/2010/wordml" xmlns:w15="http://schemas.microsoft.com/office/word/2012/wordml" xmlns:w16cid="http://schemas.microsoft.com/office/word/2016/wordml/cid" xmlns:w16se="http://schemas.microsoft.com/office/word/2015/wordml/symex" mc:Ignorable="w14 w15 w16se w16cid">
+<w:styles xmlns:mc="http://schemas.openxmlformats.org/markup-compatibility/2006" xmlns:r="http://schemas.openxmlformats.org/officeDocument/2006/relationships" xmlns:w="http://schemas.openxmlformats.org/wordprocessingml/2006/main" xmlns:w14="http://schemas.microsoft.com/office/word/2010/wordml" xmlns:w15="http://schemas.microsoft.com/office/word/2012/wordml" xmlns:w16se="http://schemas.microsoft.com/office/word/2015/wordml/symex" mc:Ignorable="w14 w15 w16se">
   <w:docDefaults>
     <w:rPrDefault>
       <w:rPr>
@@ -5967,7 +7055,7 @@
       </w:pPr>
     </w:pPrDefault>
   </w:docDefaults>
-  <w:latentStyles w:defLockedState="0" w:defUIPriority="99" w:defSemiHidden="0" w:defUnhideWhenUsed="0" w:defQFormat="0" w:count="376">
+  <w:latentStyles w:defLockedState="0" w:defUIPriority="99" w:defSemiHidden="0" w:defUnhideWhenUsed="0" w:defQFormat="0" w:count="371">
     <w:lsdException w:name="Normal" w:uiPriority="0" w:qFormat="1"/>
     <w:lsdException w:name="heading 1" w:uiPriority="9" w:qFormat="1"/>
     <w:lsdException w:name="heading 2" w:semiHidden="1" w:uiPriority="9" w:unhideWhenUsed="1" w:qFormat="1"/>
@@ -6073,6 +7161,7 @@
     <w:lsdException w:name="HTML Sample" w:semiHidden="1" w:unhideWhenUsed="1"/>
     <w:lsdException w:name="HTML Typewriter" w:semiHidden="1" w:unhideWhenUsed="1"/>
     <w:lsdException w:name="HTML Variable" w:semiHidden="1" w:unhideWhenUsed="1"/>
+    <w:lsdException w:name="Normal Table" w:semiHidden="1" w:unhideWhenUsed="1"/>
     <w:lsdException w:name="annotation subject" w:semiHidden="1" w:unhideWhenUsed="1"/>
     <w:lsdException w:name="No List" w:semiHidden="1" w:unhideWhenUsed="1"/>
     <w:lsdException w:name="Outline List 1" w:semiHidden="1" w:unhideWhenUsed="1"/>
@@ -6115,8 +7204,11 @@
     <w:lsdException w:name="Table Contemporary" w:semiHidden="1" w:unhideWhenUsed="1"/>
     <w:lsdException w:name="Table Elegant" w:semiHidden="1" w:unhideWhenUsed="1"/>
     <w:lsdException w:name="Table Professional" w:semiHidden="1" w:unhideWhenUsed="1"/>
+    <w:lsdException w:name="Table Subtle 1" w:semiHidden="1" w:unhideWhenUsed="1"/>
     <w:lsdException w:name="Table Subtle 2" w:semiHidden="1" w:unhideWhenUsed="1"/>
     <w:lsdException w:name="Table Web 1" w:semiHidden="1" w:unhideWhenUsed="1"/>
+    <w:lsdException w:name="Table Web 2" w:semiHidden="1" w:unhideWhenUsed="1"/>
+    <w:lsdException w:name="Table Web 3" w:semiHidden="1" w:unhideWhenUsed="1"/>
     <w:lsdException w:name="Balloon Text" w:semiHidden="1" w:unhideWhenUsed="1"/>
     <w:lsdException w:name="Table Grid" w:uiPriority="39"/>
     <w:lsdException w:name="Table Theme" w:semiHidden="1" w:unhideWhenUsed="1"/>
@@ -6335,15 +7427,11 @@
     <w:lsdException w:name="List Table 5 Dark Accent 6" w:uiPriority="50"/>
     <w:lsdException w:name="List Table 6 Colorful Accent 6" w:uiPriority="51"/>
     <w:lsdException w:name="List Table 7 Colorful Accent 6" w:uiPriority="52"/>
-    <w:lsdException w:name="Mention" w:semiHidden="1" w:unhideWhenUsed="1"/>
-    <w:lsdException w:name="Smart Hyperlink" w:semiHidden="1" w:unhideWhenUsed="1"/>
-    <w:lsdException w:name="Hashtag" w:semiHidden="1" w:unhideWhenUsed="1"/>
-    <w:lsdException w:name="Unresolved Mention" w:semiHidden="1" w:unhideWhenUsed="1"/>
-    <w:lsdException w:name="Smart Link" w:semiHidden="1" w:unhideWhenUsed="1"/>
   </w:latentStyles>
   <w:style w:type="paragraph" w:default="1" w:styleId="Normal">
     <w:name w:val="Normal"/>
     <w:qFormat/>
+    <w:rsid w:val="00733EA5"/>
   </w:style>
   <w:style w:type="paragraph" w:styleId="Titre1">
     <w:name w:val="heading 1"/>
@@ -6579,6 +7667,18 @@
       <w:ind w:left="720"/>
       <w:contextualSpacing/>
     </w:pPr>
+  </w:style>
+  <w:style w:type="character" w:styleId="Lienhypertextesuivivisit">
+    <w:name w:val="FollowedHyperlink"/>
+    <w:basedOn w:val="Policepardfaut"/>
+    <w:uiPriority w:val="99"/>
+    <w:semiHidden/>
+    <w:unhideWhenUsed/>
+    <w:rsid w:val="0011130A"/>
+    <w:rPr>
+      <w:color w:val="954F72" w:themeColor="followedHyperlink"/>
+      <w:u w:val="single"/>
+    </w:rPr>
   </w:style>
 </w:styles>
 </file>
@@ -8169,7 +9269,7 @@
         <a:p>
           <a:r>
             <a:rPr lang="fr-FR"/>
-            <a:t>para.html</a:t>
+            <a:t>setting.html</a:t>
           </a:r>
         </a:p>
       </dgm:t>
@@ -8205,7 +9305,7 @@
         <a:p>
           <a:r>
             <a:rPr lang="fr-FR"/>
-            <a:t>li_ex.html</a:t>
+            <a:t>exercise.html</a:t>
           </a:r>
         </a:p>
       </dgm:t>
@@ -8277,7 +9377,7 @@
         <a:p>
           <a:r>
             <a:rPr lang="fr-FR"/>
-            <a:t>eat.html</a:t>
+            <a:t>diet.html</a:t>
           </a:r>
         </a:p>
       </dgm:t>
@@ -8313,7 +9413,7 @@
         <a:p>
           <a:r>
             <a:rPr lang="fr-FR"/>
-            <a:t>classe.html</a:t>
+            <a:t>session.html</a:t>
           </a:r>
         </a:p>
       </dgm:t>
@@ -8352,6 +9452,13 @@
         </dgm:presLayoutVars>
       </dgm:prSet>
       <dgm:spPr/>
+      <dgm:t>
+        <a:bodyPr/>
+        <a:lstStyle/>
+        <a:p>
+          <a:endParaRPr lang="fr-FR"/>
+        </a:p>
+      </dgm:t>
     </dgm:pt>
     <dgm:pt modelId="{AE0E659A-7AF6-4601-A831-7CB735AE41E5}" type="pres">
       <dgm:prSet presAssocID="{309F0E74-B4CC-4AA1-B1F3-D20D9D75B36B}" presName="hierRoot1" presStyleCnt="0">
@@ -8376,10 +9483,24 @@
           <a:avLst/>
         </a:prstGeom>
       </dgm:spPr>
+      <dgm:t>
+        <a:bodyPr/>
+        <a:lstStyle/>
+        <a:p>
+          <a:endParaRPr lang="fr-FR"/>
+        </a:p>
+      </dgm:t>
     </dgm:pt>
     <dgm:pt modelId="{7E7A62F8-2E74-4428-AA21-D4E3EAB4DEAD}" type="pres">
       <dgm:prSet presAssocID="{309F0E74-B4CC-4AA1-B1F3-D20D9D75B36B}" presName="rootConnector1" presStyleLbl="node1" presStyleIdx="0" presStyleCnt="0"/>
       <dgm:spPr/>
+      <dgm:t>
+        <a:bodyPr/>
+        <a:lstStyle/>
+        <a:p>
+          <a:endParaRPr lang="fr-FR"/>
+        </a:p>
+      </dgm:t>
     </dgm:pt>
     <dgm:pt modelId="{F4A06814-4CA0-4BA2-A384-0005A8F7102B}" type="pres">
       <dgm:prSet presAssocID="{309F0E74-B4CC-4AA1-B1F3-D20D9D75B36B}" presName="hierChild2" presStyleCnt="0"/>
@@ -8388,6 +9509,13 @@
     <dgm:pt modelId="{D4E59143-354E-437E-9CA8-78EE8E61CFBC}" type="pres">
       <dgm:prSet presAssocID="{1B2F4D78-1D50-475C-8B61-B0AB88E0CA33}" presName="Name37" presStyleLbl="parChTrans1D2" presStyleIdx="0" presStyleCnt="4"/>
       <dgm:spPr/>
+      <dgm:t>
+        <a:bodyPr/>
+        <a:lstStyle/>
+        <a:p>
+          <a:endParaRPr lang="fr-FR"/>
+        </a:p>
+      </dgm:t>
     </dgm:pt>
     <dgm:pt modelId="{E5497D2D-FFEF-45B9-80D9-A8B8DA8F7BB3}" type="pres">
       <dgm:prSet presAssocID="{A29E1169-A669-46D1-860D-7BFB9B200167}" presName="hierRoot2" presStyleCnt="0">
@@ -8408,10 +9536,24 @@
         </dgm:presLayoutVars>
       </dgm:prSet>
       <dgm:spPr/>
+      <dgm:t>
+        <a:bodyPr/>
+        <a:lstStyle/>
+        <a:p>
+          <a:endParaRPr lang="fr-FR"/>
+        </a:p>
+      </dgm:t>
     </dgm:pt>
     <dgm:pt modelId="{045C892E-E841-452C-A261-652AFCEBB13A}" type="pres">
       <dgm:prSet presAssocID="{A29E1169-A669-46D1-860D-7BFB9B200167}" presName="rootConnector" presStyleLbl="node2" presStyleIdx="0" presStyleCnt="4"/>
       <dgm:spPr/>
+      <dgm:t>
+        <a:bodyPr/>
+        <a:lstStyle/>
+        <a:p>
+          <a:endParaRPr lang="fr-FR"/>
+        </a:p>
+      </dgm:t>
     </dgm:pt>
     <dgm:pt modelId="{517BF27C-A893-4B2B-9641-99A9B8F3433A}" type="pres">
       <dgm:prSet presAssocID="{A29E1169-A669-46D1-860D-7BFB9B200167}" presName="hierChild4" presStyleCnt="0"/>
@@ -8424,6 +9566,13 @@
     <dgm:pt modelId="{AD61F1DB-8471-4FB0-A938-501C31B78C03}" type="pres">
       <dgm:prSet presAssocID="{E909183F-63D6-4CD7-B4BC-E8E21B26177B}" presName="Name37" presStyleLbl="parChTrans1D2" presStyleIdx="1" presStyleCnt="4"/>
       <dgm:spPr/>
+      <dgm:t>
+        <a:bodyPr/>
+        <a:lstStyle/>
+        <a:p>
+          <a:endParaRPr lang="fr-FR"/>
+        </a:p>
+      </dgm:t>
     </dgm:pt>
     <dgm:pt modelId="{D906D9B7-EC7C-4CDD-8AB6-6BA15FDA0394}" type="pres">
       <dgm:prSet presAssocID="{8465B019-FFCF-4AD1-B96E-2957A4B26150}" presName="hierRoot2" presStyleCnt="0">
@@ -8448,10 +9597,24 @@
           <a:avLst/>
         </a:prstGeom>
       </dgm:spPr>
+      <dgm:t>
+        <a:bodyPr/>
+        <a:lstStyle/>
+        <a:p>
+          <a:endParaRPr lang="fr-FR"/>
+        </a:p>
+      </dgm:t>
     </dgm:pt>
     <dgm:pt modelId="{0513BFC9-6859-494A-8338-8CB76E7C90AB}" type="pres">
       <dgm:prSet presAssocID="{8465B019-FFCF-4AD1-B96E-2957A4B26150}" presName="rootConnector" presStyleLbl="node2" presStyleIdx="1" presStyleCnt="4"/>
       <dgm:spPr/>
+      <dgm:t>
+        <a:bodyPr/>
+        <a:lstStyle/>
+        <a:p>
+          <a:endParaRPr lang="fr-FR"/>
+        </a:p>
+      </dgm:t>
     </dgm:pt>
     <dgm:pt modelId="{B130332E-3F6F-4218-BD81-9A12748AA210}" type="pres">
       <dgm:prSet presAssocID="{8465B019-FFCF-4AD1-B96E-2957A4B26150}" presName="hierChild4" presStyleCnt="0"/>
@@ -8460,6 +9623,13 @@
     <dgm:pt modelId="{CC86B1C1-1F86-43CA-A919-D5DCBA68E130}" type="pres">
       <dgm:prSet presAssocID="{AA10C64E-25B3-41E9-BEBC-51D2865C8342}" presName="Name37" presStyleLbl="parChTrans1D3" presStyleIdx="0" presStyleCnt="21"/>
       <dgm:spPr/>
+      <dgm:t>
+        <a:bodyPr/>
+        <a:lstStyle/>
+        <a:p>
+          <a:endParaRPr lang="fr-FR"/>
+        </a:p>
+      </dgm:t>
     </dgm:pt>
     <dgm:pt modelId="{F40076A4-E6E5-4AEA-BD06-4AD986C231BB}" type="pres">
       <dgm:prSet presAssocID="{49819F01-FFF4-42C5-B97B-1AC130DCBD76}" presName="hierRoot2" presStyleCnt="0">
@@ -8480,10 +9650,24 @@
         </dgm:presLayoutVars>
       </dgm:prSet>
       <dgm:spPr/>
+      <dgm:t>
+        <a:bodyPr/>
+        <a:lstStyle/>
+        <a:p>
+          <a:endParaRPr lang="fr-FR"/>
+        </a:p>
+      </dgm:t>
     </dgm:pt>
     <dgm:pt modelId="{B3CE4FC3-5296-428B-8198-001F8BEE3A2A}" type="pres">
       <dgm:prSet presAssocID="{49819F01-FFF4-42C5-B97B-1AC130DCBD76}" presName="rootConnector" presStyleLbl="node3" presStyleIdx="0" presStyleCnt="21"/>
       <dgm:spPr/>
+      <dgm:t>
+        <a:bodyPr/>
+        <a:lstStyle/>
+        <a:p>
+          <a:endParaRPr lang="fr-FR"/>
+        </a:p>
+      </dgm:t>
     </dgm:pt>
     <dgm:pt modelId="{926CFCD3-3D98-44BF-A4BB-DA305969B6F8}" type="pres">
       <dgm:prSet presAssocID="{49819F01-FFF4-42C5-B97B-1AC130DCBD76}" presName="hierChild4" presStyleCnt="0"/>
@@ -8496,6 +9680,13 @@
     <dgm:pt modelId="{5F625E29-5FCB-4924-8CF6-6EB54C3AF024}" type="pres">
       <dgm:prSet presAssocID="{9B91FD7C-D77B-47AA-BABC-B4C1F5439826}" presName="Name37" presStyleLbl="parChTrans1D3" presStyleIdx="1" presStyleCnt="21"/>
       <dgm:spPr/>
+      <dgm:t>
+        <a:bodyPr/>
+        <a:lstStyle/>
+        <a:p>
+          <a:endParaRPr lang="fr-FR"/>
+        </a:p>
+      </dgm:t>
     </dgm:pt>
     <dgm:pt modelId="{8EF187D3-423A-45BC-90E0-5573ABDF0A6F}" type="pres">
       <dgm:prSet presAssocID="{A48AF140-1DA1-4D46-B879-4D808F20B2B2}" presName="hierRoot2" presStyleCnt="0">
@@ -8516,10 +9707,24 @@
         </dgm:presLayoutVars>
       </dgm:prSet>
       <dgm:spPr/>
+      <dgm:t>
+        <a:bodyPr/>
+        <a:lstStyle/>
+        <a:p>
+          <a:endParaRPr lang="fr-FR"/>
+        </a:p>
+      </dgm:t>
     </dgm:pt>
     <dgm:pt modelId="{C768ECB2-F5F4-4E07-9EF7-B3B6A0D5FF13}" type="pres">
       <dgm:prSet presAssocID="{A48AF140-1DA1-4D46-B879-4D808F20B2B2}" presName="rootConnector" presStyleLbl="node3" presStyleIdx="1" presStyleCnt="21"/>
       <dgm:spPr/>
+      <dgm:t>
+        <a:bodyPr/>
+        <a:lstStyle/>
+        <a:p>
+          <a:endParaRPr lang="fr-FR"/>
+        </a:p>
+      </dgm:t>
     </dgm:pt>
     <dgm:pt modelId="{8C94F0B9-009C-42E0-9D81-3B5830519BF3}" type="pres">
       <dgm:prSet presAssocID="{A48AF140-1DA1-4D46-B879-4D808F20B2B2}" presName="hierChild4" presStyleCnt="0"/>
@@ -8532,6 +9737,13 @@
     <dgm:pt modelId="{091B1DA4-D8F9-40D9-A25E-52B2D2067113}" type="pres">
       <dgm:prSet presAssocID="{DD1C0E7E-2C20-4C05-9854-9D635E5747AA}" presName="Name37" presStyleLbl="parChTrans1D3" presStyleIdx="2" presStyleCnt="21"/>
       <dgm:spPr/>
+      <dgm:t>
+        <a:bodyPr/>
+        <a:lstStyle/>
+        <a:p>
+          <a:endParaRPr lang="fr-FR"/>
+        </a:p>
+      </dgm:t>
     </dgm:pt>
     <dgm:pt modelId="{C8C42CC7-1D27-440E-9534-33296E4781C3}" type="pres">
       <dgm:prSet presAssocID="{D11715E0-ADDA-4F04-9A2A-0F59D34BB1DA}" presName="hierRoot2" presStyleCnt="0">
@@ -8552,10 +9764,24 @@
         </dgm:presLayoutVars>
       </dgm:prSet>
       <dgm:spPr/>
+      <dgm:t>
+        <a:bodyPr/>
+        <a:lstStyle/>
+        <a:p>
+          <a:endParaRPr lang="fr-FR"/>
+        </a:p>
+      </dgm:t>
     </dgm:pt>
     <dgm:pt modelId="{1E891039-3BEC-4F6D-8944-747C81D94B7E}" type="pres">
       <dgm:prSet presAssocID="{D11715E0-ADDA-4F04-9A2A-0F59D34BB1DA}" presName="rootConnector" presStyleLbl="node3" presStyleIdx="2" presStyleCnt="21"/>
       <dgm:spPr/>
+      <dgm:t>
+        <a:bodyPr/>
+        <a:lstStyle/>
+        <a:p>
+          <a:endParaRPr lang="fr-FR"/>
+        </a:p>
+      </dgm:t>
     </dgm:pt>
     <dgm:pt modelId="{422307DE-F5CA-42A2-B1F7-4EE51FD5D67C}" type="pres">
       <dgm:prSet presAssocID="{D11715E0-ADDA-4F04-9A2A-0F59D34BB1DA}" presName="hierChild4" presStyleCnt="0"/>
@@ -8568,6 +9794,13 @@
     <dgm:pt modelId="{F9A6E0C4-C813-48DC-BA28-7DC157B3B38B}" type="pres">
       <dgm:prSet presAssocID="{C8520505-A74F-47A5-A4F8-02B5F1A62A7F}" presName="Name37" presStyleLbl="parChTrans1D3" presStyleIdx="3" presStyleCnt="21"/>
       <dgm:spPr/>
+      <dgm:t>
+        <a:bodyPr/>
+        <a:lstStyle/>
+        <a:p>
+          <a:endParaRPr lang="fr-FR"/>
+        </a:p>
+      </dgm:t>
     </dgm:pt>
     <dgm:pt modelId="{B3D6988F-CEEF-4AD1-95F1-6D7A0BEC7DFE}" type="pres">
       <dgm:prSet presAssocID="{26E1EE54-51F0-40ED-B404-815183E43133}" presName="hierRoot2" presStyleCnt="0">
@@ -8588,10 +9821,24 @@
         </dgm:presLayoutVars>
       </dgm:prSet>
       <dgm:spPr/>
+      <dgm:t>
+        <a:bodyPr/>
+        <a:lstStyle/>
+        <a:p>
+          <a:endParaRPr lang="fr-FR"/>
+        </a:p>
+      </dgm:t>
     </dgm:pt>
     <dgm:pt modelId="{60D01C8F-1BD3-44D5-8FCA-545294D8DF12}" type="pres">
       <dgm:prSet presAssocID="{26E1EE54-51F0-40ED-B404-815183E43133}" presName="rootConnector" presStyleLbl="node3" presStyleIdx="3" presStyleCnt="21"/>
       <dgm:spPr/>
+      <dgm:t>
+        <a:bodyPr/>
+        <a:lstStyle/>
+        <a:p>
+          <a:endParaRPr lang="fr-FR"/>
+        </a:p>
+      </dgm:t>
     </dgm:pt>
     <dgm:pt modelId="{4EB8782E-1DDA-402A-B501-AF07EAD05C9F}" type="pres">
       <dgm:prSet presAssocID="{26E1EE54-51F0-40ED-B404-815183E43133}" presName="hierChild4" presStyleCnt="0"/>
@@ -8604,6 +9851,13 @@
     <dgm:pt modelId="{A92EFAF8-C600-40E1-8D8A-2D8806D60B9A}" type="pres">
       <dgm:prSet presAssocID="{78FDFBB0-7880-4FD8-8DA8-B0EA57B1B311}" presName="Name37" presStyleLbl="parChTrans1D3" presStyleIdx="4" presStyleCnt="21"/>
       <dgm:spPr/>
+      <dgm:t>
+        <a:bodyPr/>
+        <a:lstStyle/>
+        <a:p>
+          <a:endParaRPr lang="fr-FR"/>
+        </a:p>
+      </dgm:t>
     </dgm:pt>
     <dgm:pt modelId="{2C2C0965-9083-42DC-A527-A1A955C16F26}" type="pres">
       <dgm:prSet presAssocID="{55B9B741-4313-4AD5-8DA8-2A074F5CAE13}" presName="hierRoot2" presStyleCnt="0">
@@ -8624,10 +9878,24 @@
         </dgm:presLayoutVars>
       </dgm:prSet>
       <dgm:spPr/>
+      <dgm:t>
+        <a:bodyPr/>
+        <a:lstStyle/>
+        <a:p>
+          <a:endParaRPr lang="fr-FR"/>
+        </a:p>
+      </dgm:t>
     </dgm:pt>
     <dgm:pt modelId="{BD7E2BEE-4536-4E01-8D4A-9B0571233489}" type="pres">
       <dgm:prSet presAssocID="{55B9B741-4313-4AD5-8DA8-2A074F5CAE13}" presName="rootConnector" presStyleLbl="node3" presStyleIdx="4" presStyleCnt="21"/>
       <dgm:spPr/>
+      <dgm:t>
+        <a:bodyPr/>
+        <a:lstStyle/>
+        <a:p>
+          <a:endParaRPr lang="fr-FR"/>
+        </a:p>
+      </dgm:t>
     </dgm:pt>
     <dgm:pt modelId="{D3B1C931-8C7B-4081-B3F3-DB41A669D731}" type="pres">
       <dgm:prSet presAssocID="{55B9B741-4313-4AD5-8DA8-2A074F5CAE13}" presName="hierChild4" presStyleCnt="0"/>
@@ -8640,6 +9908,13 @@
     <dgm:pt modelId="{FBE17CC3-F381-4E0F-89E1-55BA8D7D3EA3}" type="pres">
       <dgm:prSet presAssocID="{1A5DDEF0-0B2F-4E29-B287-07B169AEF9D7}" presName="Name37" presStyleLbl="parChTrans1D3" presStyleIdx="5" presStyleCnt="21"/>
       <dgm:spPr/>
+      <dgm:t>
+        <a:bodyPr/>
+        <a:lstStyle/>
+        <a:p>
+          <a:endParaRPr lang="fr-FR"/>
+        </a:p>
+      </dgm:t>
     </dgm:pt>
     <dgm:pt modelId="{F653801D-A4E0-42A1-B699-640552353069}" type="pres">
       <dgm:prSet presAssocID="{B976AB9A-AF36-443B-8C29-672E99F6C5A7}" presName="hierRoot2" presStyleCnt="0">
@@ -8660,10 +9935,24 @@
         </dgm:presLayoutVars>
       </dgm:prSet>
       <dgm:spPr/>
+      <dgm:t>
+        <a:bodyPr/>
+        <a:lstStyle/>
+        <a:p>
+          <a:endParaRPr lang="fr-FR"/>
+        </a:p>
+      </dgm:t>
     </dgm:pt>
     <dgm:pt modelId="{6E01F559-788A-43D0-BE5B-0626FC25AB79}" type="pres">
       <dgm:prSet presAssocID="{B976AB9A-AF36-443B-8C29-672E99F6C5A7}" presName="rootConnector" presStyleLbl="node3" presStyleIdx="5" presStyleCnt="21"/>
       <dgm:spPr/>
+      <dgm:t>
+        <a:bodyPr/>
+        <a:lstStyle/>
+        <a:p>
+          <a:endParaRPr lang="fr-FR"/>
+        </a:p>
+      </dgm:t>
     </dgm:pt>
     <dgm:pt modelId="{7AD3D570-2233-4FDF-B6E5-F1BDC76426A0}" type="pres">
       <dgm:prSet presAssocID="{B976AB9A-AF36-443B-8C29-672E99F6C5A7}" presName="hierChild4" presStyleCnt="0"/>
@@ -8676,6 +9965,13 @@
     <dgm:pt modelId="{430E80C4-9086-47A6-B8C2-E84CFF8B0BE7}" type="pres">
       <dgm:prSet presAssocID="{80412C69-7993-4287-9357-EC16AE856E70}" presName="Name37" presStyleLbl="parChTrans1D3" presStyleIdx="6" presStyleCnt="21"/>
       <dgm:spPr/>
+      <dgm:t>
+        <a:bodyPr/>
+        <a:lstStyle/>
+        <a:p>
+          <a:endParaRPr lang="fr-FR"/>
+        </a:p>
+      </dgm:t>
     </dgm:pt>
     <dgm:pt modelId="{2705EE75-3B80-41B5-A49F-E1AF507CA964}" type="pres">
       <dgm:prSet presAssocID="{8B040F45-1D4B-4E19-A818-10B57837DC41}" presName="hierRoot2" presStyleCnt="0">
@@ -8696,10 +9992,24 @@
         </dgm:presLayoutVars>
       </dgm:prSet>
       <dgm:spPr/>
+      <dgm:t>
+        <a:bodyPr/>
+        <a:lstStyle/>
+        <a:p>
+          <a:endParaRPr lang="fr-FR"/>
+        </a:p>
+      </dgm:t>
     </dgm:pt>
     <dgm:pt modelId="{B9851D83-5855-4746-89F8-C3364E418111}" type="pres">
       <dgm:prSet presAssocID="{8B040F45-1D4B-4E19-A818-10B57837DC41}" presName="rootConnector" presStyleLbl="node3" presStyleIdx="6" presStyleCnt="21"/>
       <dgm:spPr/>
+      <dgm:t>
+        <a:bodyPr/>
+        <a:lstStyle/>
+        <a:p>
+          <a:endParaRPr lang="fr-FR"/>
+        </a:p>
+      </dgm:t>
     </dgm:pt>
     <dgm:pt modelId="{4B2894F7-2D10-4A7F-9AFE-01B432C0D904}" type="pres">
       <dgm:prSet presAssocID="{8B040F45-1D4B-4E19-A818-10B57837DC41}" presName="hierChild4" presStyleCnt="0"/>
@@ -8712,6 +10022,13 @@
     <dgm:pt modelId="{326EA271-272A-4B8E-A2AE-ECEE421C3134}" type="pres">
       <dgm:prSet presAssocID="{C0EEA0D3-B283-4B1D-A118-C56341C813AA}" presName="Name37" presStyleLbl="parChTrans1D3" presStyleIdx="7" presStyleCnt="21"/>
       <dgm:spPr/>
+      <dgm:t>
+        <a:bodyPr/>
+        <a:lstStyle/>
+        <a:p>
+          <a:endParaRPr lang="fr-FR"/>
+        </a:p>
+      </dgm:t>
     </dgm:pt>
     <dgm:pt modelId="{F64E6D9F-CAB4-48C2-9E00-3190E90F4D75}" type="pres">
       <dgm:prSet presAssocID="{B0222430-8B1E-4381-B0DD-B0C2D81390DD}" presName="hierRoot2" presStyleCnt="0">
@@ -8732,10 +10049,24 @@
         </dgm:presLayoutVars>
       </dgm:prSet>
       <dgm:spPr/>
+      <dgm:t>
+        <a:bodyPr/>
+        <a:lstStyle/>
+        <a:p>
+          <a:endParaRPr lang="fr-FR"/>
+        </a:p>
+      </dgm:t>
     </dgm:pt>
     <dgm:pt modelId="{B0FD92F9-20B0-472D-9D78-6B975E2311B6}" type="pres">
       <dgm:prSet presAssocID="{B0222430-8B1E-4381-B0DD-B0C2D81390DD}" presName="rootConnector" presStyleLbl="node3" presStyleIdx="7" presStyleCnt="21"/>
       <dgm:spPr/>
+      <dgm:t>
+        <a:bodyPr/>
+        <a:lstStyle/>
+        <a:p>
+          <a:endParaRPr lang="fr-FR"/>
+        </a:p>
+      </dgm:t>
     </dgm:pt>
     <dgm:pt modelId="{7FA58584-07F1-43EC-8A08-26EC143D509C}" type="pres">
       <dgm:prSet presAssocID="{B0222430-8B1E-4381-B0DD-B0C2D81390DD}" presName="hierChild4" presStyleCnt="0"/>
@@ -8748,6 +10079,13 @@
     <dgm:pt modelId="{A11CA896-DCDF-48F7-8608-0031A36947E0}" type="pres">
       <dgm:prSet presAssocID="{92FCA042-BA1C-4ED9-B56A-F73371CC20D4}" presName="Name37" presStyleLbl="parChTrans1D3" presStyleIdx="8" presStyleCnt="21"/>
       <dgm:spPr/>
+      <dgm:t>
+        <a:bodyPr/>
+        <a:lstStyle/>
+        <a:p>
+          <a:endParaRPr lang="fr-FR"/>
+        </a:p>
+      </dgm:t>
     </dgm:pt>
     <dgm:pt modelId="{14E29D12-E5EA-4225-BF3A-63AF4CA7F652}" type="pres">
       <dgm:prSet presAssocID="{29ED0598-6959-409F-AD13-8B3F0998659F}" presName="hierRoot2" presStyleCnt="0">
@@ -8768,10 +10106,24 @@
         </dgm:presLayoutVars>
       </dgm:prSet>
       <dgm:spPr/>
+      <dgm:t>
+        <a:bodyPr/>
+        <a:lstStyle/>
+        <a:p>
+          <a:endParaRPr lang="fr-FR"/>
+        </a:p>
+      </dgm:t>
     </dgm:pt>
     <dgm:pt modelId="{07BA3B1D-2A6E-493A-B7ED-E468FA30E9E0}" type="pres">
       <dgm:prSet presAssocID="{29ED0598-6959-409F-AD13-8B3F0998659F}" presName="rootConnector" presStyleLbl="node3" presStyleIdx="8" presStyleCnt="21"/>
       <dgm:spPr/>
+      <dgm:t>
+        <a:bodyPr/>
+        <a:lstStyle/>
+        <a:p>
+          <a:endParaRPr lang="fr-FR"/>
+        </a:p>
+      </dgm:t>
     </dgm:pt>
     <dgm:pt modelId="{51C218F7-3AAA-49D8-AA49-E6B0B22BB055}" type="pres">
       <dgm:prSet presAssocID="{29ED0598-6959-409F-AD13-8B3F0998659F}" presName="hierChild4" presStyleCnt="0"/>
@@ -8788,6 +10140,13 @@
     <dgm:pt modelId="{ABBB005F-A98F-4C8A-AF9B-52B7E386826A}" type="pres">
       <dgm:prSet presAssocID="{974C6D40-DCC7-4578-A9FD-0C57781601A0}" presName="Name37" presStyleLbl="parChTrans1D2" presStyleIdx="2" presStyleCnt="4"/>
       <dgm:spPr/>
+      <dgm:t>
+        <a:bodyPr/>
+        <a:lstStyle/>
+        <a:p>
+          <a:endParaRPr lang="fr-FR"/>
+        </a:p>
+      </dgm:t>
     </dgm:pt>
     <dgm:pt modelId="{3183FF35-A0E1-4F80-81F9-8D5C1D69C84B}" type="pres">
       <dgm:prSet presAssocID="{1333AE31-0EAD-4152-882C-19F04F9ECF9F}" presName="hierRoot2" presStyleCnt="0">
@@ -8812,10 +10171,24 @@
           <a:avLst/>
         </a:prstGeom>
       </dgm:spPr>
+      <dgm:t>
+        <a:bodyPr/>
+        <a:lstStyle/>
+        <a:p>
+          <a:endParaRPr lang="fr-FR"/>
+        </a:p>
+      </dgm:t>
     </dgm:pt>
     <dgm:pt modelId="{D0FDCFE2-EF8B-45D1-952B-6D06273C7B0F}" type="pres">
       <dgm:prSet presAssocID="{1333AE31-0EAD-4152-882C-19F04F9ECF9F}" presName="rootConnector" presStyleLbl="node2" presStyleIdx="2" presStyleCnt="4"/>
       <dgm:spPr/>
+      <dgm:t>
+        <a:bodyPr/>
+        <a:lstStyle/>
+        <a:p>
+          <a:endParaRPr lang="fr-FR"/>
+        </a:p>
+      </dgm:t>
     </dgm:pt>
     <dgm:pt modelId="{E9393156-CAF6-4D60-BE4A-5A9E0A5DF665}" type="pres">
       <dgm:prSet presAssocID="{1333AE31-0EAD-4152-882C-19F04F9ECF9F}" presName="hierChild4" presStyleCnt="0"/>
@@ -8824,6 +10197,13 @@
     <dgm:pt modelId="{62B3DD46-5A33-497C-B1BC-36ADE4545064}" type="pres">
       <dgm:prSet presAssocID="{8D988800-FCDC-4D0E-9689-C96478A9EB5C}" presName="Name37" presStyleLbl="parChTrans1D3" presStyleIdx="9" presStyleCnt="21"/>
       <dgm:spPr/>
+      <dgm:t>
+        <a:bodyPr/>
+        <a:lstStyle/>
+        <a:p>
+          <a:endParaRPr lang="fr-FR"/>
+        </a:p>
+      </dgm:t>
     </dgm:pt>
     <dgm:pt modelId="{93A78341-841B-4EF3-94FC-B43526DFDF5D}" type="pres">
       <dgm:prSet presAssocID="{B4628A33-F733-473C-B8C7-02588198208C}" presName="hierRoot2" presStyleCnt="0">
@@ -8844,10 +10224,24 @@
         </dgm:presLayoutVars>
       </dgm:prSet>
       <dgm:spPr/>
+      <dgm:t>
+        <a:bodyPr/>
+        <a:lstStyle/>
+        <a:p>
+          <a:endParaRPr lang="fr-FR"/>
+        </a:p>
+      </dgm:t>
     </dgm:pt>
     <dgm:pt modelId="{68D7A7A6-DDD3-48A2-814E-70FA00B24BC5}" type="pres">
       <dgm:prSet presAssocID="{B4628A33-F733-473C-B8C7-02588198208C}" presName="rootConnector" presStyleLbl="node3" presStyleIdx="9" presStyleCnt="21"/>
       <dgm:spPr/>
+      <dgm:t>
+        <a:bodyPr/>
+        <a:lstStyle/>
+        <a:p>
+          <a:endParaRPr lang="fr-FR"/>
+        </a:p>
+      </dgm:t>
     </dgm:pt>
     <dgm:pt modelId="{3F5922B8-80CB-4493-A633-D0A48878CA08}" type="pres">
       <dgm:prSet presAssocID="{B4628A33-F733-473C-B8C7-02588198208C}" presName="hierChild4" presStyleCnt="0"/>
@@ -8860,6 +10254,13 @@
     <dgm:pt modelId="{E8352B69-DE88-4224-807F-30AA0352F51C}" type="pres">
       <dgm:prSet presAssocID="{8EA04698-8A57-47E5-8146-6FEF5881E8D1}" presName="Name37" presStyleLbl="parChTrans1D3" presStyleIdx="10" presStyleCnt="21"/>
       <dgm:spPr/>
+      <dgm:t>
+        <a:bodyPr/>
+        <a:lstStyle/>
+        <a:p>
+          <a:endParaRPr lang="fr-FR"/>
+        </a:p>
+      </dgm:t>
     </dgm:pt>
     <dgm:pt modelId="{262BDE9C-9014-45CE-89CF-4682BA580177}" type="pres">
       <dgm:prSet presAssocID="{7F8AB7C5-2A12-424D-AEC8-1053AEE27709}" presName="hierRoot2" presStyleCnt="0">
@@ -8880,10 +10281,24 @@
         </dgm:presLayoutVars>
       </dgm:prSet>
       <dgm:spPr/>
+      <dgm:t>
+        <a:bodyPr/>
+        <a:lstStyle/>
+        <a:p>
+          <a:endParaRPr lang="fr-FR"/>
+        </a:p>
+      </dgm:t>
     </dgm:pt>
     <dgm:pt modelId="{59FC7444-56C7-4778-ACF6-C9B4C211F922}" type="pres">
       <dgm:prSet presAssocID="{7F8AB7C5-2A12-424D-AEC8-1053AEE27709}" presName="rootConnector" presStyleLbl="node3" presStyleIdx="10" presStyleCnt="21"/>
       <dgm:spPr/>
+      <dgm:t>
+        <a:bodyPr/>
+        <a:lstStyle/>
+        <a:p>
+          <a:endParaRPr lang="fr-FR"/>
+        </a:p>
+      </dgm:t>
     </dgm:pt>
     <dgm:pt modelId="{49667457-1ACF-4738-89B4-7F7DA3B6FDE5}" type="pres">
       <dgm:prSet presAssocID="{7F8AB7C5-2A12-424D-AEC8-1053AEE27709}" presName="hierChild4" presStyleCnt="0"/>
@@ -8896,6 +10311,13 @@
     <dgm:pt modelId="{D395379D-B1C9-45ED-AB0E-F08E05CB6913}" type="pres">
       <dgm:prSet presAssocID="{32FD2B63-5F2B-4BFA-8606-EAC2EB92FE8C}" presName="Name37" presStyleLbl="parChTrans1D3" presStyleIdx="11" presStyleCnt="21"/>
       <dgm:spPr/>
+      <dgm:t>
+        <a:bodyPr/>
+        <a:lstStyle/>
+        <a:p>
+          <a:endParaRPr lang="fr-FR"/>
+        </a:p>
+      </dgm:t>
     </dgm:pt>
     <dgm:pt modelId="{ABA9A4D4-92C5-45CE-A8F2-483058DFE5AC}" type="pres">
       <dgm:prSet presAssocID="{284F7AA8-489F-44C3-9EE4-F2878FB4339E}" presName="hierRoot2" presStyleCnt="0">
@@ -8916,10 +10338,24 @@
         </dgm:presLayoutVars>
       </dgm:prSet>
       <dgm:spPr/>
+      <dgm:t>
+        <a:bodyPr/>
+        <a:lstStyle/>
+        <a:p>
+          <a:endParaRPr lang="fr-FR"/>
+        </a:p>
+      </dgm:t>
     </dgm:pt>
     <dgm:pt modelId="{E1BD8FD3-F7E2-4550-A86F-E8734C3528D8}" type="pres">
       <dgm:prSet presAssocID="{284F7AA8-489F-44C3-9EE4-F2878FB4339E}" presName="rootConnector" presStyleLbl="node3" presStyleIdx="11" presStyleCnt="21"/>
       <dgm:spPr/>
+      <dgm:t>
+        <a:bodyPr/>
+        <a:lstStyle/>
+        <a:p>
+          <a:endParaRPr lang="fr-FR"/>
+        </a:p>
+      </dgm:t>
     </dgm:pt>
     <dgm:pt modelId="{40E11965-3D9F-4D12-98F3-5465508182E3}" type="pres">
       <dgm:prSet presAssocID="{284F7AA8-489F-44C3-9EE4-F2878FB4339E}" presName="hierChild4" presStyleCnt="0"/>
@@ -8932,6 +10368,13 @@
     <dgm:pt modelId="{524B395D-3A66-4CC8-92E8-E8868EDB9063}" type="pres">
       <dgm:prSet presAssocID="{214234E1-009A-467A-97EF-7515E7634FA0}" presName="Name37" presStyleLbl="parChTrans1D3" presStyleIdx="12" presStyleCnt="21"/>
       <dgm:spPr/>
+      <dgm:t>
+        <a:bodyPr/>
+        <a:lstStyle/>
+        <a:p>
+          <a:endParaRPr lang="fr-FR"/>
+        </a:p>
+      </dgm:t>
     </dgm:pt>
     <dgm:pt modelId="{4F2A923E-487E-49F8-ACC9-BA615E74F015}" type="pres">
       <dgm:prSet presAssocID="{24F30810-1A8D-48CC-9086-3081B532E8A8}" presName="hierRoot2" presStyleCnt="0">
@@ -8952,10 +10395,24 @@
         </dgm:presLayoutVars>
       </dgm:prSet>
       <dgm:spPr/>
+      <dgm:t>
+        <a:bodyPr/>
+        <a:lstStyle/>
+        <a:p>
+          <a:endParaRPr lang="fr-FR"/>
+        </a:p>
+      </dgm:t>
     </dgm:pt>
     <dgm:pt modelId="{0329BF06-38C7-44EA-B0D5-5DE23B6ACE9A}" type="pres">
       <dgm:prSet presAssocID="{24F30810-1A8D-48CC-9086-3081B532E8A8}" presName="rootConnector" presStyleLbl="node3" presStyleIdx="12" presStyleCnt="21"/>
       <dgm:spPr/>
+      <dgm:t>
+        <a:bodyPr/>
+        <a:lstStyle/>
+        <a:p>
+          <a:endParaRPr lang="fr-FR"/>
+        </a:p>
+      </dgm:t>
     </dgm:pt>
     <dgm:pt modelId="{65C2B24F-277D-469B-BF8E-919F582229EA}" type="pres">
       <dgm:prSet presAssocID="{24F30810-1A8D-48CC-9086-3081B532E8A8}" presName="hierChild4" presStyleCnt="0"/>
@@ -8968,6 +10425,13 @@
     <dgm:pt modelId="{DF37CB35-839B-4390-AD11-E3EF1B64E84D}" type="pres">
       <dgm:prSet presAssocID="{78D18615-CCE5-4240-9530-28DFB164C8CF}" presName="Name37" presStyleLbl="parChTrans1D3" presStyleIdx="13" presStyleCnt="21"/>
       <dgm:spPr/>
+      <dgm:t>
+        <a:bodyPr/>
+        <a:lstStyle/>
+        <a:p>
+          <a:endParaRPr lang="fr-FR"/>
+        </a:p>
+      </dgm:t>
     </dgm:pt>
     <dgm:pt modelId="{47207CD6-7BCC-4D5D-83CD-5401F53D3883}" type="pres">
       <dgm:prSet presAssocID="{42FC7F73-13A6-4AF5-A25E-2609C1F2B898}" presName="hierRoot2" presStyleCnt="0">
@@ -8988,10 +10452,24 @@
         </dgm:presLayoutVars>
       </dgm:prSet>
       <dgm:spPr/>
+      <dgm:t>
+        <a:bodyPr/>
+        <a:lstStyle/>
+        <a:p>
+          <a:endParaRPr lang="fr-FR"/>
+        </a:p>
+      </dgm:t>
     </dgm:pt>
     <dgm:pt modelId="{9A303728-F3CB-497B-88FB-3DDF5EC7DACE}" type="pres">
       <dgm:prSet presAssocID="{42FC7F73-13A6-4AF5-A25E-2609C1F2B898}" presName="rootConnector" presStyleLbl="node3" presStyleIdx="13" presStyleCnt="21"/>
       <dgm:spPr/>
+      <dgm:t>
+        <a:bodyPr/>
+        <a:lstStyle/>
+        <a:p>
+          <a:endParaRPr lang="fr-FR"/>
+        </a:p>
+      </dgm:t>
     </dgm:pt>
     <dgm:pt modelId="{314A1B35-BF9F-49A6-8DE6-82469158F20C}" type="pres">
       <dgm:prSet presAssocID="{42FC7F73-13A6-4AF5-A25E-2609C1F2B898}" presName="hierChild4" presStyleCnt="0"/>
@@ -9008,6 +10486,13 @@
     <dgm:pt modelId="{21B1AF48-2F52-4E93-A110-CEBE32D8B301}" type="pres">
       <dgm:prSet presAssocID="{69AC7632-DD52-4B79-8BE4-4D726092C3F9}" presName="Name37" presStyleLbl="parChTrans1D2" presStyleIdx="3" presStyleCnt="4"/>
       <dgm:spPr/>
+      <dgm:t>
+        <a:bodyPr/>
+        <a:lstStyle/>
+        <a:p>
+          <a:endParaRPr lang="fr-FR"/>
+        </a:p>
+      </dgm:t>
     </dgm:pt>
     <dgm:pt modelId="{26B1CD65-A76A-42D4-AA7B-D1D7F3E3909B}" type="pres">
       <dgm:prSet presAssocID="{362CF1DC-54B8-4F1C-B132-EFF6FD66A730}" presName="hierRoot2" presStyleCnt="0">
@@ -9032,10 +10517,24 @@
           <a:avLst/>
         </a:prstGeom>
       </dgm:spPr>
+      <dgm:t>
+        <a:bodyPr/>
+        <a:lstStyle/>
+        <a:p>
+          <a:endParaRPr lang="fr-FR"/>
+        </a:p>
+      </dgm:t>
     </dgm:pt>
     <dgm:pt modelId="{92D24720-781B-48B8-8C44-9E863A6AEEED}" type="pres">
       <dgm:prSet presAssocID="{362CF1DC-54B8-4F1C-B132-EFF6FD66A730}" presName="rootConnector" presStyleLbl="node2" presStyleIdx="3" presStyleCnt="4"/>
       <dgm:spPr/>
+      <dgm:t>
+        <a:bodyPr/>
+        <a:lstStyle/>
+        <a:p>
+          <a:endParaRPr lang="fr-FR"/>
+        </a:p>
+      </dgm:t>
     </dgm:pt>
     <dgm:pt modelId="{BE2EFC46-FEFA-4856-923C-CDBDFEF2A8E4}" type="pres">
       <dgm:prSet presAssocID="{362CF1DC-54B8-4F1C-B132-EFF6FD66A730}" presName="hierChild4" presStyleCnt="0"/>
@@ -9044,6 +10543,13 @@
     <dgm:pt modelId="{DB715B40-6183-4101-8813-8E40775AC83F}" type="pres">
       <dgm:prSet presAssocID="{BA030CD2-03B4-468F-B80B-4775CECDEC78}" presName="Name37" presStyleLbl="parChTrans1D3" presStyleIdx="14" presStyleCnt="21"/>
       <dgm:spPr/>
+      <dgm:t>
+        <a:bodyPr/>
+        <a:lstStyle/>
+        <a:p>
+          <a:endParaRPr lang="fr-FR"/>
+        </a:p>
+      </dgm:t>
     </dgm:pt>
     <dgm:pt modelId="{F7DCC826-1A2B-445C-9FC3-5370206DF3B1}" type="pres">
       <dgm:prSet presAssocID="{3C7E28EA-82B6-420E-A194-5CD94617CE9E}" presName="hierRoot2" presStyleCnt="0">
@@ -9064,10 +10570,24 @@
         </dgm:presLayoutVars>
       </dgm:prSet>
       <dgm:spPr/>
+      <dgm:t>
+        <a:bodyPr/>
+        <a:lstStyle/>
+        <a:p>
+          <a:endParaRPr lang="fr-FR"/>
+        </a:p>
+      </dgm:t>
     </dgm:pt>
     <dgm:pt modelId="{8BA744F0-FD19-401F-BADB-474DE7AD8B13}" type="pres">
       <dgm:prSet presAssocID="{3C7E28EA-82B6-420E-A194-5CD94617CE9E}" presName="rootConnector" presStyleLbl="node3" presStyleIdx="14" presStyleCnt="21"/>
       <dgm:spPr/>
+      <dgm:t>
+        <a:bodyPr/>
+        <a:lstStyle/>
+        <a:p>
+          <a:endParaRPr lang="fr-FR"/>
+        </a:p>
+      </dgm:t>
     </dgm:pt>
     <dgm:pt modelId="{CB4E5D7B-136A-46FE-9466-485051BBBD71}" type="pres">
       <dgm:prSet presAssocID="{3C7E28EA-82B6-420E-A194-5CD94617CE9E}" presName="hierChild4" presStyleCnt="0"/>
@@ -9080,6 +10600,13 @@
     <dgm:pt modelId="{3722CDEB-45D1-4D4F-959E-FD45ECBE1713}" type="pres">
       <dgm:prSet presAssocID="{D8C9B0EB-7A2C-40E2-86DA-2058D96975C2}" presName="Name37" presStyleLbl="parChTrans1D3" presStyleIdx="15" presStyleCnt="21"/>
       <dgm:spPr/>
+      <dgm:t>
+        <a:bodyPr/>
+        <a:lstStyle/>
+        <a:p>
+          <a:endParaRPr lang="fr-FR"/>
+        </a:p>
+      </dgm:t>
     </dgm:pt>
     <dgm:pt modelId="{F5DDABFD-7839-4FCD-AA6D-B57047D9F26D}" type="pres">
       <dgm:prSet presAssocID="{3B763279-908B-4975-A9D5-C9B8C2E2B769}" presName="hierRoot2" presStyleCnt="0">
@@ -9100,10 +10627,24 @@
         </dgm:presLayoutVars>
       </dgm:prSet>
       <dgm:spPr/>
+      <dgm:t>
+        <a:bodyPr/>
+        <a:lstStyle/>
+        <a:p>
+          <a:endParaRPr lang="fr-FR"/>
+        </a:p>
+      </dgm:t>
     </dgm:pt>
     <dgm:pt modelId="{90E79CA7-E848-4B0C-9930-15C9255D5654}" type="pres">
       <dgm:prSet presAssocID="{3B763279-908B-4975-A9D5-C9B8C2E2B769}" presName="rootConnector" presStyleLbl="node3" presStyleIdx="15" presStyleCnt="21"/>
       <dgm:spPr/>
+      <dgm:t>
+        <a:bodyPr/>
+        <a:lstStyle/>
+        <a:p>
+          <a:endParaRPr lang="fr-FR"/>
+        </a:p>
+      </dgm:t>
     </dgm:pt>
     <dgm:pt modelId="{F212EE19-D5FA-451B-BDC6-9470B10E82E7}" type="pres">
       <dgm:prSet presAssocID="{3B763279-908B-4975-A9D5-C9B8C2E2B769}" presName="hierChild4" presStyleCnt="0"/>
@@ -9116,6 +10657,13 @@
     <dgm:pt modelId="{134B1A6F-8438-4DB7-9EF3-3AFE99F28812}" type="pres">
       <dgm:prSet presAssocID="{5A5DC961-D723-4490-83B4-E0688B1B647D}" presName="Name37" presStyleLbl="parChTrans1D3" presStyleIdx="16" presStyleCnt="21"/>
       <dgm:spPr/>
+      <dgm:t>
+        <a:bodyPr/>
+        <a:lstStyle/>
+        <a:p>
+          <a:endParaRPr lang="fr-FR"/>
+        </a:p>
+      </dgm:t>
     </dgm:pt>
     <dgm:pt modelId="{32DDECA4-EFF0-4D21-99DF-2F9332A744B3}" type="pres">
       <dgm:prSet presAssocID="{518403EA-8BE1-40BA-9003-5F04CBA3CE00}" presName="hierRoot2" presStyleCnt="0">
@@ -9136,10 +10684,24 @@
         </dgm:presLayoutVars>
       </dgm:prSet>
       <dgm:spPr/>
+      <dgm:t>
+        <a:bodyPr/>
+        <a:lstStyle/>
+        <a:p>
+          <a:endParaRPr lang="fr-FR"/>
+        </a:p>
+      </dgm:t>
     </dgm:pt>
     <dgm:pt modelId="{F5F067C1-26B2-4A0C-B63C-B734053D91C9}" type="pres">
       <dgm:prSet presAssocID="{518403EA-8BE1-40BA-9003-5F04CBA3CE00}" presName="rootConnector" presStyleLbl="node3" presStyleIdx="16" presStyleCnt="21"/>
       <dgm:spPr/>
+      <dgm:t>
+        <a:bodyPr/>
+        <a:lstStyle/>
+        <a:p>
+          <a:endParaRPr lang="fr-FR"/>
+        </a:p>
+      </dgm:t>
     </dgm:pt>
     <dgm:pt modelId="{A35A6FC6-490F-44CC-A3BD-7D45C4DB3EE6}" type="pres">
       <dgm:prSet presAssocID="{518403EA-8BE1-40BA-9003-5F04CBA3CE00}" presName="hierChild4" presStyleCnt="0"/>
@@ -9152,6 +10714,13 @@
     <dgm:pt modelId="{F0296EB9-BFE0-406E-B7A3-66E610139DBE}" type="pres">
       <dgm:prSet presAssocID="{39FAADD5-1234-4821-B90E-C5CAE981717E}" presName="Name37" presStyleLbl="parChTrans1D3" presStyleIdx="17" presStyleCnt="21"/>
       <dgm:spPr/>
+      <dgm:t>
+        <a:bodyPr/>
+        <a:lstStyle/>
+        <a:p>
+          <a:endParaRPr lang="fr-FR"/>
+        </a:p>
+      </dgm:t>
     </dgm:pt>
     <dgm:pt modelId="{6D509404-FB1E-4E28-A236-48249988EFF9}" type="pres">
       <dgm:prSet presAssocID="{F6F854BC-2D08-4C41-B0A9-5610EC16DF42}" presName="hierRoot2" presStyleCnt="0">
@@ -9172,10 +10741,24 @@
         </dgm:presLayoutVars>
       </dgm:prSet>
       <dgm:spPr/>
+      <dgm:t>
+        <a:bodyPr/>
+        <a:lstStyle/>
+        <a:p>
+          <a:endParaRPr lang="fr-FR"/>
+        </a:p>
+      </dgm:t>
     </dgm:pt>
     <dgm:pt modelId="{98B9E5C9-DD83-4A8C-9EAD-E66F7D7A473D}" type="pres">
       <dgm:prSet presAssocID="{F6F854BC-2D08-4C41-B0A9-5610EC16DF42}" presName="rootConnector" presStyleLbl="node3" presStyleIdx="17" presStyleCnt="21"/>
       <dgm:spPr/>
+      <dgm:t>
+        <a:bodyPr/>
+        <a:lstStyle/>
+        <a:p>
+          <a:endParaRPr lang="fr-FR"/>
+        </a:p>
+      </dgm:t>
     </dgm:pt>
     <dgm:pt modelId="{8D53D88D-ABB0-45D3-94C2-A5C55E9A18FE}" type="pres">
       <dgm:prSet presAssocID="{F6F854BC-2D08-4C41-B0A9-5610EC16DF42}" presName="hierChild4" presStyleCnt="0"/>
@@ -9188,6 +10771,13 @@
     <dgm:pt modelId="{12E40F8A-07DC-4AFF-BE06-2E6AD426F6EC}" type="pres">
       <dgm:prSet presAssocID="{8679319E-5D40-4543-8137-11FBA58CE35B}" presName="Name37" presStyleLbl="parChTrans1D3" presStyleIdx="18" presStyleCnt="21"/>
       <dgm:spPr/>
+      <dgm:t>
+        <a:bodyPr/>
+        <a:lstStyle/>
+        <a:p>
+          <a:endParaRPr lang="fr-FR"/>
+        </a:p>
+      </dgm:t>
     </dgm:pt>
     <dgm:pt modelId="{740EC10E-36B5-45A0-ACCD-BA390D0C8914}" type="pres">
       <dgm:prSet presAssocID="{BAD3C2AD-A78F-453E-B7EA-229E6A54A5DB}" presName="hierRoot2" presStyleCnt="0">
@@ -9208,10 +10798,24 @@
         </dgm:presLayoutVars>
       </dgm:prSet>
       <dgm:spPr/>
+      <dgm:t>
+        <a:bodyPr/>
+        <a:lstStyle/>
+        <a:p>
+          <a:endParaRPr lang="fr-FR"/>
+        </a:p>
+      </dgm:t>
     </dgm:pt>
     <dgm:pt modelId="{5109D34C-3846-4910-BB66-493C311A757F}" type="pres">
       <dgm:prSet presAssocID="{BAD3C2AD-A78F-453E-B7EA-229E6A54A5DB}" presName="rootConnector" presStyleLbl="node3" presStyleIdx="18" presStyleCnt="21"/>
       <dgm:spPr/>
+      <dgm:t>
+        <a:bodyPr/>
+        <a:lstStyle/>
+        <a:p>
+          <a:endParaRPr lang="fr-FR"/>
+        </a:p>
+      </dgm:t>
     </dgm:pt>
     <dgm:pt modelId="{83370819-877F-42EA-BB0A-9D87CA42D37C}" type="pres">
       <dgm:prSet presAssocID="{BAD3C2AD-A78F-453E-B7EA-229E6A54A5DB}" presName="hierChild4" presStyleCnt="0"/>
@@ -9224,6 +10828,13 @@
     <dgm:pt modelId="{0DE5B111-BC9A-47B4-8AC0-5138EA36297E}" type="pres">
       <dgm:prSet presAssocID="{E2516D0F-59F0-4553-8FED-07D48FEABDEA}" presName="Name37" presStyleLbl="parChTrans1D3" presStyleIdx="19" presStyleCnt="21"/>
       <dgm:spPr/>
+      <dgm:t>
+        <a:bodyPr/>
+        <a:lstStyle/>
+        <a:p>
+          <a:endParaRPr lang="fr-FR"/>
+        </a:p>
+      </dgm:t>
     </dgm:pt>
     <dgm:pt modelId="{279BB9AF-303D-40C3-8ABF-FA49E4B9EE03}" type="pres">
       <dgm:prSet presAssocID="{BEF3D17D-2CFB-4FFE-8C7A-9B605ACF67DA}" presName="hierRoot2" presStyleCnt="0">
@@ -9244,10 +10855,24 @@
         </dgm:presLayoutVars>
       </dgm:prSet>
       <dgm:spPr/>
+      <dgm:t>
+        <a:bodyPr/>
+        <a:lstStyle/>
+        <a:p>
+          <a:endParaRPr lang="fr-FR"/>
+        </a:p>
+      </dgm:t>
     </dgm:pt>
     <dgm:pt modelId="{FA15C5BB-801B-4225-8DD1-794A4E748D69}" type="pres">
       <dgm:prSet presAssocID="{BEF3D17D-2CFB-4FFE-8C7A-9B605ACF67DA}" presName="rootConnector" presStyleLbl="node3" presStyleIdx="19" presStyleCnt="21"/>
       <dgm:spPr/>
+      <dgm:t>
+        <a:bodyPr/>
+        <a:lstStyle/>
+        <a:p>
+          <a:endParaRPr lang="fr-FR"/>
+        </a:p>
+      </dgm:t>
     </dgm:pt>
     <dgm:pt modelId="{A2A10EA5-C934-49B1-A920-86506CAFD6D2}" type="pres">
       <dgm:prSet presAssocID="{BEF3D17D-2CFB-4FFE-8C7A-9B605ACF67DA}" presName="hierChild4" presStyleCnt="0"/>
@@ -9260,6 +10885,13 @@
     <dgm:pt modelId="{BCF283F5-667F-43B7-BDCB-FFA4B141B81E}" type="pres">
       <dgm:prSet presAssocID="{CA5E5F45-16A4-4ABA-B5E9-0B314C2AFB33}" presName="Name37" presStyleLbl="parChTrans1D3" presStyleIdx="20" presStyleCnt="21"/>
       <dgm:spPr/>
+      <dgm:t>
+        <a:bodyPr/>
+        <a:lstStyle/>
+        <a:p>
+          <a:endParaRPr lang="fr-FR"/>
+        </a:p>
+      </dgm:t>
     </dgm:pt>
     <dgm:pt modelId="{6CBFA65D-4A95-447E-9541-536207686BC0}" type="pres">
       <dgm:prSet presAssocID="{3FB522B8-3545-42AD-BCBE-628DD83E2724}" presName="hierRoot2" presStyleCnt="0">
@@ -9280,10 +10912,24 @@
         </dgm:presLayoutVars>
       </dgm:prSet>
       <dgm:spPr/>
+      <dgm:t>
+        <a:bodyPr/>
+        <a:lstStyle/>
+        <a:p>
+          <a:endParaRPr lang="fr-FR"/>
+        </a:p>
+      </dgm:t>
     </dgm:pt>
     <dgm:pt modelId="{F3BB5D9D-672E-4B44-AC53-A6A0D40C5950}" type="pres">
       <dgm:prSet presAssocID="{3FB522B8-3545-42AD-BCBE-628DD83E2724}" presName="rootConnector" presStyleLbl="node3" presStyleIdx="20" presStyleCnt="21"/>
       <dgm:spPr/>
+      <dgm:t>
+        <a:bodyPr/>
+        <a:lstStyle/>
+        <a:p>
+          <a:endParaRPr lang="fr-FR"/>
+        </a:p>
+      </dgm:t>
     </dgm:pt>
     <dgm:pt modelId="{2D319F92-7428-4752-A2A1-A633E2C4CAEF}" type="pres">
       <dgm:prSet presAssocID="{3FB522B8-3545-42AD-BCBE-628DD83E2724}" presName="hierChild4" presStyleCnt="0"/>
@@ -9303,110 +10949,110 @@
     </dgm:pt>
   </dgm:ptLst>
   <dgm:cxnLst>
-    <dgm:cxn modelId="{E9144302-87F7-43A7-B67B-85F1716AC216}" type="presOf" srcId="{39FAADD5-1234-4821-B90E-C5CAE981717E}" destId="{F0296EB9-BFE0-406E-B7A3-66E610139DBE}" srcOrd="0" destOrd="0" presId="urn:microsoft.com/office/officeart/2005/8/layout/orgChart1"/>
-    <dgm:cxn modelId="{59024A02-B6BA-46B8-AA9B-DD78AD0B887E}" type="presOf" srcId="{24F30810-1A8D-48CC-9086-3081B532E8A8}" destId="{0329BF06-38C7-44EA-B0D5-5DE23B6ACE9A}" srcOrd="1" destOrd="0" presId="urn:microsoft.com/office/officeart/2005/8/layout/orgChart1"/>
-    <dgm:cxn modelId="{6E010508-9A39-477F-8ED7-BDDC34C51E92}" type="presOf" srcId="{80412C69-7993-4287-9357-EC16AE856E70}" destId="{430E80C4-9086-47A6-B8C2-E84CFF8B0BE7}" srcOrd="0" destOrd="0" presId="urn:microsoft.com/office/officeart/2005/8/layout/orgChart1"/>
-    <dgm:cxn modelId="{2E20D909-976F-4A28-8716-53A3A3EB1AC4}" type="presOf" srcId="{7F8AB7C5-2A12-424D-AEC8-1053AEE27709}" destId="{0E3BE00F-200B-460E-858C-ECBF58DBFA68}" srcOrd="0" destOrd="0" presId="urn:microsoft.com/office/officeart/2005/8/layout/orgChart1"/>
-    <dgm:cxn modelId="{3926EB0D-CEA1-4362-A38B-5199F20CFAF9}" srcId="{8465B019-FFCF-4AD1-B96E-2957A4B26150}" destId="{29ED0598-6959-409F-AD13-8B3F0998659F}" srcOrd="8" destOrd="0" parTransId="{92FCA042-BA1C-4ED9-B56A-F73371CC20D4}" sibTransId="{4C05CF4D-17C7-4F7D-90B2-64A37D5F21E1}"/>
-    <dgm:cxn modelId="{0CC4F40E-31E9-4903-A81B-8171B440B77E}" type="presOf" srcId="{3C7E28EA-82B6-420E-A194-5CD94617CE9E}" destId="{4187099D-84D4-44D1-B022-40F5DB950844}" srcOrd="0" destOrd="0" presId="urn:microsoft.com/office/officeart/2005/8/layout/orgChart1"/>
+    <dgm:cxn modelId="{E118D0DE-EF69-4BC3-AA5E-913821411BA9}" srcId="{8465B019-FFCF-4AD1-B96E-2957A4B26150}" destId="{49819F01-FFF4-42C5-B97B-1AC130DCBD76}" srcOrd="0" destOrd="0" parTransId="{AA10C64E-25B3-41E9-BEBC-51D2865C8342}" sibTransId="{02620D4E-3B65-409A-BFC8-06B7A4160586}"/>
+    <dgm:cxn modelId="{20C638A9-4E1D-45E4-9B33-FDF9F35BB30F}" srcId="{8465B019-FFCF-4AD1-B96E-2957A4B26150}" destId="{B0222430-8B1E-4381-B0DD-B0C2D81390DD}" srcOrd="7" destOrd="0" parTransId="{C0EEA0D3-B283-4B1D-A118-C56341C813AA}" sibTransId="{682D22C1-E589-4973-84C7-4B666996E738}"/>
+    <dgm:cxn modelId="{86874942-775C-4690-806D-4CDF131F7E34}" srcId="{309F0E74-B4CC-4AA1-B1F3-D20D9D75B36B}" destId="{A29E1169-A669-46D1-860D-7BFB9B200167}" srcOrd="0" destOrd="0" parTransId="{1B2F4D78-1D50-475C-8B61-B0AB88E0CA33}" sibTransId="{80040E3C-930A-4405-9C98-FAE44DE3A15D}"/>
+    <dgm:cxn modelId="{87C44316-D298-49B3-A119-890A23933700}" srcId="{362CF1DC-54B8-4F1C-B132-EFF6FD66A730}" destId="{BEF3D17D-2CFB-4FFE-8C7A-9B605ACF67DA}" srcOrd="5" destOrd="0" parTransId="{E2516D0F-59F0-4553-8FED-07D48FEABDEA}" sibTransId="{9D9E3A09-6EFE-4FB8-8AB4-AD54033EE138}"/>
+    <dgm:cxn modelId="{359879C3-2AD9-4F11-A133-D5D715F2AFEF}" type="presOf" srcId="{8B040F45-1D4B-4E19-A818-10B57837DC41}" destId="{F8B08039-43A8-4AFB-A055-D2407018A343}" srcOrd="0" destOrd="0" presId="urn:microsoft.com/office/officeart/2005/8/layout/orgChart1"/>
+    <dgm:cxn modelId="{2EF66DE4-118C-42F5-9FE8-3FBF4BE2FCA4}" type="presOf" srcId="{3B763279-908B-4975-A9D5-C9B8C2E2B769}" destId="{90E79CA7-E848-4B0C-9930-15C9255D5654}" srcOrd="1" destOrd="0" presId="urn:microsoft.com/office/officeart/2005/8/layout/orgChart1"/>
+    <dgm:cxn modelId="{126DF055-3D98-4F41-8381-AAAF80F8C2FE}" type="presOf" srcId="{8D988800-FCDC-4D0E-9689-C96478A9EB5C}" destId="{62B3DD46-5A33-497C-B1BC-36ADE4545064}" srcOrd="0" destOrd="0" presId="urn:microsoft.com/office/officeart/2005/8/layout/orgChart1"/>
+    <dgm:cxn modelId="{0169DAA6-369C-4FE0-B8CC-2A828B279C9C}" type="presOf" srcId="{284F7AA8-489F-44C3-9EE4-F2878FB4339E}" destId="{E1BD8FD3-F7E2-4550-A86F-E8734C3528D8}" srcOrd="1" destOrd="0" presId="urn:microsoft.com/office/officeart/2005/8/layout/orgChart1"/>
+    <dgm:cxn modelId="{BF2B91CA-8DAD-49B7-9C2C-87EC97DD79BA}" type="presOf" srcId="{B0222430-8B1E-4381-B0DD-B0C2D81390DD}" destId="{C1F25DBF-4C47-4492-AE54-1510EC65E88A}" srcOrd="0" destOrd="0" presId="urn:microsoft.com/office/officeart/2005/8/layout/orgChart1"/>
     <dgm:cxn modelId="{C2312D11-A2CB-40C0-A2EE-2F3519347355}" type="presOf" srcId="{CA5E5F45-16A4-4ABA-B5E9-0B314C2AFB33}" destId="{BCF283F5-667F-43B7-BDCB-FFA4B141B81E}" srcOrd="0" destOrd="0" presId="urn:microsoft.com/office/officeart/2005/8/layout/orgChart1"/>
-    <dgm:cxn modelId="{AD2A0313-0FEF-40A2-B146-D31ACB792B12}" type="presOf" srcId="{49819F01-FFF4-42C5-B97B-1AC130DCBD76}" destId="{B3CE4FC3-5296-428B-8198-001F8BEE3A2A}" srcOrd="1" destOrd="0" presId="urn:microsoft.com/office/officeart/2005/8/layout/orgChart1"/>
-    <dgm:cxn modelId="{420B9C13-CE93-404B-9463-A81A8EED384B}" type="presOf" srcId="{B8ADB586-B5A9-43FC-9DC3-B9CD18E9C872}" destId="{8971A287-512A-448C-8957-54B19A3C98C1}" srcOrd="0" destOrd="0" presId="urn:microsoft.com/office/officeart/2005/8/layout/orgChart1"/>
-    <dgm:cxn modelId="{87C44316-D298-49B3-A119-890A23933700}" srcId="{362CF1DC-54B8-4F1C-B132-EFF6FD66A730}" destId="{BEF3D17D-2CFB-4FFE-8C7A-9B605ACF67DA}" srcOrd="5" destOrd="0" parTransId="{E2516D0F-59F0-4553-8FED-07D48FEABDEA}" sibTransId="{9D9E3A09-6EFE-4FB8-8AB4-AD54033EE138}"/>
+    <dgm:cxn modelId="{385DCD93-1831-4877-AF33-A727411E5807}" srcId="{B8ADB586-B5A9-43FC-9DC3-B9CD18E9C872}" destId="{309F0E74-B4CC-4AA1-B1F3-D20D9D75B36B}" srcOrd="0" destOrd="0" parTransId="{D0FA0B45-FA87-401F-A018-1976F758C802}" sibTransId="{EDE35660-1BB7-46AC-B32C-744CF9F3F016}"/>
+    <dgm:cxn modelId="{86F6976E-6D7E-48AD-AAC0-BD074B04009A}" srcId="{8465B019-FFCF-4AD1-B96E-2957A4B26150}" destId="{B976AB9A-AF36-443B-8C29-672E99F6C5A7}" srcOrd="5" destOrd="0" parTransId="{1A5DDEF0-0B2F-4E29-B287-07B169AEF9D7}" sibTransId="{A48C7936-A353-4B8D-82E5-A68BF106E56B}"/>
+    <dgm:cxn modelId="{C1BB0321-E2E8-4B34-A6D1-297FA80F328E}" type="presOf" srcId="{DD1C0E7E-2C20-4C05-9854-9D635E5747AA}" destId="{091B1DA4-D8F9-40D9-A25E-52B2D2067113}" srcOrd="0" destOrd="0" presId="urn:microsoft.com/office/officeart/2005/8/layout/orgChart1"/>
+    <dgm:cxn modelId="{045FA884-9C58-4D04-942B-6095DFBD5D3F}" type="presOf" srcId="{3FB522B8-3545-42AD-BCBE-628DD83E2724}" destId="{F10FB54B-CF36-4A56-8F28-455695CC674E}" srcOrd="0" destOrd="0" presId="urn:microsoft.com/office/officeart/2005/8/layout/orgChart1"/>
+    <dgm:cxn modelId="{9E797C2A-BABE-47FE-86B4-EF5D55CD5FE1}" srcId="{362CF1DC-54B8-4F1C-B132-EFF6FD66A730}" destId="{3C7E28EA-82B6-420E-A194-5CD94617CE9E}" srcOrd="0" destOrd="0" parTransId="{BA030CD2-03B4-468F-B80B-4775CECDEC78}" sibTransId="{7FCDC436-982C-4AEA-8346-ECE0B5919844}"/>
+    <dgm:cxn modelId="{765EEA22-16D6-48B4-8FEB-DA8E0D15E9A3}" srcId="{309F0E74-B4CC-4AA1-B1F3-D20D9D75B36B}" destId="{1333AE31-0EAD-4152-882C-19F04F9ECF9F}" srcOrd="2" destOrd="0" parTransId="{974C6D40-DCC7-4578-A9FD-0C57781601A0}" sibTransId="{F53A315B-BDD0-46B6-B079-861E35668565}"/>
+    <dgm:cxn modelId="{231F56F9-B68F-43F9-BBD2-94BF2BCA722A}" type="presOf" srcId="{A48AF140-1DA1-4D46-B879-4D808F20B2B2}" destId="{786711C9-1228-4797-8675-76665C437172}" srcOrd="0" destOrd="0" presId="urn:microsoft.com/office/officeart/2005/8/layout/orgChart1"/>
+    <dgm:cxn modelId="{37EFC8F0-A764-4A93-BF6F-62695F2F3644}" srcId="{8465B019-FFCF-4AD1-B96E-2957A4B26150}" destId="{A48AF140-1DA1-4D46-B879-4D808F20B2B2}" srcOrd="1" destOrd="0" parTransId="{9B91FD7C-D77B-47AA-BABC-B4C1F5439826}" sibTransId="{2B65D893-8FB5-4E4F-A47F-7D59AB74EAA7}"/>
+    <dgm:cxn modelId="{5D74A89C-453D-494E-A739-E5DFCEF6B5FD}" srcId="{362CF1DC-54B8-4F1C-B132-EFF6FD66A730}" destId="{3FB522B8-3545-42AD-BCBE-628DD83E2724}" srcOrd="6" destOrd="0" parTransId="{CA5E5F45-16A4-4ABA-B5E9-0B314C2AFB33}" sibTransId="{FDACA6BD-0EE0-43C7-B538-D4E314231104}"/>
+    <dgm:cxn modelId="{C469F92A-BB91-4AE5-8F79-4B02CC764835}" type="presOf" srcId="{C8520505-A74F-47A5-A4F8-02B5F1A62A7F}" destId="{F9A6E0C4-C813-48DC-BA28-7DC157B3B38B}" srcOrd="0" destOrd="0" presId="urn:microsoft.com/office/officeart/2005/8/layout/orgChart1"/>
     <dgm:cxn modelId="{1EC47119-D0B2-414A-843B-DF046575C404}" type="presOf" srcId="{BA030CD2-03B4-468F-B80B-4775CECDEC78}" destId="{DB715B40-6183-4101-8813-8E40775AC83F}" srcOrd="0" destOrd="0" presId="urn:microsoft.com/office/officeart/2005/8/layout/orgChart1"/>
-    <dgm:cxn modelId="{A10C8719-8FA8-4976-8E1B-BE9A0F669115}" srcId="{1333AE31-0EAD-4152-882C-19F04F9ECF9F}" destId="{7F8AB7C5-2A12-424D-AEC8-1053AEE27709}" srcOrd="1" destOrd="0" parTransId="{8EA04698-8A57-47E5-8146-6FEF5881E8D1}" sibTransId="{904E6343-2D70-4C71-A10E-1F6BB5A44DDB}"/>
-    <dgm:cxn modelId="{D84FE319-6BB3-4AED-A8A9-B79699DD9E60}" type="presOf" srcId="{214234E1-009A-467A-97EF-7515E7634FA0}" destId="{524B395D-3A66-4CC8-92E8-E8868EDB9063}" srcOrd="0" destOrd="0" presId="urn:microsoft.com/office/officeart/2005/8/layout/orgChart1"/>
-    <dgm:cxn modelId="{C1BB0321-E2E8-4B34-A6D1-297FA80F328E}" type="presOf" srcId="{DD1C0E7E-2C20-4C05-9854-9D635E5747AA}" destId="{091B1DA4-D8F9-40D9-A25E-52B2D2067113}" srcOrd="0" destOrd="0" presId="urn:microsoft.com/office/officeart/2005/8/layout/orgChart1"/>
-    <dgm:cxn modelId="{765EEA22-16D6-48B4-8FEB-DA8E0D15E9A3}" srcId="{309F0E74-B4CC-4AA1-B1F3-D20D9D75B36B}" destId="{1333AE31-0EAD-4152-882C-19F04F9ECF9F}" srcOrd="2" destOrd="0" parTransId="{974C6D40-DCC7-4578-A9FD-0C57781601A0}" sibTransId="{F53A315B-BDD0-46B6-B079-861E35668565}"/>
-    <dgm:cxn modelId="{29C9BF26-D1B4-4A7A-B363-D4AECD877BA1}" type="presOf" srcId="{D11715E0-ADDA-4F04-9A2A-0F59D34BB1DA}" destId="{F57CC99B-F8AC-4EC5-8E97-3B06D6649153}" srcOrd="0" destOrd="0" presId="urn:microsoft.com/office/officeart/2005/8/layout/orgChart1"/>
-    <dgm:cxn modelId="{B4A0AA29-F983-4B12-B8C3-AE14588B14D7}" type="presOf" srcId="{55B9B741-4313-4AD5-8DA8-2A074F5CAE13}" destId="{BD7E2BEE-4536-4E01-8D4A-9B0571233489}" srcOrd="1" destOrd="0" presId="urn:microsoft.com/office/officeart/2005/8/layout/orgChart1"/>
-    <dgm:cxn modelId="{9E797C2A-BABE-47FE-86B4-EF5D55CD5FE1}" srcId="{362CF1DC-54B8-4F1C-B132-EFF6FD66A730}" destId="{3C7E28EA-82B6-420E-A194-5CD94617CE9E}" srcOrd="0" destOrd="0" parTransId="{BA030CD2-03B4-468F-B80B-4775CECDEC78}" sibTransId="{7FCDC436-982C-4AEA-8346-ECE0B5919844}"/>
-    <dgm:cxn modelId="{C469F92A-BB91-4AE5-8F79-4B02CC764835}" type="presOf" srcId="{C8520505-A74F-47A5-A4F8-02B5F1A62A7F}" destId="{F9A6E0C4-C813-48DC-BA28-7DC157B3B38B}" srcOrd="0" destOrd="0" presId="urn:microsoft.com/office/officeart/2005/8/layout/orgChart1"/>
-    <dgm:cxn modelId="{5F4D462B-9C92-4496-886C-86C4209295E6}" type="presOf" srcId="{3C7E28EA-82B6-420E-A194-5CD94617CE9E}" destId="{8BA744F0-FD19-401F-BADB-474DE7AD8B13}" srcOrd="1" destOrd="0" presId="urn:microsoft.com/office/officeart/2005/8/layout/orgChart1"/>
-    <dgm:cxn modelId="{FAC2D430-0F32-4748-A70A-234F89541380}" srcId="{1333AE31-0EAD-4152-882C-19F04F9ECF9F}" destId="{24F30810-1A8D-48CC-9086-3081B532E8A8}" srcOrd="3" destOrd="0" parTransId="{214234E1-009A-467A-97EF-7515E7634FA0}" sibTransId="{422FB26C-A35B-4A6A-95AC-4E82959DC74B}"/>
-    <dgm:cxn modelId="{AFCA8534-96F7-4DBB-8E1F-8959BC0370D7}" srcId="{8465B019-FFCF-4AD1-B96E-2957A4B26150}" destId="{55B9B741-4313-4AD5-8DA8-2A074F5CAE13}" srcOrd="4" destOrd="0" parTransId="{78FDFBB0-7880-4FD8-8DA8-B0EA57B1B311}" sibTransId="{39519763-B88B-4BC9-88B9-12DA4D8D9ADA}"/>
-    <dgm:cxn modelId="{4065E534-679D-43C7-9CBD-076E41A96B1F}" type="presOf" srcId="{8465B019-FFCF-4AD1-B96E-2957A4B26150}" destId="{BBE7E9B3-CCBF-4C10-A76E-C512B892F9EE}" srcOrd="0" destOrd="0" presId="urn:microsoft.com/office/officeart/2005/8/layout/orgChart1"/>
-    <dgm:cxn modelId="{AA7C7D38-1066-422B-82D8-DACDD677D4F9}" srcId="{8465B019-FFCF-4AD1-B96E-2957A4B26150}" destId="{D11715E0-ADDA-4F04-9A2A-0F59D34BB1DA}" srcOrd="2" destOrd="0" parTransId="{DD1C0E7E-2C20-4C05-9854-9D635E5747AA}" sibTransId="{007C6E6F-4B08-4D0D-8A7E-D19079C2FF04}"/>
-    <dgm:cxn modelId="{43F98F38-667D-4F2E-9831-D1AE845D5337}" type="presOf" srcId="{32FD2B63-5F2B-4BFA-8606-EAC2EB92FE8C}" destId="{D395379D-B1C9-45ED-AB0E-F08E05CB6913}" srcOrd="0" destOrd="0" presId="urn:microsoft.com/office/officeart/2005/8/layout/orgChart1"/>
-    <dgm:cxn modelId="{ACC2FA39-7E57-4CEB-A99F-29A675FE1B00}" type="presOf" srcId="{B4628A33-F733-473C-B8C7-02588198208C}" destId="{68D7A7A6-DDD3-48A2-814E-70FA00B24BC5}" srcOrd="1" destOrd="0" presId="urn:microsoft.com/office/officeart/2005/8/layout/orgChart1"/>
-    <dgm:cxn modelId="{77E77D3C-8736-46E2-A618-2E895D52AEA0}" type="presOf" srcId="{B976AB9A-AF36-443B-8C29-672E99F6C5A7}" destId="{6E01F559-788A-43D0-BE5B-0626FC25AB79}" srcOrd="1" destOrd="0" presId="urn:microsoft.com/office/officeart/2005/8/layout/orgChart1"/>
-    <dgm:cxn modelId="{298A2240-6EA6-43CA-8BBC-D4F2EE49F6DB}" type="presOf" srcId="{518403EA-8BE1-40BA-9003-5F04CBA3CE00}" destId="{F5F067C1-26B2-4A0C-B63C-B734053D91C9}" srcOrd="1" destOrd="0" presId="urn:microsoft.com/office/officeart/2005/8/layout/orgChart1"/>
-    <dgm:cxn modelId="{0D84495C-E00A-405E-BEEA-971EA95DBED8}" srcId="{309F0E74-B4CC-4AA1-B1F3-D20D9D75B36B}" destId="{362CF1DC-54B8-4F1C-B132-EFF6FD66A730}" srcOrd="3" destOrd="0" parTransId="{69AC7632-DD52-4B79-8BE4-4D726092C3F9}" sibTransId="{24F5FA51-612F-4BB2-8030-C720BF3D6242}"/>
-    <dgm:cxn modelId="{C833F35D-E655-4627-BCFE-F25A53033330}" type="presOf" srcId="{B4628A33-F733-473C-B8C7-02588198208C}" destId="{74C25520-EB9D-49AE-8856-5718D3FA6ECD}" srcOrd="0" destOrd="0" presId="urn:microsoft.com/office/officeart/2005/8/layout/orgChart1"/>
-    <dgm:cxn modelId="{DACEF65D-7427-417E-B3C6-9607F4427626}" type="presOf" srcId="{5A5DC961-D723-4490-83B4-E0688B1B647D}" destId="{134B1A6F-8438-4DB7-9EF3-3AFE99F28812}" srcOrd="0" destOrd="0" presId="urn:microsoft.com/office/officeart/2005/8/layout/orgChart1"/>
-    <dgm:cxn modelId="{C4F33C5F-71E2-4E40-9C77-115BC33D4BA0}" type="presOf" srcId="{362CF1DC-54B8-4F1C-B132-EFF6FD66A730}" destId="{92D24720-781B-48B8-8C44-9E863A6AEEED}" srcOrd="1" destOrd="0" presId="urn:microsoft.com/office/officeart/2005/8/layout/orgChart1"/>
-    <dgm:cxn modelId="{DAD25D5F-6B0F-4246-A391-71B4D8603B3F}" type="presOf" srcId="{92FCA042-BA1C-4ED9-B56A-F73371CC20D4}" destId="{A11CA896-DCDF-48F7-8608-0031A36947E0}" srcOrd="0" destOrd="0" presId="urn:microsoft.com/office/officeart/2005/8/layout/orgChart1"/>
-    <dgm:cxn modelId="{AA155D41-8077-4285-8160-639CF83BA4D9}" srcId="{362CF1DC-54B8-4F1C-B132-EFF6FD66A730}" destId="{518403EA-8BE1-40BA-9003-5F04CBA3CE00}" srcOrd="2" destOrd="0" parTransId="{5A5DC961-D723-4490-83B4-E0688B1B647D}" sibTransId="{F382094B-200D-44CD-93B7-985A8A71F5CC}"/>
-    <dgm:cxn modelId="{86874942-775C-4690-806D-4CDF131F7E34}" srcId="{309F0E74-B4CC-4AA1-B1F3-D20D9D75B36B}" destId="{A29E1169-A669-46D1-860D-7BFB9B200167}" srcOrd="0" destOrd="0" parTransId="{1B2F4D78-1D50-475C-8B61-B0AB88E0CA33}" sibTransId="{80040E3C-930A-4405-9C98-FAE44DE3A15D}"/>
-    <dgm:cxn modelId="{9AB9A442-B642-43E3-9244-DF2296C9778B}" type="presOf" srcId="{284F7AA8-489F-44C3-9EE4-F2878FB4339E}" destId="{CEEE990B-8CAE-46A2-9B58-1A1CA3E34AC8}" srcOrd="0" destOrd="0" presId="urn:microsoft.com/office/officeart/2005/8/layout/orgChart1"/>
-    <dgm:cxn modelId="{ABC00744-713D-41CF-B1A9-0AF02FC66420}" type="presOf" srcId="{8465B019-FFCF-4AD1-B96E-2957A4B26150}" destId="{0513BFC9-6859-494A-8338-8CB76E7C90AB}" srcOrd="1" destOrd="0" presId="urn:microsoft.com/office/officeart/2005/8/layout/orgChart1"/>
-    <dgm:cxn modelId="{20D8E745-C484-47B0-BB8F-9D39B2C8C90E}" type="presOf" srcId="{24F30810-1A8D-48CC-9086-3081B532E8A8}" destId="{4052C72B-F373-4217-A5C3-497D76FDCFA8}" srcOrd="0" destOrd="0" presId="urn:microsoft.com/office/officeart/2005/8/layout/orgChart1"/>
+    <dgm:cxn modelId="{93654DBE-F8B0-4D31-9A44-A76EB5FBCEFD}" srcId="{362CF1DC-54B8-4F1C-B132-EFF6FD66A730}" destId="{F6F854BC-2D08-4C41-B0A9-5610EC16DF42}" srcOrd="3" destOrd="0" parTransId="{39FAADD5-1234-4821-B90E-C5CAE981717E}" sibTransId="{D02135BC-EA99-4045-AE95-78DC9F4A1339}"/>
+    <dgm:cxn modelId="{954258C3-4434-4D04-9CB1-191F2905044D}" type="presOf" srcId="{362CF1DC-54B8-4F1C-B132-EFF6FD66A730}" destId="{30CB0EBB-3DF9-4B34-9D8E-8B1A1F8BC5B0}" srcOrd="0" destOrd="0" presId="urn:microsoft.com/office/officeart/2005/8/layout/orgChart1"/>
+    <dgm:cxn modelId="{A5FEA8DB-EF56-4C45-A04D-91333C712E7C}" srcId="{1333AE31-0EAD-4152-882C-19F04F9ECF9F}" destId="{B4628A33-F733-473C-B8C7-02588198208C}" srcOrd="0" destOrd="0" parTransId="{8D988800-FCDC-4D0E-9689-C96478A9EB5C}" sibTransId="{7B5899F9-9168-48D2-BC94-372186A32BC9}"/>
+    <dgm:cxn modelId="{E4A8FEA6-D537-4A82-9DF5-C133FEE1E997}" type="presOf" srcId="{3B763279-908B-4975-A9D5-C9B8C2E2B769}" destId="{D09310F3-7230-48DB-B4FC-7FFDD72770A3}" srcOrd="0" destOrd="0" presId="urn:microsoft.com/office/officeart/2005/8/layout/orgChart1"/>
+    <dgm:cxn modelId="{00F6ABA0-4688-4D87-A948-71D0BA6BC3A9}" type="presOf" srcId="{26E1EE54-51F0-40ED-B404-815183E43133}" destId="{60D01C8F-1BD3-44D5-8FCA-545294D8DF12}" srcOrd="1" destOrd="0" presId="urn:microsoft.com/office/officeart/2005/8/layout/orgChart1"/>
+    <dgm:cxn modelId="{CAD79896-5DBB-4292-A828-77261FD272EA}" srcId="{1333AE31-0EAD-4152-882C-19F04F9ECF9F}" destId="{284F7AA8-489F-44C3-9EE4-F2878FB4339E}" srcOrd="2" destOrd="0" parTransId="{32FD2B63-5F2B-4BFA-8606-EAC2EB92FE8C}" sibTransId="{3AB61FA8-8CE4-49C2-862D-4FDA92A682DF}"/>
     <dgm:cxn modelId="{1B4C9968-A93D-47A4-961C-E55945F13E02}" type="presOf" srcId="{29ED0598-6959-409F-AD13-8B3F0998659F}" destId="{07BA3B1D-2A6E-493A-B7ED-E468FA30E9E0}" srcOrd="1" destOrd="0" presId="urn:microsoft.com/office/officeart/2005/8/layout/orgChart1"/>
     <dgm:cxn modelId="{5372194C-BA82-4DA0-84E6-B69406B28603}" type="presOf" srcId="{8EA04698-8A57-47E5-8146-6FEF5881E8D1}" destId="{E8352B69-DE88-4224-807F-30AA0352F51C}" srcOrd="0" destOrd="0" presId="urn:microsoft.com/office/officeart/2005/8/layout/orgChart1"/>
+    <dgm:cxn modelId="{F5207C85-0079-4A25-8B49-4DB86B4C74D4}" type="presOf" srcId="{A29E1169-A669-46D1-860D-7BFB9B200167}" destId="{045C892E-E841-452C-A261-652AFCEBB13A}" srcOrd="1" destOrd="0" presId="urn:microsoft.com/office/officeart/2005/8/layout/orgChart1"/>
+    <dgm:cxn modelId="{DAD25D5F-6B0F-4246-A391-71B4D8603B3F}" type="presOf" srcId="{92FCA042-BA1C-4ED9-B56A-F73371CC20D4}" destId="{A11CA896-DCDF-48F7-8608-0031A36947E0}" srcOrd="0" destOrd="0" presId="urn:microsoft.com/office/officeart/2005/8/layout/orgChart1"/>
+    <dgm:cxn modelId="{5150CCED-572F-400A-91FB-4194EF546570}" type="presOf" srcId="{F6F854BC-2D08-4C41-B0A9-5610EC16DF42}" destId="{98B9E5C9-DD83-4A8C-9EAD-E66F7D7A473D}" srcOrd="1" destOrd="0" presId="urn:microsoft.com/office/officeart/2005/8/layout/orgChart1"/>
+    <dgm:cxn modelId="{3926EB0D-CEA1-4362-A38B-5199F20CFAF9}" srcId="{8465B019-FFCF-4AD1-B96E-2957A4B26150}" destId="{29ED0598-6959-409F-AD13-8B3F0998659F}" srcOrd="8" destOrd="0" parTransId="{92FCA042-BA1C-4ED9-B56A-F73371CC20D4}" sibTransId="{4C05CF4D-17C7-4F7D-90B2-64A37D5F21E1}"/>
+    <dgm:cxn modelId="{8C7A12CA-D9C9-45EE-9F7A-0A26FA51DEE4}" type="presOf" srcId="{309F0E74-B4CC-4AA1-B1F3-D20D9D75B36B}" destId="{7E7A62F8-2E74-4428-AA21-D4E3EAB4DEAD}" srcOrd="1" destOrd="0" presId="urn:microsoft.com/office/officeart/2005/8/layout/orgChart1"/>
+    <dgm:cxn modelId="{CFEB96A8-5673-4538-ACE5-C15E6FCC43A4}" type="presOf" srcId="{78D18615-CCE5-4240-9530-28DFB164C8CF}" destId="{DF37CB35-839B-4390-AD11-E3EF1B64E84D}" srcOrd="0" destOrd="0" presId="urn:microsoft.com/office/officeart/2005/8/layout/orgChart1"/>
+    <dgm:cxn modelId="{E9144302-87F7-43A7-B67B-85F1716AC216}" type="presOf" srcId="{39FAADD5-1234-4821-B90E-C5CAE981717E}" destId="{F0296EB9-BFE0-406E-B7A3-66E610139DBE}" srcOrd="0" destOrd="0" presId="urn:microsoft.com/office/officeart/2005/8/layout/orgChart1"/>
+    <dgm:cxn modelId="{4B83D5D7-30E9-4600-AE0A-DC39777F189B}" type="presOf" srcId="{49819F01-FFF4-42C5-B97B-1AC130DCBD76}" destId="{3219A5BC-7034-4782-84D6-DE886DB38EC5}" srcOrd="0" destOrd="0" presId="urn:microsoft.com/office/officeart/2005/8/layout/orgChart1"/>
+    <dgm:cxn modelId="{77E77D3C-8736-46E2-A618-2E895D52AEA0}" type="presOf" srcId="{B976AB9A-AF36-443B-8C29-672E99F6C5A7}" destId="{6E01F559-788A-43D0-BE5B-0626FC25AB79}" srcOrd="1" destOrd="0" presId="urn:microsoft.com/office/officeart/2005/8/layout/orgChart1"/>
+    <dgm:cxn modelId="{420B9C13-CE93-404B-9463-A81A8EED384B}" type="presOf" srcId="{B8ADB586-B5A9-43FC-9DC3-B9CD18E9C872}" destId="{8971A287-512A-448C-8957-54B19A3C98C1}" srcOrd="0" destOrd="0" presId="urn:microsoft.com/office/officeart/2005/8/layout/orgChart1"/>
+    <dgm:cxn modelId="{D854109E-0643-42B8-9F26-D75EA4EA53B9}" srcId="{309F0E74-B4CC-4AA1-B1F3-D20D9D75B36B}" destId="{8465B019-FFCF-4AD1-B96E-2957A4B26150}" srcOrd="1" destOrd="0" parTransId="{E909183F-63D6-4CD7-B4BC-E8E21B26177B}" sibTransId="{2ADD83B2-217E-4EA6-8700-EAB28B5AEEA0}"/>
+    <dgm:cxn modelId="{97F637B6-1A9D-4924-B4D2-6C3EECEFAB36}" srcId="{1333AE31-0EAD-4152-882C-19F04F9ECF9F}" destId="{42FC7F73-13A6-4AF5-A25E-2609C1F2B898}" srcOrd="4" destOrd="0" parTransId="{78D18615-CCE5-4240-9530-28DFB164C8CF}" sibTransId="{669389CF-A2B9-4667-B930-0E3908F3E3D8}"/>
+    <dgm:cxn modelId="{20D8E745-C484-47B0-BB8F-9D39B2C8C90E}" type="presOf" srcId="{24F30810-1A8D-48CC-9086-3081B532E8A8}" destId="{4052C72B-F373-4217-A5C3-497D76FDCFA8}" srcOrd="0" destOrd="0" presId="urn:microsoft.com/office/officeart/2005/8/layout/orgChart1"/>
+    <dgm:cxn modelId="{AD017DAB-A3C0-4984-81ED-A0604E5F98A6}" type="presOf" srcId="{1333AE31-0EAD-4152-882C-19F04F9ECF9F}" destId="{D0FDCFE2-EF8B-45D1-952B-6D06273C7B0F}" srcOrd="1" destOrd="0" presId="urn:microsoft.com/office/officeart/2005/8/layout/orgChart1"/>
+    <dgm:cxn modelId="{0D84495C-E00A-405E-BEEA-971EA95DBED8}" srcId="{309F0E74-B4CC-4AA1-B1F3-D20D9D75B36B}" destId="{362CF1DC-54B8-4F1C-B132-EFF6FD66A730}" srcOrd="3" destOrd="0" parTransId="{69AC7632-DD52-4B79-8BE4-4D726092C3F9}" sibTransId="{24F5FA51-612F-4BB2-8030-C720BF3D6242}"/>
+    <dgm:cxn modelId="{8675F3A4-129E-4D30-90A5-8691DB333E5A}" type="presOf" srcId="{42FC7F73-13A6-4AF5-A25E-2609C1F2B898}" destId="{9A303728-F3CB-497B-88FB-3DDF5EC7DACE}" srcOrd="1" destOrd="0" presId="urn:microsoft.com/office/officeart/2005/8/layout/orgChart1"/>
+    <dgm:cxn modelId="{7D0EFAD2-65E2-4634-BB98-6E93E4E07E99}" type="presOf" srcId="{29ED0598-6959-409F-AD13-8B3F0998659F}" destId="{02FBC73F-A6D3-4C76-B583-5F63F226FD07}" srcOrd="0" destOrd="0" presId="urn:microsoft.com/office/officeart/2005/8/layout/orgChart1"/>
+    <dgm:cxn modelId="{298A2240-6EA6-43CA-8BBC-D4F2EE49F6DB}" type="presOf" srcId="{518403EA-8BE1-40BA-9003-5F04CBA3CE00}" destId="{F5F067C1-26B2-4A0C-B63C-B734053D91C9}" srcOrd="1" destOrd="0" presId="urn:microsoft.com/office/officeart/2005/8/layout/orgChart1"/>
+    <dgm:cxn modelId="{5CB59EF5-AF39-4846-B036-05A834F0651F}" type="presOf" srcId="{69AC7632-DD52-4B79-8BE4-4D726092C3F9}" destId="{21B1AF48-2F52-4E93-A110-CEBE32D8B301}" srcOrd="0" destOrd="0" presId="urn:microsoft.com/office/officeart/2005/8/layout/orgChart1"/>
+    <dgm:cxn modelId="{3784F48E-B394-4346-BCE4-DB912FE63CEE}" type="presOf" srcId="{B0222430-8B1E-4381-B0DD-B0C2D81390DD}" destId="{B0FD92F9-20B0-472D-9D78-6B975E2311B6}" srcOrd="1" destOrd="0" presId="urn:microsoft.com/office/officeart/2005/8/layout/orgChart1"/>
+    <dgm:cxn modelId="{0B4878CA-A38B-4ED8-B4B1-5FF3C52DEC5C}" type="presOf" srcId="{BEF3D17D-2CFB-4FFE-8C7A-9B605ACF67DA}" destId="{B0B9A474-D2E7-49A1-8065-F803B751B7EE}" srcOrd="0" destOrd="0" presId="urn:microsoft.com/office/officeart/2005/8/layout/orgChart1"/>
+    <dgm:cxn modelId="{A10C8719-8FA8-4976-8E1B-BE9A0F669115}" srcId="{1333AE31-0EAD-4152-882C-19F04F9ECF9F}" destId="{7F8AB7C5-2A12-424D-AEC8-1053AEE27709}" srcOrd="1" destOrd="0" parTransId="{8EA04698-8A57-47E5-8146-6FEF5881E8D1}" sibTransId="{904E6343-2D70-4C71-A10E-1F6BB5A44DDB}"/>
+    <dgm:cxn modelId="{ACC2FA39-7E57-4CEB-A99F-29A675FE1B00}" type="presOf" srcId="{B4628A33-F733-473C-B8C7-02588198208C}" destId="{68D7A7A6-DDD3-48A2-814E-70FA00B24BC5}" srcOrd="1" destOrd="0" presId="urn:microsoft.com/office/officeart/2005/8/layout/orgChart1"/>
+    <dgm:cxn modelId="{06603D8D-24F7-41E4-9BA9-D0280B3DDEA1}" type="presOf" srcId="{1333AE31-0EAD-4152-882C-19F04F9ECF9F}" destId="{D74E33AE-34EB-489B-A796-D76DF522E0B5}" srcOrd="0" destOrd="0" presId="urn:microsoft.com/office/officeart/2005/8/layout/orgChart1"/>
+    <dgm:cxn modelId="{166D4EB8-E7F2-44AE-8F44-52D854601CA6}" type="presOf" srcId="{518403EA-8BE1-40BA-9003-5F04CBA3CE00}" destId="{F3C17BB9-243C-4719-B809-E31947148217}" srcOrd="0" destOrd="0" presId="urn:microsoft.com/office/officeart/2005/8/layout/orgChart1"/>
+    <dgm:cxn modelId="{B4A0AA29-F983-4B12-B8C3-AE14588B14D7}" type="presOf" srcId="{55B9B741-4313-4AD5-8DA8-2A074F5CAE13}" destId="{BD7E2BEE-4536-4E01-8D4A-9B0571233489}" srcOrd="1" destOrd="0" presId="urn:microsoft.com/office/officeart/2005/8/layout/orgChart1"/>
+    <dgm:cxn modelId="{0CC4F40E-31E9-4903-A81B-8171B440B77E}" type="presOf" srcId="{3C7E28EA-82B6-420E-A194-5CD94617CE9E}" destId="{4187099D-84D4-44D1-B022-40F5DB950844}" srcOrd="0" destOrd="0" presId="urn:microsoft.com/office/officeart/2005/8/layout/orgChart1"/>
+    <dgm:cxn modelId="{31D98196-1552-47B6-9F07-55490BA4AD45}" type="presOf" srcId="{BAD3C2AD-A78F-453E-B7EA-229E6A54A5DB}" destId="{F2A0E248-773F-4390-9A79-728748F33BA2}" srcOrd="0" destOrd="0" presId="urn:microsoft.com/office/officeart/2005/8/layout/orgChart1"/>
+    <dgm:cxn modelId="{4C5B537E-1366-43A5-BB13-D5F3E0C7D9FB}" type="presOf" srcId="{3FB522B8-3545-42AD-BCBE-628DD83E2724}" destId="{F3BB5D9D-672E-4B44-AC53-A6A0D40C5950}" srcOrd="1" destOrd="0" presId="urn:microsoft.com/office/officeart/2005/8/layout/orgChart1"/>
+    <dgm:cxn modelId="{D51374FE-748F-43F5-A346-8399D4D9A7DB}" srcId="{362CF1DC-54B8-4F1C-B132-EFF6FD66A730}" destId="{3B763279-908B-4975-A9D5-C9B8C2E2B769}" srcOrd="1" destOrd="0" parTransId="{D8C9B0EB-7A2C-40E2-86DA-2058D96975C2}" sibTransId="{5208F8BB-7C2C-47E3-AF2A-02D987838DA7}"/>
+    <dgm:cxn modelId="{81F688E0-186E-43F5-ADC4-14B41B10087A}" type="presOf" srcId="{8B040F45-1D4B-4E19-A818-10B57837DC41}" destId="{B9851D83-5855-4746-89F8-C3364E418111}" srcOrd="1" destOrd="0" presId="urn:microsoft.com/office/officeart/2005/8/layout/orgChart1"/>
+    <dgm:cxn modelId="{FAC2D430-0F32-4748-A70A-234F89541380}" srcId="{1333AE31-0EAD-4152-882C-19F04F9ECF9F}" destId="{24F30810-1A8D-48CC-9086-3081B532E8A8}" srcOrd="3" destOrd="0" parTransId="{214234E1-009A-467A-97EF-7515E7634FA0}" sibTransId="{422FB26C-A35B-4A6A-95AC-4E82959DC74B}"/>
+    <dgm:cxn modelId="{C833F35D-E655-4627-BCFE-F25A53033330}" type="presOf" srcId="{B4628A33-F733-473C-B8C7-02588198208C}" destId="{74C25520-EB9D-49AE-8856-5718D3FA6ECD}" srcOrd="0" destOrd="0" presId="urn:microsoft.com/office/officeart/2005/8/layout/orgChart1"/>
+    <dgm:cxn modelId="{6A2CD150-D981-469C-8EEA-E882022331D7}" type="presOf" srcId="{E909183F-63D6-4CD7-B4BC-E8E21B26177B}" destId="{AD61F1DB-8471-4FB0-A938-501C31B78C03}" srcOrd="0" destOrd="0" presId="urn:microsoft.com/office/officeart/2005/8/layout/orgChart1"/>
+    <dgm:cxn modelId="{0969309F-8DBD-46E8-B1D1-900F849E1EF4}" type="presOf" srcId="{D8C9B0EB-7A2C-40E2-86DA-2058D96975C2}" destId="{3722CDEB-45D1-4D4F-959E-FD45ECBE1713}" srcOrd="0" destOrd="0" presId="urn:microsoft.com/office/officeart/2005/8/layout/orgChart1"/>
+    <dgm:cxn modelId="{CA06BFC3-B5AF-4713-9AAD-7BA5A55C5EAE}" type="presOf" srcId="{8679319E-5D40-4543-8137-11FBA58CE35B}" destId="{12E40F8A-07DC-4AFF-BE06-2E6AD426F6EC}" srcOrd="0" destOrd="0" presId="urn:microsoft.com/office/officeart/2005/8/layout/orgChart1"/>
+    <dgm:cxn modelId="{E5A866D6-F6F6-4AFB-AABB-0A3FBB587759}" type="presOf" srcId="{26E1EE54-51F0-40ED-B404-815183E43133}" destId="{EAC6D440-476B-46CE-AFE8-4E07986FF2C9}" srcOrd="0" destOrd="0" presId="urn:microsoft.com/office/officeart/2005/8/layout/orgChart1"/>
+    <dgm:cxn modelId="{43F98F38-667D-4F2E-9831-D1AE845D5337}" type="presOf" srcId="{32FD2B63-5F2B-4BFA-8606-EAC2EB92FE8C}" destId="{D395379D-B1C9-45ED-AB0E-F08E05CB6913}" srcOrd="0" destOrd="0" presId="urn:microsoft.com/office/officeart/2005/8/layout/orgChart1"/>
+    <dgm:cxn modelId="{C4F33C5F-71E2-4E40-9C77-115BC33D4BA0}" type="presOf" srcId="{362CF1DC-54B8-4F1C-B132-EFF6FD66A730}" destId="{92D24720-781B-48B8-8C44-9E863A6AEEED}" srcOrd="1" destOrd="0" presId="urn:microsoft.com/office/officeart/2005/8/layout/orgChart1"/>
+    <dgm:cxn modelId="{8168C7EF-00D7-4D4C-A07D-54747321DED7}" type="presOf" srcId="{1A5DDEF0-0B2F-4E29-B287-07B169AEF9D7}" destId="{FBE17CC3-F381-4E0F-89E1-55BA8D7D3EA3}" srcOrd="0" destOrd="0" presId="urn:microsoft.com/office/officeart/2005/8/layout/orgChart1"/>
+    <dgm:cxn modelId="{29C9BF26-D1B4-4A7A-B363-D4AECD877BA1}" type="presOf" srcId="{D11715E0-ADDA-4F04-9A2A-0F59D34BB1DA}" destId="{F57CC99B-F8AC-4EC5-8E97-3B06D6649153}" srcOrd="0" destOrd="0" presId="urn:microsoft.com/office/officeart/2005/8/layout/orgChart1"/>
+    <dgm:cxn modelId="{AD2A0313-0FEF-40A2-B146-D31ACB792B12}" type="presOf" srcId="{49819F01-FFF4-42C5-B97B-1AC130DCBD76}" destId="{B3CE4FC3-5296-428B-8198-001F8BEE3A2A}" srcOrd="1" destOrd="0" presId="urn:microsoft.com/office/officeart/2005/8/layout/orgChart1"/>
+    <dgm:cxn modelId="{FC3DBE55-1486-459A-904F-D081E7D1D0EE}" type="presOf" srcId="{B976AB9A-AF36-443B-8C29-672E99F6C5A7}" destId="{3F52D544-B4B3-4BDA-BAD5-3668E5B10E7D}" srcOrd="0" destOrd="0" presId="urn:microsoft.com/office/officeart/2005/8/layout/orgChart1"/>
+    <dgm:cxn modelId="{D84FE319-6BB3-4AED-A8A9-B79699DD9E60}" type="presOf" srcId="{214234E1-009A-467A-97EF-7515E7634FA0}" destId="{524B395D-3A66-4CC8-92E8-E8868EDB9063}" srcOrd="0" destOrd="0" presId="urn:microsoft.com/office/officeart/2005/8/layout/orgChart1"/>
+    <dgm:cxn modelId="{35A72D96-1D77-4E32-8A59-7305AC2BED97}" type="presOf" srcId="{7F8AB7C5-2A12-424D-AEC8-1053AEE27709}" destId="{59FC7444-56C7-4778-ACF6-C9B4C211F922}" srcOrd="1" destOrd="0" presId="urn:microsoft.com/office/officeart/2005/8/layout/orgChart1"/>
+    <dgm:cxn modelId="{2E20D909-976F-4A28-8716-53A3A3EB1AC4}" type="presOf" srcId="{7F8AB7C5-2A12-424D-AEC8-1053AEE27709}" destId="{0E3BE00F-200B-460E-858C-ECBF58DBFA68}" srcOrd="0" destOrd="0" presId="urn:microsoft.com/office/officeart/2005/8/layout/orgChart1"/>
+    <dgm:cxn modelId="{86606772-A550-4EAA-8183-E39B64D6346A}" type="presOf" srcId="{D11715E0-ADDA-4F04-9A2A-0F59D34BB1DA}" destId="{1E891039-3BEC-4F6D-8944-747C81D94B7E}" srcOrd="1" destOrd="0" presId="urn:microsoft.com/office/officeart/2005/8/layout/orgChart1"/>
+    <dgm:cxn modelId="{756041B4-B8C5-4117-A36A-C26F10F0F467}" srcId="{8465B019-FFCF-4AD1-B96E-2957A4B26150}" destId="{26E1EE54-51F0-40ED-B404-815183E43133}" srcOrd="3" destOrd="0" parTransId="{C8520505-A74F-47A5-A4F8-02B5F1A62A7F}" sibTransId="{2C84667D-F96C-40EB-8272-ED7AF0BC512F}"/>
+    <dgm:cxn modelId="{601DDD96-23FA-46EC-A6DA-7D9D53423E5A}" type="presOf" srcId="{F6F854BC-2D08-4C41-B0A9-5610EC16DF42}" destId="{98645426-F79C-498B-AC84-3412E21D0594}" srcOrd="0" destOrd="0" presId="urn:microsoft.com/office/officeart/2005/8/layout/orgChart1"/>
+    <dgm:cxn modelId="{E80598FB-BC24-4EC6-A212-2D526189E58A}" type="presOf" srcId="{C0EEA0D3-B283-4B1D-A118-C56341C813AA}" destId="{326EA271-272A-4B8E-A2AE-ECEE421C3134}" srcOrd="0" destOrd="0" presId="urn:microsoft.com/office/officeart/2005/8/layout/orgChart1"/>
+    <dgm:cxn modelId="{07191F74-C24F-40FC-8C1A-CF96FF1C94D6}" type="presOf" srcId="{BAD3C2AD-A78F-453E-B7EA-229E6A54A5DB}" destId="{5109D34C-3846-4910-BB66-493C311A757F}" srcOrd="1" destOrd="0" presId="urn:microsoft.com/office/officeart/2005/8/layout/orgChart1"/>
+    <dgm:cxn modelId="{6E010508-9A39-477F-8ED7-BDDC34C51E92}" type="presOf" srcId="{80412C69-7993-4287-9357-EC16AE856E70}" destId="{430E80C4-9086-47A6-B8C2-E84CFF8B0BE7}" srcOrd="0" destOrd="0" presId="urn:microsoft.com/office/officeart/2005/8/layout/orgChart1"/>
+    <dgm:cxn modelId="{6F5255D3-2113-4D6E-B5FF-16C1B06C0094}" type="presOf" srcId="{42FC7F73-13A6-4AF5-A25E-2609C1F2B898}" destId="{A6DAFACF-8CC0-4E2E-A072-A783EB28E504}" srcOrd="0" destOrd="0" presId="urn:microsoft.com/office/officeart/2005/8/layout/orgChart1"/>
+    <dgm:cxn modelId="{9790718D-0861-42BD-924E-B00250AD758F}" type="presOf" srcId="{A29E1169-A669-46D1-860D-7BFB9B200167}" destId="{39DC6CA2-48EC-4672-AD1A-45A33BE4E16D}" srcOrd="0" destOrd="0" presId="urn:microsoft.com/office/officeart/2005/8/layout/orgChart1"/>
+    <dgm:cxn modelId="{AFCA8534-96F7-4DBB-8E1F-8959BC0370D7}" srcId="{8465B019-FFCF-4AD1-B96E-2957A4B26150}" destId="{55B9B741-4313-4AD5-8DA8-2A074F5CAE13}" srcOrd="4" destOrd="0" parTransId="{78FDFBB0-7880-4FD8-8DA8-B0EA57B1B311}" sibTransId="{39519763-B88B-4BC9-88B9-12DA4D8D9ADA}"/>
+    <dgm:cxn modelId="{59024A02-B6BA-46B8-AA9B-DD78AD0B887E}" type="presOf" srcId="{24F30810-1A8D-48CC-9086-3081B532E8A8}" destId="{0329BF06-38C7-44EA-B0D5-5DE23B6ACE9A}" srcOrd="1" destOrd="0" presId="urn:microsoft.com/office/officeart/2005/8/layout/orgChart1"/>
+    <dgm:cxn modelId="{48B13B92-42D5-45AB-B6A5-30A7E21D17F9}" type="presOf" srcId="{E2516D0F-59F0-4553-8FED-07D48FEABDEA}" destId="{0DE5B111-BC9A-47B4-8AC0-5138EA36297E}" srcOrd="0" destOrd="0" presId="urn:microsoft.com/office/officeart/2005/8/layout/orgChart1"/>
+    <dgm:cxn modelId="{25574D76-A1F4-4111-B895-9BB20C52E939}" type="presOf" srcId="{309F0E74-B4CC-4AA1-B1F3-D20D9D75B36B}" destId="{9C802AEB-B862-4F9C-B5D3-F41D45955A9F}" srcOrd="0" destOrd="0" presId="urn:microsoft.com/office/officeart/2005/8/layout/orgChart1"/>
+    <dgm:cxn modelId="{76E5D8C1-3A20-4321-8854-27FC4D680754}" type="presOf" srcId="{9B91FD7C-D77B-47AA-BABC-B4C1F5439826}" destId="{5F625E29-5FCB-4924-8CF6-6EB54C3AF024}" srcOrd="0" destOrd="0" presId="urn:microsoft.com/office/officeart/2005/8/layout/orgChart1"/>
+    <dgm:cxn modelId="{ABC00744-713D-41CF-B1A9-0AF02FC66420}" type="presOf" srcId="{8465B019-FFCF-4AD1-B96E-2957A4B26150}" destId="{0513BFC9-6859-494A-8338-8CB76E7C90AB}" srcOrd="1" destOrd="0" presId="urn:microsoft.com/office/officeart/2005/8/layout/orgChart1"/>
+    <dgm:cxn modelId="{A6645DAA-50DB-476A-93C9-94F55C5FD1E0}" type="presOf" srcId="{78FDFBB0-7880-4FD8-8DA8-B0EA57B1B311}" destId="{A92EFAF8-C600-40E1-8D8A-2D8806D60B9A}" srcOrd="0" destOrd="0" presId="urn:microsoft.com/office/officeart/2005/8/layout/orgChart1"/>
+    <dgm:cxn modelId="{6C3AD4FB-2575-4DCB-BED5-A15B3BDE3020}" srcId="{362CF1DC-54B8-4F1C-B132-EFF6FD66A730}" destId="{BAD3C2AD-A78F-453E-B7EA-229E6A54A5DB}" srcOrd="4" destOrd="0" parTransId="{8679319E-5D40-4543-8137-11FBA58CE35B}" sibTransId="{DFFBD208-74AC-47E0-BDF4-4AA3E8ABE5B2}"/>
+    <dgm:cxn modelId="{2BA5D3F5-B534-4447-909E-C6A6E338978A}" type="presOf" srcId="{55B9B741-4313-4AD5-8DA8-2A074F5CAE13}" destId="{B1E96D01-97F7-4E76-880B-AC83753F2D6F}" srcOrd="0" destOrd="0" presId="urn:microsoft.com/office/officeart/2005/8/layout/orgChart1"/>
     <dgm:cxn modelId="{5989494E-5A27-4796-94A8-A68DD38A166E}" srcId="{8465B019-FFCF-4AD1-B96E-2957A4B26150}" destId="{8B040F45-1D4B-4E19-A818-10B57837DC41}" srcOrd="6" destOrd="0" parTransId="{80412C69-7993-4287-9357-EC16AE856E70}" sibTransId="{962387AC-3EC6-4719-9DE7-C85FED9B616A}"/>
-    <dgm:cxn modelId="{86F6976E-6D7E-48AD-AAC0-BD074B04009A}" srcId="{8465B019-FFCF-4AD1-B96E-2957A4B26150}" destId="{B976AB9A-AF36-443B-8C29-672E99F6C5A7}" srcOrd="5" destOrd="0" parTransId="{1A5DDEF0-0B2F-4E29-B287-07B169AEF9D7}" sibTransId="{A48C7936-A353-4B8D-82E5-A68BF106E56B}"/>
-    <dgm:cxn modelId="{6A2CD150-D981-469C-8EEA-E882022331D7}" type="presOf" srcId="{E909183F-63D6-4CD7-B4BC-E8E21B26177B}" destId="{AD61F1DB-8471-4FB0-A938-501C31B78C03}" srcOrd="0" destOrd="0" presId="urn:microsoft.com/office/officeart/2005/8/layout/orgChart1"/>
-    <dgm:cxn modelId="{86606772-A550-4EAA-8183-E39B64D6346A}" type="presOf" srcId="{D11715E0-ADDA-4F04-9A2A-0F59D34BB1DA}" destId="{1E891039-3BEC-4F6D-8944-747C81D94B7E}" srcOrd="1" destOrd="0" presId="urn:microsoft.com/office/officeart/2005/8/layout/orgChart1"/>
-    <dgm:cxn modelId="{07191F74-C24F-40FC-8C1A-CF96FF1C94D6}" type="presOf" srcId="{BAD3C2AD-A78F-453E-B7EA-229E6A54A5DB}" destId="{5109D34C-3846-4910-BB66-493C311A757F}" srcOrd="1" destOrd="0" presId="urn:microsoft.com/office/officeart/2005/8/layout/orgChart1"/>
-    <dgm:cxn modelId="{FC3DBE55-1486-459A-904F-D081E7D1D0EE}" type="presOf" srcId="{B976AB9A-AF36-443B-8C29-672E99F6C5A7}" destId="{3F52D544-B4B3-4BDA-BAD5-3668E5B10E7D}" srcOrd="0" destOrd="0" presId="urn:microsoft.com/office/officeart/2005/8/layout/orgChart1"/>
-    <dgm:cxn modelId="{126DF055-3D98-4F41-8381-AAAF80F8C2FE}" type="presOf" srcId="{8D988800-FCDC-4D0E-9689-C96478A9EB5C}" destId="{62B3DD46-5A33-497C-B1BC-36ADE4545064}" srcOrd="0" destOrd="0" presId="urn:microsoft.com/office/officeart/2005/8/layout/orgChart1"/>
-    <dgm:cxn modelId="{25574D76-A1F4-4111-B895-9BB20C52E939}" type="presOf" srcId="{309F0E74-B4CC-4AA1-B1F3-D20D9D75B36B}" destId="{9C802AEB-B862-4F9C-B5D3-F41D45955A9F}" srcOrd="0" destOrd="0" presId="urn:microsoft.com/office/officeart/2005/8/layout/orgChart1"/>
-    <dgm:cxn modelId="{4C5B537E-1366-43A5-BB13-D5F3E0C7D9FB}" type="presOf" srcId="{3FB522B8-3545-42AD-BCBE-628DD83E2724}" destId="{F3BB5D9D-672E-4B44-AC53-A6A0D40C5950}" srcOrd="1" destOrd="0" presId="urn:microsoft.com/office/officeart/2005/8/layout/orgChart1"/>
-    <dgm:cxn modelId="{045FA884-9C58-4D04-942B-6095DFBD5D3F}" type="presOf" srcId="{3FB522B8-3545-42AD-BCBE-628DD83E2724}" destId="{F10FB54B-CF36-4A56-8F28-455695CC674E}" srcOrd="0" destOrd="0" presId="urn:microsoft.com/office/officeart/2005/8/layout/orgChart1"/>
-    <dgm:cxn modelId="{F5207C85-0079-4A25-8B49-4DB86B4C74D4}" type="presOf" srcId="{A29E1169-A669-46D1-860D-7BFB9B200167}" destId="{045C892E-E841-452C-A261-652AFCEBB13A}" srcOrd="1" destOrd="0" presId="urn:microsoft.com/office/officeart/2005/8/layout/orgChart1"/>
+    <dgm:cxn modelId="{5F4D462B-9C92-4496-886C-86C4209295E6}" type="presOf" srcId="{3C7E28EA-82B6-420E-A194-5CD94617CE9E}" destId="{8BA744F0-FD19-401F-BADB-474DE7AD8B13}" srcOrd="1" destOrd="0" presId="urn:microsoft.com/office/officeart/2005/8/layout/orgChart1"/>
+    <dgm:cxn modelId="{523CAFA8-FFC9-4876-A4D9-4B5E567238AE}" type="presOf" srcId="{1B2F4D78-1D50-475C-8B61-B0AB88E0CA33}" destId="{D4E59143-354E-437E-9CA8-78EE8E61CFBC}" srcOrd="0" destOrd="0" presId="urn:microsoft.com/office/officeart/2005/8/layout/orgChart1"/>
+    <dgm:cxn modelId="{AA7C7D38-1066-422B-82D8-DACDD677D4F9}" srcId="{8465B019-FFCF-4AD1-B96E-2957A4B26150}" destId="{D11715E0-ADDA-4F04-9A2A-0F59D34BB1DA}" srcOrd="2" destOrd="0" parTransId="{DD1C0E7E-2C20-4C05-9854-9D635E5747AA}" sibTransId="{007C6E6F-4B08-4D0D-8A7E-D19079C2FF04}"/>
+    <dgm:cxn modelId="{DACEF65D-7427-417E-B3C6-9607F4427626}" type="presOf" srcId="{5A5DC961-D723-4490-83B4-E0688B1B647D}" destId="{134B1A6F-8438-4DB7-9EF3-3AFE99F28812}" srcOrd="0" destOrd="0" presId="urn:microsoft.com/office/officeart/2005/8/layout/orgChart1"/>
+    <dgm:cxn modelId="{4065E534-679D-43C7-9CBD-076E41A96B1F}" type="presOf" srcId="{8465B019-FFCF-4AD1-B96E-2957A4B26150}" destId="{BBE7E9B3-CCBF-4C10-A76E-C512B892F9EE}" srcOrd="0" destOrd="0" presId="urn:microsoft.com/office/officeart/2005/8/layout/orgChart1"/>
+    <dgm:cxn modelId="{9AB9A442-B642-43E3-9244-DF2296C9778B}" type="presOf" srcId="{284F7AA8-489F-44C3-9EE4-F2878FB4339E}" destId="{CEEE990B-8CAE-46A2-9B58-1A1CA3E34AC8}" srcOrd="0" destOrd="0" presId="urn:microsoft.com/office/officeart/2005/8/layout/orgChart1"/>
+    <dgm:cxn modelId="{671BBACF-3CE2-4DF6-A124-2B228E1E8302}" type="presOf" srcId="{AA10C64E-25B3-41E9-BEBC-51D2865C8342}" destId="{CC86B1C1-1F86-43CA-A919-D5DCBA68E130}" srcOrd="0" destOrd="0" presId="urn:microsoft.com/office/officeart/2005/8/layout/orgChart1"/>
+    <dgm:cxn modelId="{F6F01ADD-1D0A-453D-99C4-EE3764475843}" type="presOf" srcId="{BEF3D17D-2CFB-4FFE-8C7A-9B605ACF67DA}" destId="{FA15C5BB-801B-4225-8DD1-794A4E748D69}" srcOrd="1" destOrd="0" presId="urn:microsoft.com/office/officeart/2005/8/layout/orgChart1"/>
     <dgm:cxn modelId="{1C2D6D8B-D4CD-497F-9312-77AAA22D12AF}" type="presOf" srcId="{974C6D40-DCC7-4578-A9FD-0C57781601A0}" destId="{ABBB005F-A98F-4C8A-AF9B-52B7E386826A}" srcOrd="0" destOrd="0" presId="urn:microsoft.com/office/officeart/2005/8/layout/orgChart1"/>
-    <dgm:cxn modelId="{06603D8D-24F7-41E4-9BA9-D0280B3DDEA1}" type="presOf" srcId="{1333AE31-0EAD-4152-882C-19F04F9ECF9F}" destId="{D74E33AE-34EB-489B-A796-D76DF522E0B5}" srcOrd="0" destOrd="0" presId="urn:microsoft.com/office/officeart/2005/8/layout/orgChart1"/>
-    <dgm:cxn modelId="{9790718D-0861-42BD-924E-B00250AD758F}" type="presOf" srcId="{A29E1169-A669-46D1-860D-7BFB9B200167}" destId="{39DC6CA2-48EC-4672-AD1A-45A33BE4E16D}" srcOrd="0" destOrd="0" presId="urn:microsoft.com/office/officeart/2005/8/layout/orgChart1"/>
-    <dgm:cxn modelId="{3784F48E-B394-4346-BCE4-DB912FE63CEE}" type="presOf" srcId="{B0222430-8B1E-4381-B0DD-B0C2D81390DD}" destId="{B0FD92F9-20B0-472D-9D78-6B975E2311B6}" srcOrd="1" destOrd="0" presId="urn:microsoft.com/office/officeart/2005/8/layout/orgChart1"/>
-    <dgm:cxn modelId="{48B13B92-42D5-45AB-B6A5-30A7E21D17F9}" type="presOf" srcId="{E2516D0F-59F0-4553-8FED-07D48FEABDEA}" destId="{0DE5B111-BC9A-47B4-8AC0-5138EA36297E}" srcOrd="0" destOrd="0" presId="urn:microsoft.com/office/officeart/2005/8/layout/orgChart1"/>
-    <dgm:cxn modelId="{385DCD93-1831-4877-AF33-A727411E5807}" srcId="{B8ADB586-B5A9-43FC-9DC3-B9CD18E9C872}" destId="{309F0E74-B4CC-4AA1-B1F3-D20D9D75B36B}" srcOrd="0" destOrd="0" parTransId="{D0FA0B45-FA87-401F-A018-1976F758C802}" sibTransId="{EDE35660-1BB7-46AC-B32C-744CF9F3F016}"/>
-    <dgm:cxn modelId="{35A72D96-1D77-4E32-8A59-7305AC2BED97}" type="presOf" srcId="{7F8AB7C5-2A12-424D-AEC8-1053AEE27709}" destId="{59FC7444-56C7-4778-ACF6-C9B4C211F922}" srcOrd="1" destOrd="0" presId="urn:microsoft.com/office/officeart/2005/8/layout/orgChart1"/>
-    <dgm:cxn modelId="{31D98196-1552-47B6-9F07-55490BA4AD45}" type="presOf" srcId="{BAD3C2AD-A78F-453E-B7EA-229E6A54A5DB}" destId="{F2A0E248-773F-4390-9A79-728748F33BA2}" srcOrd="0" destOrd="0" presId="urn:microsoft.com/office/officeart/2005/8/layout/orgChart1"/>
-    <dgm:cxn modelId="{CAD79896-5DBB-4292-A828-77261FD272EA}" srcId="{1333AE31-0EAD-4152-882C-19F04F9ECF9F}" destId="{284F7AA8-489F-44C3-9EE4-F2878FB4339E}" srcOrd="2" destOrd="0" parTransId="{32FD2B63-5F2B-4BFA-8606-EAC2EB92FE8C}" sibTransId="{3AB61FA8-8CE4-49C2-862D-4FDA92A682DF}"/>
-    <dgm:cxn modelId="{601DDD96-23FA-46EC-A6DA-7D9D53423E5A}" type="presOf" srcId="{F6F854BC-2D08-4C41-B0A9-5610EC16DF42}" destId="{98645426-F79C-498B-AC84-3412E21D0594}" srcOrd="0" destOrd="0" presId="urn:microsoft.com/office/officeart/2005/8/layout/orgChart1"/>
-    <dgm:cxn modelId="{5D74A89C-453D-494E-A739-E5DFCEF6B5FD}" srcId="{362CF1DC-54B8-4F1C-B132-EFF6FD66A730}" destId="{3FB522B8-3545-42AD-BCBE-628DD83E2724}" srcOrd="6" destOrd="0" parTransId="{CA5E5F45-16A4-4ABA-B5E9-0B314C2AFB33}" sibTransId="{FDACA6BD-0EE0-43C7-B538-D4E314231104}"/>
-    <dgm:cxn modelId="{D854109E-0643-42B8-9F26-D75EA4EA53B9}" srcId="{309F0E74-B4CC-4AA1-B1F3-D20D9D75B36B}" destId="{8465B019-FFCF-4AD1-B96E-2957A4B26150}" srcOrd="1" destOrd="0" parTransId="{E909183F-63D6-4CD7-B4BC-E8E21B26177B}" sibTransId="{2ADD83B2-217E-4EA6-8700-EAB28B5AEEA0}"/>
-    <dgm:cxn modelId="{0969309F-8DBD-46E8-B1D1-900F849E1EF4}" type="presOf" srcId="{D8C9B0EB-7A2C-40E2-86DA-2058D96975C2}" destId="{3722CDEB-45D1-4D4F-959E-FD45ECBE1713}" srcOrd="0" destOrd="0" presId="urn:microsoft.com/office/officeart/2005/8/layout/orgChart1"/>
-    <dgm:cxn modelId="{00F6ABA0-4688-4D87-A948-71D0BA6BC3A9}" type="presOf" srcId="{26E1EE54-51F0-40ED-B404-815183E43133}" destId="{60D01C8F-1BD3-44D5-8FCA-545294D8DF12}" srcOrd="1" destOrd="0" presId="urn:microsoft.com/office/officeart/2005/8/layout/orgChart1"/>
-    <dgm:cxn modelId="{8675F3A4-129E-4D30-90A5-8691DB333E5A}" type="presOf" srcId="{42FC7F73-13A6-4AF5-A25E-2609C1F2B898}" destId="{9A303728-F3CB-497B-88FB-3DDF5EC7DACE}" srcOrd="1" destOrd="0" presId="urn:microsoft.com/office/officeart/2005/8/layout/orgChart1"/>
-    <dgm:cxn modelId="{0169DAA6-369C-4FE0-B8CC-2A828B279C9C}" type="presOf" srcId="{284F7AA8-489F-44C3-9EE4-F2878FB4339E}" destId="{E1BD8FD3-F7E2-4550-A86F-E8734C3528D8}" srcOrd="1" destOrd="0" presId="urn:microsoft.com/office/officeart/2005/8/layout/orgChart1"/>
-    <dgm:cxn modelId="{E4A8FEA6-D537-4A82-9DF5-C133FEE1E997}" type="presOf" srcId="{3B763279-908B-4975-A9D5-C9B8C2E2B769}" destId="{D09310F3-7230-48DB-B4FC-7FFDD72770A3}" srcOrd="0" destOrd="0" presId="urn:microsoft.com/office/officeart/2005/8/layout/orgChart1"/>
-    <dgm:cxn modelId="{CFEB96A8-5673-4538-ACE5-C15E6FCC43A4}" type="presOf" srcId="{78D18615-CCE5-4240-9530-28DFB164C8CF}" destId="{DF37CB35-839B-4390-AD11-E3EF1B64E84D}" srcOrd="0" destOrd="0" presId="urn:microsoft.com/office/officeart/2005/8/layout/orgChart1"/>
-    <dgm:cxn modelId="{523CAFA8-FFC9-4876-A4D9-4B5E567238AE}" type="presOf" srcId="{1B2F4D78-1D50-475C-8B61-B0AB88E0CA33}" destId="{D4E59143-354E-437E-9CA8-78EE8E61CFBC}" srcOrd="0" destOrd="0" presId="urn:microsoft.com/office/officeart/2005/8/layout/orgChart1"/>
-    <dgm:cxn modelId="{20C638A9-4E1D-45E4-9B33-FDF9F35BB30F}" srcId="{8465B019-FFCF-4AD1-B96E-2957A4B26150}" destId="{B0222430-8B1E-4381-B0DD-B0C2D81390DD}" srcOrd="7" destOrd="0" parTransId="{C0EEA0D3-B283-4B1D-A118-C56341C813AA}" sibTransId="{682D22C1-E589-4973-84C7-4B666996E738}"/>
-    <dgm:cxn modelId="{A6645DAA-50DB-476A-93C9-94F55C5FD1E0}" type="presOf" srcId="{78FDFBB0-7880-4FD8-8DA8-B0EA57B1B311}" destId="{A92EFAF8-C600-40E1-8D8A-2D8806D60B9A}" srcOrd="0" destOrd="0" presId="urn:microsoft.com/office/officeart/2005/8/layout/orgChart1"/>
-    <dgm:cxn modelId="{AD017DAB-A3C0-4984-81ED-A0604E5F98A6}" type="presOf" srcId="{1333AE31-0EAD-4152-882C-19F04F9ECF9F}" destId="{D0FDCFE2-EF8B-45D1-952B-6D06273C7B0F}" srcOrd="1" destOrd="0" presId="urn:microsoft.com/office/officeart/2005/8/layout/orgChart1"/>
-    <dgm:cxn modelId="{756041B4-B8C5-4117-A36A-C26F10F0F467}" srcId="{8465B019-FFCF-4AD1-B96E-2957A4B26150}" destId="{26E1EE54-51F0-40ED-B404-815183E43133}" srcOrd="3" destOrd="0" parTransId="{C8520505-A74F-47A5-A4F8-02B5F1A62A7F}" sibTransId="{2C84667D-F96C-40EB-8272-ED7AF0BC512F}"/>
-    <dgm:cxn modelId="{97F637B6-1A9D-4924-B4D2-6C3EECEFAB36}" srcId="{1333AE31-0EAD-4152-882C-19F04F9ECF9F}" destId="{42FC7F73-13A6-4AF5-A25E-2609C1F2B898}" srcOrd="4" destOrd="0" parTransId="{78D18615-CCE5-4240-9530-28DFB164C8CF}" sibTransId="{669389CF-A2B9-4667-B930-0E3908F3E3D8}"/>
-    <dgm:cxn modelId="{166D4EB8-E7F2-44AE-8F44-52D854601CA6}" type="presOf" srcId="{518403EA-8BE1-40BA-9003-5F04CBA3CE00}" destId="{F3C17BB9-243C-4719-B809-E31947148217}" srcOrd="0" destOrd="0" presId="urn:microsoft.com/office/officeart/2005/8/layout/orgChart1"/>
-    <dgm:cxn modelId="{93654DBE-F8B0-4D31-9A44-A76EB5FBCEFD}" srcId="{362CF1DC-54B8-4F1C-B132-EFF6FD66A730}" destId="{F6F854BC-2D08-4C41-B0A9-5610EC16DF42}" srcOrd="3" destOrd="0" parTransId="{39FAADD5-1234-4821-B90E-C5CAE981717E}" sibTransId="{D02135BC-EA99-4045-AE95-78DC9F4A1339}"/>
-    <dgm:cxn modelId="{76E5D8C1-3A20-4321-8854-27FC4D680754}" type="presOf" srcId="{9B91FD7C-D77B-47AA-BABC-B4C1F5439826}" destId="{5F625E29-5FCB-4924-8CF6-6EB54C3AF024}" srcOrd="0" destOrd="0" presId="urn:microsoft.com/office/officeart/2005/8/layout/orgChart1"/>
-    <dgm:cxn modelId="{954258C3-4434-4D04-9CB1-191F2905044D}" type="presOf" srcId="{362CF1DC-54B8-4F1C-B132-EFF6FD66A730}" destId="{30CB0EBB-3DF9-4B34-9D8E-8B1A1F8BC5B0}" srcOrd="0" destOrd="0" presId="urn:microsoft.com/office/officeart/2005/8/layout/orgChart1"/>
-    <dgm:cxn modelId="{359879C3-2AD9-4F11-A133-D5D715F2AFEF}" type="presOf" srcId="{8B040F45-1D4B-4E19-A818-10B57837DC41}" destId="{F8B08039-43A8-4AFB-A055-D2407018A343}" srcOrd="0" destOrd="0" presId="urn:microsoft.com/office/officeart/2005/8/layout/orgChart1"/>
-    <dgm:cxn modelId="{CA06BFC3-B5AF-4713-9AAD-7BA5A55C5EAE}" type="presOf" srcId="{8679319E-5D40-4543-8137-11FBA58CE35B}" destId="{12E40F8A-07DC-4AFF-BE06-2E6AD426F6EC}" srcOrd="0" destOrd="0" presId="urn:microsoft.com/office/officeart/2005/8/layout/orgChart1"/>
-    <dgm:cxn modelId="{8C7A12CA-D9C9-45EE-9F7A-0A26FA51DEE4}" type="presOf" srcId="{309F0E74-B4CC-4AA1-B1F3-D20D9D75B36B}" destId="{7E7A62F8-2E74-4428-AA21-D4E3EAB4DEAD}" srcOrd="1" destOrd="0" presId="urn:microsoft.com/office/officeart/2005/8/layout/orgChart1"/>
-    <dgm:cxn modelId="{0B4878CA-A38B-4ED8-B4B1-5FF3C52DEC5C}" type="presOf" srcId="{BEF3D17D-2CFB-4FFE-8C7A-9B605ACF67DA}" destId="{B0B9A474-D2E7-49A1-8065-F803B751B7EE}" srcOrd="0" destOrd="0" presId="urn:microsoft.com/office/officeart/2005/8/layout/orgChart1"/>
-    <dgm:cxn modelId="{BF2B91CA-8DAD-49B7-9C2C-87EC97DD79BA}" type="presOf" srcId="{B0222430-8B1E-4381-B0DD-B0C2D81390DD}" destId="{C1F25DBF-4C47-4492-AE54-1510EC65E88A}" srcOrd="0" destOrd="0" presId="urn:microsoft.com/office/officeart/2005/8/layout/orgChart1"/>
-    <dgm:cxn modelId="{671BBACF-3CE2-4DF6-A124-2B228E1E8302}" type="presOf" srcId="{AA10C64E-25B3-41E9-BEBC-51D2865C8342}" destId="{CC86B1C1-1F86-43CA-A919-D5DCBA68E130}" srcOrd="0" destOrd="0" presId="urn:microsoft.com/office/officeart/2005/8/layout/orgChart1"/>
-    <dgm:cxn modelId="{7D0EFAD2-65E2-4634-BB98-6E93E4E07E99}" type="presOf" srcId="{29ED0598-6959-409F-AD13-8B3F0998659F}" destId="{02FBC73F-A6D3-4C76-B583-5F63F226FD07}" srcOrd="0" destOrd="0" presId="urn:microsoft.com/office/officeart/2005/8/layout/orgChart1"/>
-    <dgm:cxn modelId="{6F5255D3-2113-4D6E-B5FF-16C1B06C0094}" type="presOf" srcId="{42FC7F73-13A6-4AF5-A25E-2609C1F2B898}" destId="{A6DAFACF-8CC0-4E2E-A072-A783EB28E504}" srcOrd="0" destOrd="0" presId="urn:microsoft.com/office/officeart/2005/8/layout/orgChart1"/>
-    <dgm:cxn modelId="{E5A866D6-F6F6-4AFB-AABB-0A3FBB587759}" type="presOf" srcId="{26E1EE54-51F0-40ED-B404-815183E43133}" destId="{EAC6D440-476B-46CE-AFE8-4E07986FF2C9}" srcOrd="0" destOrd="0" presId="urn:microsoft.com/office/officeart/2005/8/layout/orgChart1"/>
-    <dgm:cxn modelId="{4B83D5D7-30E9-4600-AE0A-DC39777F189B}" type="presOf" srcId="{49819F01-FFF4-42C5-B97B-1AC130DCBD76}" destId="{3219A5BC-7034-4782-84D6-DE886DB38EC5}" srcOrd="0" destOrd="0" presId="urn:microsoft.com/office/officeart/2005/8/layout/orgChart1"/>
-    <dgm:cxn modelId="{A5FEA8DB-EF56-4C45-A04D-91333C712E7C}" srcId="{1333AE31-0EAD-4152-882C-19F04F9ECF9F}" destId="{B4628A33-F733-473C-B8C7-02588198208C}" srcOrd="0" destOrd="0" parTransId="{8D988800-FCDC-4D0E-9689-C96478A9EB5C}" sibTransId="{7B5899F9-9168-48D2-BC94-372186A32BC9}"/>
-    <dgm:cxn modelId="{F6F01ADD-1D0A-453D-99C4-EE3764475843}" type="presOf" srcId="{BEF3D17D-2CFB-4FFE-8C7A-9B605ACF67DA}" destId="{FA15C5BB-801B-4225-8DD1-794A4E748D69}" srcOrd="1" destOrd="0" presId="urn:microsoft.com/office/officeart/2005/8/layout/orgChart1"/>
-    <dgm:cxn modelId="{E118D0DE-EF69-4BC3-AA5E-913821411BA9}" srcId="{8465B019-FFCF-4AD1-B96E-2957A4B26150}" destId="{49819F01-FFF4-42C5-B97B-1AC130DCBD76}" srcOrd="0" destOrd="0" parTransId="{AA10C64E-25B3-41E9-BEBC-51D2865C8342}" sibTransId="{02620D4E-3B65-409A-BFC8-06B7A4160586}"/>
     <dgm:cxn modelId="{099630E0-E366-4192-9460-D28179BB4D74}" type="presOf" srcId="{A48AF140-1DA1-4D46-B879-4D808F20B2B2}" destId="{C768ECB2-F5F4-4E07-9EF7-B3B6A0D5FF13}" srcOrd="1" destOrd="0" presId="urn:microsoft.com/office/officeart/2005/8/layout/orgChart1"/>
-    <dgm:cxn modelId="{81F688E0-186E-43F5-ADC4-14B41B10087A}" type="presOf" srcId="{8B040F45-1D4B-4E19-A818-10B57837DC41}" destId="{B9851D83-5855-4746-89F8-C3364E418111}" srcOrd="1" destOrd="0" presId="urn:microsoft.com/office/officeart/2005/8/layout/orgChart1"/>
-    <dgm:cxn modelId="{2EF66DE4-118C-42F5-9FE8-3FBF4BE2FCA4}" type="presOf" srcId="{3B763279-908B-4975-A9D5-C9B8C2E2B769}" destId="{90E79CA7-E848-4B0C-9930-15C9255D5654}" srcOrd="1" destOrd="0" presId="urn:microsoft.com/office/officeart/2005/8/layout/orgChart1"/>
-    <dgm:cxn modelId="{5150CCED-572F-400A-91FB-4194EF546570}" type="presOf" srcId="{F6F854BC-2D08-4C41-B0A9-5610EC16DF42}" destId="{98B9E5C9-DD83-4A8C-9EAD-E66F7D7A473D}" srcOrd="1" destOrd="0" presId="urn:microsoft.com/office/officeart/2005/8/layout/orgChart1"/>
-    <dgm:cxn modelId="{8168C7EF-00D7-4D4C-A07D-54747321DED7}" type="presOf" srcId="{1A5DDEF0-0B2F-4E29-B287-07B169AEF9D7}" destId="{FBE17CC3-F381-4E0F-89E1-55BA8D7D3EA3}" srcOrd="0" destOrd="0" presId="urn:microsoft.com/office/officeart/2005/8/layout/orgChart1"/>
-    <dgm:cxn modelId="{37EFC8F0-A764-4A93-BF6F-62695F2F3644}" srcId="{8465B019-FFCF-4AD1-B96E-2957A4B26150}" destId="{A48AF140-1DA1-4D46-B879-4D808F20B2B2}" srcOrd="1" destOrd="0" parTransId="{9B91FD7C-D77B-47AA-BABC-B4C1F5439826}" sibTransId="{2B65D893-8FB5-4E4F-A47F-7D59AB74EAA7}"/>
-    <dgm:cxn modelId="{5CB59EF5-AF39-4846-B036-05A834F0651F}" type="presOf" srcId="{69AC7632-DD52-4B79-8BE4-4D726092C3F9}" destId="{21B1AF48-2F52-4E93-A110-CEBE32D8B301}" srcOrd="0" destOrd="0" presId="urn:microsoft.com/office/officeart/2005/8/layout/orgChart1"/>
-    <dgm:cxn modelId="{2BA5D3F5-B534-4447-909E-C6A6E338978A}" type="presOf" srcId="{55B9B741-4313-4AD5-8DA8-2A074F5CAE13}" destId="{B1E96D01-97F7-4E76-880B-AC83753F2D6F}" srcOrd="0" destOrd="0" presId="urn:microsoft.com/office/officeart/2005/8/layout/orgChart1"/>
-    <dgm:cxn modelId="{231F56F9-B68F-43F9-BBD2-94BF2BCA722A}" type="presOf" srcId="{A48AF140-1DA1-4D46-B879-4D808F20B2B2}" destId="{786711C9-1228-4797-8675-76665C437172}" srcOrd="0" destOrd="0" presId="urn:microsoft.com/office/officeart/2005/8/layout/orgChart1"/>
-    <dgm:cxn modelId="{E80598FB-BC24-4EC6-A212-2D526189E58A}" type="presOf" srcId="{C0EEA0D3-B283-4B1D-A118-C56341C813AA}" destId="{326EA271-272A-4B8E-A2AE-ECEE421C3134}" srcOrd="0" destOrd="0" presId="urn:microsoft.com/office/officeart/2005/8/layout/orgChart1"/>
-    <dgm:cxn modelId="{6C3AD4FB-2575-4DCB-BED5-A15B3BDE3020}" srcId="{362CF1DC-54B8-4F1C-B132-EFF6FD66A730}" destId="{BAD3C2AD-A78F-453E-B7EA-229E6A54A5DB}" srcOrd="4" destOrd="0" parTransId="{8679319E-5D40-4543-8137-11FBA58CE35B}" sibTransId="{DFFBD208-74AC-47E0-BDF4-4AA3E8ABE5B2}"/>
-    <dgm:cxn modelId="{D51374FE-748F-43F5-A346-8399D4D9A7DB}" srcId="{362CF1DC-54B8-4F1C-B132-EFF6FD66A730}" destId="{3B763279-908B-4975-A9D5-C9B8C2E2B769}" srcOrd="1" destOrd="0" parTransId="{D8C9B0EB-7A2C-40E2-86DA-2058D96975C2}" sibTransId="{5208F8BB-7C2C-47E3-AF2A-02D987838DA7}"/>
+    <dgm:cxn modelId="{AA155D41-8077-4285-8160-639CF83BA4D9}" srcId="{362CF1DC-54B8-4F1C-B132-EFF6FD66A730}" destId="{518403EA-8BE1-40BA-9003-5F04CBA3CE00}" srcOrd="2" destOrd="0" parTransId="{5A5DC961-D723-4490-83B4-E0688B1B647D}" sibTransId="{F382094B-200D-44CD-93B7-985A8A71F5CC}"/>
     <dgm:cxn modelId="{D96D84B2-4941-482C-86FB-DCFF76129221}" type="presParOf" srcId="{8971A287-512A-448C-8957-54B19A3C98C1}" destId="{AE0E659A-7AF6-4601-A831-7CB735AE41E5}" srcOrd="0" destOrd="0" presId="urn:microsoft.com/office/officeart/2005/8/layout/orgChart1"/>
     <dgm:cxn modelId="{BA1F86D0-63D1-4D32-916A-E77C61A454B1}" type="presParOf" srcId="{AE0E659A-7AF6-4601-A831-7CB735AE41E5}" destId="{B07EE249-1276-4065-ADE9-53B9C77CE26C}" srcOrd="0" destOrd="0" presId="urn:microsoft.com/office/officeart/2005/8/layout/orgChart1"/>
     <dgm:cxn modelId="{6D0F4732-3F8E-4523-88F6-C2E63073B86D}" type="presParOf" srcId="{B07EE249-1276-4065-ADE9-53B9C77CE26C}" destId="{9C802AEB-B862-4F9C-B5D3-F41D45955A9F}" srcOrd="0" destOrd="0" presId="urn:microsoft.com/office/officeart/2005/8/layout/orgChart1"/>
@@ -9593,7 +11239,7 @@
   <dgm:whole/>
   <dgm:extLst>
     <a:ext uri="http://schemas.microsoft.com/office/drawing/2008/diagram">
-      <dsp:dataModelExt xmlns:dsp="http://schemas.microsoft.com/office/drawing/2008/diagram" relId="rId15" minVer="http://schemas.openxmlformats.org/drawingml/2006/diagram"/>
+      <dsp:dataModelExt xmlns:dsp="http://schemas.microsoft.com/office/drawing/2008/diagram" relId="rId16" minVer="http://schemas.openxmlformats.org/drawingml/2006/diagram"/>
     </a:ext>
   </dgm:extLst>
 </dgm:dataModel>
@@ -11099,7 +12745,7 @@
         </a:bodyPr>
         <a:lstStyle/>
         <a:p>
-          <a:pPr marL="0" lvl="0" indent="0" algn="ctr" defTabSz="222250">
+          <a:pPr lvl="0" algn="ctr" defTabSz="222250">
             <a:lnSpc>
               <a:spcPct val="90000"/>
             </a:lnSpc>
@@ -11109,7 +12755,6 @@
             <a:spcAft>
               <a:spcPct val="35000"/>
             </a:spcAft>
-            <a:buNone/>
           </a:pPr>
           <a:r>
             <a:rPr lang="fr-FR" sz="500" kern="1200"/>
@@ -11204,7 +12849,7 @@
         </a:bodyPr>
         <a:lstStyle/>
         <a:p>
-          <a:pPr marL="0" lvl="0" indent="0" algn="ctr" defTabSz="222250">
+          <a:pPr lvl="0" algn="ctr" defTabSz="222250">
             <a:lnSpc>
               <a:spcPct val="90000"/>
             </a:lnSpc>
@@ -11214,7 +12859,6 @@
             <a:spcAft>
               <a:spcPct val="35000"/>
             </a:spcAft>
-            <a:buNone/>
           </a:pPr>
           <a:r>
             <a:rPr lang="fr-FR" sz="500" kern="1200"/>
@@ -11295,7 +12939,7 @@
         </a:bodyPr>
         <a:lstStyle/>
         <a:p>
-          <a:pPr marL="0" lvl="0" indent="0" algn="ctr" defTabSz="222250">
+          <a:pPr lvl="0" algn="ctr" defTabSz="222250">
             <a:lnSpc>
               <a:spcPct val="90000"/>
             </a:lnSpc>
@@ -11305,7 +12949,6 @@
             <a:spcAft>
               <a:spcPct val="35000"/>
             </a:spcAft>
-            <a:buNone/>
           </a:pPr>
           <a:r>
             <a:rPr lang="fr-FR" sz="500" kern="1200"/>
@@ -11400,7 +13043,7 @@
         </a:bodyPr>
         <a:lstStyle/>
         <a:p>
-          <a:pPr marL="0" lvl="0" indent="0" algn="ctr" defTabSz="222250">
+          <a:pPr lvl="0" algn="ctr" defTabSz="222250">
             <a:lnSpc>
               <a:spcPct val="90000"/>
             </a:lnSpc>
@@ -11410,7 +13053,6 @@
             <a:spcAft>
               <a:spcPct val="35000"/>
             </a:spcAft>
-            <a:buNone/>
           </a:pPr>
           <a:r>
             <a:rPr lang="fr-FR" sz="500" kern="1200"/>
@@ -11505,7 +13147,7 @@
         </a:bodyPr>
         <a:lstStyle/>
         <a:p>
-          <a:pPr marL="0" lvl="0" indent="0" algn="ctr" defTabSz="222250">
+          <a:pPr lvl="0" algn="ctr" defTabSz="222250">
             <a:lnSpc>
               <a:spcPct val="90000"/>
             </a:lnSpc>
@@ -11515,7 +13157,6 @@
             <a:spcAft>
               <a:spcPct val="35000"/>
             </a:spcAft>
-            <a:buNone/>
           </a:pPr>
           <a:r>
             <a:rPr lang="fr-FR" sz="500" kern="1200"/>
@@ -11610,7 +13251,7 @@
         </a:bodyPr>
         <a:lstStyle/>
         <a:p>
-          <a:pPr marL="0" lvl="0" indent="0" algn="ctr" defTabSz="222250">
+          <a:pPr lvl="0" algn="ctr" defTabSz="222250">
             <a:lnSpc>
               <a:spcPct val="90000"/>
             </a:lnSpc>
@@ -11620,7 +13261,6 @@
             <a:spcAft>
               <a:spcPct val="35000"/>
             </a:spcAft>
-            <a:buNone/>
           </a:pPr>
           <a:r>
             <a:rPr lang="fr-FR" sz="500" kern="1200"/>
@@ -11715,7 +13355,7 @@
         </a:bodyPr>
         <a:lstStyle/>
         <a:p>
-          <a:pPr marL="0" lvl="0" indent="0" algn="ctr" defTabSz="222250">
+          <a:pPr lvl="0" algn="ctr" defTabSz="222250">
             <a:lnSpc>
               <a:spcPct val="90000"/>
             </a:lnSpc>
@@ -11725,7 +13365,6 @@
             <a:spcAft>
               <a:spcPct val="35000"/>
             </a:spcAft>
-            <a:buNone/>
           </a:pPr>
           <a:r>
             <a:rPr lang="fr-FR" sz="500" kern="1200"/>
@@ -11820,7 +13459,7 @@
         </a:bodyPr>
         <a:lstStyle/>
         <a:p>
-          <a:pPr marL="0" lvl="0" indent="0" algn="ctr" defTabSz="222250">
+          <a:pPr lvl="0" algn="ctr" defTabSz="222250">
             <a:lnSpc>
               <a:spcPct val="90000"/>
             </a:lnSpc>
@@ -11830,7 +13469,6 @@
             <a:spcAft>
               <a:spcPct val="35000"/>
             </a:spcAft>
-            <a:buNone/>
           </a:pPr>
           <a:r>
             <a:rPr lang="fr-FR" sz="500" kern="1200"/>
@@ -11925,7 +13563,7 @@
         </a:bodyPr>
         <a:lstStyle/>
         <a:p>
-          <a:pPr marL="0" lvl="0" indent="0" algn="ctr" defTabSz="222250">
+          <a:pPr lvl="0" algn="ctr" defTabSz="222250">
             <a:lnSpc>
               <a:spcPct val="90000"/>
             </a:lnSpc>
@@ -11935,7 +13573,6 @@
             <a:spcAft>
               <a:spcPct val="35000"/>
             </a:spcAft>
-            <a:buNone/>
           </a:pPr>
           <a:r>
             <a:rPr lang="fr-FR" sz="500" kern="1200"/>
@@ -12030,7 +13667,7 @@
         </a:bodyPr>
         <a:lstStyle/>
         <a:p>
-          <a:pPr marL="0" lvl="0" indent="0" algn="ctr" defTabSz="222250">
+          <a:pPr lvl="0" algn="ctr" defTabSz="222250">
             <a:lnSpc>
               <a:spcPct val="90000"/>
             </a:lnSpc>
@@ -12040,7 +13677,6 @@
             <a:spcAft>
               <a:spcPct val="35000"/>
             </a:spcAft>
-            <a:buNone/>
           </a:pPr>
           <a:r>
             <a:rPr lang="fr-FR" sz="500" kern="1200"/>
@@ -12135,7 +13771,7 @@
         </a:bodyPr>
         <a:lstStyle/>
         <a:p>
-          <a:pPr marL="0" lvl="0" indent="0" algn="ctr" defTabSz="222250">
+          <a:pPr lvl="0" algn="ctr" defTabSz="222250">
             <a:lnSpc>
               <a:spcPct val="90000"/>
             </a:lnSpc>
@@ -12145,7 +13781,6 @@
             <a:spcAft>
               <a:spcPct val="35000"/>
             </a:spcAft>
-            <a:buNone/>
           </a:pPr>
           <a:r>
             <a:rPr lang="fr-FR" sz="500" kern="1200"/>
@@ -12240,7 +13875,7 @@
         </a:bodyPr>
         <a:lstStyle/>
         <a:p>
-          <a:pPr marL="0" lvl="0" indent="0" algn="ctr" defTabSz="222250">
+          <a:pPr lvl="0" algn="ctr" defTabSz="222250">
             <a:lnSpc>
               <a:spcPct val="90000"/>
             </a:lnSpc>
@@ -12250,7 +13885,6 @@
             <a:spcAft>
               <a:spcPct val="35000"/>
             </a:spcAft>
-            <a:buNone/>
           </a:pPr>
           <a:r>
             <a:rPr lang="fr-FR" sz="500" kern="1200"/>
@@ -12331,7 +13965,7 @@
         </a:bodyPr>
         <a:lstStyle/>
         <a:p>
-          <a:pPr marL="0" lvl="0" indent="0" algn="ctr" defTabSz="222250">
+          <a:pPr lvl="0" algn="ctr" defTabSz="222250">
             <a:lnSpc>
               <a:spcPct val="90000"/>
             </a:lnSpc>
@@ -12341,7 +13975,6 @@
             <a:spcAft>
               <a:spcPct val="35000"/>
             </a:spcAft>
-            <a:buNone/>
           </a:pPr>
           <a:r>
             <a:rPr lang="fr-FR" sz="500" kern="1200"/>
@@ -12436,7 +14069,7 @@
         </a:bodyPr>
         <a:lstStyle/>
         <a:p>
-          <a:pPr marL="0" lvl="0" indent="0" algn="ctr" defTabSz="222250">
+          <a:pPr lvl="0" algn="ctr" defTabSz="222250">
             <a:lnSpc>
               <a:spcPct val="90000"/>
             </a:lnSpc>
@@ -12446,7 +14079,6 @@
             <a:spcAft>
               <a:spcPct val="35000"/>
             </a:spcAft>
-            <a:buNone/>
           </a:pPr>
           <a:r>
             <a:rPr lang="fr-FR" sz="500" kern="1200"/>
@@ -12541,7 +14173,7 @@
         </a:bodyPr>
         <a:lstStyle/>
         <a:p>
-          <a:pPr marL="0" lvl="0" indent="0" algn="ctr" defTabSz="222250">
+          <a:pPr lvl="0" algn="ctr" defTabSz="222250">
             <a:lnSpc>
               <a:spcPct val="90000"/>
             </a:lnSpc>
@@ -12551,7 +14183,6 @@
             <a:spcAft>
               <a:spcPct val="35000"/>
             </a:spcAft>
-            <a:buNone/>
           </a:pPr>
           <a:r>
             <a:rPr lang="fr-FR" sz="500" kern="1200"/>
@@ -12646,7 +14277,7 @@
         </a:bodyPr>
         <a:lstStyle/>
         <a:p>
-          <a:pPr marL="0" lvl="0" indent="0" algn="ctr" defTabSz="222250">
+          <a:pPr lvl="0" algn="ctr" defTabSz="222250">
             <a:lnSpc>
               <a:spcPct val="90000"/>
             </a:lnSpc>
@@ -12656,7 +14287,6 @@
             <a:spcAft>
               <a:spcPct val="35000"/>
             </a:spcAft>
-            <a:buNone/>
           </a:pPr>
           <a:r>
             <a:rPr lang="fr-FR" sz="500" kern="1200"/>
@@ -12751,7 +14381,7 @@
         </a:bodyPr>
         <a:lstStyle/>
         <a:p>
-          <a:pPr marL="0" lvl="0" indent="0" algn="ctr" defTabSz="222250">
+          <a:pPr lvl="0" algn="ctr" defTabSz="222250">
             <a:lnSpc>
               <a:spcPct val="90000"/>
             </a:lnSpc>
@@ -12761,7 +14391,6 @@
             <a:spcAft>
               <a:spcPct val="35000"/>
             </a:spcAft>
-            <a:buNone/>
           </a:pPr>
           <a:r>
             <a:rPr lang="fr-FR" sz="500" kern="1200"/>
@@ -12856,7 +14485,7 @@
         </a:bodyPr>
         <a:lstStyle/>
         <a:p>
-          <a:pPr marL="0" lvl="0" indent="0" algn="ctr" defTabSz="222250">
+          <a:pPr lvl="0" algn="ctr" defTabSz="222250">
             <a:lnSpc>
               <a:spcPct val="90000"/>
             </a:lnSpc>
@@ -12866,7 +14495,6 @@
             <a:spcAft>
               <a:spcPct val="35000"/>
             </a:spcAft>
-            <a:buNone/>
           </a:pPr>
           <a:r>
             <a:rPr lang="fr-FR" sz="500" kern="1200"/>
@@ -12947,7 +14575,7 @@
         </a:bodyPr>
         <a:lstStyle/>
         <a:p>
-          <a:pPr marL="0" lvl="0" indent="0" algn="ctr" defTabSz="222250">
+          <a:pPr lvl="0" algn="ctr" defTabSz="222250">
             <a:lnSpc>
               <a:spcPct val="90000"/>
             </a:lnSpc>
@@ -12957,7 +14585,6 @@
             <a:spcAft>
               <a:spcPct val="35000"/>
             </a:spcAft>
-            <a:buNone/>
           </a:pPr>
           <a:r>
             <a:rPr lang="fr-FR" sz="500" kern="1200"/>
@@ -13052,7 +14679,7 @@
         </a:bodyPr>
         <a:lstStyle/>
         <a:p>
-          <a:pPr marL="0" lvl="0" indent="0" algn="ctr" defTabSz="222250">
+          <a:pPr lvl="0" algn="ctr" defTabSz="222250">
             <a:lnSpc>
               <a:spcPct val="90000"/>
             </a:lnSpc>
@@ -13062,7 +14689,6 @@
             <a:spcAft>
               <a:spcPct val="35000"/>
             </a:spcAft>
-            <a:buNone/>
           </a:pPr>
           <a:r>
             <a:rPr lang="fr-FR" sz="500" kern="1200"/>
@@ -13157,7 +14783,7 @@
         </a:bodyPr>
         <a:lstStyle/>
         <a:p>
-          <a:pPr marL="0" lvl="0" indent="0" algn="ctr" defTabSz="222250">
+          <a:pPr lvl="0" algn="ctr" defTabSz="222250">
             <a:lnSpc>
               <a:spcPct val="90000"/>
             </a:lnSpc>
@@ -13167,7 +14793,6 @@
             <a:spcAft>
               <a:spcPct val="35000"/>
             </a:spcAft>
-            <a:buNone/>
           </a:pPr>
           <a:r>
             <a:rPr lang="fr-FR" sz="500" kern="1200"/>
@@ -13262,7 +14887,7 @@
         </a:bodyPr>
         <a:lstStyle/>
         <a:p>
-          <a:pPr marL="0" lvl="0" indent="0" algn="ctr" defTabSz="222250">
+          <a:pPr lvl="0" algn="ctr" defTabSz="222250">
             <a:lnSpc>
               <a:spcPct val="90000"/>
             </a:lnSpc>
@@ -13272,11 +14897,10 @@
             <a:spcAft>
               <a:spcPct val="35000"/>
             </a:spcAft>
-            <a:buNone/>
           </a:pPr>
           <a:r>
             <a:rPr lang="fr-FR" sz="500" kern="1200"/>
-            <a:t>para.html</a:t>
+            <a:t>setting.html</a:t>
           </a:r>
         </a:p>
       </dsp:txBody>
@@ -13367,7 +14991,7 @@
         </a:bodyPr>
         <a:lstStyle/>
         <a:p>
-          <a:pPr marL="0" lvl="0" indent="0" algn="ctr" defTabSz="222250">
+          <a:pPr lvl="0" algn="ctr" defTabSz="222250">
             <a:lnSpc>
               <a:spcPct val="90000"/>
             </a:lnSpc>
@@ -13377,11 +15001,10 @@
             <a:spcAft>
               <a:spcPct val="35000"/>
             </a:spcAft>
-            <a:buNone/>
           </a:pPr>
           <a:r>
             <a:rPr lang="fr-FR" sz="500" kern="1200"/>
-            <a:t>li_ex.html</a:t>
+            <a:t>exercise.html</a:t>
           </a:r>
         </a:p>
       </dsp:txBody>
@@ -13472,7 +15095,7 @@
         </a:bodyPr>
         <a:lstStyle/>
         <a:p>
-          <a:pPr marL="0" lvl="0" indent="0" algn="ctr" defTabSz="222250">
+          <a:pPr lvl="0" algn="ctr" defTabSz="222250">
             <a:lnSpc>
               <a:spcPct val="90000"/>
             </a:lnSpc>
@@ -13482,7 +15105,6 @@
             <a:spcAft>
               <a:spcPct val="35000"/>
             </a:spcAft>
-            <a:buNone/>
           </a:pPr>
           <a:r>
             <a:rPr lang="fr-FR" sz="500" kern="1200"/>
@@ -13577,7 +15199,7 @@
         </a:bodyPr>
         <a:lstStyle/>
         <a:p>
-          <a:pPr marL="0" lvl="0" indent="0" algn="ctr" defTabSz="222250">
+          <a:pPr lvl="0" algn="ctr" defTabSz="222250">
             <a:lnSpc>
               <a:spcPct val="90000"/>
             </a:lnSpc>
@@ -13587,11 +15209,10 @@
             <a:spcAft>
               <a:spcPct val="35000"/>
             </a:spcAft>
-            <a:buNone/>
           </a:pPr>
           <a:r>
             <a:rPr lang="fr-FR" sz="500" kern="1200"/>
-            <a:t>eat.html</a:t>
+            <a:t>diet.html</a:t>
           </a:r>
         </a:p>
       </dsp:txBody>
@@ -13682,7 +15303,7 @@
         </a:bodyPr>
         <a:lstStyle/>
         <a:p>
-          <a:pPr marL="0" lvl="0" indent="0" algn="ctr" defTabSz="222250">
+          <a:pPr lvl="0" algn="ctr" defTabSz="222250">
             <a:lnSpc>
               <a:spcPct val="90000"/>
             </a:lnSpc>
@@ -13692,11 +15313,10 @@
             <a:spcAft>
               <a:spcPct val="35000"/>
             </a:spcAft>
-            <a:buNone/>
           </a:pPr>
           <a:r>
             <a:rPr lang="fr-FR" sz="500" kern="1200"/>
-            <a:t>classe.html</a:t>
+            <a:t>session.html</a:t>
           </a:r>
         </a:p>
       </dsp:txBody>
@@ -16155,7 +17775,7 @@
 </file>
 
 <file path=customXml/itemProps1.xml><?xml version="1.0" encoding="utf-8"?>
-<ds:datastoreItem xmlns:ds="http://schemas.openxmlformats.org/officeDocument/2006/customXml" ds:itemID="{9247FBB4-082B-4B70-A894-EC95E5D4E600}">
+<ds:datastoreItem xmlns:ds="http://schemas.openxmlformats.org/officeDocument/2006/customXml" ds:itemID="{3ED70F11-C1D0-4A4B-B394-E634901A2E5F}">
   <ds:schemaRefs>
     <ds:schemaRef ds:uri="http://schemas.openxmlformats.org/officeDocument/2006/bibliography"/>
   </ds:schemaRefs>

</xml_diff>

<commit_message>
re mise a jour du cdc
</commit_message>
<xml_diff>
--- a/Documents/cdc.docx
+++ b/Documents/cdc.docx
@@ -596,6 +596,8 @@
       <w:pPr>
         <w:pStyle w:val="Titre1"/>
       </w:pPr>
+      <w:bookmarkStart w:id="0" w:name="_GoBack"/>
+      <w:bookmarkEnd w:id="0"/>
     </w:p>
     <w:sdt>
       <w:sdtPr>
@@ -660,7 +662,7 @@
           <w:r>
             <w:fldChar w:fldCharType="separate"/>
           </w:r>
-          <w:hyperlink w:anchor="_Toc53064635" w:history="1">
+          <w:hyperlink w:anchor="_Toc53065985" w:history="1">
             <w:r>
               <w:rPr>
                 <w:rStyle w:val="Lienhypertexte"/>
@@ -687,7 +689,7 @@
                 <w:noProof/>
                 <w:webHidden/>
               </w:rPr>
-              <w:instrText xml:space="preserve"> PAGEREF _Toc53064635 \h </w:instrText>
+              <w:instrText xml:space="preserve"> PAGEREF _Toc53065985 \h </w:instrText>
             </w:r>
             <w:r>
               <w:rPr>
@@ -730,7 +732,7 @@
               <w:lang w:eastAsia="fr-FR"/>
             </w:rPr>
           </w:pPr>
-          <w:hyperlink w:anchor="_Toc53064636" w:history="1">
+          <w:hyperlink w:anchor="_Toc53065986" w:history="1">
             <w:r>
               <w:rPr>
                 <w:rStyle w:val="Lienhypertexte"/>
@@ -757,7 +759,7 @@
                 <w:noProof/>
                 <w:webHidden/>
               </w:rPr>
-              <w:instrText xml:space="preserve"> PAGEREF _Toc53064636 \h </w:instrText>
+              <w:instrText xml:space="preserve"> PAGEREF _Toc53065986 \h </w:instrText>
             </w:r>
             <w:r>
               <w:rPr>
@@ -800,7 +802,7 @@
               <w:lang w:eastAsia="fr-FR"/>
             </w:rPr>
           </w:pPr>
-          <w:hyperlink w:anchor="_Toc53064637" w:history="1">
+          <w:hyperlink w:anchor="_Toc53065987" w:history="1">
             <w:r>
               <w:rPr>
                 <w:rStyle w:val="Lienhypertexte"/>
@@ -827,7 +829,7 @@
                 <w:noProof/>
                 <w:webHidden/>
               </w:rPr>
-              <w:instrText xml:space="preserve"> PAGEREF _Toc53064637 \h </w:instrText>
+              <w:instrText xml:space="preserve"> PAGEREF _Toc53065987 \h </w:instrText>
             </w:r>
             <w:r>
               <w:rPr>
@@ -870,7 +872,7 @@
               <w:lang w:eastAsia="fr-FR"/>
             </w:rPr>
           </w:pPr>
-          <w:hyperlink w:anchor="_Toc53064638" w:history="1">
+          <w:hyperlink w:anchor="_Toc53065988" w:history="1">
             <w:r>
               <w:rPr>
                 <w:rStyle w:val="Lienhypertexte"/>
@@ -897,7 +899,7 @@
                 <w:noProof/>
                 <w:webHidden/>
               </w:rPr>
-              <w:instrText xml:space="preserve"> PAGEREF _Toc53064638 \h </w:instrText>
+              <w:instrText xml:space="preserve"> PAGEREF _Toc53065988 \h </w:instrText>
             </w:r>
             <w:r>
               <w:rPr>
@@ -940,7 +942,7 @@
               <w:lang w:eastAsia="fr-FR"/>
             </w:rPr>
           </w:pPr>
-          <w:hyperlink w:anchor="_Toc53064639" w:history="1">
+          <w:hyperlink w:anchor="_Toc53065989" w:history="1">
             <w:r>
               <w:rPr>
                 <w:rStyle w:val="Lienhypertexte"/>
@@ -967,7 +969,7 @@
                 <w:noProof/>
                 <w:webHidden/>
               </w:rPr>
-              <w:instrText xml:space="preserve"> PAGEREF _Toc53064639 \h </w:instrText>
+              <w:instrText xml:space="preserve"> PAGEREF _Toc53065989 \h </w:instrText>
             </w:r>
             <w:r>
               <w:rPr>
@@ -1010,7 +1012,7 @@
               <w:lang w:eastAsia="fr-FR"/>
             </w:rPr>
           </w:pPr>
-          <w:hyperlink w:anchor="_Toc53064640" w:history="1">
+          <w:hyperlink w:anchor="_Toc53065990" w:history="1">
             <w:r>
               <w:rPr>
                 <w:rStyle w:val="Lienhypertexte"/>
@@ -1037,7 +1039,7 @@
                 <w:noProof/>
                 <w:webHidden/>
               </w:rPr>
-              <w:instrText xml:space="preserve"> PAGEREF _Toc53064640 \h </w:instrText>
+              <w:instrText xml:space="preserve"> PAGEREF _Toc53065990 \h </w:instrText>
             </w:r>
             <w:r>
               <w:rPr>
@@ -1080,7 +1082,7 @@
               <w:lang w:eastAsia="fr-FR"/>
             </w:rPr>
           </w:pPr>
-          <w:hyperlink w:anchor="_Toc53064641" w:history="1">
+          <w:hyperlink w:anchor="_Toc53065991" w:history="1">
             <w:r>
               <w:rPr>
                 <w:rStyle w:val="Lienhypertexte"/>
@@ -1107,7 +1109,7 @@
                 <w:noProof/>
                 <w:webHidden/>
               </w:rPr>
-              <w:instrText xml:space="preserve"> PAGEREF _Toc53064641 \h </w:instrText>
+              <w:instrText xml:space="preserve"> PAGEREF _Toc53065991 \h </w:instrText>
             </w:r>
             <w:r>
               <w:rPr>
@@ -1150,7 +1152,7 @@
               <w:lang w:eastAsia="fr-FR"/>
             </w:rPr>
           </w:pPr>
-          <w:hyperlink w:anchor="_Toc53064642" w:history="1">
+          <w:hyperlink w:anchor="_Toc53065992" w:history="1">
             <w:r>
               <w:rPr>
                 <w:rStyle w:val="Lienhypertexte"/>
@@ -1177,7 +1179,7 @@
                 <w:noProof/>
                 <w:webHidden/>
               </w:rPr>
-              <w:instrText xml:space="preserve"> PAGEREF _Toc53064642 \h </w:instrText>
+              <w:instrText xml:space="preserve"> PAGEREF _Toc53065992 \h </w:instrText>
             </w:r>
             <w:r>
               <w:rPr>
@@ -1220,7 +1222,7 @@
               <w:lang w:eastAsia="fr-FR"/>
             </w:rPr>
           </w:pPr>
-          <w:hyperlink w:anchor="_Toc53064643" w:history="1">
+          <w:hyperlink w:anchor="_Toc53065993" w:history="1">
             <w:r>
               <w:rPr>
                 <w:rStyle w:val="Lienhypertexte"/>
@@ -1247,7 +1249,7 @@
                 <w:noProof/>
                 <w:webHidden/>
               </w:rPr>
-              <w:instrText xml:space="preserve"> PAGEREF _Toc53064643 \h </w:instrText>
+              <w:instrText xml:space="preserve"> PAGEREF _Toc53065993 \h </w:instrText>
             </w:r>
             <w:r>
               <w:rPr>
@@ -1290,7 +1292,7 @@
               <w:lang w:eastAsia="fr-FR"/>
             </w:rPr>
           </w:pPr>
-          <w:hyperlink w:anchor="_Toc53064644" w:history="1">
+          <w:hyperlink w:anchor="_Toc53065994" w:history="1">
             <w:r>
               <w:rPr>
                 <w:rStyle w:val="Lienhypertexte"/>
@@ -1317,7 +1319,7 @@
                 <w:noProof/>
                 <w:webHidden/>
               </w:rPr>
-              <w:instrText xml:space="preserve"> PAGEREF _Toc53064644 \h </w:instrText>
+              <w:instrText xml:space="preserve"> PAGEREF _Toc53065994 \h </w:instrText>
             </w:r>
             <w:r>
               <w:rPr>
@@ -1360,7 +1362,7 @@
               <w:lang w:eastAsia="fr-FR"/>
             </w:rPr>
           </w:pPr>
-          <w:hyperlink w:anchor="_Toc53064645" w:history="1">
+          <w:hyperlink w:anchor="_Toc53065995" w:history="1">
             <w:r>
               <w:rPr>
                 <w:rStyle w:val="Lienhypertexte"/>
@@ -1387,7 +1389,7 @@
                 <w:noProof/>
                 <w:webHidden/>
               </w:rPr>
-              <w:instrText xml:space="preserve"> PAGEREF _Toc53064645 \h </w:instrText>
+              <w:instrText xml:space="preserve"> PAGEREF _Toc53065995 \h </w:instrText>
             </w:r>
             <w:r>
               <w:rPr>
@@ -1430,7 +1432,7 @@
               <w:lang w:eastAsia="fr-FR"/>
             </w:rPr>
           </w:pPr>
-          <w:hyperlink w:anchor="_Toc53064646" w:history="1">
+          <w:hyperlink w:anchor="_Toc53065996" w:history="1">
             <w:r>
               <w:rPr>
                 <w:rStyle w:val="Lienhypertexte"/>
@@ -1457,7 +1459,7 @@
                 <w:noProof/>
                 <w:webHidden/>
               </w:rPr>
-              <w:instrText xml:space="preserve"> PAGEREF _Toc53064646 \h </w:instrText>
+              <w:instrText xml:space="preserve"> PAGEREF _Toc53065996 \h </w:instrText>
             </w:r>
             <w:r>
               <w:rPr>
@@ -1500,13 +1502,13 @@
               <w:lang w:eastAsia="fr-FR"/>
             </w:rPr>
           </w:pPr>
-          <w:hyperlink w:anchor="_Toc53064647" w:history="1">
+          <w:hyperlink w:anchor="_Toc53065997" w:history="1">
             <w:r>
               <w:rPr>
                 <w:rStyle w:val="Lienhypertexte"/>
                 <w:noProof/>
               </w:rPr>
-              <w:t>LES LIVRABLES</w:t>
+              <w:t>LES FONCTIONNALITES</w:t>
             </w:r>
             <w:r>
               <w:rPr>
@@ -1527,7 +1529,7 @@
                 <w:noProof/>
                 <w:webHidden/>
               </w:rPr>
-              <w:instrText xml:space="preserve"> PAGEREF _Toc53064647 \h </w:instrText>
+              <w:instrText xml:space="preserve"> PAGEREF _Toc53065997 \h </w:instrText>
             </w:r>
             <w:r>
               <w:rPr>
@@ -1570,13 +1572,13 @@
               <w:lang w:eastAsia="fr-FR"/>
             </w:rPr>
           </w:pPr>
-          <w:hyperlink w:anchor="_Toc53064648" w:history="1">
+          <w:hyperlink w:anchor="_Toc53065998" w:history="1">
             <w:r>
               <w:rPr>
                 <w:rStyle w:val="Lienhypertexte"/>
                 <w:noProof/>
               </w:rPr>
-              <w:t>LES FONCTIONNALITES</w:t>
+              <w:t>DEPOT DU NOM DE DOMAINE ET ADRESSES</w:t>
             </w:r>
             <w:r>
               <w:rPr>
@@ -1597,7 +1599,7 @@
                 <w:noProof/>
                 <w:webHidden/>
               </w:rPr>
-              <w:instrText xml:space="preserve"> PAGEREF _Toc53064648 \h </w:instrText>
+              <w:instrText xml:space="preserve"> PAGEREF _Toc53065998 \h </w:instrText>
             </w:r>
             <w:r>
               <w:rPr>
@@ -1640,13 +1642,13 @@
               <w:lang w:eastAsia="fr-FR"/>
             </w:rPr>
           </w:pPr>
-          <w:hyperlink w:anchor="_Toc53064649" w:history="1">
+          <w:hyperlink w:anchor="_Toc53065999" w:history="1">
             <w:r>
               <w:rPr>
                 <w:rStyle w:val="Lienhypertexte"/>
                 <w:noProof/>
               </w:rPr>
-              <w:t>LE PLANNING</w:t>
+              <w:t>HEBERGEMENT</w:t>
             </w:r>
             <w:r>
               <w:rPr>
@@ -1667,7 +1669,287 @@
                 <w:noProof/>
                 <w:webHidden/>
               </w:rPr>
-              <w:instrText xml:space="preserve"> PAGEREF _Toc53064649 \h </w:instrText>
+              <w:instrText xml:space="preserve"> PAGEREF _Toc53065999 \h </w:instrText>
+            </w:r>
+            <w:r>
+              <w:rPr>
+                <w:noProof/>
+                <w:webHidden/>
+              </w:rPr>
+            </w:r>
+            <w:r>
+              <w:rPr>
+                <w:noProof/>
+                <w:webHidden/>
+              </w:rPr>
+              <w:fldChar w:fldCharType="separate"/>
+            </w:r>
+            <w:r>
+              <w:rPr>
+                <w:noProof/>
+                <w:webHidden/>
+              </w:rPr>
+              <w:t>7</w:t>
+            </w:r>
+            <w:r>
+              <w:rPr>
+                <w:noProof/>
+                <w:webHidden/>
+              </w:rPr>
+              <w:fldChar w:fldCharType="end"/>
+            </w:r>
+          </w:hyperlink>
+        </w:p>
+        <w:p>
+          <w:pPr>
+            <w:pStyle w:val="TM2"/>
+            <w:tabs>
+              <w:tab w:val="right" w:leader="dot" w:pos="9062"/>
+            </w:tabs>
+            <w:rPr>
+              <w:rFonts w:eastAsiaTheme="minorEastAsia"/>
+              <w:noProof/>
+              <w:lang w:eastAsia="fr-FR"/>
+            </w:rPr>
+          </w:pPr>
+          <w:hyperlink w:anchor="_Toc53066000" w:history="1">
+            <w:r>
+              <w:rPr>
+                <w:rStyle w:val="Lienhypertexte"/>
+                <w:noProof/>
+              </w:rPr>
+              <w:t>REFERENCEMENT</w:t>
+            </w:r>
+            <w:r>
+              <w:rPr>
+                <w:noProof/>
+                <w:webHidden/>
+              </w:rPr>
+              <w:tab/>
+            </w:r>
+            <w:r>
+              <w:rPr>
+                <w:noProof/>
+                <w:webHidden/>
+              </w:rPr>
+              <w:fldChar w:fldCharType="begin"/>
+            </w:r>
+            <w:r>
+              <w:rPr>
+                <w:noProof/>
+                <w:webHidden/>
+              </w:rPr>
+              <w:instrText xml:space="preserve"> PAGEREF _Toc53066000 \h </w:instrText>
+            </w:r>
+            <w:r>
+              <w:rPr>
+                <w:noProof/>
+                <w:webHidden/>
+              </w:rPr>
+            </w:r>
+            <w:r>
+              <w:rPr>
+                <w:noProof/>
+                <w:webHidden/>
+              </w:rPr>
+              <w:fldChar w:fldCharType="separate"/>
+            </w:r>
+            <w:r>
+              <w:rPr>
+                <w:noProof/>
+                <w:webHidden/>
+              </w:rPr>
+              <w:t>7</w:t>
+            </w:r>
+            <w:r>
+              <w:rPr>
+                <w:noProof/>
+                <w:webHidden/>
+              </w:rPr>
+              <w:fldChar w:fldCharType="end"/>
+            </w:r>
+          </w:hyperlink>
+        </w:p>
+        <w:p>
+          <w:pPr>
+            <w:pStyle w:val="TM2"/>
+            <w:tabs>
+              <w:tab w:val="right" w:leader="dot" w:pos="9062"/>
+            </w:tabs>
+            <w:rPr>
+              <w:rFonts w:eastAsiaTheme="minorEastAsia"/>
+              <w:noProof/>
+              <w:lang w:eastAsia="fr-FR"/>
+            </w:rPr>
+          </w:pPr>
+          <w:hyperlink w:anchor="_Toc53066001" w:history="1">
+            <w:r>
+              <w:rPr>
+                <w:rStyle w:val="Lienhypertexte"/>
+                <w:noProof/>
+              </w:rPr>
+              <w:t>MISE A JOURS</w:t>
+            </w:r>
+            <w:r>
+              <w:rPr>
+                <w:noProof/>
+                <w:webHidden/>
+              </w:rPr>
+              <w:tab/>
+            </w:r>
+            <w:r>
+              <w:rPr>
+                <w:noProof/>
+                <w:webHidden/>
+              </w:rPr>
+              <w:fldChar w:fldCharType="begin"/>
+            </w:r>
+            <w:r>
+              <w:rPr>
+                <w:noProof/>
+                <w:webHidden/>
+              </w:rPr>
+              <w:instrText xml:space="preserve"> PAGEREF _Toc53066001 \h </w:instrText>
+            </w:r>
+            <w:r>
+              <w:rPr>
+                <w:noProof/>
+                <w:webHidden/>
+              </w:rPr>
+            </w:r>
+            <w:r>
+              <w:rPr>
+                <w:noProof/>
+                <w:webHidden/>
+              </w:rPr>
+              <w:fldChar w:fldCharType="separate"/>
+            </w:r>
+            <w:r>
+              <w:rPr>
+                <w:noProof/>
+                <w:webHidden/>
+              </w:rPr>
+              <w:t>7</w:t>
+            </w:r>
+            <w:r>
+              <w:rPr>
+                <w:noProof/>
+                <w:webHidden/>
+              </w:rPr>
+              <w:fldChar w:fldCharType="end"/>
+            </w:r>
+          </w:hyperlink>
+        </w:p>
+        <w:p>
+          <w:pPr>
+            <w:pStyle w:val="TM2"/>
+            <w:tabs>
+              <w:tab w:val="right" w:leader="dot" w:pos="9062"/>
+            </w:tabs>
+            <w:rPr>
+              <w:rFonts w:eastAsiaTheme="minorEastAsia"/>
+              <w:noProof/>
+              <w:lang w:eastAsia="fr-FR"/>
+            </w:rPr>
+          </w:pPr>
+          <w:hyperlink w:anchor="_Toc53066002" w:history="1">
+            <w:r>
+              <w:rPr>
+                <w:rStyle w:val="Lienhypertexte"/>
+                <w:noProof/>
+              </w:rPr>
+              <w:t>LES LIVRABLES</w:t>
+            </w:r>
+            <w:r>
+              <w:rPr>
+                <w:noProof/>
+                <w:webHidden/>
+              </w:rPr>
+              <w:tab/>
+            </w:r>
+            <w:r>
+              <w:rPr>
+                <w:noProof/>
+                <w:webHidden/>
+              </w:rPr>
+              <w:fldChar w:fldCharType="begin"/>
+            </w:r>
+            <w:r>
+              <w:rPr>
+                <w:noProof/>
+                <w:webHidden/>
+              </w:rPr>
+              <w:instrText xml:space="preserve"> PAGEREF _Toc53066002 \h </w:instrText>
+            </w:r>
+            <w:r>
+              <w:rPr>
+                <w:noProof/>
+                <w:webHidden/>
+              </w:rPr>
+            </w:r>
+            <w:r>
+              <w:rPr>
+                <w:noProof/>
+                <w:webHidden/>
+              </w:rPr>
+              <w:fldChar w:fldCharType="separate"/>
+            </w:r>
+            <w:r>
+              <w:rPr>
+                <w:noProof/>
+                <w:webHidden/>
+              </w:rPr>
+              <w:t>8</w:t>
+            </w:r>
+            <w:r>
+              <w:rPr>
+                <w:noProof/>
+                <w:webHidden/>
+              </w:rPr>
+              <w:fldChar w:fldCharType="end"/>
+            </w:r>
+          </w:hyperlink>
+        </w:p>
+        <w:p>
+          <w:pPr>
+            <w:pStyle w:val="TM2"/>
+            <w:tabs>
+              <w:tab w:val="right" w:leader="dot" w:pos="9062"/>
+            </w:tabs>
+            <w:rPr>
+              <w:rFonts w:eastAsiaTheme="minorEastAsia"/>
+              <w:noProof/>
+              <w:lang w:eastAsia="fr-FR"/>
+            </w:rPr>
+          </w:pPr>
+          <w:hyperlink w:anchor="_Toc53066003" w:history="1">
+            <w:r>
+              <w:rPr>
+                <w:rStyle w:val="Lienhypertexte"/>
+                <w:noProof/>
+              </w:rPr>
+              <w:t>LE PLANNING</w:t>
+            </w:r>
+            <w:r>
+              <w:rPr>
+                <w:noProof/>
+                <w:webHidden/>
+              </w:rPr>
+              <w:tab/>
+            </w:r>
+            <w:r>
+              <w:rPr>
+                <w:noProof/>
+                <w:webHidden/>
+              </w:rPr>
+              <w:fldChar w:fldCharType="begin"/>
+            </w:r>
+            <w:r>
+              <w:rPr>
+                <w:noProof/>
+                <w:webHidden/>
+              </w:rPr>
+              <w:instrText xml:space="preserve"> PAGEREF _Toc53066003 \h </w:instrText>
             </w:r>
             <w:r>
               <w:rPr>
@@ -1707,8 +1989,6 @@
             <w:fldChar w:fldCharType="end"/>
           </w:r>
         </w:p>
-        <w:bookmarkStart w:id="0" w:name="_GoBack" w:displacedByCustomXml="next"/>
-        <w:bookmarkEnd w:id="0" w:displacedByCustomXml="next"/>
       </w:sdtContent>
     </w:sdt>
     <w:p>
@@ -1745,7 +2025,7 @@
       <w:pPr>
         <w:pStyle w:val="Titre1"/>
       </w:pPr>
-      <w:bookmarkStart w:id="1" w:name="_Toc53064635"/>
+      <w:bookmarkStart w:id="1" w:name="_Toc53065985"/>
       <w:r>
         <w:t>PRÉSENTATION DE L’ENTREPRISE</w:t>
       </w:r>
@@ -1756,7 +2036,7 @@
       <w:pPr>
         <w:pStyle w:val="Titre2"/>
       </w:pPr>
-      <w:bookmarkStart w:id="2" w:name="_Toc53064636"/>
+      <w:bookmarkStart w:id="2" w:name="_Toc53065986"/>
       <w:r>
         <w:t>Présentation de l’entreprise</w:t>
       </w:r>
@@ -2035,7 +2315,7 @@
       <w:pPr>
         <w:pStyle w:val="Titre2"/>
       </w:pPr>
-      <w:bookmarkStart w:id="3" w:name="_Toc53064637"/>
+      <w:bookmarkStart w:id="3" w:name="_Toc53065987"/>
       <w:r>
         <w:t>ANALYSE DE L’EXISTANT</w:t>
       </w:r>
@@ -2064,7 +2344,7 @@
       <w:pPr>
         <w:pStyle w:val="Titre2"/>
       </w:pPr>
-      <w:bookmarkStart w:id="4" w:name="_Toc53064638"/>
+      <w:bookmarkStart w:id="4" w:name="_Toc53065988"/>
       <w:r>
         <w:t>LES OBJECTIFS DU SITE :</w:t>
       </w:r>
@@ -2120,7 +2400,7 @@
       <w:pPr>
         <w:pStyle w:val="Titre2"/>
       </w:pPr>
-      <w:bookmarkStart w:id="5" w:name="_Toc53064639"/>
+      <w:bookmarkStart w:id="5" w:name="_Toc53065989"/>
       <w:r>
         <w:t>LES OBJECTIFS QUANTITATIFS</w:t>
       </w:r>
@@ -2223,7 +2503,7 @@
       <w:pPr>
         <w:pStyle w:val="Titre2"/>
       </w:pPr>
-      <w:bookmarkStart w:id="6" w:name="_Toc53064640"/>
+      <w:bookmarkStart w:id="6" w:name="_Toc53065990"/>
       <w:r>
         <w:t>PÉRIMÈTRE DU PROJET</w:t>
       </w:r>
@@ -2309,9 +2589,8 @@
       <w:pPr>
         <w:pStyle w:val="Titre1"/>
       </w:pPr>
-      <w:bookmarkStart w:id="7" w:name="_Toc53064641"/>
-      <w:r>
-        <w:lastRenderedPageBreak/>
+      <w:bookmarkStart w:id="7" w:name="_Toc53065991"/>
+      <w:r>
         <w:t>GRAPHISME ET ERGONOMIE</w:t>
       </w:r>
       <w:bookmarkEnd w:id="7"/>
@@ -2327,7 +2606,7 @@
       <w:r>
         <w:t xml:space="preserve">   </w:t>
       </w:r>
-      <w:bookmarkStart w:id="8" w:name="_Toc53064642"/>
+      <w:bookmarkStart w:id="8" w:name="_Toc53065992"/>
       <w:r>
         <w:t>LA CHARTE GRAPHIQUE</w:t>
       </w:r>
@@ -2587,7 +2866,7 @@
       <w:pPr>
         <w:pStyle w:val="Titre2"/>
       </w:pPr>
-      <w:bookmarkStart w:id="9" w:name="_Toc53064643"/>
+      <w:bookmarkStart w:id="9" w:name="_Toc53065993"/>
       <w:r>
         <w:lastRenderedPageBreak/>
         <w:t>WIREFRAME ET MAQUETTAGE</w:t>
@@ -5485,7 +5764,7 @@
           <w:u w:val="single"/>
         </w:rPr>
       </w:pPr>
-      <w:bookmarkStart w:id="10" w:name="_Toc53064644"/>
+      <w:bookmarkStart w:id="10" w:name="_Toc53065994"/>
       <w:r>
         <w:t>SPÉCIFICITÉS ET LIVRABLES</w:t>
       </w:r>
@@ -5495,7 +5774,7 @@
       <w:pPr>
         <w:pStyle w:val="Titre2"/>
       </w:pPr>
-      <w:bookmarkStart w:id="11" w:name="_Toc53064645"/>
+      <w:bookmarkStart w:id="11" w:name="_Toc53065995"/>
       <w:r>
         <w:t>LE CONTENU DU SITE</w:t>
       </w:r>
@@ -5688,7 +5967,7 @@
       <w:pPr>
         <w:pStyle w:val="Titre2"/>
       </w:pPr>
-      <w:bookmarkStart w:id="12" w:name="_Toc53064646"/>
+      <w:bookmarkStart w:id="12" w:name="_Toc53065996"/>
       <w:r>
         <w:t>CONTRAINTES TECHNIQUES</w:t>
       </w:r>
@@ -5710,6 +5989,7 @@
         <w:t>La maintenance se fera grâce à une équipe interne.</w:t>
       </w:r>
     </w:p>
+    <w:p/>
     <w:p/>
     <w:p/>
     <w:p/>
@@ -5718,37 +5998,12 @@
       <w:pPr>
         <w:pStyle w:val="Titre2"/>
       </w:pPr>
-      <w:bookmarkStart w:id="13" w:name="_Toc53064647"/>
+      <w:bookmarkStart w:id="13" w:name="_Toc53065997"/>
       <w:r>
         <w:lastRenderedPageBreak/>
-        <w:t>LES LIVRABLES</w:t>
+        <w:t>LES FONCTIONNALITES</w:t>
       </w:r>
       <w:bookmarkEnd w:id="13"/>
-    </w:p>
-    <w:p>
-      <w:r>
-        <w:t>Le devis devra détailler les prestations</w:t>
-      </w:r>
-      <w:r>
-        <w:t xml:space="preserve"> demandées, </w:t>
-      </w:r>
-      <w:r>
-        <w:t>le temps alloué et le tarif journalier correspondant</w:t>
-      </w:r>
-      <w:r>
-        <w:t>.</w:t>
-      </w:r>
-    </w:p>
-    <w:p/>
-    <w:p>
-      <w:pPr>
-        <w:pStyle w:val="Titre2"/>
-      </w:pPr>
-      <w:bookmarkStart w:id="14" w:name="_Toc53064648"/>
-      <w:r>
-        <w:t>LES FONCTIONNALITES</w:t>
-      </w:r>
-      <w:bookmarkEnd w:id="14"/>
     </w:p>
     <w:p>
       <w:pPr>
@@ -6361,14 +6616,116 @@
         </w:tc>
       </w:tr>
     </w:tbl>
+    <w:p/>
     <w:p>
       <w:pPr>
-        <w:rPr>
-          <w:rFonts w:cstheme="minorHAnsi"/>
-        </w:rPr>
+        <w:pStyle w:val="Titre2"/>
       </w:pPr>
+      <w:bookmarkStart w:id="14" w:name="_Toc53065998"/>
+      <w:r>
+        <w:t>DEPOT DU NOM DE DOMAINE ET ADRESSES</w:t>
+      </w:r>
+      <w:bookmarkEnd w:id="14"/>
+    </w:p>
+    <w:p>
+      <w:r>
+        <w:t>L’agence</w:t>
+      </w:r>
+      <w:r>
+        <w:t xml:space="preserve"> se charge de déposer un ou plusieurs</w:t>
+      </w:r>
+      <w:r>
+        <w:t xml:space="preserve"> </w:t>
+      </w:r>
+      <w:r>
+        <w:t>noms de domaine.</w:t>
+      </w:r>
     </w:p>
     <w:p/>
+    <w:p>
+      <w:pPr>
+        <w:pStyle w:val="Titre2"/>
+      </w:pPr>
+      <w:bookmarkStart w:id="15" w:name="_Toc53065999"/>
+      <w:r>
+        <w:t>HEBERGEMENT</w:t>
+      </w:r>
+      <w:bookmarkEnd w:id="15"/>
+    </w:p>
+    <w:p>
+      <w:r>
+        <w:t xml:space="preserve"> Le prestataire est chargé de </w:t>
+      </w:r>
+      <w:r>
+        <w:t xml:space="preserve">l’hébergement du site en local </w:t>
+      </w:r>
+    </w:p>
+    <w:p>
+      <w:pPr>
+        <w:pStyle w:val="Titre2"/>
+      </w:pPr>
+      <w:bookmarkStart w:id="16" w:name="_Toc53066000"/>
+      <w:r>
+        <w:t>REFERENCEMENT</w:t>
+      </w:r>
+      <w:bookmarkEnd w:id="16"/>
+    </w:p>
+    <w:p>
+      <w:r>
+        <w:t>L’agence prenne en charge le référencement</w:t>
+      </w:r>
+      <w:r>
+        <w:t xml:space="preserve"> </w:t>
+      </w:r>
+      <w:r>
+        <w:t>de votre site auprès des moteurs de recherche</w:t>
+      </w:r>
+    </w:p>
+    <w:p>
+      <w:pPr>
+        <w:pStyle w:val="Titre2"/>
+      </w:pPr>
+      <w:bookmarkStart w:id="17" w:name="_Toc53066001"/>
+      <w:r>
+        <w:t>MISE A JOURS</w:t>
+      </w:r>
+      <w:bookmarkEnd w:id="17"/>
+    </w:p>
+    <w:p>
+      <w:pPr>
+        <w:rPr>
+          <w:rFonts w:cstheme="minorHAnsi"/>
+        </w:rPr>
+      </w:pPr>
+      <w:r>
+        <w:rPr>
+          <w:rFonts w:cstheme="minorHAnsi"/>
+        </w:rPr>
+        <w:t xml:space="preserve">Le prestataire est chargé de la </w:t>
+      </w:r>
+      <w:r>
+        <w:rPr>
+          <w:rFonts w:cstheme="minorHAnsi"/>
+        </w:rPr>
+        <w:t>formation des équipes à la plate-forme de mise à jour</w:t>
+      </w:r>
+    </w:p>
+    <w:p>
+      <w:pPr>
+        <w:pStyle w:val="Titre2"/>
+      </w:pPr>
+      <w:bookmarkStart w:id="18" w:name="_Toc53066002"/>
+      <w:r>
+        <w:lastRenderedPageBreak/>
+        <w:t>LES LIVRABLES</w:t>
+      </w:r>
+      <w:bookmarkEnd w:id="18"/>
+    </w:p>
+    <w:p>
+      <w:r>
+        <w:t>Le devis devra détailler les prestations demandées, le temps alloué et le tarif journalier correspondant.</w:t>
+      </w:r>
+    </w:p>
     <w:p>
       <w:r>
         <w:t>Voici l’ensemble des prestations attendues dans le devis :</w:t>
@@ -6383,10 +6740,7 @@
         </w:numPr>
       </w:pPr>
       <w:r>
-        <w:t>Création des différentes maquettes</w:t>
-      </w:r>
-      <w:r>
-        <w:t xml:space="preserve"> (MockUps)</w:t>
+        <w:t>Création des différentes maquettes (MockUps)</w:t>
       </w:r>
     </w:p>
     <w:p>
@@ -6410,19 +6764,7 @@
         </w:numPr>
       </w:pPr>
       <w:r>
-        <w:t>Adaptation</w:t>
-      </w:r>
-      <w:r>
-        <w:t xml:space="preserve"> et</w:t>
-      </w:r>
-      <w:r>
-        <w:t xml:space="preserve"> </w:t>
-      </w:r>
-      <w:r>
-        <w:t xml:space="preserve">respect </w:t>
-      </w:r>
-      <w:r>
-        <w:t>de la charte graphique</w:t>
+        <w:t>Adaptation et respect de la charte graphique</w:t>
       </w:r>
     </w:p>
     <w:p>
@@ -6434,13 +6776,7 @@
         </w:numPr>
       </w:pPr>
       <w:r>
-        <w:t xml:space="preserve">Former </w:t>
-      </w:r>
-      <w:r>
-        <w:t>les</w:t>
-      </w:r>
-      <w:r>
-        <w:t xml:space="preserve"> équipes à l’utilisation</w:t>
+        <w:t>Former les équipes à l’utilisation</w:t>
       </w:r>
     </w:p>
     <w:p>
@@ -6452,7 +6788,6 @@
         </w:numPr>
       </w:pPr>
       <w:r>
-        <w:lastRenderedPageBreak/>
         <w:t xml:space="preserve">Assurer l’hébergement du site en local </w:t>
       </w:r>
     </w:p>
@@ -6471,31 +6806,25 @@
     <w:p>
       <w:pPr>
         <w:pStyle w:val="Paragraphedeliste"/>
+        <w:numPr>
+          <w:ilvl w:val="0"/>
+          <w:numId w:val="2"/>
+        </w:numPr>
       </w:pPr>
+      <w:r>
+        <w:t>Un calendrier de réalisations est aussi à joindre avec le devis.</w:t>
+      </w:r>
     </w:p>
-    <w:p>
-      <w:r>
-        <w:t>Un calendrier de réalis</w:t>
-      </w:r>
-      <w:r>
-        <w:t>at</w:t>
-      </w:r>
-      <w:r>
-        <w:t>ions est aussi à joindre avec le devis.</w:t>
-      </w:r>
-    </w:p>
-    <w:p/>
-    <w:p/>
     <w:p/>
     <w:p>
       <w:pPr>
         <w:pStyle w:val="Titre2"/>
       </w:pPr>
-      <w:bookmarkStart w:id="15" w:name="_Toc53064649"/>
+      <w:bookmarkStart w:id="19" w:name="_Toc53066003"/>
       <w:r>
         <w:t>LE PLANNING</w:t>
       </w:r>
-      <w:bookmarkEnd w:id="15"/>
+      <w:bookmarkEnd w:id="19"/>
     </w:p>
     <w:tbl>
       <w:tblPr>
@@ -6769,7 +7098,7 @@
           <w:rPr>
             <w:noProof/>
           </w:rPr>
-          <w:t>1</w:t>
+          <w:t>7</w:t>
         </w:r>
         <w:r>
           <w:fldChar w:fldCharType="end"/>
@@ -7431,7 +7760,7 @@
   <w:style w:type="paragraph" w:default="1" w:styleId="Normal">
     <w:name w:val="Normal"/>
     <w:qFormat/>
-    <w:rsid w:val="00733EA5"/>
+    <w:rsid w:val="008F0819"/>
   </w:style>
   <w:style w:type="paragraph" w:styleId="Titre1">
     <w:name w:val="heading 1"/>
@@ -7476,7 +7805,6 @@
   <w:style w:type="character" w:default="1" w:styleId="Policepardfaut">
     <w:name w:val="Default Paragraph Font"/>
     <w:uiPriority w:val="1"/>
-    <w:semiHidden/>
     <w:unhideWhenUsed/>
   </w:style>
   <w:style w:type="table" w:default="1" w:styleId="TableauNormal">
@@ -17775,7 +18103,7 @@
 </file>
 
 <file path=customXml/itemProps1.xml><?xml version="1.0" encoding="utf-8"?>
-<ds:datastoreItem xmlns:ds="http://schemas.openxmlformats.org/officeDocument/2006/customXml" ds:itemID="{3ED70F11-C1D0-4A4B-B394-E634901A2E5F}">
+<ds:datastoreItem xmlns:ds="http://schemas.openxmlformats.org/officeDocument/2006/customXml" ds:itemID="{9D350600-B029-475C-973B-75F7DFBD03D2}">
   <ds:schemaRefs>
     <ds:schemaRef ds:uri="http://schemas.openxmlformats.org/officeDocument/2006/bibliography"/>
   </ds:schemaRefs>

</xml_diff>

<commit_message>
ajout fichier aide examen
</commit_message>
<xml_diff>
--- a/Documents/cdc.docx
+++ b/Documents/cdc.docx
@@ -97,7 +97,7 @@
               </wp:anchor>
             </w:drawing>
           </mc:Choice>
-          <mc:Fallback xmlns:cx2="http://schemas.microsoft.com/office/drawing/2015/10/21/chartex" xmlns:cx3="http://schemas.microsoft.com/office/drawing/2016/5/9/chartex" xmlns:cx4="http://schemas.microsoft.com/office/drawing/2016/5/10/chartex" xmlns:cx5="http://schemas.microsoft.com/office/drawing/2016/5/11/chartex" xmlns:cx6="http://schemas.microsoft.com/office/drawing/2016/5/12/chartex" xmlns:cx7="http://schemas.microsoft.com/office/drawing/2016/5/13/chartex" xmlns:cx8="http://schemas.microsoft.com/office/drawing/2016/5/14/chartex" xmlns:aink="http://schemas.microsoft.com/office/drawing/2016/ink" xmlns:am3d="http://schemas.microsoft.com/office/drawing/2017/model3d" xmlns:w16cid="http://schemas.microsoft.com/office/word/2016/wordml/cid">
+          <mc:Fallback xmlns:w16cid="http://schemas.microsoft.com/office/word/2016/wordml/cid" xmlns:am3d="http://schemas.microsoft.com/office/drawing/2017/model3d" xmlns:aink="http://schemas.microsoft.com/office/drawing/2016/ink" xmlns:cx8="http://schemas.microsoft.com/office/drawing/2016/5/14/chartex" xmlns:cx7="http://schemas.microsoft.com/office/drawing/2016/5/13/chartex" xmlns:cx6="http://schemas.microsoft.com/office/drawing/2016/5/12/chartex" xmlns:cx5="http://schemas.microsoft.com/office/drawing/2016/5/11/chartex" xmlns:cx4="http://schemas.microsoft.com/office/drawing/2016/5/10/chartex" xmlns:cx3="http://schemas.microsoft.com/office/drawing/2016/5/9/chartex" xmlns:cx2="http://schemas.microsoft.com/office/drawing/2015/10/21/chartex">
             <w:pict>
               <v:shape w14:anchorId="2D8F69FE" id="Bande diagonale 4" o:spid="_x0000_s1026" style="position:absolute;margin-left:-30.8pt;margin-top:-63.95pt;width:541.55pt;height:541.55pt;z-index:-251656192;visibility:visible;mso-wrap-style:square;mso-width-percent:0;mso-height-percent:0;mso-wrap-distance-left:9pt;mso-wrap-distance-top:0;mso-wrap-distance-right:9pt;mso-wrap-distance-bottom:0;mso-position-horizontal:absolute;mso-position-horizontal-relative:text;mso-position-vertical:absolute;mso-position-vertical-relative:text;mso-width-percent:0;mso-height-percent:0;mso-width-relative:margin;mso-height-relative:margin;v-text-anchor:middle" coordsize="6877879,6877879" o:gfxdata="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" path="m,3438940l3438940,,6877879,,,6877879,,3438940xe" fillcolor="#404040 [2429]" stroked="f" strokeweight="1pt">
                 <v:stroke joinstyle="miter"/>
@@ -172,7 +172,7 @@
               </wp:anchor>
             </w:drawing>
           </mc:Choice>
-          <mc:Fallback xmlns:cx2="http://schemas.microsoft.com/office/drawing/2015/10/21/chartex" xmlns:cx3="http://schemas.microsoft.com/office/drawing/2016/5/9/chartex" xmlns:cx4="http://schemas.microsoft.com/office/drawing/2016/5/10/chartex" xmlns:cx5="http://schemas.microsoft.com/office/drawing/2016/5/11/chartex" xmlns:cx6="http://schemas.microsoft.com/office/drawing/2016/5/12/chartex" xmlns:cx7="http://schemas.microsoft.com/office/drawing/2016/5/13/chartex" xmlns:cx8="http://schemas.microsoft.com/office/drawing/2016/5/14/chartex" xmlns:aink="http://schemas.microsoft.com/office/drawing/2016/ink" xmlns:am3d="http://schemas.microsoft.com/office/drawing/2017/model3d" xmlns:w16cid="http://schemas.microsoft.com/office/word/2016/wordml/cid">
+          <mc:Fallback xmlns:w16cid="http://schemas.microsoft.com/office/word/2016/wordml/cid" xmlns:am3d="http://schemas.microsoft.com/office/drawing/2017/model3d" xmlns:aink="http://schemas.microsoft.com/office/drawing/2016/ink" xmlns:cx8="http://schemas.microsoft.com/office/drawing/2016/5/14/chartex" xmlns:cx7="http://schemas.microsoft.com/office/drawing/2016/5/13/chartex" xmlns:cx6="http://schemas.microsoft.com/office/drawing/2016/5/12/chartex" xmlns:cx5="http://schemas.microsoft.com/office/drawing/2016/5/11/chartex" xmlns:cx4="http://schemas.microsoft.com/office/drawing/2016/5/10/chartex" xmlns:cx3="http://schemas.microsoft.com/office/drawing/2016/5/9/chartex" xmlns:cx2="http://schemas.microsoft.com/office/drawing/2015/10/21/chartex">
             <w:pict>
               <v:shape w14:anchorId="7255F8A6" id="Bande diagonale 3" o:spid="_x0000_s1026" style="position:absolute;margin-left:-25.75pt;margin-top:-63.35pt;width:221pt;height:221pt;z-index:-251657216;visibility:visible;mso-wrap-style:square;mso-wrap-distance-left:9pt;mso-wrap-distance-top:0;mso-wrap-distance-right:9pt;mso-wrap-distance-bottom:0;mso-position-horizontal:absolute;mso-position-horizontal-relative:text;mso-position-vertical:absolute;mso-position-vertical-relative:text;v-text-anchor:middle" coordsize="2806810,2806810" o:gfxdata="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" path="m,1403405l1403405,,2806810,,,2806810,,1403405xe" fillcolor="black [3200]" strokecolor="black [1600]" strokeweight="1pt">
                 <v:stroke joinstyle="miter"/>
@@ -596,8 +596,6 @@
       <w:pPr>
         <w:pStyle w:val="Titre1"/>
       </w:pPr>
-      <w:bookmarkStart w:id="0" w:name="_GoBack"/>
-      <w:bookmarkEnd w:id="0"/>
     </w:p>
     <w:sdt>
       <w:sdtPr>
@@ -2025,22 +2023,22 @@
       <w:pPr>
         <w:pStyle w:val="Titre1"/>
       </w:pPr>
-      <w:bookmarkStart w:id="1" w:name="_Toc53065985"/>
+      <w:bookmarkStart w:id="0" w:name="_Toc53065985"/>
       <w:r>
         <w:t>PRÉSENTATION DE L’ENTREPRISE</w:t>
       </w:r>
-      <w:bookmarkEnd w:id="1"/>
+      <w:bookmarkEnd w:id="0"/>
     </w:p>
     <w:p/>
     <w:p>
       <w:pPr>
         <w:pStyle w:val="Titre2"/>
       </w:pPr>
-      <w:bookmarkStart w:id="2" w:name="_Toc53065986"/>
+      <w:bookmarkStart w:id="1" w:name="_Toc53065986"/>
       <w:r>
         <w:t>Présentation de l’entreprise</w:t>
       </w:r>
-      <w:bookmarkEnd w:id="2"/>
+      <w:bookmarkEnd w:id="1"/>
     </w:p>
     <w:p>
       <w:pPr>
@@ -2315,11 +2313,11 @@
       <w:pPr>
         <w:pStyle w:val="Titre2"/>
       </w:pPr>
-      <w:bookmarkStart w:id="3" w:name="_Toc53065987"/>
+      <w:bookmarkStart w:id="2" w:name="_Toc53065987"/>
       <w:r>
         <w:t>ANALYSE DE L’EXISTANT</w:t>
       </w:r>
-      <w:bookmarkEnd w:id="3"/>
+      <w:bookmarkEnd w:id="2"/>
     </w:p>
     <w:p>
       <w:r>
@@ -2344,11 +2342,11 @@
       <w:pPr>
         <w:pStyle w:val="Titre2"/>
       </w:pPr>
-      <w:bookmarkStart w:id="4" w:name="_Toc53065988"/>
+      <w:bookmarkStart w:id="3" w:name="_Toc53065988"/>
       <w:r>
         <w:t>LES OBJECTIFS DU SITE :</w:t>
       </w:r>
-      <w:bookmarkEnd w:id="4"/>
+      <w:bookmarkEnd w:id="3"/>
       <w:r>
         <w:t xml:space="preserve"> </w:t>
       </w:r>
@@ -2400,11 +2398,11 @@
       <w:pPr>
         <w:pStyle w:val="Titre2"/>
       </w:pPr>
-      <w:bookmarkStart w:id="5" w:name="_Toc53065989"/>
+      <w:bookmarkStart w:id="4" w:name="_Toc53065989"/>
       <w:r>
         <w:t>LES OBJECTIFS QUANTITATIFS</w:t>
       </w:r>
-      <w:bookmarkEnd w:id="5"/>
+      <w:bookmarkEnd w:id="4"/>
     </w:p>
     <w:p>
       <w:pPr>
@@ -2503,11 +2501,11 @@
       <w:pPr>
         <w:pStyle w:val="Titre2"/>
       </w:pPr>
-      <w:bookmarkStart w:id="6" w:name="_Toc53065990"/>
+      <w:bookmarkStart w:id="5" w:name="_Toc53065990"/>
       <w:r>
         <w:t>PÉRIMÈTRE DU PROJET</w:t>
       </w:r>
-      <w:bookmarkEnd w:id="6"/>
+      <w:bookmarkEnd w:id="5"/>
       <w:r>
         <w:t xml:space="preserve">  </w:t>
       </w:r>
@@ -2589,11 +2587,11 @@
       <w:pPr>
         <w:pStyle w:val="Titre1"/>
       </w:pPr>
-      <w:bookmarkStart w:id="7" w:name="_Toc53065991"/>
+      <w:bookmarkStart w:id="6" w:name="_Toc53065991"/>
       <w:r>
         <w:t>GRAPHISME ET ERGONOMIE</w:t>
       </w:r>
-      <w:bookmarkEnd w:id="7"/>
+      <w:bookmarkEnd w:id="6"/>
       <w:r>
         <w:t xml:space="preserve"> </w:t>
       </w:r>
@@ -2606,11 +2604,11 @@
       <w:r>
         <w:t xml:space="preserve">   </w:t>
       </w:r>
-      <w:bookmarkStart w:id="8" w:name="_Toc53065992"/>
+      <w:bookmarkStart w:id="7" w:name="_Toc53065992"/>
       <w:r>
         <w:t>LA CHARTE GRAPHIQUE</w:t>
       </w:r>
-      <w:bookmarkEnd w:id="8"/>
+      <w:bookmarkEnd w:id="7"/>
     </w:p>
     <w:p>
       <w:r>
@@ -2866,12 +2864,12 @@
       <w:pPr>
         <w:pStyle w:val="Titre2"/>
       </w:pPr>
-      <w:bookmarkStart w:id="9" w:name="_Toc53065993"/>
+      <w:bookmarkStart w:id="8" w:name="_Toc53065993"/>
       <w:r>
         <w:lastRenderedPageBreak/>
         <w:t>WIREFRAME ET MAQUETTAGE</w:t>
       </w:r>
-      <w:bookmarkEnd w:id="9"/>
+      <w:bookmarkEnd w:id="8"/>
     </w:p>
     <w:p>
       <w:r>
@@ -3249,7 +3247,7 @@
               </wp:anchor>
             </w:drawing>
           </mc:Choice>
-          <mc:Fallback xmlns:cx2="http://schemas.microsoft.com/office/drawing/2015/10/21/chartex" xmlns:cx3="http://schemas.microsoft.com/office/drawing/2016/5/9/chartex" xmlns:cx4="http://schemas.microsoft.com/office/drawing/2016/5/10/chartex" xmlns:cx5="http://schemas.microsoft.com/office/drawing/2016/5/11/chartex" xmlns:cx6="http://schemas.microsoft.com/office/drawing/2016/5/12/chartex" xmlns:cx7="http://schemas.microsoft.com/office/drawing/2016/5/13/chartex" xmlns:cx8="http://schemas.microsoft.com/office/drawing/2016/5/14/chartex" xmlns:aink="http://schemas.microsoft.com/office/drawing/2016/ink" xmlns:am3d="http://schemas.microsoft.com/office/drawing/2017/model3d" xmlns:w16cid="http://schemas.microsoft.com/office/word/2016/wordml/cid">
+          <mc:Fallback xmlns:w16cid="http://schemas.microsoft.com/office/word/2016/wordml/cid" xmlns:am3d="http://schemas.microsoft.com/office/drawing/2017/model3d" xmlns:aink="http://schemas.microsoft.com/office/drawing/2016/ink" xmlns:cx8="http://schemas.microsoft.com/office/drawing/2016/5/14/chartex" xmlns:cx7="http://schemas.microsoft.com/office/drawing/2016/5/13/chartex" xmlns:cx6="http://schemas.microsoft.com/office/drawing/2016/5/12/chartex" xmlns:cx5="http://schemas.microsoft.com/office/drawing/2016/5/11/chartex" xmlns:cx4="http://schemas.microsoft.com/office/drawing/2016/5/10/chartex" xmlns:cx3="http://schemas.microsoft.com/office/drawing/2016/5/9/chartex" xmlns:cx2="http://schemas.microsoft.com/office/drawing/2015/10/21/chartex">
             <w:pict>
               <v:line w14:anchorId="3D05DD24" id="Connecteur droit 36" o:spid="_x0000_s1026" style="position:absolute;flip:x y;z-index:251683840;visibility:visible;mso-wrap-style:square;mso-width-percent:0;mso-height-percent:0;mso-wrap-distance-left:9pt;mso-wrap-distance-top:0;mso-wrap-distance-right:9pt;mso-wrap-distance-bottom:0;mso-position-horizontal:absolute;mso-position-horizontal-relative:text;mso-position-vertical:absolute;mso-position-vertical-relative:text;mso-width-percent:0;mso-height-percent:0;mso-width-relative:margin;mso-height-relative:margin" from="269.8pt,16.95pt" to="344.9pt,45.25pt" o:gfxdata="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" strokecolor="#5b9bd5 [3204]" strokeweight=".5pt">
                 <v:stroke joinstyle="miter"/>
@@ -3322,7 +3320,7 @@
               </wp:anchor>
             </w:drawing>
           </mc:Choice>
-          <mc:Fallback xmlns:cx2="http://schemas.microsoft.com/office/drawing/2015/10/21/chartex" xmlns:cx3="http://schemas.microsoft.com/office/drawing/2016/5/9/chartex" xmlns:cx4="http://schemas.microsoft.com/office/drawing/2016/5/10/chartex" xmlns:cx5="http://schemas.microsoft.com/office/drawing/2016/5/11/chartex" xmlns:cx6="http://schemas.microsoft.com/office/drawing/2016/5/12/chartex" xmlns:cx7="http://schemas.microsoft.com/office/drawing/2016/5/13/chartex" xmlns:cx8="http://schemas.microsoft.com/office/drawing/2016/5/14/chartex" xmlns:aink="http://schemas.microsoft.com/office/drawing/2016/ink" xmlns:am3d="http://schemas.microsoft.com/office/drawing/2017/model3d" xmlns:w16cid="http://schemas.microsoft.com/office/word/2016/wordml/cid">
+          <mc:Fallback xmlns:w16cid="http://schemas.microsoft.com/office/word/2016/wordml/cid" xmlns:am3d="http://schemas.microsoft.com/office/drawing/2017/model3d" xmlns:aink="http://schemas.microsoft.com/office/drawing/2016/ink" xmlns:cx8="http://schemas.microsoft.com/office/drawing/2016/5/14/chartex" xmlns:cx7="http://schemas.microsoft.com/office/drawing/2016/5/13/chartex" xmlns:cx6="http://schemas.microsoft.com/office/drawing/2016/5/12/chartex" xmlns:cx5="http://schemas.microsoft.com/office/drawing/2016/5/11/chartex" xmlns:cx4="http://schemas.microsoft.com/office/drawing/2016/5/10/chartex" xmlns:cx3="http://schemas.microsoft.com/office/drawing/2016/5/9/chartex" xmlns:cx2="http://schemas.microsoft.com/office/drawing/2015/10/21/chartex">
             <w:pict>
               <v:line w14:anchorId="12A92AB0" id="Connecteur droit 34" o:spid="_x0000_s1026" style="position:absolute;flip:x;z-index:251679744;visibility:visible;mso-wrap-style:square;mso-width-percent:0;mso-height-percent:0;mso-wrap-distance-left:9pt;mso-wrap-distance-top:0;mso-wrap-distance-right:9pt;mso-wrap-distance-bottom:0;mso-position-horizontal:absolute;mso-position-horizontal-relative:margin;mso-position-vertical:absolute;mso-position-vertical-relative:text;mso-width-percent:0;mso-height-percent:0;mso-width-relative:margin;mso-height-relative:margin" from=".85pt,.7pt" to="183pt,44.85pt" o:gfxdata="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" strokecolor="#5b9bd5 [3204]" strokeweight=".5pt">
                 <v:stroke joinstyle="miter"/>
@@ -3396,7 +3394,7 @@
               </wp:anchor>
             </w:drawing>
           </mc:Choice>
-          <mc:Fallback xmlns:cx2="http://schemas.microsoft.com/office/drawing/2015/10/21/chartex" xmlns:cx3="http://schemas.microsoft.com/office/drawing/2016/5/9/chartex" xmlns:cx4="http://schemas.microsoft.com/office/drawing/2016/5/10/chartex" xmlns:cx5="http://schemas.microsoft.com/office/drawing/2016/5/11/chartex" xmlns:cx6="http://schemas.microsoft.com/office/drawing/2016/5/12/chartex" xmlns:cx7="http://schemas.microsoft.com/office/drawing/2016/5/13/chartex" xmlns:cx8="http://schemas.microsoft.com/office/drawing/2016/5/14/chartex" xmlns:aink="http://schemas.microsoft.com/office/drawing/2016/ink" xmlns:am3d="http://schemas.microsoft.com/office/drawing/2017/model3d" xmlns:w16cid="http://schemas.microsoft.com/office/word/2016/wordml/cid">
+          <mc:Fallback xmlns:w16cid="http://schemas.microsoft.com/office/word/2016/wordml/cid" xmlns:am3d="http://schemas.microsoft.com/office/drawing/2017/model3d" xmlns:aink="http://schemas.microsoft.com/office/drawing/2016/ink" xmlns:cx8="http://schemas.microsoft.com/office/drawing/2016/5/14/chartex" xmlns:cx7="http://schemas.microsoft.com/office/drawing/2016/5/13/chartex" xmlns:cx6="http://schemas.microsoft.com/office/drawing/2016/5/12/chartex" xmlns:cx5="http://schemas.microsoft.com/office/drawing/2016/5/11/chartex" xmlns:cx4="http://schemas.microsoft.com/office/drawing/2016/5/10/chartex" xmlns:cx3="http://schemas.microsoft.com/office/drawing/2016/5/9/chartex" xmlns:cx2="http://schemas.microsoft.com/office/drawing/2015/10/21/chartex">
             <w:pict>
               <v:line w14:anchorId="466EACD6" id="Connecteur droit 37" o:spid="_x0000_s1026" style="position:absolute;flip:x y;z-index:251685888;visibility:visible;mso-wrap-style:square;mso-width-percent:0;mso-height-percent:0;mso-wrap-distance-left:9pt;mso-wrap-distance-top:0;mso-wrap-distance-right:9pt;mso-wrap-distance-bottom:0;mso-position-horizontal:absolute;mso-position-horizontal-relative:text;mso-position-vertical:absolute;mso-position-vertical-relative:text;mso-width-percent:0;mso-height-percent:0;mso-width-relative:margin;mso-height-relative:margin" from="270.3pt,1.9pt" to="466.7pt,45.45pt" o:gfxdata="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" strokecolor="#5b9bd5 [3204]" strokeweight=".5pt">
                 <v:stroke joinstyle="miter"/>
@@ -3469,7 +3467,7 @@
               </wp:anchor>
             </w:drawing>
           </mc:Choice>
-          <mc:Fallback xmlns:cx2="http://schemas.microsoft.com/office/drawing/2015/10/21/chartex" xmlns:cx3="http://schemas.microsoft.com/office/drawing/2016/5/9/chartex" xmlns:cx4="http://schemas.microsoft.com/office/drawing/2016/5/10/chartex" xmlns:cx5="http://schemas.microsoft.com/office/drawing/2016/5/11/chartex" xmlns:cx6="http://schemas.microsoft.com/office/drawing/2016/5/12/chartex" xmlns:cx7="http://schemas.microsoft.com/office/drawing/2016/5/13/chartex" xmlns:cx8="http://schemas.microsoft.com/office/drawing/2016/5/14/chartex" xmlns:aink="http://schemas.microsoft.com/office/drawing/2016/ink" xmlns:am3d="http://schemas.microsoft.com/office/drawing/2017/model3d" xmlns:w16cid="http://schemas.microsoft.com/office/word/2016/wordml/cid">
+          <mc:Fallback xmlns:w16cid="http://schemas.microsoft.com/office/word/2016/wordml/cid" xmlns:am3d="http://schemas.microsoft.com/office/drawing/2017/model3d" xmlns:aink="http://schemas.microsoft.com/office/drawing/2016/ink" xmlns:cx8="http://schemas.microsoft.com/office/drawing/2016/5/14/chartex" xmlns:cx7="http://schemas.microsoft.com/office/drawing/2016/5/13/chartex" xmlns:cx6="http://schemas.microsoft.com/office/drawing/2016/5/12/chartex" xmlns:cx5="http://schemas.microsoft.com/office/drawing/2016/5/11/chartex" xmlns:cx4="http://schemas.microsoft.com/office/drawing/2016/5/10/chartex" xmlns:cx3="http://schemas.microsoft.com/office/drawing/2016/5/9/chartex" xmlns:cx2="http://schemas.microsoft.com/office/drawing/2015/10/21/chartex">
             <w:pict>
               <v:line w14:anchorId="444742BE" id="Connecteur droit 35" o:spid="_x0000_s1026" style="position:absolute;flip:x;z-index:251681792;visibility:visible;mso-wrap-style:square;mso-width-percent:0;mso-height-percent:0;mso-wrap-distance-left:9pt;mso-wrap-distance-top:0;mso-wrap-distance-right:9pt;mso-wrap-distance-bottom:0;mso-position-horizontal:absolute;mso-position-horizontal-relative:text;mso-position-vertical:absolute;mso-position-vertical-relative:text;mso-width-percent:0;mso-height-percent:0;mso-width-relative:margin;mso-height-relative:margin" from="110.7pt,17.25pt" to="182.45pt,45.3pt" o:gfxdata="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" strokecolor="#5b9bd5 [3204]" strokeweight=".5pt">
                 <v:stroke joinstyle="miter"/>
@@ -3542,7 +3540,7 @@
               </wp:anchor>
             </w:drawing>
           </mc:Choice>
-          <mc:Fallback xmlns:cx2="http://schemas.microsoft.com/office/drawing/2015/10/21/chartex" xmlns:cx3="http://schemas.microsoft.com/office/drawing/2016/5/9/chartex" xmlns:cx4="http://schemas.microsoft.com/office/drawing/2016/5/10/chartex" xmlns:cx5="http://schemas.microsoft.com/office/drawing/2016/5/11/chartex" xmlns:cx6="http://schemas.microsoft.com/office/drawing/2016/5/12/chartex" xmlns:cx7="http://schemas.microsoft.com/office/drawing/2016/5/13/chartex" xmlns:cx8="http://schemas.microsoft.com/office/drawing/2016/5/14/chartex" xmlns:aink="http://schemas.microsoft.com/office/drawing/2016/ink" xmlns:am3d="http://schemas.microsoft.com/office/drawing/2017/model3d" xmlns:w16cid="http://schemas.microsoft.com/office/word/2016/wordml/cid">
+          <mc:Fallback xmlns:w16cid="http://schemas.microsoft.com/office/word/2016/wordml/cid" xmlns:am3d="http://schemas.microsoft.com/office/drawing/2017/model3d" xmlns:aink="http://schemas.microsoft.com/office/drawing/2016/ink" xmlns:cx8="http://schemas.microsoft.com/office/drawing/2016/5/14/chartex" xmlns:cx7="http://schemas.microsoft.com/office/drawing/2016/5/13/chartex" xmlns:cx6="http://schemas.microsoft.com/office/drawing/2016/5/12/chartex" xmlns:cx5="http://schemas.microsoft.com/office/drawing/2016/5/11/chartex" xmlns:cx4="http://schemas.microsoft.com/office/drawing/2016/5/10/chartex" xmlns:cx3="http://schemas.microsoft.com/office/drawing/2016/5/9/chartex" xmlns:cx2="http://schemas.microsoft.com/office/drawing/2015/10/21/chartex">
             <w:pict>
               <v:line w14:anchorId="32F9ADE1" id="Connecteur droit 33" o:spid="_x0000_s1026" style="position:absolute;z-index:251678720;visibility:visible;mso-wrap-style:square;mso-width-percent:0;mso-height-percent:0;mso-wrap-distance-left:9pt;mso-wrap-distance-top:0;mso-wrap-distance-right:9pt;mso-wrap-distance-bottom:0;mso-position-horizontal:absolute;mso-position-horizontal-relative:text;mso-position-vertical:absolute;mso-position-vertical-relative:text;mso-width-percent:0;mso-height-percent:0;mso-width-relative:margin;mso-height-relative:margin" from="224.9pt,17.65pt" to="225.15pt,45pt" o:gfxdata="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" strokecolor="#5b9bd5 [3204]" strokeweight=".5pt">
                 <v:stroke joinstyle="miter"/>
@@ -3736,7 +3734,7 @@
               </wp:anchor>
             </w:drawing>
           </mc:Choice>
-          <mc:Fallback xmlns:cx2="http://schemas.microsoft.com/office/drawing/2015/10/21/chartex" xmlns:cx3="http://schemas.microsoft.com/office/drawing/2016/5/9/chartex" xmlns:cx4="http://schemas.microsoft.com/office/drawing/2016/5/10/chartex" xmlns:cx5="http://schemas.microsoft.com/office/drawing/2016/5/11/chartex" xmlns:cx6="http://schemas.microsoft.com/office/drawing/2016/5/12/chartex" xmlns:cx7="http://schemas.microsoft.com/office/drawing/2016/5/13/chartex" xmlns:cx8="http://schemas.microsoft.com/office/drawing/2016/5/14/chartex" xmlns:aink="http://schemas.microsoft.com/office/drawing/2016/ink" xmlns:am3d="http://schemas.microsoft.com/office/drawing/2017/model3d" xmlns:w16cid="http://schemas.microsoft.com/office/word/2016/wordml/cid">
+          <mc:Fallback xmlns:w16cid="http://schemas.microsoft.com/office/word/2016/wordml/cid" xmlns:am3d="http://schemas.microsoft.com/office/drawing/2017/model3d" xmlns:aink="http://schemas.microsoft.com/office/drawing/2016/ink" xmlns:cx8="http://schemas.microsoft.com/office/drawing/2016/5/14/chartex" xmlns:cx7="http://schemas.microsoft.com/office/drawing/2016/5/13/chartex" xmlns:cx6="http://schemas.microsoft.com/office/drawing/2016/5/12/chartex" xmlns:cx5="http://schemas.microsoft.com/office/drawing/2016/5/11/chartex" xmlns:cx4="http://schemas.microsoft.com/office/drawing/2016/5/10/chartex" xmlns:cx3="http://schemas.microsoft.com/office/drawing/2016/5/9/chartex" xmlns:cx2="http://schemas.microsoft.com/office/drawing/2015/10/21/chartex">
             <w:pict>
               <v:line w14:anchorId="4F880E83" id="Connecteur droit 40" o:spid="_x0000_s1026" style="position:absolute;flip:x;z-index:251692032;visibility:visible;mso-wrap-style:square;mso-width-percent:0;mso-height-percent:0;mso-wrap-distance-left:9pt;mso-wrap-distance-top:0;mso-wrap-distance-right:9pt;mso-wrap-distance-bottom:0;mso-position-horizontal:absolute;mso-position-horizontal-relative:margin;mso-position-vertical:absolute;mso-position-vertical-relative:text;mso-width-percent:0;mso-height-percent:0;mso-width-relative:margin;mso-height-relative:margin" from="35.7pt,12.9pt" to="73.05pt,12.9pt" o:gfxdata="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" strokecolor="#5b9bd5 [3204]" strokeweight=".5pt">
                 <v:stroke joinstyle="miter"/>
@@ -3810,7 +3808,7 @@
               </wp:anchor>
             </w:drawing>
           </mc:Choice>
-          <mc:Fallback xmlns:cx2="http://schemas.microsoft.com/office/drawing/2015/10/21/chartex" xmlns:cx3="http://schemas.microsoft.com/office/drawing/2016/5/9/chartex" xmlns:cx4="http://schemas.microsoft.com/office/drawing/2016/5/10/chartex" xmlns:cx5="http://schemas.microsoft.com/office/drawing/2016/5/11/chartex" xmlns:cx6="http://schemas.microsoft.com/office/drawing/2016/5/12/chartex" xmlns:cx7="http://schemas.microsoft.com/office/drawing/2016/5/13/chartex" xmlns:cx8="http://schemas.microsoft.com/office/drawing/2016/5/14/chartex" xmlns:aink="http://schemas.microsoft.com/office/drawing/2016/ink" xmlns:am3d="http://schemas.microsoft.com/office/drawing/2017/model3d" xmlns:w16cid="http://schemas.microsoft.com/office/word/2016/wordml/cid">
+          <mc:Fallback xmlns:w16cid="http://schemas.microsoft.com/office/word/2016/wordml/cid" xmlns:am3d="http://schemas.microsoft.com/office/drawing/2017/model3d" xmlns:aink="http://schemas.microsoft.com/office/drawing/2016/ink" xmlns:cx8="http://schemas.microsoft.com/office/drawing/2016/5/14/chartex" xmlns:cx7="http://schemas.microsoft.com/office/drawing/2016/5/13/chartex" xmlns:cx6="http://schemas.microsoft.com/office/drawing/2016/5/12/chartex" xmlns:cx5="http://schemas.microsoft.com/office/drawing/2016/5/11/chartex" xmlns:cx4="http://schemas.microsoft.com/office/drawing/2016/5/10/chartex" xmlns:cx3="http://schemas.microsoft.com/office/drawing/2016/5/9/chartex" xmlns:cx2="http://schemas.microsoft.com/office/drawing/2015/10/21/chartex">
             <w:pict>
               <v:line w14:anchorId="46C23791" id="Connecteur droit 41" o:spid="_x0000_s1026" style="position:absolute;flip:x y;z-index:251694080;visibility:visible;mso-wrap-style:square;mso-width-percent:0;mso-height-percent:0;mso-wrap-distance-left:9pt;mso-wrap-distance-top:0;mso-wrap-distance-right:9pt;mso-wrap-distance-bottom:0;mso-position-horizontal:absolute;mso-position-horizontal-relative:margin;mso-position-vertical:absolute;mso-position-vertical-relative:text;mso-width-percent:0;mso-height-percent:0;mso-width-relative:margin;mso-height-relative:margin" from="144.8pt,14.4pt" to="190.35pt,14.6pt" o:gfxdata="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" strokecolor="#5b9bd5 [3204]" strokeweight=".5pt">
                 <v:stroke joinstyle="miter"/>
@@ -4322,7 +4320,7 @@
               </wp:anchor>
             </w:drawing>
           </mc:Choice>
-          <mc:Fallback xmlns:cx2="http://schemas.microsoft.com/office/drawing/2015/10/21/chartex" xmlns:cx3="http://schemas.microsoft.com/office/drawing/2016/5/9/chartex" xmlns:cx4="http://schemas.microsoft.com/office/drawing/2016/5/10/chartex" xmlns:cx5="http://schemas.microsoft.com/office/drawing/2016/5/11/chartex" xmlns:cx6="http://schemas.microsoft.com/office/drawing/2016/5/12/chartex" xmlns:cx7="http://schemas.microsoft.com/office/drawing/2016/5/13/chartex" xmlns:cx8="http://schemas.microsoft.com/office/drawing/2016/5/14/chartex" xmlns:aink="http://schemas.microsoft.com/office/drawing/2016/ink" xmlns:am3d="http://schemas.microsoft.com/office/drawing/2017/model3d" xmlns:w16cid="http://schemas.microsoft.com/office/word/2016/wordml/cid">
+          <mc:Fallback xmlns:w16cid="http://schemas.microsoft.com/office/word/2016/wordml/cid" xmlns:am3d="http://schemas.microsoft.com/office/drawing/2017/model3d" xmlns:aink="http://schemas.microsoft.com/office/drawing/2016/ink" xmlns:cx8="http://schemas.microsoft.com/office/drawing/2016/5/14/chartex" xmlns:cx7="http://schemas.microsoft.com/office/drawing/2016/5/13/chartex" xmlns:cx6="http://schemas.microsoft.com/office/drawing/2016/5/12/chartex" xmlns:cx5="http://schemas.microsoft.com/office/drawing/2016/5/11/chartex" xmlns:cx4="http://schemas.microsoft.com/office/drawing/2016/5/10/chartex" xmlns:cx3="http://schemas.microsoft.com/office/drawing/2016/5/9/chartex" xmlns:cx2="http://schemas.microsoft.com/office/drawing/2015/10/21/chartex">
             <w:pict>
               <v:line w14:anchorId="0DD6F304" id="Connecteur droit 39" o:spid="_x0000_s1026" style="position:absolute;z-index:251689984;visibility:visible;mso-wrap-style:square;mso-width-percent:0;mso-height-percent:0;mso-wrap-distance-left:9pt;mso-wrap-distance-top:0;mso-wrap-distance-right:9pt;mso-wrap-distance-bottom:0;mso-position-horizontal:absolute;mso-position-horizontal-relative:margin;mso-position-vertical:absolute;mso-position-vertical-relative:text;mso-width-percent:0;mso-height-percent:0;mso-width-relative:margin;mso-height-relative:margin" from="227.75pt,8.25pt" to="228.2pt,45.9pt" o:gfxdata="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" strokecolor="#5b9bd5 [3204]" strokeweight=".5pt">
                 <v:stroke joinstyle="miter"/>
@@ -4396,7 +4394,7 @@
               </wp:anchor>
             </w:drawing>
           </mc:Choice>
-          <mc:Fallback xmlns:cx2="http://schemas.microsoft.com/office/drawing/2015/10/21/chartex" xmlns:cx3="http://schemas.microsoft.com/office/drawing/2016/5/9/chartex" xmlns:cx4="http://schemas.microsoft.com/office/drawing/2016/5/10/chartex" xmlns:cx5="http://schemas.microsoft.com/office/drawing/2016/5/11/chartex" xmlns:cx6="http://schemas.microsoft.com/office/drawing/2016/5/12/chartex" xmlns:cx7="http://schemas.microsoft.com/office/drawing/2016/5/13/chartex" xmlns:cx8="http://schemas.microsoft.com/office/drawing/2016/5/14/chartex" xmlns:aink="http://schemas.microsoft.com/office/drawing/2016/ink" xmlns:am3d="http://schemas.microsoft.com/office/drawing/2017/model3d" xmlns:w16cid="http://schemas.microsoft.com/office/word/2016/wordml/cid">
+          <mc:Fallback xmlns:w16cid="http://schemas.microsoft.com/office/word/2016/wordml/cid" xmlns:am3d="http://schemas.microsoft.com/office/drawing/2017/model3d" xmlns:aink="http://schemas.microsoft.com/office/drawing/2016/ink" xmlns:cx8="http://schemas.microsoft.com/office/drawing/2016/5/14/chartex" xmlns:cx7="http://schemas.microsoft.com/office/drawing/2016/5/13/chartex" xmlns:cx6="http://schemas.microsoft.com/office/drawing/2016/5/12/chartex" xmlns:cx5="http://schemas.microsoft.com/office/drawing/2016/5/11/chartex" xmlns:cx4="http://schemas.microsoft.com/office/drawing/2016/5/10/chartex" xmlns:cx3="http://schemas.microsoft.com/office/drawing/2016/5/9/chartex" xmlns:cx2="http://schemas.microsoft.com/office/drawing/2015/10/21/chartex">
             <w:pict>
               <v:line w14:anchorId="6151963B" id="Connecteur droit 38" o:spid="_x0000_s1026" style="position:absolute;flip:x;z-index:251687936;visibility:visible;mso-wrap-style:square;mso-width-percent:0;mso-height-percent:0;mso-wrap-distance-left:9pt;mso-wrap-distance-top:0;mso-wrap-distance-right:9pt;mso-wrap-distance-bottom:0;mso-position-horizontal:absolute;mso-position-horizontal-relative:margin;mso-position-vertical:absolute;mso-position-vertical-relative:text;mso-width-percent:0;mso-height-percent:0;mso-width-relative:margin;mso-height-relative:margin" from="108.35pt,8.3pt" to="108.55pt,45.05pt" o:gfxdata="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" strokecolor="#5b9bd5 [3204]" strokeweight=".5pt">
                 <v:stroke joinstyle="miter"/>
@@ -5764,21 +5762,21 @@
           <w:u w:val="single"/>
         </w:rPr>
       </w:pPr>
-      <w:bookmarkStart w:id="10" w:name="_Toc53065994"/>
+      <w:bookmarkStart w:id="9" w:name="_Toc53065994"/>
       <w:r>
         <w:t>SPÉCIFICITÉS ET LIVRABLES</w:t>
       </w:r>
-      <w:bookmarkEnd w:id="10"/>
+      <w:bookmarkEnd w:id="9"/>
     </w:p>
     <w:p>
       <w:pPr>
         <w:pStyle w:val="Titre2"/>
       </w:pPr>
-      <w:bookmarkStart w:id="11" w:name="_Toc53065995"/>
+      <w:bookmarkStart w:id="10" w:name="_Toc53065995"/>
       <w:r>
         <w:t>LE CONTENU DU SITE</w:t>
       </w:r>
-      <w:bookmarkEnd w:id="11"/>
+      <w:bookmarkEnd w:id="10"/>
     </w:p>
     <w:p>
       <w:r>
@@ -5857,15 +5855,10 @@
         <w:t>Audio</w:t>
       </w:r>
       <w:r>
-        <w:t xml:space="preserve"> : </w:t>
-      </w:r>
-      <w:proofErr w:type="gramStart"/>
-      <w:r>
-        <w:t>wav ,</w:t>
-      </w:r>
-      <w:proofErr w:type="gramEnd"/>
-      <w:r>
-        <w:t xml:space="preserve"> mp3</w:t>
+        <w:t> : wav</w:t>
+      </w:r>
+      <w:r>
+        <w:t>, mp3</w:t>
       </w:r>
     </w:p>
     <w:p>
@@ -5929,7 +5922,12 @@
         <w:t>Les différentes illustrations</w:t>
       </w:r>
       <w:r>
-        <w:t xml:space="preserve"> du site seront disponible</w:t>
+        <w:t xml:space="preserve"> d</w:t>
+      </w:r>
+      <w:bookmarkStart w:id="11" w:name="_GoBack"/>
+      <w:bookmarkEnd w:id="11"/>
+      <w:r>
+        <w:t>u site seront disponible</w:t>
       </w:r>
       <w:r>
         <w:t>s</w:t>
@@ -6038,13 +6036,7 @@
         <w:rPr>
           <w:rFonts w:cstheme="minorHAnsi"/>
         </w:rPr>
-        <w:t>De</w:t>
-      </w:r>
-      <w:r>
-        <w:rPr>
-          <w:rFonts w:cstheme="minorHAnsi"/>
-        </w:rPr>
-        <w:t xml:space="preserve"> priorité.</w:t>
+        <w:t>De priorité.</w:t>
       </w:r>
     </w:p>
     <w:tbl>
@@ -6654,10 +6646,7 @@
     </w:p>
     <w:p>
       <w:r>
-        <w:t xml:space="preserve"> Le prestataire est chargé de </w:t>
-      </w:r>
-      <w:r>
-        <w:t xml:space="preserve">l’hébergement du site en local </w:t>
+        <w:t xml:space="preserve"> Le prestataire est chargé de l’hébergement du site en local </w:t>
       </w:r>
     </w:p>
     <w:p>
@@ -6701,13 +6690,7 @@
         <w:rPr>
           <w:rFonts w:cstheme="minorHAnsi"/>
         </w:rPr>
-        <w:t xml:space="preserve">Le prestataire est chargé de la </w:t>
-      </w:r>
-      <w:r>
-        <w:rPr>
-          <w:rFonts w:cstheme="minorHAnsi"/>
-        </w:rPr>
-        <w:t>formation des équipes à la plate-forme de mise à jour</w:t>
+        <w:t>Le prestataire est chargé de la formation des équipes à la plate-forme de mise à jour</w:t>
       </w:r>
     </w:p>
     <w:p>
@@ -7098,7 +7081,7 @@
           <w:rPr>
             <w:noProof/>
           </w:rPr>
-          <w:t>7</w:t>
+          <w:t>4</w:t>
         </w:r>
         <w:r>
           <w:fldChar w:fldCharType="end"/>
@@ -7805,6 +7788,7 @@
   <w:style w:type="character" w:default="1" w:styleId="Policepardfaut">
     <w:name w:val="Default Paragraph Font"/>
     <w:uiPriority w:val="1"/>
+    <w:semiHidden/>
     <w:unhideWhenUsed/>
   </w:style>
   <w:style w:type="table" w:default="1" w:styleId="TableauNormal">
@@ -18103,7 +18087,7 @@
 </file>
 
 <file path=customXml/itemProps1.xml><?xml version="1.0" encoding="utf-8"?>
-<ds:datastoreItem xmlns:ds="http://schemas.openxmlformats.org/officeDocument/2006/customXml" ds:itemID="{9D350600-B029-475C-973B-75F7DFBD03D2}">
+<ds:datastoreItem xmlns:ds="http://schemas.openxmlformats.org/officeDocument/2006/customXml" ds:itemID="{5A9185DF-B253-44F5-B65B-8DF8C0DA676B}">
   <ds:schemaRefs>
     <ds:schemaRef ds:uri="http://schemas.openxmlformats.org/officeDocument/2006/bibliography"/>
   </ds:schemaRefs>

</xml_diff>